<commit_message>
Add combobox_callback_G, add the replaced teacher to update_context
</commit_message>
<xml_diff>
--- a/word.docx
+++ b/word.docx
@@ -107,7 +107,27 @@
           <w:szCs w:val="17"/>
           <w:lang w:val="hr-HR"/>
         </w:rPr>
-        <w:t>{{ ime_i_prezime_zamjene }}</w:t>
+        <w:t xml:space="preserve">{{ </w:t>
+      </w:r>
+      <w:proofErr w:type="spellStart"/>
+      <w:r>
+        <w:rPr>
+          <w:rFonts w:ascii="Arial" w:hAnsi="Arial" w:cs="Arial"/>
+          <w:sz w:val="17"/>
+          <w:szCs w:val="17"/>
+          <w:lang w:val="hr-HR"/>
+        </w:rPr>
+        <w:t>ime_i_prezime_zamjene</w:t>
+      </w:r>
+      <w:proofErr w:type="spellEnd"/>
+      <w:r>
+        <w:rPr>
+          <w:rFonts w:ascii="Arial" w:hAnsi="Arial" w:cs="Arial"/>
+          <w:sz w:val="17"/>
+          <w:szCs w:val="17"/>
+          <w:lang w:val="hr-HR"/>
+        </w:rPr>
+        <w:t xml:space="preserve"> }}</w:t>
       </w:r>
       <w:r>
         <w:rPr>
@@ -816,7 +836,27 @@
           <w:sz w:val="17"/>
           <w:szCs w:val="17"/>
         </w:rPr>
-        <w:t>učitelja TZK-e, Karla Capeka,</w:t>
+        <w:t xml:space="preserve">učitelja TZK-e, </w:t>
+      </w:r>
+      <w:r>
+        <w:rPr>
+          <w:rStyle w:val="s2"/>
+          <w:rFonts w:ascii="Arial" w:hAnsi="Arial" w:cs="Arial"/>
+          <w:color w:val="000000"/>
+          <w:sz w:val="17"/>
+          <w:szCs w:val="17"/>
+        </w:rPr>
+        <w:t>{{ ime_i_prezime_zamijenjenog }}</w:t>
+      </w:r>
+      <w:r>
+        <w:rPr>
+          <w:rStyle w:val="s2"/>
+          <w:rFonts w:ascii="Arial" w:hAnsi="Arial" w:cs="Arial"/>
+          <w:color w:val="000000"/>
+          <w:sz w:val="17"/>
+          <w:szCs w:val="17"/>
+        </w:rPr>
+        <w:t>,</w:t>
       </w:r>
       <w:r>
         <w:rPr>
@@ -1735,8 +1775,9 @@
           <w:lang w:val="hr-HR" w:eastAsia="en-GB"/>
           <w14:ligatures w14:val="none"/>
         </w:rPr>
-        <w:t xml:space="preserve">Zbog povećanja opsega posla zahtijeva se od radnika {{ ime_i_prezime_zamjene }}, zaposlen{{ m_pridjev_nastavak }} na radnom mjestu učitelj{{ m_imenica_nastavak  }} {{ predmet_zamjene }} </w:t>
-      </w:r>
+        <w:t xml:space="preserve">Zbog povećanja opsega posla zahtijeva se od radnika {{ </w:t>
+      </w:r>
+      <w:proofErr w:type="spellStart"/>
       <w:r>
         <w:rPr>
           <w:rFonts w:ascii="Calibri" w:eastAsia="Times New Roman" w:hAnsi="Calibri" w:cs="Calibri"/>
@@ -1747,8 +1788,9 @@
           <w:lang w:val="hr-HR" w:eastAsia="en-GB"/>
           <w14:ligatures w14:val="none"/>
         </w:rPr>
-        <w:t>prekovremeni rad</w:t>
-      </w:r>
+        <w:t>ime_i_prezime_zamjene</w:t>
+      </w:r>
+      <w:proofErr w:type="spellEnd"/>
       <w:r>
         <w:rPr>
           <w:rFonts w:ascii="Calibri" w:eastAsia="Times New Roman" w:hAnsi="Calibri" w:cs="Calibri"/>
@@ -1759,8 +1801,9 @@
           <w:lang w:val="hr-HR" w:eastAsia="en-GB"/>
           <w14:ligatures w14:val="none"/>
         </w:rPr>
-        <w:t xml:space="preserve"> na dan</w:t>
-      </w:r>
+        <w:t xml:space="preserve"> }}, zaposlen{{ </w:t>
+      </w:r>
+      <w:proofErr w:type="spellStart"/>
       <w:r>
         <w:rPr>
           <w:rFonts w:ascii="Calibri" w:eastAsia="Times New Roman" w:hAnsi="Calibri" w:cs="Calibri"/>
@@ -1771,8 +1814,9 @@
           <w:lang w:val="hr-HR" w:eastAsia="en-GB"/>
           <w14:ligatures w14:val="none"/>
         </w:rPr>
-        <w:t xml:space="preserve"> {{ dan_zamjene }} </w:t>
-      </w:r>
+        <w:t>m_pridjev_nastavak</w:t>
+      </w:r>
+      <w:proofErr w:type="spellEnd"/>
       <w:r>
         <w:rPr>
           <w:rFonts w:ascii="Calibri" w:eastAsia="Times New Roman" w:hAnsi="Calibri" w:cs="Calibri"/>
@@ -1783,7 +1827,159 @@
           <w:lang w:val="hr-HR" w:eastAsia="en-GB"/>
           <w14:ligatures w14:val="none"/>
         </w:rPr>
-        <w:t>umjesto {{ zamjena_umjesto }}.</w:t>
+        <w:t xml:space="preserve"> }} na radnom mjestu učitelj{{ </w:t>
+      </w:r>
+      <w:proofErr w:type="spellStart"/>
+      <w:r>
+        <w:rPr>
+          <w:rFonts w:ascii="Calibri" w:eastAsia="Times New Roman" w:hAnsi="Calibri" w:cs="Calibri"/>
+          <w:color w:val="000000"/>
+          <w:kern w:val="0"/>
+          <w:sz w:val="22"/>
+          <w:szCs w:val="22"/>
+          <w:lang w:val="hr-HR" w:eastAsia="en-GB"/>
+          <w14:ligatures w14:val="none"/>
+        </w:rPr>
+        <w:t>m_imenica_nastavak</w:t>
+      </w:r>
+      <w:proofErr w:type="spellEnd"/>
+      <w:r>
+        <w:rPr>
+          <w:rFonts w:ascii="Calibri" w:eastAsia="Times New Roman" w:hAnsi="Calibri" w:cs="Calibri"/>
+          <w:color w:val="000000"/>
+          <w:kern w:val="0"/>
+          <w:sz w:val="22"/>
+          <w:szCs w:val="22"/>
+          <w:lang w:val="hr-HR" w:eastAsia="en-GB"/>
+          <w14:ligatures w14:val="none"/>
+        </w:rPr>
+        <w:t xml:space="preserve">  }} {{ </w:t>
+      </w:r>
+      <w:proofErr w:type="spellStart"/>
+      <w:r>
+        <w:rPr>
+          <w:rFonts w:ascii="Calibri" w:eastAsia="Times New Roman" w:hAnsi="Calibri" w:cs="Calibri"/>
+          <w:color w:val="000000"/>
+          <w:kern w:val="0"/>
+          <w:sz w:val="22"/>
+          <w:szCs w:val="22"/>
+          <w:lang w:val="hr-HR" w:eastAsia="en-GB"/>
+          <w14:ligatures w14:val="none"/>
+        </w:rPr>
+        <w:t>predmet_zamjene</w:t>
+      </w:r>
+      <w:proofErr w:type="spellEnd"/>
+      <w:r>
+        <w:rPr>
+          <w:rFonts w:ascii="Calibri" w:eastAsia="Times New Roman" w:hAnsi="Calibri" w:cs="Calibri"/>
+          <w:color w:val="000000"/>
+          <w:kern w:val="0"/>
+          <w:sz w:val="22"/>
+          <w:szCs w:val="22"/>
+          <w:lang w:val="hr-HR" w:eastAsia="en-GB"/>
+          <w14:ligatures w14:val="none"/>
+        </w:rPr>
+        <w:t xml:space="preserve"> }} </w:t>
+      </w:r>
+      <w:r>
+        <w:rPr>
+          <w:rFonts w:ascii="Calibri" w:eastAsia="Times New Roman" w:hAnsi="Calibri" w:cs="Calibri"/>
+          <w:color w:val="000000"/>
+          <w:kern w:val="0"/>
+          <w:sz w:val="22"/>
+          <w:szCs w:val="22"/>
+          <w:lang w:val="hr-HR" w:eastAsia="en-GB"/>
+          <w14:ligatures w14:val="none"/>
+        </w:rPr>
+        <w:t>prekovremeni rad</w:t>
+      </w:r>
+      <w:r>
+        <w:rPr>
+          <w:rFonts w:ascii="Calibri" w:eastAsia="Times New Roman" w:hAnsi="Calibri" w:cs="Calibri"/>
+          <w:color w:val="000000"/>
+          <w:kern w:val="0"/>
+          <w:sz w:val="22"/>
+          <w:szCs w:val="22"/>
+          <w:lang w:val="hr-HR" w:eastAsia="en-GB"/>
+          <w14:ligatures w14:val="none"/>
+        </w:rPr>
+        <w:t xml:space="preserve"> na dan</w:t>
+      </w:r>
+      <w:r>
+        <w:rPr>
+          <w:rFonts w:ascii="Calibri" w:eastAsia="Times New Roman" w:hAnsi="Calibri" w:cs="Calibri"/>
+          <w:color w:val="000000"/>
+          <w:kern w:val="0"/>
+          <w:sz w:val="22"/>
+          <w:szCs w:val="22"/>
+          <w:lang w:val="hr-HR" w:eastAsia="en-GB"/>
+          <w14:ligatures w14:val="none"/>
+        </w:rPr>
+        <w:t xml:space="preserve"> {{ </w:t>
+      </w:r>
+      <w:proofErr w:type="spellStart"/>
+      <w:r>
+        <w:rPr>
+          <w:rFonts w:ascii="Calibri" w:eastAsia="Times New Roman" w:hAnsi="Calibri" w:cs="Calibri"/>
+          <w:color w:val="000000"/>
+          <w:kern w:val="0"/>
+          <w:sz w:val="22"/>
+          <w:szCs w:val="22"/>
+          <w:lang w:val="hr-HR" w:eastAsia="en-GB"/>
+          <w14:ligatures w14:val="none"/>
+        </w:rPr>
+        <w:t>dan_zamjene</w:t>
+      </w:r>
+      <w:proofErr w:type="spellEnd"/>
+      <w:r>
+        <w:rPr>
+          <w:rFonts w:ascii="Calibri" w:eastAsia="Times New Roman" w:hAnsi="Calibri" w:cs="Calibri"/>
+          <w:color w:val="000000"/>
+          <w:kern w:val="0"/>
+          <w:sz w:val="22"/>
+          <w:szCs w:val="22"/>
+          <w:lang w:val="hr-HR" w:eastAsia="en-GB"/>
+          <w14:ligatures w14:val="none"/>
+        </w:rPr>
+        <w:t xml:space="preserve"> }} </w:t>
+      </w:r>
+      <w:r>
+        <w:rPr>
+          <w:rFonts w:ascii="Calibri" w:eastAsia="Times New Roman" w:hAnsi="Calibri" w:cs="Calibri"/>
+          <w:color w:val="000000"/>
+          <w:kern w:val="0"/>
+          <w:sz w:val="22"/>
+          <w:szCs w:val="22"/>
+          <w:lang w:val="hr-HR" w:eastAsia="en-GB"/>
+          <w14:ligatures w14:val="none"/>
+        </w:rPr>
+        <w:t xml:space="preserve">umjesto {{ </w:t>
+      </w:r>
+      <w:proofErr w:type="spellStart"/>
+      <w:r>
+        <w:rPr>
+          <w:rFonts w:ascii="Calibri" w:eastAsia="Times New Roman" w:hAnsi="Calibri" w:cs="Calibri"/>
+          <w:color w:val="000000"/>
+          <w:kern w:val="0"/>
+          <w:sz w:val="22"/>
+          <w:szCs w:val="22"/>
+          <w:lang w:val="hr-HR" w:eastAsia="en-GB"/>
+          <w14:ligatures w14:val="none"/>
+        </w:rPr>
+        <w:t>zamjena_umjesto</w:t>
+      </w:r>
+      <w:proofErr w:type="spellEnd"/>
+      <w:r>
+        <w:rPr>
+          <w:rFonts w:ascii="Calibri" w:eastAsia="Times New Roman" w:hAnsi="Calibri" w:cs="Calibri"/>
+          <w:color w:val="000000"/>
+          <w:kern w:val="0"/>
+          <w:sz w:val="22"/>
+          <w:szCs w:val="22"/>
+          <w:lang w:val="hr-HR" w:eastAsia="en-GB"/>
+          <w14:ligatures w14:val="none"/>
+        </w:rPr>
+        <w:t xml:space="preserve"> }}.</w:t>
       </w:r>
     </w:p>
     <w:p>

</xml_diff>

<commit_message>
Add radnog_vremena to context in radiobtn_event
</commit_message>
<xml_diff>
--- a/word.docx
+++ b/word.docx
@@ -956,7 +956,17 @@
           <w:sz w:val="17"/>
           <w:szCs w:val="17"/>
         </w:rPr>
-        <w:t>dužim od punog</w:t>
+        <w:t xml:space="preserve">dužim od </w:t>
+      </w:r>
+      <w:r>
+        <w:rPr>
+          <w:rStyle w:val="s2"/>
+          <w:rFonts w:ascii="Arial" w:hAnsi="Arial" w:cs="Arial"/>
+          <w:color w:val="000000"/>
+          <w:sz w:val="17"/>
+          <w:szCs w:val="17"/>
+        </w:rPr>
+        <w:t>{{ radnog_vremena }}</w:t>
       </w:r>
       <w:r>
         <w:rPr>

</xml_diff>

<commit_message>
Define zaposlen_a to get the gender of the teacher and set the zaposlen/zaposlena into context
</commit_message>
<xml_diff>
--- a/word.docx
+++ b/word.docx
@@ -146,17 +146,7 @@
           <w:sz w:val="17"/>
           <w:szCs w:val="17"/>
         </w:rPr>
-        <w:t>zaposlen</w:t>
-      </w:r>
-      <w:r>
-        <w:rPr>
-          <w:rStyle w:val="s2"/>
-          <w:rFonts w:ascii="Arial" w:hAnsi="Arial" w:cs="Arial"/>
-          <w:color w:val="000000"/>
-          <w:sz w:val="17"/>
-          <w:szCs w:val="17"/>
-        </w:rPr>
-        <w:t>/a</w:t>
+        <w:t>{{ spol_zaposlen_a }}</w:t>
       </w:r>
       <w:r>
         <w:rPr>

</xml_diff>

<commit_message>
Add functionality to combo_dani_callback
</commit_message>
<xml_diff>
--- a/word.docx
+++ b/word.docx
@@ -387,7 +387,17 @@
           <w:sz w:val="17"/>
           <w:szCs w:val="17"/>
         </w:rPr>
-        <w:t>19.12.2023. godine</w:t>
+        <w:t>{{ dan_z }}</w:t>
+      </w:r>
+      <w:r>
+        <w:rPr>
+          <w:rStyle w:val="s2"/>
+          <w:rFonts w:ascii="Arial" w:hAnsi="Arial" w:cs="Arial"/>
+          <w:color w:val="000000"/>
+          <w:sz w:val="17"/>
+          <w:szCs w:val="17"/>
+        </w:rPr>
+        <w:t>.12.2023. godine</w:t>
       </w:r>
       <w:r>
         <w:rPr>

</xml_diff>

<commit_message>
Add mjeseci_z_str list, mjesec_zamjene_comb with combo_mjeseci_z_callback, edit spacing
</commit_message>
<xml_diff>
--- a/word.docx
+++ b/word.docx
@@ -397,7 +397,67 @@
           <w:sz w:val="17"/>
           <w:szCs w:val="17"/>
         </w:rPr>
-        <w:t>.12.2023. godine</w:t>
+        <w:t>.</w:t>
+      </w:r>
+      <w:r>
+        <w:rPr>
+          <w:rStyle w:val="s2"/>
+          <w:rFonts w:ascii="Arial" w:hAnsi="Arial" w:cs="Arial"/>
+          <w:color w:val="000000"/>
+          <w:sz w:val="17"/>
+          <w:szCs w:val="17"/>
+        </w:rPr>
+        <w:t xml:space="preserve"> {{ mjesec_z }}</w:t>
+      </w:r>
+      <w:r>
+        <w:rPr>
+          <w:rStyle w:val="s2"/>
+          <w:rFonts w:ascii="Arial" w:hAnsi="Arial" w:cs="Arial"/>
+          <w:color w:val="000000"/>
+          <w:sz w:val="17"/>
+          <w:szCs w:val="17"/>
+        </w:rPr>
+        <w:t>.</w:t>
+      </w:r>
+      <w:r>
+        <w:rPr>
+          <w:rStyle w:val="s2"/>
+          <w:rFonts w:ascii="Arial" w:hAnsi="Arial" w:cs="Arial"/>
+          <w:color w:val="000000"/>
+          <w:sz w:val="17"/>
+          <w:szCs w:val="17"/>
+        </w:rPr>
+        <w:t xml:space="preserve"> </w:t>
+      </w:r>
+      <w:r>
+        <w:rPr>
+          <w:rStyle w:val="s2"/>
+          <w:rFonts w:ascii="Arial" w:hAnsi="Arial" w:cs="Arial"/>
+          <w:color w:val="000000"/>
+          <w:sz w:val="17"/>
+          <w:szCs w:val="17"/>
+        </w:rPr>
+        <w:t>202</w:t>
+      </w:r>
+      <w:r>
+        <w:rPr>
+          <w:rStyle w:val="s2"/>
+          <w:rFonts w:ascii="Arial" w:hAnsi="Arial" w:cs="Arial"/>
+          <w:color w:val="000000"/>
+          <w:sz w:val="17"/>
+          <w:szCs w:val="17"/>
+        </w:rPr>
+        <w:t>4</w:t>
+      </w:r>
+      <w:r>
+        <w:rPr>
+          <w:rStyle w:val="s2"/>
+          <w:rFonts w:ascii="Arial" w:hAnsi="Arial" w:cs="Arial"/>
+          <w:color w:val="000000"/>
+          <w:sz w:val="17"/>
+          <w:szCs w:val="17"/>
+        </w:rPr>
+        <w:t>. godine</w:t>
       </w:r>
       <w:r>
         <w:rPr>

</xml_diff>

<commit_message>
Add trajanje_sati_z_str, label, combobox, define callback
</commit_message>
<xml_diff>
--- a/word.docx
+++ b/word.docx
@@ -327,7 +327,17 @@
           <w:sz w:val="17"/>
           <w:szCs w:val="17"/>
         </w:rPr>
-        <w:t>1</w:t>
+        <w:t>{{ trajanje_zamjene }}</w:t>
+      </w:r>
+      <w:r>
+        <w:rPr>
+          <w:rStyle w:val="s2"/>
+          <w:rFonts w:ascii="Arial" w:hAnsi="Arial" w:cs="Arial"/>
+          <w:color w:val="000000"/>
+          <w:sz w:val="17"/>
+          <w:szCs w:val="17"/>
+        </w:rPr>
+        <w:t>.</w:t>
       </w:r>
       <w:r>
         <w:rPr>

</xml_diff>

<commit_message>
Add šk_sat_zamjene_label with initial grid settings
</commit_message>
<xml_diff>
--- a/word.docx
+++ b/word.docx
@@ -107,9 +107,8 @@
           <w:szCs w:val="17"/>
           <w:lang w:val="hr-HR"/>
         </w:rPr>
-        <w:t xml:space="preserve">{{ </w:t>
-      </w:r>
-      <w:proofErr w:type="spellStart"/>
+        <w:t>{{ ime_i_prezime_zamjene }}</w:t>
+      </w:r>
       <w:r>
         <w:rPr>
           <w:rFonts w:ascii="Arial" w:hAnsi="Arial" w:cs="Arial"/>
@@ -117,25 +116,127 @@
           <w:szCs w:val="17"/>
           <w:lang w:val="hr-HR"/>
         </w:rPr>
-        <w:t>ime_i_prezime_zamjene</w:t>
-      </w:r>
-      <w:proofErr w:type="spellEnd"/>
-      <w:r>
-        <w:rPr>
-          <w:rFonts w:ascii="Arial" w:hAnsi="Arial" w:cs="Arial"/>
+        <w:t xml:space="preserve"> </w:t>
+      </w:r>
+      <w:r>
+        <w:rPr>
+          <w:rStyle w:val="s2"/>
+          <w:rFonts w:ascii="Arial" w:hAnsi="Arial" w:cs="Arial"/>
+          <w:color w:val="000000"/>
+          <w:sz w:val="17"/>
+          <w:szCs w:val="17"/>
+        </w:rPr>
+        <w:t>{{ spol_zaposlen_a }}</w:t>
+      </w:r>
+      <w:r>
+        <w:rPr>
+          <w:rStyle w:val="apple-converted-space"/>
+          <w:rFonts w:ascii="Arial" w:hAnsi="Arial" w:cs="Arial"/>
+          <w:color w:val="000000"/>
+          <w:sz w:val="17"/>
+          <w:szCs w:val="17"/>
+        </w:rPr>
+        <w:t> </w:t>
+      </w:r>
+      <w:r>
+        <w:rPr>
+          <w:rStyle w:val="s2"/>
+          <w:rFonts w:ascii="Arial" w:hAnsi="Arial" w:cs="Arial"/>
+          <w:color w:val="000000"/>
+          <w:sz w:val="17"/>
+          <w:szCs w:val="17"/>
+        </w:rPr>
+        <w:t>u Osnovnoj školi</w:t>
+      </w:r>
+      <w:r>
+        <w:rPr>
+          <w:rStyle w:val="apple-converted-space"/>
+          <w:rFonts w:ascii="Arial" w:hAnsi="Arial" w:cs="Arial"/>
+          <w:color w:val="000000"/>
+          <w:sz w:val="17"/>
+          <w:szCs w:val="17"/>
+        </w:rPr>
+        <w:t> </w:t>
+      </w:r>
+      <w:r>
+        <w:rPr>
+          <w:rStyle w:val="s2"/>
+          <w:rFonts w:ascii="Arial" w:hAnsi="Arial" w:cs="Arial"/>
+          <w:color w:val="000000"/>
+          <w:sz w:val="17"/>
+          <w:szCs w:val="17"/>
+        </w:rPr>
+        <w:t>Đurđevac,</w:t>
+      </w:r>
+      <w:r>
+        <w:rPr>
+          <w:rStyle w:val="apple-converted-space"/>
+          <w:rFonts w:ascii="Arial" w:hAnsi="Arial" w:cs="Arial"/>
+          <w:color w:val="000000"/>
+          <w:sz w:val="17"/>
+          <w:szCs w:val="17"/>
+        </w:rPr>
+        <w:t> </w:t>
+      </w:r>
+      <w:r>
+        <w:rPr>
+          <w:rStyle w:val="s2"/>
+          <w:rFonts w:ascii="Arial" w:hAnsi="Arial" w:cs="Arial"/>
+          <w:color w:val="000000"/>
+          <w:sz w:val="17"/>
+          <w:szCs w:val="17"/>
+        </w:rPr>
+        <w:t>na</w:t>
+      </w:r>
+      <w:r>
+        <w:rPr>
+          <w:rStyle w:val="apple-converted-space"/>
+          <w:rFonts w:ascii="Arial" w:hAnsi="Arial" w:cs="Arial"/>
+          <w:color w:val="000000"/>
+          <w:sz w:val="17"/>
+          <w:szCs w:val="17"/>
+        </w:rPr>
+        <w:t> </w:t>
+      </w:r>
+      <w:r>
+        <w:rPr>
+          <w:rStyle w:val="s2"/>
+          <w:rFonts w:ascii="Arial" w:hAnsi="Arial" w:cs="Arial"/>
+          <w:color w:val="000000"/>
+          <w:sz w:val="17"/>
+          <w:szCs w:val="17"/>
+        </w:rPr>
+        <w:t>radnom</w:t>
+      </w:r>
+      <w:r>
+        <w:rPr>
+          <w:rStyle w:val="apple-converted-space"/>
+          <w:rFonts w:ascii="Arial" w:hAnsi="Arial" w:cs="Arial"/>
+          <w:color w:val="000000"/>
+          <w:sz w:val="17"/>
+          <w:szCs w:val="17"/>
+        </w:rPr>
+        <w:t> </w:t>
+      </w:r>
+      <w:r>
+        <w:rPr>
+          <w:rStyle w:val="s2"/>
+          <w:rFonts w:ascii="Arial" w:hAnsi="Arial" w:cs="Arial"/>
+          <w:color w:val="000000"/>
+          <w:sz w:val="17"/>
+          <w:szCs w:val="17"/>
+        </w:rPr>
+        <w:t>mjestu</w:t>
+      </w:r>
+      <w:r>
+        <w:rPr>
+          <w:rStyle w:val="s2"/>
+          <w:rFonts w:ascii="Arial" w:hAnsi="Arial" w:cs="Arial"/>
+          <w:color w:val="000000"/>
           <w:sz w:val="17"/>
           <w:szCs w:val="17"/>
           <w:lang w:val="hr-HR"/>
         </w:rPr>
-        <w:t xml:space="preserve"> }}</w:t>
-      </w:r>
-      <w:r>
-        <w:rPr>
-          <w:rFonts w:ascii="Arial" w:hAnsi="Arial" w:cs="Arial"/>
-          <w:sz w:val="17"/>
-          <w:szCs w:val="17"/>
-          <w:lang w:val="hr-HR"/>
-        </w:rPr>
         <w:t xml:space="preserve"> </w:t>
       </w:r>
       <w:r>
@@ -146,127 +247,6 @@
           <w:sz w:val="17"/>
           <w:szCs w:val="17"/>
         </w:rPr>
-        <w:t>{{ spol_zaposlen_a }}</w:t>
-      </w:r>
-      <w:r>
-        <w:rPr>
-          <w:rStyle w:val="apple-converted-space"/>
-          <w:rFonts w:ascii="Arial" w:hAnsi="Arial" w:cs="Arial"/>
-          <w:color w:val="000000"/>
-          <w:sz w:val="17"/>
-          <w:szCs w:val="17"/>
-        </w:rPr>
-        <w:t> </w:t>
-      </w:r>
-      <w:r>
-        <w:rPr>
-          <w:rStyle w:val="s2"/>
-          <w:rFonts w:ascii="Arial" w:hAnsi="Arial" w:cs="Arial"/>
-          <w:color w:val="000000"/>
-          <w:sz w:val="17"/>
-          <w:szCs w:val="17"/>
-        </w:rPr>
-        <w:t>u Osnovnoj školi</w:t>
-      </w:r>
-      <w:r>
-        <w:rPr>
-          <w:rStyle w:val="apple-converted-space"/>
-          <w:rFonts w:ascii="Arial" w:hAnsi="Arial" w:cs="Arial"/>
-          <w:color w:val="000000"/>
-          <w:sz w:val="17"/>
-          <w:szCs w:val="17"/>
-        </w:rPr>
-        <w:t> </w:t>
-      </w:r>
-      <w:r>
-        <w:rPr>
-          <w:rStyle w:val="s2"/>
-          <w:rFonts w:ascii="Arial" w:hAnsi="Arial" w:cs="Arial"/>
-          <w:color w:val="000000"/>
-          <w:sz w:val="17"/>
-          <w:szCs w:val="17"/>
-        </w:rPr>
-        <w:t>Đurđevac,</w:t>
-      </w:r>
-      <w:r>
-        <w:rPr>
-          <w:rStyle w:val="apple-converted-space"/>
-          <w:rFonts w:ascii="Arial" w:hAnsi="Arial" w:cs="Arial"/>
-          <w:color w:val="000000"/>
-          <w:sz w:val="17"/>
-          <w:szCs w:val="17"/>
-        </w:rPr>
-        <w:t> </w:t>
-      </w:r>
-      <w:r>
-        <w:rPr>
-          <w:rStyle w:val="s2"/>
-          <w:rFonts w:ascii="Arial" w:hAnsi="Arial" w:cs="Arial"/>
-          <w:color w:val="000000"/>
-          <w:sz w:val="17"/>
-          <w:szCs w:val="17"/>
-        </w:rPr>
-        <w:t>na</w:t>
-      </w:r>
-      <w:r>
-        <w:rPr>
-          <w:rStyle w:val="apple-converted-space"/>
-          <w:rFonts w:ascii="Arial" w:hAnsi="Arial" w:cs="Arial"/>
-          <w:color w:val="000000"/>
-          <w:sz w:val="17"/>
-          <w:szCs w:val="17"/>
-        </w:rPr>
-        <w:t> </w:t>
-      </w:r>
-      <w:r>
-        <w:rPr>
-          <w:rStyle w:val="s2"/>
-          <w:rFonts w:ascii="Arial" w:hAnsi="Arial" w:cs="Arial"/>
-          <w:color w:val="000000"/>
-          <w:sz w:val="17"/>
-          <w:szCs w:val="17"/>
-        </w:rPr>
-        <w:t>radnom</w:t>
-      </w:r>
-      <w:r>
-        <w:rPr>
-          <w:rStyle w:val="apple-converted-space"/>
-          <w:rFonts w:ascii="Arial" w:hAnsi="Arial" w:cs="Arial"/>
-          <w:color w:val="000000"/>
-          <w:sz w:val="17"/>
-          <w:szCs w:val="17"/>
-        </w:rPr>
-        <w:t> </w:t>
-      </w:r>
-      <w:r>
-        <w:rPr>
-          <w:rStyle w:val="s2"/>
-          <w:rFonts w:ascii="Arial" w:hAnsi="Arial" w:cs="Arial"/>
-          <w:color w:val="000000"/>
-          <w:sz w:val="17"/>
-          <w:szCs w:val="17"/>
-        </w:rPr>
-        <w:t>mjestu</w:t>
-      </w:r>
-      <w:r>
-        <w:rPr>
-          <w:rStyle w:val="s2"/>
-          <w:rFonts w:ascii="Arial" w:hAnsi="Arial" w:cs="Arial"/>
-          <w:color w:val="000000"/>
-          <w:sz w:val="17"/>
-          <w:szCs w:val="17"/>
-          <w:lang w:val="hr-HR"/>
-        </w:rPr>
-        <w:t xml:space="preserve"> </w:t>
-      </w:r>
-      <w:r>
-        <w:rPr>
-          <w:rStyle w:val="s2"/>
-          <w:rFonts w:ascii="Arial" w:hAnsi="Arial" w:cs="Arial"/>
-          <w:color w:val="000000"/>
-          <w:sz w:val="17"/>
-          <w:szCs w:val="17"/>
-        </w:rPr>
         <w:t>učitelja Mat.</w:t>
       </w:r>
       <w:r>
@@ -328,16 +308,6 @@
           <w:szCs w:val="17"/>
         </w:rPr>
         <w:t>{{ trajanje_zamjene }}</w:t>
-      </w:r>
-      <w:r>
-        <w:rPr>
-          <w:rStyle w:val="s2"/>
-          <w:rFonts w:ascii="Arial" w:hAnsi="Arial" w:cs="Arial"/>
-          <w:color w:val="000000"/>
-          <w:sz w:val="17"/>
-          <w:szCs w:val="17"/>
-        </w:rPr>
-        <w:t>.</w:t>
       </w:r>
       <w:r>
         <w:rPr>
@@ -1855,9 +1825,8 @@
           <w:lang w:val="hr-HR" w:eastAsia="en-GB"/>
           <w14:ligatures w14:val="none"/>
         </w:rPr>
-        <w:t xml:space="preserve">Zbog povećanja opsega posla zahtijeva se od radnika {{ </w:t>
-      </w:r>
-      <w:proofErr w:type="spellStart"/>
+        <w:t xml:space="preserve">Zbog povećanja opsega posla zahtijeva se od radnika {{ ime_i_prezime_zamjene }}, zaposlen{{ m_pridjev_nastavak }} na radnom mjestu učitelj{{ m_imenica_nastavak  }} {{ predmet_zamjene }} </w:t>
+      </w:r>
       <w:r>
         <w:rPr>
           <w:rFonts w:ascii="Calibri" w:eastAsia="Times New Roman" w:hAnsi="Calibri" w:cs="Calibri"/>
@@ -1868,9 +1837,8 @@
           <w:lang w:val="hr-HR" w:eastAsia="en-GB"/>
           <w14:ligatures w14:val="none"/>
         </w:rPr>
-        <w:t>ime_i_prezime_zamjene</w:t>
-      </w:r>
-      <w:proofErr w:type="spellEnd"/>
+        <w:t>prekovremeni rad</w:t>
+      </w:r>
       <w:r>
         <w:rPr>
           <w:rFonts w:ascii="Calibri" w:eastAsia="Times New Roman" w:hAnsi="Calibri" w:cs="Calibri"/>
@@ -1881,9 +1849,8 @@
           <w:lang w:val="hr-HR" w:eastAsia="en-GB"/>
           <w14:ligatures w14:val="none"/>
         </w:rPr>
-        <w:t xml:space="preserve"> }}, zaposlen{{ </w:t>
-      </w:r>
-      <w:proofErr w:type="spellStart"/>
+        <w:t xml:space="preserve"> na dan</w:t>
+      </w:r>
       <w:r>
         <w:rPr>
           <w:rFonts w:ascii="Calibri" w:eastAsia="Times New Roman" w:hAnsi="Calibri" w:cs="Calibri"/>
@@ -1894,9 +1861,8 @@
           <w:lang w:val="hr-HR" w:eastAsia="en-GB"/>
           <w14:ligatures w14:val="none"/>
         </w:rPr>
-        <w:t>m_pridjev_nastavak</w:t>
-      </w:r>
-      <w:proofErr w:type="spellEnd"/>
+        <w:t xml:space="preserve"> {{ dan_zamjene }} </w:t>
+      </w:r>
       <w:r>
         <w:rPr>
           <w:rFonts w:ascii="Calibri" w:eastAsia="Times New Roman" w:hAnsi="Calibri" w:cs="Calibri"/>
@@ -1907,159 +1873,7 @@
           <w:lang w:val="hr-HR" w:eastAsia="en-GB"/>
           <w14:ligatures w14:val="none"/>
         </w:rPr>
-        <w:t xml:space="preserve"> }} na radnom mjestu učitelj{{ </w:t>
-      </w:r>
-      <w:proofErr w:type="spellStart"/>
-      <w:r>
-        <w:rPr>
-          <w:rFonts w:ascii="Calibri" w:eastAsia="Times New Roman" w:hAnsi="Calibri" w:cs="Calibri"/>
-          <w:color w:val="000000"/>
-          <w:kern w:val="0"/>
-          <w:sz w:val="22"/>
-          <w:szCs w:val="22"/>
-          <w:lang w:val="hr-HR" w:eastAsia="en-GB"/>
-          <w14:ligatures w14:val="none"/>
-        </w:rPr>
-        <w:t>m_imenica_nastavak</w:t>
-      </w:r>
-      <w:proofErr w:type="spellEnd"/>
-      <w:r>
-        <w:rPr>
-          <w:rFonts w:ascii="Calibri" w:eastAsia="Times New Roman" w:hAnsi="Calibri" w:cs="Calibri"/>
-          <w:color w:val="000000"/>
-          <w:kern w:val="0"/>
-          <w:sz w:val="22"/>
-          <w:szCs w:val="22"/>
-          <w:lang w:val="hr-HR" w:eastAsia="en-GB"/>
-          <w14:ligatures w14:val="none"/>
-        </w:rPr>
-        <w:t xml:space="preserve">  }} {{ </w:t>
-      </w:r>
-      <w:proofErr w:type="spellStart"/>
-      <w:r>
-        <w:rPr>
-          <w:rFonts w:ascii="Calibri" w:eastAsia="Times New Roman" w:hAnsi="Calibri" w:cs="Calibri"/>
-          <w:color w:val="000000"/>
-          <w:kern w:val="0"/>
-          <w:sz w:val="22"/>
-          <w:szCs w:val="22"/>
-          <w:lang w:val="hr-HR" w:eastAsia="en-GB"/>
-          <w14:ligatures w14:val="none"/>
-        </w:rPr>
-        <w:t>predmet_zamjene</w:t>
-      </w:r>
-      <w:proofErr w:type="spellEnd"/>
-      <w:r>
-        <w:rPr>
-          <w:rFonts w:ascii="Calibri" w:eastAsia="Times New Roman" w:hAnsi="Calibri" w:cs="Calibri"/>
-          <w:color w:val="000000"/>
-          <w:kern w:val="0"/>
-          <w:sz w:val="22"/>
-          <w:szCs w:val="22"/>
-          <w:lang w:val="hr-HR" w:eastAsia="en-GB"/>
-          <w14:ligatures w14:val="none"/>
-        </w:rPr>
-        <w:t xml:space="preserve"> }} </w:t>
-      </w:r>
-      <w:r>
-        <w:rPr>
-          <w:rFonts w:ascii="Calibri" w:eastAsia="Times New Roman" w:hAnsi="Calibri" w:cs="Calibri"/>
-          <w:color w:val="000000"/>
-          <w:kern w:val="0"/>
-          <w:sz w:val="22"/>
-          <w:szCs w:val="22"/>
-          <w:lang w:val="hr-HR" w:eastAsia="en-GB"/>
-          <w14:ligatures w14:val="none"/>
-        </w:rPr>
-        <w:t>prekovremeni rad</w:t>
-      </w:r>
-      <w:r>
-        <w:rPr>
-          <w:rFonts w:ascii="Calibri" w:eastAsia="Times New Roman" w:hAnsi="Calibri" w:cs="Calibri"/>
-          <w:color w:val="000000"/>
-          <w:kern w:val="0"/>
-          <w:sz w:val="22"/>
-          <w:szCs w:val="22"/>
-          <w:lang w:val="hr-HR" w:eastAsia="en-GB"/>
-          <w14:ligatures w14:val="none"/>
-        </w:rPr>
-        <w:t xml:space="preserve"> na dan</w:t>
-      </w:r>
-      <w:r>
-        <w:rPr>
-          <w:rFonts w:ascii="Calibri" w:eastAsia="Times New Roman" w:hAnsi="Calibri" w:cs="Calibri"/>
-          <w:color w:val="000000"/>
-          <w:kern w:val="0"/>
-          <w:sz w:val="22"/>
-          <w:szCs w:val="22"/>
-          <w:lang w:val="hr-HR" w:eastAsia="en-GB"/>
-          <w14:ligatures w14:val="none"/>
-        </w:rPr>
-        <w:t xml:space="preserve"> {{ </w:t>
-      </w:r>
-      <w:proofErr w:type="spellStart"/>
-      <w:r>
-        <w:rPr>
-          <w:rFonts w:ascii="Calibri" w:eastAsia="Times New Roman" w:hAnsi="Calibri" w:cs="Calibri"/>
-          <w:color w:val="000000"/>
-          <w:kern w:val="0"/>
-          <w:sz w:val="22"/>
-          <w:szCs w:val="22"/>
-          <w:lang w:val="hr-HR" w:eastAsia="en-GB"/>
-          <w14:ligatures w14:val="none"/>
-        </w:rPr>
-        <w:t>dan_zamjene</w:t>
-      </w:r>
-      <w:proofErr w:type="spellEnd"/>
-      <w:r>
-        <w:rPr>
-          <w:rFonts w:ascii="Calibri" w:eastAsia="Times New Roman" w:hAnsi="Calibri" w:cs="Calibri"/>
-          <w:color w:val="000000"/>
-          <w:kern w:val="0"/>
-          <w:sz w:val="22"/>
-          <w:szCs w:val="22"/>
-          <w:lang w:val="hr-HR" w:eastAsia="en-GB"/>
-          <w14:ligatures w14:val="none"/>
-        </w:rPr>
-        <w:t xml:space="preserve"> }} </w:t>
-      </w:r>
-      <w:r>
-        <w:rPr>
-          <w:rFonts w:ascii="Calibri" w:eastAsia="Times New Roman" w:hAnsi="Calibri" w:cs="Calibri"/>
-          <w:color w:val="000000"/>
-          <w:kern w:val="0"/>
-          <w:sz w:val="22"/>
-          <w:szCs w:val="22"/>
-          <w:lang w:val="hr-HR" w:eastAsia="en-GB"/>
-          <w14:ligatures w14:val="none"/>
-        </w:rPr>
-        <w:t xml:space="preserve">umjesto {{ </w:t>
-      </w:r>
-      <w:proofErr w:type="spellStart"/>
-      <w:r>
-        <w:rPr>
-          <w:rFonts w:ascii="Calibri" w:eastAsia="Times New Roman" w:hAnsi="Calibri" w:cs="Calibri"/>
-          <w:color w:val="000000"/>
-          <w:kern w:val="0"/>
-          <w:sz w:val="22"/>
-          <w:szCs w:val="22"/>
-          <w:lang w:val="hr-HR" w:eastAsia="en-GB"/>
-          <w14:ligatures w14:val="none"/>
-        </w:rPr>
-        <w:t>zamjena_umjesto</w:t>
-      </w:r>
-      <w:proofErr w:type="spellEnd"/>
-      <w:r>
-        <w:rPr>
-          <w:rFonts w:ascii="Calibri" w:eastAsia="Times New Roman" w:hAnsi="Calibri" w:cs="Calibri"/>
-          <w:color w:val="000000"/>
-          <w:kern w:val="0"/>
-          <w:sz w:val="22"/>
-          <w:szCs w:val="22"/>
-          <w:lang w:val="hr-HR" w:eastAsia="en-GB"/>
-          <w14:ligatures w14:val="none"/>
-        </w:rPr>
-        <w:t xml:space="preserve"> }}.</w:t>
+        <w:t>umjesto {{ zamjena_umjesto }}.</w:t>
       </w:r>
     </w:p>
     <w:p>

</xml_diff>

<commit_message>
Edit spacing šk_sat_zamjene_combo, add combo_šk_sat_z_callback
</commit_message>
<xml_diff>
--- a/word.docx
+++ b/word.docx
@@ -74,9 +74,10 @@
       <w:pPr>
         <w:pStyle w:val="NoSpacing"/>
         <w:rPr>
-          <w:rFonts w:ascii="-webkit-standard" w:hAnsi="-webkit-standard"/>
-          <w:sz w:val="18"/>
-          <w:szCs w:val="18"/>
+          <w:rFonts w:ascii="Arial" w:hAnsi="Arial" w:cs="Arial"/>
+          <w:color w:val="000000"/>
+          <w:sz w:val="17"/>
+          <w:szCs w:val="17"/>
         </w:rPr>
       </w:pPr>
       <w:r>
@@ -107,8 +108,9 @@
           <w:szCs w:val="17"/>
           <w:lang w:val="hr-HR"/>
         </w:rPr>
-        <w:t>{{ ime_i_prezime_zamjene }}</w:t>
-      </w:r>
+        <w:t xml:space="preserve">{{ </w:t>
+      </w:r>
+      <w:proofErr w:type="spellStart"/>
       <w:r>
         <w:rPr>
           <w:rFonts w:ascii="Arial" w:hAnsi="Arial" w:cs="Arial"/>
@@ -116,6 +118,25 @@
           <w:szCs w:val="17"/>
           <w:lang w:val="hr-HR"/>
         </w:rPr>
+        <w:t>ime_i_prezime_zamjene</w:t>
+      </w:r>
+      <w:proofErr w:type="spellEnd"/>
+      <w:r>
+        <w:rPr>
+          <w:rFonts w:ascii="Arial" w:hAnsi="Arial" w:cs="Arial"/>
+          <w:sz w:val="17"/>
+          <w:szCs w:val="17"/>
+          <w:lang w:val="hr-HR"/>
+        </w:rPr>
+        <w:t xml:space="preserve"> }}</w:t>
+      </w:r>
+      <w:r>
+        <w:rPr>
+          <w:rFonts w:ascii="Arial" w:hAnsi="Arial" w:cs="Arial"/>
+          <w:sz w:val="17"/>
+          <w:szCs w:val="17"/>
+          <w:lang w:val="hr-HR"/>
+        </w:rPr>
         <w:t xml:space="preserve"> </w:t>
       </w:r>
       <w:r>
@@ -457,7 +478,37 @@
           <w:sz w:val="17"/>
           <w:szCs w:val="17"/>
         </w:rPr>
-        <w:t>4.</w:t>
+        <w:t>{{ šk_sat</w:t>
+      </w:r>
+      <w:r>
+        <w:rPr>
+          <w:rStyle w:val="s2"/>
+          <w:rFonts w:ascii="Arial" w:hAnsi="Arial" w:cs="Arial"/>
+          <w:color w:val="000000"/>
+          <w:sz w:val="17"/>
+          <w:szCs w:val="17"/>
+        </w:rPr>
+        <w:t>_z</w:t>
+      </w:r>
+      <w:r>
+        <w:rPr>
+          <w:rStyle w:val="s2"/>
+          <w:rFonts w:ascii="Arial" w:hAnsi="Arial" w:cs="Arial"/>
+          <w:color w:val="000000"/>
+          <w:sz w:val="17"/>
+          <w:szCs w:val="17"/>
+        </w:rPr>
+        <w:t xml:space="preserve"> }}</w:t>
+      </w:r>
+      <w:r>
+        <w:rPr>
+          <w:rStyle w:val="s2"/>
+          <w:rFonts w:ascii="Arial" w:hAnsi="Arial" w:cs="Arial"/>
+          <w:color w:val="000000"/>
+          <w:sz w:val="17"/>
+          <w:szCs w:val="17"/>
+        </w:rPr>
+        <w:t>.</w:t>
       </w:r>
       <w:r>
         <w:rPr>
@@ -1825,8 +1876,9 @@
           <w:lang w:val="hr-HR" w:eastAsia="en-GB"/>
           <w14:ligatures w14:val="none"/>
         </w:rPr>
-        <w:t xml:space="preserve">Zbog povećanja opsega posla zahtijeva se od radnika {{ ime_i_prezime_zamjene }}, zaposlen{{ m_pridjev_nastavak }} na radnom mjestu učitelj{{ m_imenica_nastavak  }} {{ predmet_zamjene }} </w:t>
-      </w:r>
+        <w:t xml:space="preserve">Zbog povećanja opsega posla zahtijeva se od radnika {{ </w:t>
+      </w:r>
+      <w:proofErr w:type="spellStart"/>
       <w:r>
         <w:rPr>
           <w:rFonts w:ascii="Calibri" w:eastAsia="Times New Roman" w:hAnsi="Calibri" w:cs="Calibri"/>
@@ -1837,8 +1889,9 @@
           <w:lang w:val="hr-HR" w:eastAsia="en-GB"/>
           <w14:ligatures w14:val="none"/>
         </w:rPr>
-        <w:t>prekovremeni rad</w:t>
-      </w:r>
+        <w:t>ime_i_prezime_zamjene</w:t>
+      </w:r>
+      <w:proofErr w:type="spellEnd"/>
       <w:r>
         <w:rPr>
           <w:rFonts w:ascii="Calibri" w:eastAsia="Times New Roman" w:hAnsi="Calibri" w:cs="Calibri"/>
@@ -1849,8 +1902,9 @@
           <w:lang w:val="hr-HR" w:eastAsia="en-GB"/>
           <w14:ligatures w14:val="none"/>
         </w:rPr>
-        <w:t xml:space="preserve"> na dan</w:t>
-      </w:r>
+        <w:t xml:space="preserve"> }}, zaposlen{{ </w:t>
+      </w:r>
+      <w:proofErr w:type="spellStart"/>
       <w:r>
         <w:rPr>
           <w:rFonts w:ascii="Calibri" w:eastAsia="Times New Roman" w:hAnsi="Calibri" w:cs="Calibri"/>
@@ -1861,8 +1915,9 @@
           <w:lang w:val="hr-HR" w:eastAsia="en-GB"/>
           <w14:ligatures w14:val="none"/>
         </w:rPr>
-        <w:t xml:space="preserve"> {{ dan_zamjene }} </w:t>
-      </w:r>
+        <w:t>m_pridjev_nastavak</w:t>
+      </w:r>
+      <w:proofErr w:type="spellEnd"/>
       <w:r>
         <w:rPr>
           <w:rFonts w:ascii="Calibri" w:eastAsia="Times New Roman" w:hAnsi="Calibri" w:cs="Calibri"/>
@@ -1873,7 +1928,159 @@
           <w:lang w:val="hr-HR" w:eastAsia="en-GB"/>
           <w14:ligatures w14:val="none"/>
         </w:rPr>
-        <w:t>umjesto {{ zamjena_umjesto }}.</w:t>
+        <w:t xml:space="preserve"> }} na radnom mjestu učitelj{{ </w:t>
+      </w:r>
+      <w:proofErr w:type="spellStart"/>
+      <w:r>
+        <w:rPr>
+          <w:rFonts w:ascii="Calibri" w:eastAsia="Times New Roman" w:hAnsi="Calibri" w:cs="Calibri"/>
+          <w:color w:val="000000"/>
+          <w:kern w:val="0"/>
+          <w:sz w:val="22"/>
+          <w:szCs w:val="22"/>
+          <w:lang w:val="hr-HR" w:eastAsia="en-GB"/>
+          <w14:ligatures w14:val="none"/>
+        </w:rPr>
+        <w:t>m_imenica_nastavak</w:t>
+      </w:r>
+      <w:proofErr w:type="spellEnd"/>
+      <w:r>
+        <w:rPr>
+          <w:rFonts w:ascii="Calibri" w:eastAsia="Times New Roman" w:hAnsi="Calibri" w:cs="Calibri"/>
+          <w:color w:val="000000"/>
+          <w:kern w:val="0"/>
+          <w:sz w:val="22"/>
+          <w:szCs w:val="22"/>
+          <w:lang w:val="hr-HR" w:eastAsia="en-GB"/>
+          <w14:ligatures w14:val="none"/>
+        </w:rPr>
+        <w:t xml:space="preserve">  }} {{ </w:t>
+      </w:r>
+      <w:proofErr w:type="spellStart"/>
+      <w:r>
+        <w:rPr>
+          <w:rFonts w:ascii="Calibri" w:eastAsia="Times New Roman" w:hAnsi="Calibri" w:cs="Calibri"/>
+          <w:color w:val="000000"/>
+          <w:kern w:val="0"/>
+          <w:sz w:val="22"/>
+          <w:szCs w:val="22"/>
+          <w:lang w:val="hr-HR" w:eastAsia="en-GB"/>
+          <w14:ligatures w14:val="none"/>
+        </w:rPr>
+        <w:t>predmet_zamjene</w:t>
+      </w:r>
+      <w:proofErr w:type="spellEnd"/>
+      <w:r>
+        <w:rPr>
+          <w:rFonts w:ascii="Calibri" w:eastAsia="Times New Roman" w:hAnsi="Calibri" w:cs="Calibri"/>
+          <w:color w:val="000000"/>
+          <w:kern w:val="0"/>
+          <w:sz w:val="22"/>
+          <w:szCs w:val="22"/>
+          <w:lang w:val="hr-HR" w:eastAsia="en-GB"/>
+          <w14:ligatures w14:val="none"/>
+        </w:rPr>
+        <w:t xml:space="preserve"> }} </w:t>
+      </w:r>
+      <w:r>
+        <w:rPr>
+          <w:rFonts w:ascii="Calibri" w:eastAsia="Times New Roman" w:hAnsi="Calibri" w:cs="Calibri"/>
+          <w:color w:val="000000"/>
+          <w:kern w:val="0"/>
+          <w:sz w:val="22"/>
+          <w:szCs w:val="22"/>
+          <w:lang w:val="hr-HR" w:eastAsia="en-GB"/>
+          <w14:ligatures w14:val="none"/>
+        </w:rPr>
+        <w:t>prekovremeni rad</w:t>
+      </w:r>
+      <w:r>
+        <w:rPr>
+          <w:rFonts w:ascii="Calibri" w:eastAsia="Times New Roman" w:hAnsi="Calibri" w:cs="Calibri"/>
+          <w:color w:val="000000"/>
+          <w:kern w:val="0"/>
+          <w:sz w:val="22"/>
+          <w:szCs w:val="22"/>
+          <w:lang w:val="hr-HR" w:eastAsia="en-GB"/>
+          <w14:ligatures w14:val="none"/>
+        </w:rPr>
+        <w:t xml:space="preserve"> na dan</w:t>
+      </w:r>
+      <w:r>
+        <w:rPr>
+          <w:rFonts w:ascii="Calibri" w:eastAsia="Times New Roman" w:hAnsi="Calibri" w:cs="Calibri"/>
+          <w:color w:val="000000"/>
+          <w:kern w:val="0"/>
+          <w:sz w:val="22"/>
+          <w:szCs w:val="22"/>
+          <w:lang w:val="hr-HR" w:eastAsia="en-GB"/>
+          <w14:ligatures w14:val="none"/>
+        </w:rPr>
+        <w:t xml:space="preserve"> {{ </w:t>
+      </w:r>
+      <w:proofErr w:type="spellStart"/>
+      <w:r>
+        <w:rPr>
+          <w:rFonts w:ascii="Calibri" w:eastAsia="Times New Roman" w:hAnsi="Calibri" w:cs="Calibri"/>
+          <w:color w:val="000000"/>
+          <w:kern w:val="0"/>
+          <w:sz w:val="22"/>
+          <w:szCs w:val="22"/>
+          <w:lang w:val="hr-HR" w:eastAsia="en-GB"/>
+          <w14:ligatures w14:val="none"/>
+        </w:rPr>
+        <w:t>dan_zamjene</w:t>
+      </w:r>
+      <w:proofErr w:type="spellEnd"/>
+      <w:r>
+        <w:rPr>
+          <w:rFonts w:ascii="Calibri" w:eastAsia="Times New Roman" w:hAnsi="Calibri" w:cs="Calibri"/>
+          <w:color w:val="000000"/>
+          <w:kern w:val="0"/>
+          <w:sz w:val="22"/>
+          <w:szCs w:val="22"/>
+          <w:lang w:val="hr-HR" w:eastAsia="en-GB"/>
+          <w14:ligatures w14:val="none"/>
+        </w:rPr>
+        <w:t xml:space="preserve"> }} </w:t>
+      </w:r>
+      <w:r>
+        <w:rPr>
+          <w:rFonts w:ascii="Calibri" w:eastAsia="Times New Roman" w:hAnsi="Calibri" w:cs="Calibri"/>
+          <w:color w:val="000000"/>
+          <w:kern w:val="0"/>
+          <w:sz w:val="22"/>
+          <w:szCs w:val="22"/>
+          <w:lang w:val="hr-HR" w:eastAsia="en-GB"/>
+          <w14:ligatures w14:val="none"/>
+        </w:rPr>
+        <w:t xml:space="preserve">umjesto {{ </w:t>
+      </w:r>
+      <w:proofErr w:type="spellStart"/>
+      <w:r>
+        <w:rPr>
+          <w:rFonts w:ascii="Calibri" w:eastAsia="Times New Roman" w:hAnsi="Calibri" w:cs="Calibri"/>
+          <w:color w:val="000000"/>
+          <w:kern w:val="0"/>
+          <w:sz w:val="22"/>
+          <w:szCs w:val="22"/>
+          <w:lang w:val="hr-HR" w:eastAsia="en-GB"/>
+          <w14:ligatures w14:val="none"/>
+        </w:rPr>
+        <w:t>zamjena_umjesto</w:t>
+      </w:r>
+      <w:proofErr w:type="spellEnd"/>
+      <w:r>
+        <w:rPr>
+          <w:rFonts w:ascii="Calibri" w:eastAsia="Times New Roman" w:hAnsi="Calibri" w:cs="Calibri"/>
+          <w:color w:val="000000"/>
+          <w:kern w:val="0"/>
+          <w:sz w:val="22"/>
+          <w:szCs w:val="22"/>
+          <w:lang w:val="hr-HR" w:eastAsia="en-GB"/>
+          <w14:ligatures w14:val="none"/>
+        </w:rPr>
+        <w:t xml:space="preserve"> }}.</w:t>
       </w:r>
     </w:p>
     <w:p>

</xml_diff>

<commit_message>
Add mjesec_naloga_combo, callback, edit placement of dan, mjesec and obrazl textbox
</commit_message>
<xml_diff>
--- a/word.docx
+++ b/word.docx
@@ -1738,7 +1738,57 @@
           <w:sz w:val="14"/>
           <w:szCs w:val="14"/>
         </w:rPr>
-        <w:t>8.1.2024.</w:t>
+        <w:t>{{ dan_naloga }}</w:t>
+      </w:r>
+      <w:r>
+        <w:rPr>
+          <w:rStyle w:val="s9"/>
+          <w:rFonts w:ascii="Arial" w:hAnsi="Arial" w:cs="Arial"/>
+          <w:color w:val="000000"/>
+          <w:sz w:val="14"/>
+          <w:szCs w:val="14"/>
+        </w:rPr>
+        <w:t>.</w:t>
+      </w:r>
+      <w:r>
+        <w:rPr>
+          <w:rStyle w:val="s9"/>
+          <w:rFonts w:ascii="Arial" w:hAnsi="Arial" w:cs="Arial"/>
+          <w:color w:val="000000"/>
+          <w:sz w:val="14"/>
+          <w:szCs w:val="14"/>
+        </w:rPr>
+        <w:t xml:space="preserve"> {{ mj_naloga }}</w:t>
+      </w:r>
+      <w:r>
+        <w:rPr>
+          <w:rStyle w:val="s9"/>
+          <w:rFonts w:ascii="Arial" w:hAnsi="Arial" w:cs="Arial"/>
+          <w:color w:val="000000"/>
+          <w:sz w:val="14"/>
+          <w:szCs w:val="14"/>
+        </w:rPr>
+        <w:t>.</w:t>
+      </w:r>
+      <w:r>
+        <w:rPr>
+          <w:rStyle w:val="s9"/>
+          <w:rFonts w:ascii="Arial" w:hAnsi="Arial" w:cs="Arial"/>
+          <w:color w:val="000000"/>
+          <w:sz w:val="14"/>
+          <w:szCs w:val="14"/>
+        </w:rPr>
+        <w:t xml:space="preserve"> </w:t>
+      </w:r>
+      <w:r>
+        <w:rPr>
+          <w:rStyle w:val="s9"/>
+          <w:rFonts w:ascii="Arial" w:hAnsi="Arial" w:cs="Arial"/>
+          <w:color w:val="000000"/>
+          <w:sz w:val="14"/>
+          <w:szCs w:val="14"/>
+        </w:rPr>
+        <w:t>2024.</w:t>
       </w:r>
     </w:p>
     <w:p>

</xml_diff>

<commit_message>
Set the obrazl_textbox in the way to get the text when clicking primijeni_btn
</commit_message>
<xml_diff>
--- a/word.docx
+++ b/word.docx
@@ -961,13 +961,23 @@
       </w:r>
       <w:r>
         <w:rPr>
-          <w:rStyle w:val="s2"/>
-          <w:rFonts w:ascii="Arial" w:hAnsi="Arial" w:cs="Arial"/>
-          <w:color w:val="000000"/>
-          <w:sz w:val="17"/>
-          <w:szCs w:val="17"/>
-        </w:rPr>
-        <w:t>koji je na sjednici Skupštine ŠŠS-a,</w:t>
+          <w:rStyle w:val="apple-converted-space"/>
+          <w:rFonts w:ascii="Arial" w:hAnsi="Arial" w:cs="Arial"/>
+          <w:color w:val="000000"/>
+          <w:sz w:val="17"/>
+          <w:szCs w:val="17"/>
+        </w:rPr>
+        <w:t>{{ obrazl }}</w:t>
+      </w:r>
+      <w:r>
+        <w:rPr>
+          <w:rStyle w:val="s2"/>
+          <w:rFonts w:ascii="Arial" w:hAnsi="Arial" w:cs="Arial"/>
+          <w:color w:val="000000"/>
+          <w:sz w:val="17"/>
+          <w:szCs w:val="17"/>
+        </w:rPr>
+        <w:t>,</w:t>
       </w:r>
       <w:r>
         <w:rPr>

</xml_diff>

<commit_message>
Add get_klasa_textbox(), edit klasa_textbox wrap
</commit_message>
<xml_diff>
--- a/word.docx
+++ b/word.docx
@@ -1685,6 +1685,16 @@
           <w:szCs w:val="14"/>
         </w:rPr>
         <w:t>112-09/24-02/</w:t>
+      </w:r>
+      <w:r>
+        <w:rPr>
+          <w:rStyle w:val="s9"/>
+          <w:rFonts w:ascii="Arial" w:hAnsi="Arial" w:cs="Arial"/>
+          <w:color w:val="000000"/>
+          <w:sz w:val="14"/>
+          <w:szCs w:val="14"/>
+        </w:rPr>
+        <w:t>{{ klasa }}</w:t>
       </w:r>
     </w:p>
     <w:p>

</xml_diff>

<commit_message>
Add set_gender() to set the words related to the replacement teacher with gender suffixes
</commit_message>
<xml_diff>
--- a/word.docx
+++ b/word.docx
@@ -282,13 +282,53 @@
       </w:r>
       <w:r>
         <w:rPr>
-          <w:rStyle w:val="s2"/>
-          <w:rFonts w:ascii="Arial" w:hAnsi="Arial" w:cs="Arial"/>
-          <w:color w:val="000000"/>
-          <w:sz w:val="17"/>
-          <w:szCs w:val="17"/>
-        </w:rPr>
-        <w:t>dužan/na je</w:t>
+          <w:rStyle w:val="apple-converted-space"/>
+          <w:rFonts w:ascii="Arial" w:hAnsi="Arial" w:cs="Arial"/>
+          <w:color w:val="000000"/>
+          <w:sz w:val="17"/>
+          <w:szCs w:val="17"/>
+        </w:rPr>
+        <w:t xml:space="preserve">{{ </w:t>
+      </w:r>
+      <w:r>
+        <w:rPr>
+          <w:rStyle w:val="s2"/>
+          <w:rFonts w:ascii="Arial" w:hAnsi="Arial" w:cs="Arial"/>
+          <w:color w:val="000000"/>
+          <w:sz w:val="17"/>
+          <w:szCs w:val="17"/>
+        </w:rPr>
+        <w:t>d</w:t>
+      </w:r>
+      <w:r>
+        <w:rPr>
+          <w:rStyle w:val="s2"/>
+          <w:rFonts w:ascii="Arial" w:hAnsi="Arial" w:cs="Arial"/>
+          <w:color w:val="000000"/>
+          <w:sz w:val="17"/>
+          <w:szCs w:val="17"/>
+        </w:rPr>
+        <w:t>užan</w:t>
+      </w:r>
+      <w:r>
+        <w:rPr>
+          <w:rStyle w:val="s2"/>
+          <w:rFonts w:ascii="Arial" w:hAnsi="Arial" w:cs="Arial"/>
+          <w:color w:val="000000"/>
+          <w:sz w:val="17"/>
+          <w:szCs w:val="17"/>
+        </w:rPr>
+        <w:t>_na }}</w:t>
+      </w:r>
+      <w:r>
+        <w:rPr>
+          <w:rStyle w:val="s2"/>
+          <w:rFonts w:ascii="Arial" w:hAnsi="Arial" w:cs="Arial"/>
+          <w:color w:val="000000"/>
+          <w:sz w:val="17"/>
+          <w:szCs w:val="17"/>
+        </w:rPr>
+        <w:t xml:space="preserve"> je</w:t>
       </w:r>
       <w:r>
         <w:rPr>

</xml_diff>

<commit_message>
Add context keys and values to set_gender()
</commit_message>
<xml_diff>
--- a/word.docx
+++ b/word.docx
@@ -73,6 +73,7 @@
     <w:p>
       <w:pPr>
         <w:pStyle w:val="NoSpacing"/>
+        <w:jc w:val="both"/>
         <w:rPr>
           <w:rFonts w:ascii="Arial" w:hAnsi="Arial" w:cs="Arial"/>
           <w:color w:val="000000"/>
@@ -633,7 +634,27 @@
           <w:sz w:val="17"/>
           <w:szCs w:val="17"/>
         </w:rPr>
-        <w:t>2. Uvećanje plaće za prekovremeni rad isplatit</w:t>
+        <w:t xml:space="preserve">2. </w:t>
+      </w:r>
+      <w:r>
+        <w:rPr>
+          <w:rStyle w:val="s2"/>
+          <w:rFonts w:ascii="Arial" w:hAnsi="Arial" w:cs="Arial"/>
+          <w:color w:val="000000"/>
+          <w:sz w:val="17"/>
+          <w:szCs w:val="17"/>
+        </w:rPr>
+        <w:t>U</w:t>
+      </w:r>
+      <w:r>
+        <w:rPr>
+          <w:rStyle w:val="s2"/>
+          <w:rFonts w:ascii="Arial" w:hAnsi="Arial" w:cs="Arial"/>
+          <w:color w:val="000000"/>
+          <w:sz w:val="17"/>
+          <w:szCs w:val="17"/>
+        </w:rPr>
+        <w:t>većanje plaće za prekovremeni rad isplatit</w:t>
       </w:r>
       <w:r>
         <w:rPr>
@@ -673,7 +694,27 @@
           <w:sz w:val="17"/>
           <w:szCs w:val="17"/>
         </w:rPr>
-        <w:t>se Jasmini Filipović Konjarek</w:t>
+        <w:t>s</w:t>
+      </w:r>
+      <w:r>
+        <w:rPr>
+          <w:rStyle w:val="s2"/>
+          <w:rFonts w:ascii="Arial" w:hAnsi="Arial" w:cs="Arial"/>
+          <w:color w:val="000000"/>
+          <w:sz w:val="17"/>
+          <w:szCs w:val="17"/>
+        </w:rPr>
+        <w:t xml:space="preserve">e </w:t>
+      </w:r>
+      <w:r>
+        <w:rPr>
+          <w:rStyle w:val="s2"/>
+          <w:rFonts w:ascii="Arial" w:hAnsi="Arial" w:cs="Arial"/>
+          <w:color w:val="000000"/>
+          <w:sz w:val="17"/>
+          <w:szCs w:val="17"/>
+        </w:rPr>
+        <w:t>Jasmini Filipović Konjarek</w:t>
       </w:r>
       <w:r>
         <w:rPr>
@@ -1290,7 +1331,17 @@
           <w:sz w:val="17"/>
           <w:szCs w:val="17"/>
         </w:rPr>
-        <w:t>Radnik/ca ima pravo podnijeti zahtjev za zaštitu prava Školskom odboru u roku od 15 dana od dostave ovog naloga.</w:t>
+        <w:t>{{ radnik_ca }}</w:t>
+      </w:r>
+      <w:r>
+        <w:rPr>
+          <w:rStyle w:val="s2"/>
+          <w:rFonts w:ascii="Arial" w:hAnsi="Arial" w:cs="Arial"/>
+          <w:color w:val="000000"/>
+          <w:sz w:val="17"/>
+          <w:szCs w:val="17"/>
+        </w:rPr>
+        <w:t xml:space="preserve"> ima pravo podnijeti zahtjev za zaštitu prava Školskom odboru u roku od 15 dana od dostave ovog naloga.</w:t>
       </w:r>
     </w:p>
     <w:p>
@@ -1357,16 +1408,6 @@
       </w:r>
       <w:r>
         <w:rPr>
-          <w:rStyle w:val="apple-converted-space"/>
-          <w:rFonts w:ascii="Arial" w:hAnsi="Arial" w:cs="Arial"/>
-          <w:color w:val="000000"/>
-          <w:sz w:val="17"/>
-          <w:szCs w:val="17"/>
-        </w:rPr>
-        <w:t> </w:t>
-      </w:r>
-      <w:r>
-        <w:rPr>
           <w:rStyle w:val="s2"/>
           <w:rFonts w:ascii="Arial" w:hAnsi="Arial" w:cs="Arial"/>
           <w:color w:val="000000"/>
@@ -1404,7 +1445,27 @@
           <w:sz w:val="17"/>
           <w:szCs w:val="17"/>
         </w:rPr>
-        <w:t>Danijel Domišljanović,prof.</w:t>
+        <w:t>Danijel Domišljanović,</w:t>
+      </w:r>
+      <w:r>
+        <w:rPr>
+          <w:rStyle w:val="s2"/>
+          <w:rFonts w:ascii="Arial" w:hAnsi="Arial" w:cs="Arial"/>
+          <w:color w:val="000000"/>
+          <w:sz w:val="17"/>
+          <w:szCs w:val="17"/>
+        </w:rPr>
+        <w:t xml:space="preserve"> </w:t>
+      </w:r>
+      <w:r>
+        <w:rPr>
+          <w:rStyle w:val="s2"/>
+          <w:rFonts w:ascii="Arial" w:hAnsi="Arial" w:cs="Arial"/>
+          <w:color w:val="000000"/>
+          <w:sz w:val="17"/>
+          <w:szCs w:val="17"/>
+        </w:rPr>
+        <w:t>prof.</w:t>
       </w:r>
     </w:p>
     <w:p>
@@ -1553,7 +1614,47 @@
           <w:sz w:val="14"/>
           <w:szCs w:val="14"/>
         </w:rPr>
-        <w:t>1.Radniku/ci (treba potpisati i sam naznačiti datum primitka)________________________________________</w:t>
+        <w:t>1.</w:t>
+      </w:r>
+      <w:r>
+        <w:rPr>
+          <w:rStyle w:val="s9"/>
+          <w:rFonts w:ascii="Arial" w:hAnsi="Arial" w:cs="Arial"/>
+          <w:color w:val="000000"/>
+          <w:sz w:val="14"/>
+          <w:szCs w:val="14"/>
+        </w:rPr>
+        <w:t xml:space="preserve"> {{ radniku_ci }}</w:t>
+      </w:r>
+      <w:r>
+        <w:rPr>
+          <w:rStyle w:val="s9"/>
+          <w:rFonts w:ascii="Arial" w:hAnsi="Arial" w:cs="Arial"/>
+          <w:color w:val="000000"/>
+          <w:sz w:val="14"/>
+          <w:szCs w:val="14"/>
+        </w:rPr>
+        <w:t xml:space="preserve"> (treba potpisati i </w:t>
+      </w:r>
+      <w:r>
+        <w:rPr>
+          <w:rStyle w:val="s9"/>
+          <w:rFonts w:ascii="Arial" w:hAnsi="Arial" w:cs="Arial"/>
+          <w:color w:val="000000"/>
+          <w:sz w:val="14"/>
+          <w:szCs w:val="14"/>
+        </w:rPr>
+        <w:t>{{ sam_a }}</w:t>
+      </w:r>
+      <w:r>
+        <w:rPr>
+          <w:rStyle w:val="s9"/>
+          <w:rFonts w:ascii="Arial" w:hAnsi="Arial" w:cs="Arial"/>
+          <w:color w:val="000000"/>
+          <w:sz w:val="14"/>
+          <w:szCs w:val="14"/>
+        </w:rPr>
+        <w:t xml:space="preserve"> naznačiti datum primitka)________________________________________</w:t>
       </w:r>
     </w:p>
     <w:p>
@@ -1575,7 +1676,37 @@
           <w:sz w:val="14"/>
           <w:szCs w:val="14"/>
         </w:rPr>
-        <w:t>2.Tajništvo</w:t>
+        <w:t>2.</w:t>
+      </w:r>
+      <w:r>
+        <w:rPr>
+          <w:rStyle w:val="s9"/>
+          <w:rFonts w:ascii="Arial" w:hAnsi="Arial" w:cs="Arial"/>
+          <w:color w:val="000000"/>
+          <w:sz w:val="14"/>
+          <w:szCs w:val="14"/>
+        </w:rPr>
+        <w:t xml:space="preserve"> </w:t>
+      </w:r>
+      <w:r>
+        <w:rPr>
+          <w:rStyle w:val="s9"/>
+          <w:rFonts w:ascii="Arial" w:hAnsi="Arial" w:cs="Arial"/>
+          <w:color w:val="000000"/>
+          <w:sz w:val="14"/>
+          <w:szCs w:val="14"/>
+        </w:rPr>
+        <w:t>Tajništv</w:t>
+      </w:r>
+      <w:r>
+        <w:rPr>
+          <w:rStyle w:val="s9"/>
+          <w:rFonts w:ascii="Arial" w:hAnsi="Arial" w:cs="Arial"/>
+          <w:color w:val="000000"/>
+          <w:sz w:val="14"/>
+          <w:szCs w:val="14"/>
+        </w:rPr>
+        <w:t>u</w:t>
       </w:r>
     </w:p>
     <w:p>
@@ -1597,7 +1728,37 @@
           <w:sz w:val="14"/>
           <w:szCs w:val="14"/>
         </w:rPr>
-        <w:t>3.Računovodstvo</w:t>
+        <w:t>3.</w:t>
+      </w:r>
+      <w:r>
+        <w:rPr>
+          <w:rStyle w:val="s9"/>
+          <w:rFonts w:ascii="Arial" w:hAnsi="Arial" w:cs="Arial"/>
+          <w:color w:val="000000"/>
+          <w:sz w:val="14"/>
+          <w:szCs w:val="14"/>
+        </w:rPr>
+        <w:t xml:space="preserve"> </w:t>
+      </w:r>
+      <w:r>
+        <w:rPr>
+          <w:rStyle w:val="s9"/>
+          <w:rFonts w:ascii="Arial" w:hAnsi="Arial" w:cs="Arial"/>
+          <w:color w:val="000000"/>
+          <w:sz w:val="14"/>
+          <w:szCs w:val="14"/>
+        </w:rPr>
+        <w:t>Računovodstv</w:t>
+      </w:r>
+      <w:r>
+        <w:rPr>
+          <w:rStyle w:val="s9"/>
+          <w:rFonts w:ascii="Arial" w:hAnsi="Arial" w:cs="Arial"/>
+          <w:color w:val="000000"/>
+          <w:sz w:val="14"/>
+          <w:szCs w:val="14"/>
+        </w:rPr>
+        <w:t>u</w:t>
       </w:r>
     </w:p>
     <w:p>
@@ -1619,7 +1780,37 @@
           <w:sz w:val="14"/>
           <w:szCs w:val="14"/>
         </w:rPr>
-        <w:t>4.Arhiva</w:t>
+        <w:t>4.</w:t>
+      </w:r>
+      <w:r>
+        <w:rPr>
+          <w:rStyle w:val="s9"/>
+          <w:rFonts w:ascii="Arial" w:hAnsi="Arial" w:cs="Arial"/>
+          <w:color w:val="000000"/>
+          <w:sz w:val="14"/>
+          <w:szCs w:val="14"/>
+        </w:rPr>
+        <w:t xml:space="preserve"> </w:t>
+      </w:r>
+      <w:r>
+        <w:rPr>
+          <w:rStyle w:val="s9"/>
+          <w:rFonts w:ascii="Arial" w:hAnsi="Arial" w:cs="Arial"/>
+          <w:color w:val="000000"/>
+          <w:sz w:val="14"/>
+          <w:szCs w:val="14"/>
+        </w:rPr>
+        <w:t>Arhiv</w:t>
+      </w:r>
+      <w:r>
+        <w:rPr>
+          <w:rStyle w:val="s9"/>
+          <w:rFonts w:ascii="Arial" w:hAnsi="Arial" w:cs="Arial"/>
+          <w:color w:val="000000"/>
+          <w:sz w:val="14"/>
+          <w:szCs w:val="14"/>
+        </w:rPr>
+        <w:t>u</w:t>
       </w:r>
     </w:p>
     <w:p>
@@ -1756,7 +1947,27 @@
           <w:sz w:val="14"/>
           <w:szCs w:val="14"/>
         </w:rPr>
-        <w:t>URBROJ:2137-37-24-1</w:t>
+        <w:t>URBROJ:</w:t>
+      </w:r>
+      <w:r>
+        <w:rPr>
+          <w:rStyle w:val="s9"/>
+          <w:rFonts w:ascii="Arial" w:hAnsi="Arial" w:cs="Arial"/>
+          <w:color w:val="000000"/>
+          <w:sz w:val="14"/>
+          <w:szCs w:val="14"/>
+        </w:rPr>
+        <w:t xml:space="preserve"> </w:t>
+      </w:r>
+      <w:r>
+        <w:rPr>
+          <w:rStyle w:val="s9"/>
+          <w:rFonts w:ascii="Arial" w:hAnsi="Arial" w:cs="Arial"/>
+          <w:color w:val="000000"/>
+          <w:sz w:val="14"/>
+          <w:szCs w:val="14"/>
+        </w:rPr>
+        <w:t>2137-37-24-1</w:t>
       </w:r>
     </w:p>
     <w:p>
@@ -1871,334 +2082,6 @@
         </w:rPr>
         <w:t> </w:t>
       </w:r>
-    </w:p>
-    <w:p>
-      <w:pPr>
-        <w:jc w:val="center"/>
-        <w:rPr>
-          <w:rFonts w:ascii="Calibri" w:eastAsia="Times New Roman" w:hAnsi="Calibri" w:cs="Calibri"/>
-          <w:b/>
-          <w:bCs/>
-          <w:color w:val="000000"/>
-          <w:kern w:val="0"/>
-          <w:sz w:val="28"/>
-          <w:szCs w:val="28"/>
-          <w:lang w:val="hr-HR" w:eastAsia="en-GB"/>
-          <w14:ligatures w14:val="none"/>
-        </w:rPr>
-      </w:pPr>
-    </w:p>
-    <w:p>
-      <w:pPr>
-        <w:jc w:val="center"/>
-        <w:rPr>
-          <w:rFonts w:ascii="Calibri" w:eastAsia="Times New Roman" w:hAnsi="Calibri" w:cs="Calibri"/>
-          <w:b/>
-          <w:bCs/>
-          <w:color w:val="000000"/>
-          <w:kern w:val="0"/>
-          <w:sz w:val="28"/>
-          <w:szCs w:val="28"/>
-          <w:lang w:val="hr-HR" w:eastAsia="en-GB"/>
-          <w14:ligatures w14:val="none"/>
-        </w:rPr>
-      </w:pPr>
-    </w:p>
-    <w:p>
-      <w:pPr>
-        <w:jc w:val="center"/>
-        <w:rPr>
-          <w:rFonts w:ascii="Calibri" w:eastAsia="Times New Roman" w:hAnsi="Calibri" w:cs="Calibri"/>
-          <w:b/>
-          <w:bCs/>
-          <w:color w:val="000000"/>
-          <w:kern w:val="0"/>
-          <w:sz w:val="28"/>
-          <w:szCs w:val="28"/>
-          <w:lang w:val="hr-HR" w:eastAsia="en-GB"/>
-          <w14:ligatures w14:val="none"/>
-        </w:rPr>
-      </w:pPr>
-    </w:p>
-    <w:p>
-      <w:pPr>
-        <w:jc w:val="center"/>
-        <w:rPr>
-          <w:rFonts w:ascii="Calibri" w:eastAsia="Times New Roman" w:hAnsi="Calibri" w:cs="Calibri"/>
-          <w:b/>
-          <w:bCs/>
-          <w:color w:val="000000"/>
-          <w:kern w:val="0"/>
-          <w:sz w:val="28"/>
-          <w:szCs w:val="28"/>
-          <w:lang w:val="hr-HR" w:eastAsia="en-GB"/>
-          <w14:ligatures w14:val="none"/>
-        </w:rPr>
-      </w:pPr>
-      <w:r>
-        <w:rPr>
-          <w:rFonts w:ascii="Calibri" w:eastAsia="Times New Roman" w:hAnsi="Calibri" w:cs="Calibri"/>
-          <w:b/>
-          <w:bCs/>
-          <w:color w:val="000000"/>
-          <w:kern w:val="0"/>
-          <w:sz w:val="28"/>
-          <w:szCs w:val="28"/>
-          <w:lang w:val="hr-HR" w:eastAsia="en-GB"/>
-          <w14:ligatures w14:val="none"/>
-        </w:rPr>
-        <w:t>Nalog za prekovremeni rad radnika</w:t>
-      </w:r>
-    </w:p>
-    <w:p>
-      <w:pPr>
-        <w:jc w:val="center"/>
-        <w:rPr>
-          <w:rFonts w:ascii="Calibri" w:eastAsia="Times New Roman" w:hAnsi="Calibri" w:cs="Calibri"/>
-          <w:color w:val="000000"/>
-          <w:kern w:val="0"/>
-          <w:sz w:val="22"/>
-          <w:szCs w:val="22"/>
-          <w:lang w:val="hr-HR" w:eastAsia="en-GB"/>
-          <w14:ligatures w14:val="none"/>
-        </w:rPr>
-      </w:pPr>
-    </w:p>
-    <w:p>
-      <w:pPr>
-        <w:rPr>
-          <w:rFonts w:ascii="Calibri" w:eastAsia="Times New Roman" w:hAnsi="Calibri" w:cs="Calibri"/>
-          <w:color w:val="000000"/>
-          <w:kern w:val="0"/>
-          <w:sz w:val="22"/>
-          <w:szCs w:val="22"/>
-          <w:lang w:val="hr-HR" w:eastAsia="en-GB"/>
-          <w14:ligatures w14:val="none"/>
-        </w:rPr>
-      </w:pPr>
-      <w:r>
-        <w:rPr>
-          <w:rFonts w:ascii="Calibri" w:eastAsia="Times New Roman" w:hAnsi="Calibri" w:cs="Calibri"/>
-          <w:color w:val="000000"/>
-          <w:kern w:val="0"/>
-          <w:sz w:val="22"/>
-          <w:szCs w:val="22"/>
-          <w:lang w:val="hr-HR" w:eastAsia="en-GB"/>
-          <w14:ligatures w14:val="none"/>
-        </w:rPr>
-        <w:t xml:space="preserve">Zbog povećanja opsega posla zahtijeva se od radnika {{ </w:t>
-      </w:r>
-      <w:proofErr w:type="spellStart"/>
-      <w:r>
-        <w:rPr>
-          <w:rFonts w:ascii="Calibri" w:eastAsia="Times New Roman" w:hAnsi="Calibri" w:cs="Calibri"/>
-          <w:color w:val="000000"/>
-          <w:kern w:val="0"/>
-          <w:sz w:val="22"/>
-          <w:szCs w:val="22"/>
-          <w:lang w:val="hr-HR" w:eastAsia="en-GB"/>
-          <w14:ligatures w14:val="none"/>
-        </w:rPr>
-        <w:t>ime_i_prezime_zamjene</w:t>
-      </w:r>
-      <w:proofErr w:type="spellEnd"/>
-      <w:r>
-        <w:rPr>
-          <w:rFonts w:ascii="Calibri" w:eastAsia="Times New Roman" w:hAnsi="Calibri" w:cs="Calibri"/>
-          <w:color w:val="000000"/>
-          <w:kern w:val="0"/>
-          <w:sz w:val="22"/>
-          <w:szCs w:val="22"/>
-          <w:lang w:val="hr-HR" w:eastAsia="en-GB"/>
-          <w14:ligatures w14:val="none"/>
-        </w:rPr>
-        <w:t xml:space="preserve"> }}, zaposlen{{ </w:t>
-      </w:r>
-      <w:proofErr w:type="spellStart"/>
-      <w:r>
-        <w:rPr>
-          <w:rFonts w:ascii="Calibri" w:eastAsia="Times New Roman" w:hAnsi="Calibri" w:cs="Calibri"/>
-          <w:color w:val="000000"/>
-          <w:kern w:val="0"/>
-          <w:sz w:val="22"/>
-          <w:szCs w:val="22"/>
-          <w:lang w:val="hr-HR" w:eastAsia="en-GB"/>
-          <w14:ligatures w14:val="none"/>
-        </w:rPr>
-        <w:t>m_pridjev_nastavak</w:t>
-      </w:r>
-      <w:proofErr w:type="spellEnd"/>
-      <w:r>
-        <w:rPr>
-          <w:rFonts w:ascii="Calibri" w:eastAsia="Times New Roman" w:hAnsi="Calibri" w:cs="Calibri"/>
-          <w:color w:val="000000"/>
-          <w:kern w:val="0"/>
-          <w:sz w:val="22"/>
-          <w:szCs w:val="22"/>
-          <w:lang w:val="hr-HR" w:eastAsia="en-GB"/>
-          <w14:ligatures w14:val="none"/>
-        </w:rPr>
-        <w:t xml:space="preserve"> }} na radnom mjestu učitelj{{ </w:t>
-      </w:r>
-      <w:proofErr w:type="spellStart"/>
-      <w:r>
-        <w:rPr>
-          <w:rFonts w:ascii="Calibri" w:eastAsia="Times New Roman" w:hAnsi="Calibri" w:cs="Calibri"/>
-          <w:color w:val="000000"/>
-          <w:kern w:val="0"/>
-          <w:sz w:val="22"/>
-          <w:szCs w:val="22"/>
-          <w:lang w:val="hr-HR" w:eastAsia="en-GB"/>
-          <w14:ligatures w14:val="none"/>
-        </w:rPr>
-        <w:t>m_imenica_nastavak</w:t>
-      </w:r>
-      <w:proofErr w:type="spellEnd"/>
-      <w:r>
-        <w:rPr>
-          <w:rFonts w:ascii="Calibri" w:eastAsia="Times New Roman" w:hAnsi="Calibri" w:cs="Calibri"/>
-          <w:color w:val="000000"/>
-          <w:kern w:val="0"/>
-          <w:sz w:val="22"/>
-          <w:szCs w:val="22"/>
-          <w:lang w:val="hr-HR" w:eastAsia="en-GB"/>
-          <w14:ligatures w14:val="none"/>
-        </w:rPr>
-        <w:t xml:space="preserve">  }} {{ </w:t>
-      </w:r>
-      <w:proofErr w:type="spellStart"/>
-      <w:r>
-        <w:rPr>
-          <w:rFonts w:ascii="Calibri" w:eastAsia="Times New Roman" w:hAnsi="Calibri" w:cs="Calibri"/>
-          <w:color w:val="000000"/>
-          <w:kern w:val="0"/>
-          <w:sz w:val="22"/>
-          <w:szCs w:val="22"/>
-          <w:lang w:val="hr-HR" w:eastAsia="en-GB"/>
-          <w14:ligatures w14:val="none"/>
-        </w:rPr>
-        <w:t>predmet_zamjene</w:t>
-      </w:r>
-      <w:proofErr w:type="spellEnd"/>
-      <w:r>
-        <w:rPr>
-          <w:rFonts w:ascii="Calibri" w:eastAsia="Times New Roman" w:hAnsi="Calibri" w:cs="Calibri"/>
-          <w:color w:val="000000"/>
-          <w:kern w:val="0"/>
-          <w:sz w:val="22"/>
-          <w:szCs w:val="22"/>
-          <w:lang w:val="hr-HR" w:eastAsia="en-GB"/>
-          <w14:ligatures w14:val="none"/>
-        </w:rPr>
-        <w:t xml:space="preserve"> }} </w:t>
-      </w:r>
-      <w:r>
-        <w:rPr>
-          <w:rFonts w:ascii="Calibri" w:eastAsia="Times New Roman" w:hAnsi="Calibri" w:cs="Calibri"/>
-          <w:color w:val="000000"/>
-          <w:kern w:val="0"/>
-          <w:sz w:val="22"/>
-          <w:szCs w:val="22"/>
-          <w:lang w:val="hr-HR" w:eastAsia="en-GB"/>
-          <w14:ligatures w14:val="none"/>
-        </w:rPr>
-        <w:t>prekovremeni rad</w:t>
-      </w:r>
-      <w:r>
-        <w:rPr>
-          <w:rFonts w:ascii="Calibri" w:eastAsia="Times New Roman" w:hAnsi="Calibri" w:cs="Calibri"/>
-          <w:color w:val="000000"/>
-          <w:kern w:val="0"/>
-          <w:sz w:val="22"/>
-          <w:szCs w:val="22"/>
-          <w:lang w:val="hr-HR" w:eastAsia="en-GB"/>
-          <w14:ligatures w14:val="none"/>
-        </w:rPr>
-        <w:t xml:space="preserve"> na dan</w:t>
-      </w:r>
-      <w:r>
-        <w:rPr>
-          <w:rFonts w:ascii="Calibri" w:eastAsia="Times New Roman" w:hAnsi="Calibri" w:cs="Calibri"/>
-          <w:color w:val="000000"/>
-          <w:kern w:val="0"/>
-          <w:sz w:val="22"/>
-          <w:szCs w:val="22"/>
-          <w:lang w:val="hr-HR" w:eastAsia="en-GB"/>
-          <w14:ligatures w14:val="none"/>
-        </w:rPr>
-        <w:t xml:space="preserve"> {{ </w:t>
-      </w:r>
-      <w:proofErr w:type="spellStart"/>
-      <w:r>
-        <w:rPr>
-          <w:rFonts w:ascii="Calibri" w:eastAsia="Times New Roman" w:hAnsi="Calibri" w:cs="Calibri"/>
-          <w:color w:val="000000"/>
-          <w:kern w:val="0"/>
-          <w:sz w:val="22"/>
-          <w:szCs w:val="22"/>
-          <w:lang w:val="hr-HR" w:eastAsia="en-GB"/>
-          <w14:ligatures w14:val="none"/>
-        </w:rPr>
-        <w:t>dan_zamjene</w:t>
-      </w:r>
-      <w:proofErr w:type="spellEnd"/>
-      <w:r>
-        <w:rPr>
-          <w:rFonts w:ascii="Calibri" w:eastAsia="Times New Roman" w:hAnsi="Calibri" w:cs="Calibri"/>
-          <w:color w:val="000000"/>
-          <w:kern w:val="0"/>
-          <w:sz w:val="22"/>
-          <w:szCs w:val="22"/>
-          <w:lang w:val="hr-HR" w:eastAsia="en-GB"/>
-          <w14:ligatures w14:val="none"/>
-        </w:rPr>
-        <w:t xml:space="preserve"> }} </w:t>
-      </w:r>
-      <w:r>
-        <w:rPr>
-          <w:rFonts w:ascii="Calibri" w:eastAsia="Times New Roman" w:hAnsi="Calibri" w:cs="Calibri"/>
-          <w:color w:val="000000"/>
-          <w:kern w:val="0"/>
-          <w:sz w:val="22"/>
-          <w:szCs w:val="22"/>
-          <w:lang w:val="hr-HR" w:eastAsia="en-GB"/>
-          <w14:ligatures w14:val="none"/>
-        </w:rPr>
-        <w:t xml:space="preserve">umjesto {{ </w:t>
-      </w:r>
-      <w:proofErr w:type="spellStart"/>
-      <w:r>
-        <w:rPr>
-          <w:rFonts w:ascii="Calibri" w:eastAsia="Times New Roman" w:hAnsi="Calibri" w:cs="Calibri"/>
-          <w:color w:val="000000"/>
-          <w:kern w:val="0"/>
-          <w:sz w:val="22"/>
-          <w:szCs w:val="22"/>
-          <w:lang w:val="hr-HR" w:eastAsia="en-GB"/>
-          <w14:ligatures w14:val="none"/>
-        </w:rPr>
-        <w:t>zamjena_umjesto</w:t>
-      </w:r>
-      <w:proofErr w:type="spellEnd"/>
-      <w:r>
-        <w:rPr>
-          <w:rFonts w:ascii="Calibri" w:eastAsia="Times New Roman" w:hAnsi="Calibri" w:cs="Calibri"/>
-          <w:color w:val="000000"/>
-          <w:kern w:val="0"/>
-          <w:sz w:val="22"/>
-          <w:szCs w:val="22"/>
-          <w:lang w:val="hr-HR" w:eastAsia="en-GB"/>
-          <w14:ligatures w14:val="none"/>
-        </w:rPr>
-        <w:t xml:space="preserve"> }}.</w:t>
-      </w:r>
-    </w:p>
-    <w:p>
-      <w:pPr>
-        <w:rPr>
-          <w:lang w:val="hr-HR"/>
-        </w:rPr>
-      </w:pPr>
     </w:p>
     <w:sectPr>
       <w:pgSz w:w="11906" w:h="16838"/>
@@ -2771,7 +2654,6 @@
     <w:name w:val="Normal (Web)"/>
     <w:basedOn w:val="Normal"/>
     <w:uiPriority w:val="99"/>
-    <w:semiHidden/>
     <w:unhideWhenUsed/>
     <w:rsid w:val="008971A2"/>
     <w:pPr>

</xml_diff>

<commit_message>
Remove wrap in klasa_textbox
</commit_message>
<xml_diff>
--- a/word.docx
+++ b/word.docx
@@ -73,552 +73,550 @@
     <w:p>
       <w:pPr>
         <w:pStyle w:val="NoSpacing"/>
+        <w:rPr>
+          <w:rFonts w:ascii="Arial" w:hAnsi="Arial" w:cs="Arial"/>
+          <w:color w:val="000000"/>
+          <w:sz w:val="17"/>
+          <w:szCs w:val="17"/>
+        </w:rPr>
+      </w:pPr>
+      <w:r>
+        <w:rPr>
+          <w:rStyle w:val="s2"/>
+          <w:rFonts w:ascii="Arial" w:hAnsi="Arial" w:cs="Arial"/>
+          <w:color w:val="000000"/>
+          <w:sz w:val="17"/>
+          <w:szCs w:val="17"/>
+        </w:rPr>
+        <w:t>1.</w:t>
+      </w:r>
+      <w:r>
+        <w:rPr>
+          <w:rStyle w:val="s2"/>
+          <w:rFonts w:ascii="Arial" w:hAnsi="Arial" w:cs="Arial"/>
+          <w:color w:val="000000"/>
+          <w:sz w:val="17"/>
+          <w:szCs w:val="17"/>
+          <w:lang w:val="hr-HR"/>
+        </w:rPr>
+        <w:t xml:space="preserve"> </w:t>
+      </w:r>
+      <w:r>
+        <w:rPr>
+          <w:rFonts w:ascii="Arial" w:hAnsi="Arial" w:cs="Arial"/>
+          <w:sz w:val="17"/>
+          <w:szCs w:val="17"/>
+          <w:lang w:val="hr-HR"/>
+        </w:rPr>
+        <w:t xml:space="preserve">{{ </w:t>
+      </w:r>
+      <w:proofErr w:type="spellStart"/>
+      <w:r>
+        <w:rPr>
+          <w:rFonts w:ascii="Arial" w:hAnsi="Arial" w:cs="Arial"/>
+          <w:sz w:val="17"/>
+          <w:szCs w:val="17"/>
+          <w:lang w:val="hr-HR"/>
+        </w:rPr>
+        <w:t>ime_i_prezime_zamjene</w:t>
+      </w:r>
+      <w:proofErr w:type="spellEnd"/>
+      <w:r>
+        <w:rPr>
+          <w:rFonts w:ascii="Arial" w:hAnsi="Arial" w:cs="Arial"/>
+          <w:sz w:val="17"/>
+          <w:szCs w:val="17"/>
+          <w:lang w:val="hr-HR"/>
+        </w:rPr>
+        <w:t xml:space="preserve"> }}</w:t>
+      </w:r>
+      <w:r>
+        <w:rPr>
+          <w:rFonts w:ascii="Arial" w:hAnsi="Arial" w:cs="Arial"/>
+          <w:sz w:val="17"/>
+          <w:szCs w:val="17"/>
+          <w:lang w:val="hr-HR"/>
+        </w:rPr>
+        <w:t xml:space="preserve"> </w:t>
+      </w:r>
+      <w:r>
+        <w:rPr>
+          <w:rStyle w:val="s2"/>
+          <w:rFonts w:ascii="Arial" w:hAnsi="Arial" w:cs="Arial"/>
+          <w:color w:val="000000"/>
+          <w:sz w:val="17"/>
+          <w:szCs w:val="17"/>
+        </w:rPr>
+        <w:t>{{ spol_zaposlen_a }}</w:t>
+      </w:r>
+      <w:r>
+        <w:rPr>
+          <w:rStyle w:val="apple-converted-space"/>
+          <w:rFonts w:ascii="Arial" w:hAnsi="Arial" w:cs="Arial"/>
+          <w:color w:val="000000"/>
+          <w:sz w:val="17"/>
+          <w:szCs w:val="17"/>
+        </w:rPr>
+        <w:t> </w:t>
+      </w:r>
+      <w:r>
+        <w:rPr>
+          <w:rStyle w:val="s2"/>
+          <w:rFonts w:ascii="Arial" w:hAnsi="Arial" w:cs="Arial"/>
+          <w:color w:val="000000"/>
+          <w:sz w:val="17"/>
+          <w:szCs w:val="17"/>
+        </w:rPr>
+        <w:t>u Osnovnoj školi</w:t>
+      </w:r>
+      <w:r>
+        <w:rPr>
+          <w:rStyle w:val="apple-converted-space"/>
+          <w:rFonts w:ascii="Arial" w:hAnsi="Arial" w:cs="Arial"/>
+          <w:color w:val="000000"/>
+          <w:sz w:val="17"/>
+          <w:szCs w:val="17"/>
+        </w:rPr>
+        <w:t> </w:t>
+      </w:r>
+      <w:r>
+        <w:rPr>
+          <w:rStyle w:val="s2"/>
+          <w:rFonts w:ascii="Arial" w:hAnsi="Arial" w:cs="Arial"/>
+          <w:color w:val="000000"/>
+          <w:sz w:val="17"/>
+          <w:szCs w:val="17"/>
+        </w:rPr>
+        <w:t>Đurđevac,</w:t>
+      </w:r>
+      <w:r>
+        <w:rPr>
+          <w:rStyle w:val="apple-converted-space"/>
+          <w:rFonts w:ascii="Arial" w:hAnsi="Arial" w:cs="Arial"/>
+          <w:color w:val="000000"/>
+          <w:sz w:val="17"/>
+          <w:szCs w:val="17"/>
+        </w:rPr>
+        <w:t> </w:t>
+      </w:r>
+      <w:r>
+        <w:rPr>
+          <w:rStyle w:val="s2"/>
+          <w:rFonts w:ascii="Arial" w:hAnsi="Arial" w:cs="Arial"/>
+          <w:color w:val="000000"/>
+          <w:sz w:val="17"/>
+          <w:szCs w:val="17"/>
+        </w:rPr>
+        <w:t>na</w:t>
+      </w:r>
+      <w:r>
+        <w:rPr>
+          <w:rStyle w:val="apple-converted-space"/>
+          <w:rFonts w:ascii="Arial" w:hAnsi="Arial" w:cs="Arial"/>
+          <w:color w:val="000000"/>
+          <w:sz w:val="17"/>
+          <w:szCs w:val="17"/>
+        </w:rPr>
+        <w:t> </w:t>
+      </w:r>
+      <w:r>
+        <w:rPr>
+          <w:rStyle w:val="s2"/>
+          <w:rFonts w:ascii="Arial" w:hAnsi="Arial" w:cs="Arial"/>
+          <w:color w:val="000000"/>
+          <w:sz w:val="17"/>
+          <w:szCs w:val="17"/>
+        </w:rPr>
+        <w:t>radnom</w:t>
+      </w:r>
+      <w:r>
+        <w:rPr>
+          <w:rStyle w:val="apple-converted-space"/>
+          <w:rFonts w:ascii="Arial" w:hAnsi="Arial" w:cs="Arial"/>
+          <w:color w:val="000000"/>
+          <w:sz w:val="17"/>
+          <w:szCs w:val="17"/>
+        </w:rPr>
+        <w:t> </w:t>
+      </w:r>
+      <w:r>
+        <w:rPr>
+          <w:rStyle w:val="s2"/>
+          <w:rFonts w:ascii="Arial" w:hAnsi="Arial" w:cs="Arial"/>
+          <w:color w:val="000000"/>
+          <w:sz w:val="17"/>
+          <w:szCs w:val="17"/>
+        </w:rPr>
+        <w:t>mjestu</w:t>
+      </w:r>
+      <w:r>
+        <w:rPr>
+          <w:rStyle w:val="s2"/>
+          <w:rFonts w:ascii="Arial" w:hAnsi="Arial" w:cs="Arial"/>
+          <w:color w:val="000000"/>
+          <w:sz w:val="17"/>
+          <w:szCs w:val="17"/>
+          <w:lang w:val="hr-HR"/>
+        </w:rPr>
+        <w:t xml:space="preserve"> </w:t>
+      </w:r>
+      <w:r>
+        <w:rPr>
+          <w:rStyle w:val="s2"/>
+          <w:rFonts w:ascii="Arial" w:hAnsi="Arial" w:cs="Arial"/>
+          <w:color w:val="000000"/>
+          <w:sz w:val="17"/>
+          <w:szCs w:val="17"/>
+        </w:rPr>
+        <w:t>učitelja Mat.</w:t>
+      </w:r>
+      <w:r>
+        <w:rPr>
+          <w:rStyle w:val="apple-converted-space"/>
+          <w:rFonts w:ascii="Arial" w:hAnsi="Arial" w:cs="Arial"/>
+          <w:color w:val="000000"/>
+          <w:sz w:val="17"/>
+          <w:szCs w:val="17"/>
+        </w:rPr>
+        <w:t> </w:t>
+      </w:r>
+      <w:r>
+        <w:rPr>
+          <w:rStyle w:val="apple-converted-space"/>
+          <w:rFonts w:ascii="Arial" w:hAnsi="Arial" w:cs="Arial"/>
+          <w:color w:val="000000"/>
+          <w:sz w:val="17"/>
+          <w:szCs w:val="17"/>
+        </w:rPr>
+        <w:t xml:space="preserve">{{ </w:t>
+      </w:r>
+      <w:r>
+        <w:rPr>
+          <w:rStyle w:val="s2"/>
+          <w:rFonts w:ascii="Arial" w:hAnsi="Arial" w:cs="Arial"/>
+          <w:color w:val="000000"/>
+          <w:sz w:val="17"/>
+          <w:szCs w:val="17"/>
+        </w:rPr>
+        <w:t>d</w:t>
+      </w:r>
+      <w:r>
+        <w:rPr>
+          <w:rStyle w:val="s2"/>
+          <w:rFonts w:ascii="Arial" w:hAnsi="Arial" w:cs="Arial"/>
+          <w:color w:val="000000"/>
+          <w:sz w:val="17"/>
+          <w:szCs w:val="17"/>
+        </w:rPr>
+        <w:t>užan</w:t>
+      </w:r>
+      <w:r>
+        <w:rPr>
+          <w:rStyle w:val="s2"/>
+          <w:rFonts w:ascii="Arial" w:hAnsi="Arial" w:cs="Arial"/>
+          <w:color w:val="000000"/>
+          <w:sz w:val="17"/>
+          <w:szCs w:val="17"/>
+        </w:rPr>
+        <w:t>_na }}</w:t>
+      </w:r>
+      <w:r>
+        <w:rPr>
+          <w:rStyle w:val="s2"/>
+          <w:rFonts w:ascii="Arial" w:hAnsi="Arial" w:cs="Arial"/>
+          <w:color w:val="000000"/>
+          <w:sz w:val="17"/>
+          <w:szCs w:val="17"/>
+        </w:rPr>
+        <w:t xml:space="preserve"> je</w:t>
+      </w:r>
+      <w:r>
+        <w:rPr>
+          <w:rStyle w:val="apple-converted-space"/>
+          <w:rFonts w:ascii="Arial" w:hAnsi="Arial" w:cs="Arial"/>
+          <w:color w:val="000000"/>
+          <w:sz w:val="17"/>
+          <w:szCs w:val="17"/>
+        </w:rPr>
+        <w:t> </w:t>
+      </w:r>
+      <w:r>
+        <w:rPr>
+          <w:rStyle w:val="s2"/>
+          <w:rFonts w:ascii="Arial" w:hAnsi="Arial" w:cs="Arial"/>
+          <w:color w:val="000000"/>
+          <w:sz w:val="17"/>
+          <w:szCs w:val="17"/>
+        </w:rPr>
+        <w:t>raditi prekovremeno</w:t>
+      </w:r>
+      <w:r>
+        <w:rPr>
+          <w:rStyle w:val="apple-converted-space"/>
+          <w:rFonts w:ascii="Arial" w:hAnsi="Arial" w:cs="Arial"/>
+          <w:color w:val="000000"/>
+          <w:sz w:val="17"/>
+          <w:szCs w:val="17"/>
+        </w:rPr>
+        <w:t> </w:t>
+      </w:r>
+      <w:r>
+        <w:rPr>
+          <w:rStyle w:val="s2"/>
+          <w:rFonts w:ascii="Arial" w:hAnsi="Arial" w:cs="Arial"/>
+          <w:color w:val="000000"/>
+          <w:sz w:val="17"/>
+          <w:szCs w:val="17"/>
+        </w:rPr>
+        <w:t>{{ trajanje_zamjene }}</w:t>
+      </w:r>
+      <w:r>
+        <w:rPr>
+          <w:rStyle w:val="apple-converted-space"/>
+          <w:rFonts w:ascii="Arial" w:hAnsi="Arial" w:cs="Arial"/>
+          <w:color w:val="000000"/>
+          <w:sz w:val="17"/>
+          <w:szCs w:val="17"/>
+        </w:rPr>
+        <w:t> </w:t>
+      </w:r>
+      <w:r>
+        <w:rPr>
+          <w:rStyle w:val="s2"/>
+          <w:rFonts w:ascii="Arial" w:hAnsi="Arial" w:cs="Arial"/>
+          <w:color w:val="000000"/>
+          <w:sz w:val="17"/>
+          <w:szCs w:val="17"/>
+        </w:rPr>
+        <w:t>{{ sat_i }}</w:t>
+      </w:r>
+      <w:r>
+        <w:rPr>
+          <w:rStyle w:val="apple-converted-space"/>
+          <w:rFonts w:ascii="Arial" w:hAnsi="Arial" w:cs="Arial"/>
+          <w:color w:val="000000"/>
+          <w:sz w:val="17"/>
+          <w:szCs w:val="17"/>
+        </w:rPr>
+        <w:t> </w:t>
+      </w:r>
+      <w:r>
+        <w:rPr>
+          <w:rStyle w:val="s2"/>
+          <w:rFonts w:ascii="Arial" w:hAnsi="Arial" w:cs="Arial"/>
+          <w:color w:val="000000"/>
+          <w:sz w:val="17"/>
+          <w:szCs w:val="17"/>
+        </w:rPr>
+        <w:t>dana</w:t>
+      </w:r>
+      <w:r>
+        <w:rPr>
+          <w:rStyle w:val="apple-converted-space"/>
+          <w:rFonts w:ascii="Arial" w:hAnsi="Arial" w:cs="Arial"/>
+          <w:color w:val="000000"/>
+          <w:sz w:val="17"/>
+          <w:szCs w:val="17"/>
+        </w:rPr>
+        <w:t> </w:t>
+      </w:r>
+      <w:r>
+        <w:rPr>
+          <w:rStyle w:val="s2"/>
+          <w:rFonts w:ascii="Arial" w:hAnsi="Arial" w:cs="Arial"/>
+          <w:color w:val="000000"/>
+          <w:sz w:val="17"/>
+          <w:szCs w:val="17"/>
+        </w:rPr>
+        <w:t>{{ dan_z }}</w:t>
+      </w:r>
+      <w:r>
+        <w:rPr>
+          <w:rStyle w:val="s2"/>
+          <w:rFonts w:ascii="Arial" w:hAnsi="Arial" w:cs="Arial"/>
+          <w:color w:val="000000"/>
+          <w:sz w:val="17"/>
+          <w:szCs w:val="17"/>
+        </w:rPr>
+        <w:t>.</w:t>
+      </w:r>
+      <w:r>
+        <w:rPr>
+          <w:rStyle w:val="s2"/>
+          <w:rFonts w:ascii="Arial" w:hAnsi="Arial" w:cs="Arial"/>
+          <w:color w:val="000000"/>
+          <w:sz w:val="17"/>
+          <w:szCs w:val="17"/>
+        </w:rPr>
+        <w:t xml:space="preserve"> {{ mjesec_z }}</w:t>
+      </w:r>
+      <w:r>
+        <w:rPr>
+          <w:rStyle w:val="s2"/>
+          <w:rFonts w:ascii="Arial" w:hAnsi="Arial" w:cs="Arial"/>
+          <w:color w:val="000000"/>
+          <w:sz w:val="17"/>
+          <w:szCs w:val="17"/>
+        </w:rPr>
+        <w:t>.</w:t>
+      </w:r>
+      <w:r>
+        <w:rPr>
+          <w:rStyle w:val="s2"/>
+          <w:rFonts w:ascii="Arial" w:hAnsi="Arial" w:cs="Arial"/>
+          <w:color w:val="000000"/>
+          <w:sz w:val="17"/>
+          <w:szCs w:val="17"/>
+        </w:rPr>
+        <w:t xml:space="preserve"> </w:t>
+      </w:r>
+      <w:r>
+        <w:rPr>
+          <w:rStyle w:val="s2"/>
+          <w:rFonts w:ascii="Arial" w:hAnsi="Arial" w:cs="Arial"/>
+          <w:color w:val="000000"/>
+          <w:sz w:val="17"/>
+          <w:szCs w:val="17"/>
+        </w:rPr>
+        <w:t>202</w:t>
+      </w:r>
+      <w:r>
+        <w:rPr>
+          <w:rStyle w:val="s2"/>
+          <w:rFonts w:ascii="Arial" w:hAnsi="Arial" w:cs="Arial"/>
+          <w:color w:val="000000"/>
+          <w:sz w:val="17"/>
+          <w:szCs w:val="17"/>
+        </w:rPr>
+        <w:t>4</w:t>
+      </w:r>
+      <w:r>
+        <w:rPr>
+          <w:rStyle w:val="s2"/>
+          <w:rFonts w:ascii="Arial" w:hAnsi="Arial" w:cs="Arial"/>
+          <w:color w:val="000000"/>
+          <w:sz w:val="17"/>
+          <w:szCs w:val="17"/>
+        </w:rPr>
+        <w:t>. godine</w:t>
+      </w:r>
+      <w:r>
+        <w:rPr>
+          <w:rStyle w:val="apple-converted-space"/>
+          <w:rFonts w:ascii="Arial" w:hAnsi="Arial" w:cs="Arial"/>
+          <w:color w:val="000000"/>
+          <w:sz w:val="17"/>
+          <w:szCs w:val="17"/>
+        </w:rPr>
+        <w:t> </w:t>
+      </w:r>
+      <w:r>
+        <w:rPr>
+          <w:rStyle w:val="s2"/>
+          <w:rFonts w:ascii="Arial" w:hAnsi="Arial" w:cs="Arial"/>
+          <w:color w:val="000000"/>
+          <w:sz w:val="17"/>
+          <w:szCs w:val="17"/>
+        </w:rPr>
+        <w:t>{{ šk_sat</w:t>
+      </w:r>
+      <w:r>
+        <w:rPr>
+          <w:rStyle w:val="s2"/>
+          <w:rFonts w:ascii="Arial" w:hAnsi="Arial" w:cs="Arial"/>
+          <w:color w:val="000000"/>
+          <w:sz w:val="17"/>
+          <w:szCs w:val="17"/>
+        </w:rPr>
+        <w:t>_z</w:t>
+      </w:r>
+      <w:r>
+        <w:rPr>
+          <w:rStyle w:val="s2"/>
+          <w:rFonts w:ascii="Arial" w:hAnsi="Arial" w:cs="Arial"/>
+          <w:color w:val="000000"/>
+          <w:sz w:val="17"/>
+          <w:szCs w:val="17"/>
+        </w:rPr>
+        <w:t xml:space="preserve"> }}</w:t>
+      </w:r>
+      <w:r>
+        <w:rPr>
+          <w:rStyle w:val="s2"/>
+          <w:rFonts w:ascii="Arial" w:hAnsi="Arial" w:cs="Arial"/>
+          <w:color w:val="000000"/>
+          <w:sz w:val="17"/>
+          <w:szCs w:val="17"/>
+        </w:rPr>
+        <w:t>.</w:t>
+      </w:r>
+      <w:r>
+        <w:rPr>
+          <w:rStyle w:val="apple-converted-space"/>
+          <w:rFonts w:ascii="Arial" w:hAnsi="Arial" w:cs="Arial"/>
+          <w:color w:val="000000"/>
+          <w:sz w:val="17"/>
+          <w:szCs w:val="17"/>
+        </w:rPr>
+        <w:t> </w:t>
+      </w:r>
+      <w:r>
+        <w:rPr>
+          <w:rStyle w:val="s2"/>
+          <w:rFonts w:ascii="Arial" w:hAnsi="Arial" w:cs="Arial"/>
+          <w:color w:val="000000"/>
+          <w:sz w:val="17"/>
+          <w:szCs w:val="17"/>
+        </w:rPr>
+        <w:t>školski</w:t>
+      </w:r>
+      <w:r>
+        <w:rPr>
+          <w:rStyle w:val="apple-converted-space"/>
+          <w:rFonts w:ascii="Arial" w:hAnsi="Arial" w:cs="Arial"/>
+          <w:color w:val="000000"/>
+          <w:sz w:val="17"/>
+          <w:szCs w:val="17"/>
+        </w:rPr>
+        <w:t> </w:t>
+      </w:r>
+      <w:r>
+        <w:rPr>
+          <w:rStyle w:val="s2"/>
+          <w:rFonts w:ascii="Arial" w:hAnsi="Arial" w:cs="Arial"/>
+          <w:color w:val="000000"/>
+          <w:sz w:val="17"/>
+          <w:szCs w:val="17"/>
+        </w:rPr>
+        <w:t>sat.</w:t>
+      </w:r>
+    </w:p>
+    <w:p>
+      <w:pPr>
+        <w:pStyle w:val="s4"/>
+        <w:spacing w:before="0" w:beforeAutospacing="0" w:after="0" w:afterAutospacing="0" w:line="216" w:lineRule="atLeast"/>
         <w:jc w:val="both"/>
         <w:rPr>
-          <w:rFonts w:ascii="Arial" w:hAnsi="Arial" w:cs="Arial"/>
-          <w:color w:val="000000"/>
-          <w:sz w:val="17"/>
-          <w:szCs w:val="17"/>
-        </w:rPr>
-      </w:pPr>
-      <w:r>
-        <w:rPr>
-          <w:rStyle w:val="s2"/>
-          <w:rFonts w:ascii="Arial" w:hAnsi="Arial" w:cs="Arial"/>
-          <w:color w:val="000000"/>
-          <w:sz w:val="17"/>
-          <w:szCs w:val="17"/>
-        </w:rPr>
-        <w:t>1.</w:t>
-      </w:r>
-      <w:r>
-        <w:rPr>
-          <w:rStyle w:val="s2"/>
-          <w:rFonts w:ascii="Arial" w:hAnsi="Arial" w:cs="Arial"/>
-          <w:color w:val="000000"/>
-          <w:sz w:val="17"/>
-          <w:szCs w:val="17"/>
-          <w:lang w:val="hr-HR"/>
-        </w:rPr>
-        <w:t xml:space="preserve"> </w:t>
-      </w:r>
-      <w:r>
-        <w:rPr>
-          <w:rFonts w:ascii="Arial" w:hAnsi="Arial" w:cs="Arial"/>
-          <w:sz w:val="17"/>
-          <w:szCs w:val="17"/>
-          <w:lang w:val="hr-HR"/>
-        </w:rPr>
-        <w:t xml:space="preserve">{{ </w:t>
-      </w:r>
-      <w:proofErr w:type="spellStart"/>
-      <w:r>
-        <w:rPr>
-          <w:rFonts w:ascii="Arial" w:hAnsi="Arial" w:cs="Arial"/>
-          <w:sz w:val="17"/>
-          <w:szCs w:val="17"/>
-          <w:lang w:val="hr-HR"/>
-        </w:rPr>
-        <w:t>ime_i_prezime_zamjene</w:t>
-      </w:r>
-      <w:proofErr w:type="spellEnd"/>
-      <w:r>
-        <w:rPr>
-          <w:rFonts w:ascii="Arial" w:hAnsi="Arial" w:cs="Arial"/>
-          <w:sz w:val="17"/>
-          <w:szCs w:val="17"/>
-          <w:lang w:val="hr-HR"/>
-        </w:rPr>
-        <w:t xml:space="preserve"> }}</w:t>
-      </w:r>
-      <w:r>
-        <w:rPr>
-          <w:rFonts w:ascii="Arial" w:hAnsi="Arial" w:cs="Arial"/>
-          <w:sz w:val="17"/>
-          <w:szCs w:val="17"/>
-          <w:lang w:val="hr-HR"/>
-        </w:rPr>
-        <w:t xml:space="preserve"> </w:t>
-      </w:r>
-      <w:r>
-        <w:rPr>
-          <w:rStyle w:val="s2"/>
-          <w:rFonts w:ascii="Arial" w:hAnsi="Arial" w:cs="Arial"/>
-          <w:color w:val="000000"/>
-          <w:sz w:val="17"/>
-          <w:szCs w:val="17"/>
-        </w:rPr>
-        <w:t>{{ spol_zaposlen_a }}</w:t>
-      </w:r>
-      <w:r>
-        <w:rPr>
-          <w:rStyle w:val="apple-converted-space"/>
-          <w:rFonts w:ascii="Arial" w:hAnsi="Arial" w:cs="Arial"/>
-          <w:color w:val="000000"/>
-          <w:sz w:val="17"/>
-          <w:szCs w:val="17"/>
-        </w:rPr>
-        <w:t> </w:t>
-      </w:r>
-      <w:r>
-        <w:rPr>
-          <w:rStyle w:val="s2"/>
-          <w:rFonts w:ascii="Arial" w:hAnsi="Arial" w:cs="Arial"/>
-          <w:color w:val="000000"/>
-          <w:sz w:val="17"/>
-          <w:szCs w:val="17"/>
-        </w:rPr>
-        <w:t>u Osnovnoj školi</w:t>
-      </w:r>
-      <w:r>
-        <w:rPr>
-          <w:rStyle w:val="apple-converted-space"/>
-          <w:rFonts w:ascii="Arial" w:hAnsi="Arial" w:cs="Arial"/>
-          <w:color w:val="000000"/>
-          <w:sz w:val="17"/>
-          <w:szCs w:val="17"/>
-        </w:rPr>
-        <w:t> </w:t>
-      </w:r>
-      <w:r>
-        <w:rPr>
-          <w:rStyle w:val="s2"/>
-          <w:rFonts w:ascii="Arial" w:hAnsi="Arial" w:cs="Arial"/>
-          <w:color w:val="000000"/>
-          <w:sz w:val="17"/>
-          <w:szCs w:val="17"/>
-        </w:rPr>
-        <w:t>Đurđevac,</w:t>
-      </w:r>
-      <w:r>
-        <w:rPr>
-          <w:rStyle w:val="apple-converted-space"/>
-          <w:rFonts w:ascii="Arial" w:hAnsi="Arial" w:cs="Arial"/>
-          <w:color w:val="000000"/>
-          <w:sz w:val="17"/>
-          <w:szCs w:val="17"/>
-        </w:rPr>
-        <w:t> </w:t>
-      </w:r>
-      <w:r>
-        <w:rPr>
-          <w:rStyle w:val="s2"/>
-          <w:rFonts w:ascii="Arial" w:hAnsi="Arial" w:cs="Arial"/>
-          <w:color w:val="000000"/>
-          <w:sz w:val="17"/>
-          <w:szCs w:val="17"/>
-        </w:rPr>
-        <w:t>na</w:t>
-      </w:r>
-      <w:r>
-        <w:rPr>
-          <w:rStyle w:val="apple-converted-space"/>
-          <w:rFonts w:ascii="Arial" w:hAnsi="Arial" w:cs="Arial"/>
-          <w:color w:val="000000"/>
-          <w:sz w:val="17"/>
-          <w:szCs w:val="17"/>
-        </w:rPr>
-        <w:t> </w:t>
-      </w:r>
-      <w:r>
-        <w:rPr>
-          <w:rStyle w:val="s2"/>
-          <w:rFonts w:ascii="Arial" w:hAnsi="Arial" w:cs="Arial"/>
-          <w:color w:val="000000"/>
-          <w:sz w:val="17"/>
-          <w:szCs w:val="17"/>
-        </w:rPr>
-        <w:t>radnom</w:t>
-      </w:r>
-      <w:r>
-        <w:rPr>
-          <w:rStyle w:val="apple-converted-space"/>
-          <w:rFonts w:ascii="Arial" w:hAnsi="Arial" w:cs="Arial"/>
-          <w:color w:val="000000"/>
-          <w:sz w:val="17"/>
-          <w:szCs w:val="17"/>
-        </w:rPr>
-        <w:t> </w:t>
-      </w:r>
-      <w:r>
-        <w:rPr>
-          <w:rStyle w:val="s2"/>
-          <w:rFonts w:ascii="Arial" w:hAnsi="Arial" w:cs="Arial"/>
-          <w:color w:val="000000"/>
-          <w:sz w:val="17"/>
-          <w:szCs w:val="17"/>
-        </w:rPr>
-        <w:t>mjestu</w:t>
-      </w:r>
-      <w:r>
-        <w:rPr>
-          <w:rStyle w:val="s2"/>
-          <w:rFonts w:ascii="Arial" w:hAnsi="Arial" w:cs="Arial"/>
-          <w:color w:val="000000"/>
-          <w:sz w:val="17"/>
-          <w:szCs w:val="17"/>
-          <w:lang w:val="hr-HR"/>
-        </w:rPr>
-        <w:t xml:space="preserve"> </w:t>
-      </w:r>
-      <w:r>
-        <w:rPr>
-          <w:rStyle w:val="s2"/>
-          <w:rFonts w:ascii="Arial" w:hAnsi="Arial" w:cs="Arial"/>
-          <w:color w:val="000000"/>
-          <w:sz w:val="17"/>
-          <w:szCs w:val="17"/>
-        </w:rPr>
-        <w:t>učitelja Mat.</w:t>
-      </w:r>
-      <w:r>
-        <w:rPr>
-          <w:rStyle w:val="apple-converted-space"/>
-          <w:rFonts w:ascii="Arial" w:hAnsi="Arial" w:cs="Arial"/>
-          <w:color w:val="000000"/>
-          <w:sz w:val="17"/>
-          <w:szCs w:val="17"/>
-        </w:rPr>
-        <w:t> </w:t>
-      </w:r>
-      <w:r>
-        <w:rPr>
-          <w:rStyle w:val="apple-converted-space"/>
-          <w:rFonts w:ascii="Arial" w:hAnsi="Arial" w:cs="Arial"/>
-          <w:color w:val="000000"/>
-          <w:sz w:val="17"/>
-          <w:szCs w:val="17"/>
-        </w:rPr>
-        <w:t xml:space="preserve">{{ </w:t>
-      </w:r>
-      <w:r>
-        <w:rPr>
-          <w:rStyle w:val="s2"/>
-          <w:rFonts w:ascii="Arial" w:hAnsi="Arial" w:cs="Arial"/>
-          <w:color w:val="000000"/>
-          <w:sz w:val="17"/>
-          <w:szCs w:val="17"/>
-        </w:rPr>
-        <w:t>d</w:t>
-      </w:r>
-      <w:r>
-        <w:rPr>
-          <w:rStyle w:val="s2"/>
-          <w:rFonts w:ascii="Arial" w:hAnsi="Arial" w:cs="Arial"/>
-          <w:color w:val="000000"/>
-          <w:sz w:val="17"/>
-          <w:szCs w:val="17"/>
-        </w:rPr>
-        <w:t>užan</w:t>
-      </w:r>
-      <w:r>
-        <w:rPr>
-          <w:rStyle w:val="s2"/>
-          <w:rFonts w:ascii="Arial" w:hAnsi="Arial" w:cs="Arial"/>
-          <w:color w:val="000000"/>
-          <w:sz w:val="17"/>
-          <w:szCs w:val="17"/>
-        </w:rPr>
-        <w:t>_na }}</w:t>
-      </w:r>
-      <w:r>
-        <w:rPr>
-          <w:rStyle w:val="s2"/>
-          <w:rFonts w:ascii="Arial" w:hAnsi="Arial" w:cs="Arial"/>
-          <w:color w:val="000000"/>
-          <w:sz w:val="17"/>
-          <w:szCs w:val="17"/>
-        </w:rPr>
-        <w:t xml:space="preserve"> je</w:t>
-      </w:r>
-      <w:r>
-        <w:rPr>
-          <w:rStyle w:val="apple-converted-space"/>
-          <w:rFonts w:ascii="Arial" w:hAnsi="Arial" w:cs="Arial"/>
-          <w:color w:val="000000"/>
-          <w:sz w:val="17"/>
-          <w:szCs w:val="17"/>
-        </w:rPr>
-        <w:t> </w:t>
-      </w:r>
-      <w:r>
-        <w:rPr>
-          <w:rStyle w:val="s2"/>
-          <w:rFonts w:ascii="Arial" w:hAnsi="Arial" w:cs="Arial"/>
-          <w:color w:val="000000"/>
-          <w:sz w:val="17"/>
-          <w:szCs w:val="17"/>
-        </w:rPr>
-        <w:t>raditi prekovremeno</w:t>
-      </w:r>
-      <w:r>
-        <w:rPr>
-          <w:rStyle w:val="apple-converted-space"/>
-          <w:rFonts w:ascii="Arial" w:hAnsi="Arial" w:cs="Arial"/>
-          <w:color w:val="000000"/>
-          <w:sz w:val="17"/>
-          <w:szCs w:val="17"/>
-        </w:rPr>
-        <w:t> </w:t>
-      </w:r>
-      <w:r>
-        <w:rPr>
-          <w:rStyle w:val="s2"/>
-          <w:rFonts w:ascii="Arial" w:hAnsi="Arial" w:cs="Arial"/>
-          <w:color w:val="000000"/>
-          <w:sz w:val="17"/>
-          <w:szCs w:val="17"/>
-        </w:rPr>
-        <w:t>{{ trajanje_zamjene }}</w:t>
-      </w:r>
-      <w:r>
-        <w:rPr>
-          <w:rStyle w:val="apple-converted-space"/>
-          <w:rFonts w:ascii="Arial" w:hAnsi="Arial" w:cs="Arial"/>
-          <w:color w:val="000000"/>
-          <w:sz w:val="17"/>
-          <w:szCs w:val="17"/>
-        </w:rPr>
-        <w:t> </w:t>
-      </w:r>
-      <w:r>
-        <w:rPr>
-          <w:rStyle w:val="s2"/>
-          <w:rFonts w:ascii="Arial" w:hAnsi="Arial" w:cs="Arial"/>
-          <w:color w:val="000000"/>
-          <w:sz w:val="17"/>
-          <w:szCs w:val="17"/>
-        </w:rPr>
-        <w:t>{{ sat_i }}</w:t>
-      </w:r>
-      <w:r>
-        <w:rPr>
-          <w:rStyle w:val="apple-converted-space"/>
-          <w:rFonts w:ascii="Arial" w:hAnsi="Arial" w:cs="Arial"/>
-          <w:color w:val="000000"/>
-          <w:sz w:val="17"/>
-          <w:szCs w:val="17"/>
-        </w:rPr>
-        <w:t> </w:t>
-      </w:r>
-      <w:r>
-        <w:rPr>
-          <w:rStyle w:val="s2"/>
-          <w:rFonts w:ascii="Arial" w:hAnsi="Arial" w:cs="Arial"/>
-          <w:color w:val="000000"/>
-          <w:sz w:val="17"/>
-          <w:szCs w:val="17"/>
-        </w:rPr>
-        <w:t>dana</w:t>
-      </w:r>
-      <w:r>
-        <w:rPr>
-          <w:rStyle w:val="apple-converted-space"/>
-          <w:rFonts w:ascii="Arial" w:hAnsi="Arial" w:cs="Arial"/>
-          <w:color w:val="000000"/>
-          <w:sz w:val="17"/>
-          <w:szCs w:val="17"/>
-        </w:rPr>
-        <w:t> </w:t>
-      </w:r>
-      <w:r>
-        <w:rPr>
-          <w:rStyle w:val="s2"/>
-          <w:rFonts w:ascii="Arial" w:hAnsi="Arial" w:cs="Arial"/>
-          <w:color w:val="000000"/>
-          <w:sz w:val="17"/>
-          <w:szCs w:val="17"/>
-        </w:rPr>
-        <w:t>{{ dan_z }}</w:t>
-      </w:r>
-      <w:r>
-        <w:rPr>
-          <w:rStyle w:val="s2"/>
-          <w:rFonts w:ascii="Arial" w:hAnsi="Arial" w:cs="Arial"/>
-          <w:color w:val="000000"/>
-          <w:sz w:val="17"/>
-          <w:szCs w:val="17"/>
-        </w:rPr>
-        <w:t>.</w:t>
-      </w:r>
-      <w:r>
-        <w:rPr>
-          <w:rStyle w:val="s2"/>
-          <w:rFonts w:ascii="Arial" w:hAnsi="Arial" w:cs="Arial"/>
-          <w:color w:val="000000"/>
-          <w:sz w:val="17"/>
-          <w:szCs w:val="17"/>
-        </w:rPr>
-        <w:t xml:space="preserve"> {{ mjesec_z }}</w:t>
-      </w:r>
-      <w:r>
-        <w:rPr>
-          <w:rStyle w:val="s2"/>
-          <w:rFonts w:ascii="Arial" w:hAnsi="Arial" w:cs="Arial"/>
-          <w:color w:val="000000"/>
-          <w:sz w:val="17"/>
-          <w:szCs w:val="17"/>
-        </w:rPr>
-        <w:t>.</w:t>
-      </w:r>
-      <w:r>
-        <w:rPr>
-          <w:rStyle w:val="s2"/>
-          <w:rFonts w:ascii="Arial" w:hAnsi="Arial" w:cs="Arial"/>
-          <w:color w:val="000000"/>
-          <w:sz w:val="17"/>
-          <w:szCs w:val="17"/>
-        </w:rPr>
-        <w:t xml:space="preserve"> </w:t>
-      </w:r>
-      <w:r>
-        <w:rPr>
-          <w:rStyle w:val="s2"/>
-          <w:rFonts w:ascii="Arial" w:hAnsi="Arial" w:cs="Arial"/>
-          <w:color w:val="000000"/>
-          <w:sz w:val="17"/>
-          <w:szCs w:val="17"/>
-        </w:rPr>
-        <w:t>202</w:t>
-      </w:r>
-      <w:r>
-        <w:rPr>
-          <w:rStyle w:val="s2"/>
-          <w:rFonts w:ascii="Arial" w:hAnsi="Arial" w:cs="Arial"/>
-          <w:color w:val="000000"/>
-          <w:sz w:val="17"/>
-          <w:szCs w:val="17"/>
-        </w:rPr>
-        <w:t>4</w:t>
-      </w:r>
-      <w:r>
-        <w:rPr>
-          <w:rStyle w:val="s2"/>
-          <w:rFonts w:ascii="Arial" w:hAnsi="Arial" w:cs="Arial"/>
-          <w:color w:val="000000"/>
-          <w:sz w:val="17"/>
-          <w:szCs w:val="17"/>
-        </w:rPr>
-        <w:t>. godine</w:t>
-      </w:r>
-      <w:r>
-        <w:rPr>
-          <w:rStyle w:val="apple-converted-space"/>
-          <w:rFonts w:ascii="Arial" w:hAnsi="Arial" w:cs="Arial"/>
-          <w:color w:val="000000"/>
-          <w:sz w:val="17"/>
-          <w:szCs w:val="17"/>
-        </w:rPr>
-        <w:t> </w:t>
-      </w:r>
-      <w:r>
-        <w:rPr>
-          <w:rStyle w:val="s2"/>
-          <w:rFonts w:ascii="Arial" w:hAnsi="Arial" w:cs="Arial"/>
-          <w:color w:val="000000"/>
-          <w:sz w:val="17"/>
-          <w:szCs w:val="17"/>
-        </w:rPr>
-        <w:t>{{ šk_sat</w:t>
-      </w:r>
-      <w:r>
-        <w:rPr>
-          <w:rStyle w:val="s2"/>
-          <w:rFonts w:ascii="Arial" w:hAnsi="Arial" w:cs="Arial"/>
-          <w:color w:val="000000"/>
-          <w:sz w:val="17"/>
-          <w:szCs w:val="17"/>
-        </w:rPr>
-        <w:t>_z</w:t>
-      </w:r>
-      <w:r>
-        <w:rPr>
-          <w:rStyle w:val="s2"/>
-          <w:rFonts w:ascii="Arial" w:hAnsi="Arial" w:cs="Arial"/>
-          <w:color w:val="000000"/>
-          <w:sz w:val="17"/>
-          <w:szCs w:val="17"/>
-        </w:rPr>
-        <w:t xml:space="preserve"> }}</w:t>
-      </w:r>
-      <w:r>
-        <w:rPr>
-          <w:rStyle w:val="s2"/>
-          <w:rFonts w:ascii="Arial" w:hAnsi="Arial" w:cs="Arial"/>
-          <w:color w:val="000000"/>
-          <w:sz w:val="17"/>
-          <w:szCs w:val="17"/>
-        </w:rPr>
-        <w:t>.</w:t>
-      </w:r>
-      <w:r>
-        <w:rPr>
-          <w:rStyle w:val="apple-converted-space"/>
-          <w:rFonts w:ascii="Arial" w:hAnsi="Arial" w:cs="Arial"/>
-          <w:color w:val="000000"/>
-          <w:sz w:val="17"/>
-          <w:szCs w:val="17"/>
-        </w:rPr>
-        <w:t> </w:t>
-      </w:r>
-      <w:r>
-        <w:rPr>
-          <w:rStyle w:val="s2"/>
-          <w:rFonts w:ascii="Arial" w:hAnsi="Arial" w:cs="Arial"/>
-          <w:color w:val="000000"/>
-          <w:sz w:val="17"/>
-          <w:szCs w:val="17"/>
-        </w:rPr>
-        <w:t>školski</w:t>
-      </w:r>
-      <w:r>
-        <w:rPr>
-          <w:rStyle w:val="apple-converted-space"/>
-          <w:rFonts w:ascii="Arial" w:hAnsi="Arial" w:cs="Arial"/>
-          <w:color w:val="000000"/>
-          <w:sz w:val="17"/>
-          <w:szCs w:val="17"/>
-        </w:rPr>
-        <w:t> </w:t>
-      </w:r>
-      <w:r>
-        <w:rPr>
-          <w:rStyle w:val="s2"/>
-          <w:rFonts w:ascii="Arial" w:hAnsi="Arial" w:cs="Arial"/>
-          <w:color w:val="000000"/>
-          <w:sz w:val="17"/>
-          <w:szCs w:val="17"/>
-        </w:rPr>
-        <w:t>sat.</w:t>
+          <w:rFonts w:ascii="-webkit-standard" w:hAnsi="-webkit-standard"/>
+          <w:color w:val="000000"/>
+          <w:sz w:val="18"/>
+          <w:szCs w:val="18"/>
+        </w:rPr>
+      </w:pPr>
+      <w:r>
+        <w:rPr>
+          <w:rFonts w:ascii="-webkit-standard" w:hAnsi="-webkit-standard"/>
+          <w:color w:val="000000"/>
+          <w:sz w:val="18"/>
+          <w:szCs w:val="18"/>
+        </w:rPr>
+        <w:t> </w:t>
       </w:r>
     </w:p>
     <w:p>
       <w:pPr>
         <w:pStyle w:val="s4"/>
         <w:spacing w:before="0" w:beforeAutospacing="0" w:after="0" w:afterAutospacing="0" w:line="216" w:lineRule="atLeast"/>
-        <w:jc w:val="both"/>
-        <w:rPr>
-          <w:rFonts w:ascii="-webkit-standard" w:hAnsi="-webkit-standard"/>
-          <w:color w:val="000000"/>
-          <w:sz w:val="18"/>
-          <w:szCs w:val="18"/>
-        </w:rPr>
-      </w:pPr>
-      <w:r>
-        <w:rPr>
-          <w:rFonts w:ascii="-webkit-standard" w:hAnsi="-webkit-standard"/>
-          <w:color w:val="000000"/>
-          <w:sz w:val="18"/>
-          <w:szCs w:val="18"/>
-        </w:rPr>
-        <w:t> </w:t>
-      </w:r>
-    </w:p>
-    <w:p>
-      <w:pPr>
-        <w:pStyle w:val="s4"/>
-        <w:spacing w:before="0" w:beforeAutospacing="0" w:after="0" w:afterAutospacing="0" w:line="216" w:lineRule="atLeast"/>
-        <w:jc w:val="both"/>
         <w:rPr>
           <w:rFonts w:ascii="-webkit-standard" w:hAnsi="-webkit-standard"/>
           <w:color w:val="000000"/>

</xml_diff>

<commit_message>
Define get_radno_mjesto to get the working position of the replacement teacher
</commit_message>
<xml_diff>
--- a/word.docx
+++ b/word.docx
@@ -268,17 +268,7 @@
           <w:sz w:val="17"/>
           <w:szCs w:val="17"/>
         </w:rPr>
-        <w:t>učitelja Mat.</w:t>
-      </w:r>
-      <w:r>
-        <w:rPr>
-          <w:rStyle w:val="apple-converted-space"/>
-          <w:rFonts w:ascii="Arial" w:hAnsi="Arial" w:cs="Arial"/>
-          <w:color w:val="000000"/>
-          <w:sz w:val="17"/>
-          <w:szCs w:val="17"/>
-        </w:rPr>
-        <w:t> </w:t>
+        <w:t xml:space="preserve">{{ radno_mj }} </w:t>
       </w:r>
       <w:r>
         <w:rPr>

</xml_diff>

<commit_message>
Define get_radno_mjesto_zamijenjenog() to get the db data about the position of repl. teacher
</commit_message>
<xml_diff>
--- a/word.docx
+++ b/word.docx
@@ -989,13 +989,33 @@
       </w:r>
       <w:r>
         <w:rPr>
-          <w:rStyle w:val="s2"/>
-          <w:rFonts w:ascii="Arial" w:hAnsi="Arial" w:cs="Arial"/>
-          <w:color w:val="000000"/>
-          <w:sz w:val="17"/>
-          <w:szCs w:val="17"/>
-        </w:rPr>
-        <w:t xml:space="preserve">učitelja TZK-e, </w:t>
+          <w:rStyle w:val="apple-converted-space"/>
+          <w:rFonts w:ascii="Arial" w:hAnsi="Arial" w:cs="Arial"/>
+          <w:color w:val="000000"/>
+          <w:sz w:val="17"/>
+          <w:szCs w:val="17"/>
+        </w:rPr>
+        <w:t xml:space="preserve">{{ </w:t>
+      </w:r>
+      <w:r>
+        <w:rPr>
+          <w:rStyle w:val="s2"/>
+          <w:rFonts w:ascii="Arial" w:hAnsi="Arial" w:cs="Arial"/>
+          <w:color w:val="000000"/>
+          <w:sz w:val="17"/>
+          <w:szCs w:val="17"/>
+        </w:rPr>
+        <w:t>r_mj_zamijenj_G }}</w:t>
+      </w:r>
+      <w:r>
+        <w:rPr>
+          <w:rStyle w:val="s2"/>
+          <w:rFonts w:ascii="Arial" w:hAnsi="Arial" w:cs="Arial"/>
+          <w:color w:val="000000"/>
+          <w:sz w:val="17"/>
+          <w:szCs w:val="17"/>
+        </w:rPr>
+        <w:t xml:space="preserve">, </w:t>
       </w:r>
       <w:r>
         <w:rPr>

</xml_diff>

<commit_message>
Change concatenation in get_ime_ucitelja_D with .join()
</commit_message>
<xml_diff>
--- a/word.docx
+++ b/word.docx
@@ -268,7 +268,27 @@
           <w:sz w:val="17"/>
           <w:szCs w:val="17"/>
         </w:rPr>
-        <w:t xml:space="preserve">{{ radno_mj }} </w:t>
+        <w:t>{{ radno_mj }}</w:t>
+      </w:r>
+      <w:r>
+        <w:rPr>
+          <w:rStyle w:val="s2"/>
+          <w:rFonts w:ascii="Arial" w:hAnsi="Arial" w:cs="Arial"/>
+          <w:color w:val="000000"/>
+          <w:sz w:val="17"/>
+          <w:szCs w:val="17"/>
+        </w:rPr>
+        <w:t>,</w:t>
+      </w:r>
+      <w:r>
+        <w:rPr>
+          <w:rStyle w:val="s2"/>
+          <w:rFonts w:ascii="Arial" w:hAnsi="Arial" w:cs="Arial"/>
+          <w:color w:val="000000"/>
+          <w:sz w:val="17"/>
+          <w:szCs w:val="17"/>
+        </w:rPr>
+        <w:t xml:space="preserve"> </w:t>
       </w:r>
       <w:r>
         <w:rPr>
@@ -1187,18 +1207,6 @@
         </w:rPr>
         <w:t> </w:t>
       </w:r>
-    </w:p>
-    <w:p>
-      <w:pPr>
-        <w:pStyle w:val="s4"/>
-        <w:spacing w:before="0" w:beforeAutospacing="0" w:after="0" w:afterAutospacing="0" w:line="216" w:lineRule="atLeast"/>
-        <w:rPr>
-          <w:rFonts w:ascii="-webkit-standard" w:hAnsi="-webkit-standard"/>
-          <w:color w:val="000000"/>
-          <w:sz w:val="18"/>
-          <w:szCs w:val="18"/>
-        </w:rPr>
-      </w:pPr>
       <w:r>
         <w:rPr>
           <w:rStyle w:val="s2"/>

</xml_diff>

<commit_message>
Add šk_sat_zamjene_checkbox1 with its callback, edit word.docx, remove dot
</commit_message>
<xml_diff>
--- a/word.docx
+++ b/word.docx
@@ -549,16 +549,6 @@
           <w:szCs w:val="17"/>
         </w:rPr>
         <w:t xml:space="preserve"> }}</w:t>
-      </w:r>
-      <w:r>
-        <w:rPr>
-          <w:rStyle w:val="s2"/>
-          <w:rFonts w:ascii="Arial" w:hAnsi="Arial" w:cs="Arial"/>
-          <w:color w:val="000000"/>
-          <w:sz w:val="17"/>
-          <w:szCs w:val="17"/>
-        </w:rPr>
-        <w:t>.</w:t>
       </w:r>
       <w:r>
         <w:rPr>

</xml_diff>

<commit_message>
Edit spacing and formatting in word.docx
</commit_message>
<xml_diff>
--- a/word.docx
+++ b/word.docx
@@ -70,8 +70,49 @@
           <w:szCs w:val="21"/>
           <w:lang w:val="pl-PL"/>
         </w:rPr>
-        <w:t xml:space="preserve"> 65. Zakona o radu („Narodne </w:t>
-      </w:r>
+        <w:t xml:space="preserve"> 65. </w:t>
+      </w:r>
+      <w:proofErr w:type="spellStart"/>
+      <w:r>
+        <w:rPr>
+          <w:rFonts w:ascii="Arial" w:hAnsi="Arial" w:cs="Arial"/>
+          <w:sz w:val="21"/>
+          <w:szCs w:val="21"/>
+          <w:lang w:val="pl-PL"/>
+        </w:rPr>
+        <w:t>Zakona</w:t>
+      </w:r>
+      <w:proofErr w:type="spellEnd"/>
+      <w:r>
+        <w:rPr>
+          <w:rFonts w:ascii="Arial" w:hAnsi="Arial" w:cs="Arial"/>
+          <w:sz w:val="21"/>
+          <w:szCs w:val="21"/>
+          <w:lang w:val="pl-PL"/>
+        </w:rPr>
+        <w:t xml:space="preserve"> o radu („</w:t>
+      </w:r>
+      <w:proofErr w:type="spellStart"/>
+      <w:r>
+        <w:rPr>
+          <w:rFonts w:ascii="Arial" w:hAnsi="Arial" w:cs="Arial"/>
+          <w:sz w:val="21"/>
+          <w:szCs w:val="21"/>
+          <w:lang w:val="pl-PL"/>
+        </w:rPr>
+        <w:t>Narodne</w:t>
+      </w:r>
+      <w:proofErr w:type="spellEnd"/>
+      <w:r>
+        <w:rPr>
+          <w:rFonts w:ascii="Arial" w:hAnsi="Arial" w:cs="Arial"/>
+          <w:sz w:val="21"/>
+          <w:szCs w:val="21"/>
+          <w:lang w:val="pl-PL"/>
+        </w:rPr>
+        <w:t xml:space="preserve"> </w:t>
+      </w:r>
+      <w:proofErr w:type="spellStart"/>
       <w:proofErr w:type="gramStart"/>
       <w:r>
         <w:rPr>
@@ -80,7 +121,17 @@
           <w:szCs w:val="21"/>
           <w:lang w:val="pl-PL"/>
         </w:rPr>
-        <w:t>novine“ br.</w:t>
+        <w:t>novine</w:t>
+      </w:r>
+      <w:proofErr w:type="spellEnd"/>
+      <w:r>
+        <w:rPr>
+          <w:rFonts w:ascii="Arial" w:hAnsi="Arial" w:cs="Arial"/>
+          <w:sz w:val="21"/>
+          <w:szCs w:val="21"/>
+          <w:lang w:val="pl-PL"/>
+        </w:rPr>
+        <w:t>“ br.</w:t>
       </w:r>
       <w:proofErr w:type="gramEnd"/>
       <w:r>
@@ -109,6 +160,7 @@
         </w:rPr>
         <w:t xml:space="preserve">Kolektivnog ugovora za zaposlenike u osnovnoškolskim ustanovama („Narodne novine“ br. 51/18.) i </w:t>
       </w:r>
+      <w:proofErr w:type="spellStart"/>
       <w:r>
         <w:rPr>
           <w:rFonts w:ascii="Arial" w:hAnsi="Arial" w:cs="Arial"/>
@@ -116,7 +168,17 @@
           <w:szCs w:val="21"/>
           <w:lang w:val="pl-PL"/>
         </w:rPr>
-        <w:t xml:space="preserve">članka 43. </w:t>
+        <w:t>članka</w:t>
+      </w:r>
+      <w:proofErr w:type="spellEnd"/>
+      <w:r>
+        <w:rPr>
+          <w:rFonts w:ascii="Arial" w:hAnsi="Arial" w:cs="Arial"/>
+          <w:sz w:val="21"/>
+          <w:szCs w:val="21"/>
+          <w:lang w:val="pl-PL"/>
+        </w:rPr>
+        <w:t xml:space="preserve"> 43. </w:t>
       </w:r>
       <w:proofErr w:type="spellStart"/>
       <w:r>
@@ -325,6 +387,7 @@
       <w:pPr>
         <w:pStyle w:val="NoSpacing"/>
         <w:keepLines/>
+        <w:jc w:val="both"/>
         <w:rPr>
           <w:rFonts w:ascii="Arial" w:hAnsi="Arial" w:cs="Arial"/>
           <w:color w:val="000000"/>
@@ -947,6 +1010,208 @@
     </w:p>
     <w:p>
       <w:pPr>
+        <w:jc w:val="both"/>
+      </w:pPr>
+      <w:r>
+        <w:t>2.</w:t>
+      </w:r>
+      <w:r>
+        <w:t> </w:t>
+      </w:r>
+      <w:r>
+        <w:t>U</w:t>
+      </w:r>
+      <w:r>
+        <w:t>većanje</w:t>
+      </w:r>
+      <w:r>
+        <w:t> </w:t>
+      </w:r>
+      <w:r>
+        <w:t>plaće</w:t>
+      </w:r>
+      <w:r>
+        <w:t> </w:t>
+      </w:r>
+      <w:r>
+        <w:t>za</w:t>
+      </w:r>
+      <w:r>
+        <w:t> </w:t>
+      </w:r>
+      <w:r>
+        <w:t>prekovremeni</w:t>
+      </w:r>
+      <w:r>
+        <w:t> </w:t>
+      </w:r>
+      <w:r>
+        <w:t>rad</w:t>
+      </w:r>
+      <w:r>
+        <w:t> </w:t>
+      </w:r>
+      <w:r>
+        <w:t>isplatit će s</w:t>
+      </w:r>
+      <w:r>
+        <w:t>e</w:t>
+      </w:r>
+      <w:r>
+        <w:t xml:space="preserve"> </w:t>
+      </w:r>
+      <w:r>
+        <w:t>{{</w:t>
+      </w:r>
+      <w:r>
+        <w:t xml:space="preserve"> </w:t>
+      </w:r>
+      <w:proofErr w:type="spellStart"/>
+      <w:r>
+        <w:t>ime_prez_z_D</w:t>
+      </w:r>
+      <w:proofErr w:type="spellEnd"/>
+      <w:r>
+        <w:t xml:space="preserve"> </w:t>
+      </w:r>
+      <w:r>
+        <w:t>}}</w:t>
+      </w:r>
+      <w:r>
+        <w:t xml:space="preserve"> </w:t>
+      </w:r>
+      <w:r>
+        <w:t>sukladno</w:t>
+      </w:r>
+      <w:r>
+        <w:t xml:space="preserve"> </w:t>
+      </w:r>
+      <w:r>
+        <w:t>zakonskim</w:t>
+      </w:r>
+      <w:r>
+        <w:t xml:space="preserve"> </w:t>
+      </w:r>
+      <w:r>
+        <w:t>odredbama</w:t>
+      </w:r>
+      <w:r>
+        <w:t xml:space="preserve"> </w:t>
+      </w:r>
+      <w:r>
+        <w:t>uz</w:t>
+      </w:r>
+      <w:r>
+        <w:t xml:space="preserve"> </w:t>
+      </w:r>
+      <w:r>
+        <w:t>isplatu</w:t>
+      </w:r>
+      <w:r>
+        <w:t xml:space="preserve"> </w:t>
+      </w:r>
+      <w:r>
+        <w:t>plaće</w:t>
+      </w:r>
+      <w:r>
+        <w:t xml:space="preserve"> </w:t>
+      </w:r>
+      <w:r>
+        <w:t>za</w:t>
+      </w:r>
+      <w:r>
+        <w:t xml:space="preserve"> </w:t>
+      </w:r>
+      <w:r>
+        <w:t>mjesec</w:t>
+      </w:r>
+      <w:r>
+        <w:t xml:space="preserve"> </w:t>
+      </w:r>
+      <w:r>
+        <w:t>u</w:t>
+      </w:r>
+      <w:r>
+        <w:t xml:space="preserve"> </w:t>
+      </w:r>
+      <w:r>
+        <w:t>kojemu</w:t>
+      </w:r>
+      <w:r>
+        <w:t xml:space="preserve"> </w:t>
+      </w:r>
+      <w:r>
+        <w:t>je</w:t>
+      </w:r>
+      <w:r>
+        <w:t xml:space="preserve"> </w:t>
+      </w:r>
+      <w:r>
+        <w:t>izvršen</w:t>
+      </w:r>
+      <w:r>
+        <w:t xml:space="preserve"> </w:t>
+      </w:r>
+      <w:r>
+        <w:t>prekovremeni</w:t>
+      </w:r>
+      <w:r>
+        <w:t xml:space="preserve"> </w:t>
+      </w:r>
+      <w:r>
+        <w:t>rad</w:t>
+      </w:r>
+      <w:r>
+        <w:t xml:space="preserve"> </w:t>
+      </w:r>
+      <w:r>
+        <w:t>te</w:t>
+      </w:r>
+      <w:r>
+        <w:t xml:space="preserve"> </w:t>
+      </w:r>
+      <w:r>
+        <w:t>odobrenim</w:t>
+      </w:r>
+      <w:r>
+        <w:t xml:space="preserve"> </w:t>
+      </w:r>
+      <w:r>
+        <w:t>sredstvima</w:t>
+      </w:r>
+      <w:r>
+        <w:t xml:space="preserve"> </w:t>
+      </w:r>
+      <w:r>
+        <w:t>od</w:t>
+      </w:r>
+      <w:r>
+        <w:t xml:space="preserve"> </w:t>
+      </w:r>
+      <w:r>
+        <w:t>Ministarstva</w:t>
+      </w:r>
+      <w:r>
+        <w:t xml:space="preserve"> </w:t>
+      </w:r>
+      <w:r>
+        <w:t>znanosti</w:t>
+      </w:r>
+      <w:r>
+        <w:t xml:space="preserve"> </w:t>
+      </w:r>
+      <w:r>
+        <w:t>i</w:t>
+      </w:r>
+      <w:r>
+        <w:t xml:space="preserve"> </w:t>
+      </w:r>
+      <w:r>
+        <w:t>obrazovanja.</w:t>
+      </w:r>
+    </w:p>
+    <w:p>
+      <w:pPr>
         <w:pStyle w:val="s4"/>
         <w:spacing w:before="0" w:beforeAutospacing="0" w:after="0" w:afterAutospacing="0" w:line="216" w:lineRule="atLeast"/>
         <w:rPr>
@@ -956,715 +1221,12 @@
           <w:szCs w:val="21"/>
         </w:rPr>
       </w:pPr>
-      <w:r>
-        <w:rPr>
-          <w:rStyle w:val="s2"/>
-          <w:rFonts w:ascii="Arial" w:hAnsi="Arial" w:cs="Arial"/>
-          <w:color w:val="000000"/>
-          <w:sz w:val="21"/>
-          <w:szCs w:val="21"/>
-        </w:rPr>
-        <w:t>2.</w:t>
-      </w:r>
-      <w:r>
-        <w:rPr>
-          <w:rStyle w:val="s2"/>
-          <w:rFonts w:ascii="Arial" w:hAnsi="Arial" w:cs="Arial"/>
-          <w:color w:val="000000"/>
-          <w:sz w:val="21"/>
-          <w:szCs w:val="21"/>
-        </w:rPr>
-        <w:t> </w:t>
-      </w:r>
-      <w:r>
-        <w:rPr>
-          <w:rStyle w:val="s2"/>
-          <w:rFonts w:ascii="Arial" w:hAnsi="Arial" w:cs="Arial"/>
-          <w:color w:val="000000"/>
-          <w:sz w:val="21"/>
-          <w:szCs w:val="21"/>
-        </w:rPr>
-        <w:t>U</w:t>
-      </w:r>
-      <w:r>
-        <w:rPr>
-          <w:rStyle w:val="s2"/>
-          <w:rFonts w:ascii="Arial" w:hAnsi="Arial" w:cs="Arial"/>
-          <w:color w:val="000000"/>
-          <w:sz w:val="21"/>
-          <w:szCs w:val="21"/>
-        </w:rPr>
-        <w:t>većanje</w:t>
-      </w:r>
-      <w:r>
-        <w:rPr>
-          <w:rStyle w:val="s2"/>
-          <w:rFonts w:ascii="Arial" w:hAnsi="Arial" w:cs="Arial"/>
-          <w:color w:val="000000"/>
-          <w:sz w:val="21"/>
-          <w:szCs w:val="21"/>
-        </w:rPr>
-        <w:t> </w:t>
-      </w:r>
-      <w:r>
-        <w:rPr>
-          <w:rStyle w:val="s2"/>
-          <w:rFonts w:ascii="Arial" w:hAnsi="Arial" w:cs="Arial"/>
-          <w:color w:val="000000"/>
-          <w:sz w:val="21"/>
-          <w:szCs w:val="21"/>
-        </w:rPr>
-        <w:t>plaće</w:t>
-      </w:r>
-      <w:r>
-        <w:rPr>
-          <w:rStyle w:val="s2"/>
-          <w:rFonts w:ascii="Arial" w:hAnsi="Arial" w:cs="Arial"/>
-          <w:color w:val="000000"/>
-          <w:sz w:val="21"/>
-          <w:szCs w:val="21"/>
-        </w:rPr>
-        <w:t> </w:t>
-      </w:r>
-      <w:r>
-        <w:rPr>
-          <w:rStyle w:val="s2"/>
-          <w:rFonts w:ascii="Arial" w:hAnsi="Arial" w:cs="Arial"/>
-          <w:color w:val="000000"/>
-          <w:sz w:val="21"/>
-          <w:szCs w:val="21"/>
-        </w:rPr>
-        <w:t>za</w:t>
-      </w:r>
-      <w:r>
-        <w:rPr>
-          <w:rStyle w:val="s2"/>
-          <w:rFonts w:ascii="Arial" w:hAnsi="Arial" w:cs="Arial"/>
-          <w:color w:val="000000"/>
-          <w:sz w:val="21"/>
-          <w:szCs w:val="21"/>
-        </w:rPr>
-        <w:t> </w:t>
-      </w:r>
-      <w:r>
-        <w:rPr>
-          <w:rStyle w:val="s2"/>
-          <w:rFonts w:ascii="Arial" w:hAnsi="Arial" w:cs="Arial"/>
-          <w:color w:val="000000"/>
-          <w:sz w:val="21"/>
-          <w:szCs w:val="21"/>
-        </w:rPr>
-        <w:t>prekovremeni</w:t>
-      </w:r>
-      <w:r>
-        <w:rPr>
-          <w:rStyle w:val="s2"/>
-          <w:rFonts w:ascii="Arial" w:hAnsi="Arial" w:cs="Arial"/>
-          <w:color w:val="000000"/>
-          <w:sz w:val="21"/>
-          <w:szCs w:val="21"/>
-        </w:rPr>
-        <w:t> </w:t>
-      </w:r>
-      <w:r>
-        <w:rPr>
-          <w:rStyle w:val="s2"/>
-          <w:rFonts w:ascii="Arial" w:hAnsi="Arial" w:cs="Arial"/>
-          <w:color w:val="000000"/>
-          <w:sz w:val="21"/>
-          <w:szCs w:val="21"/>
-        </w:rPr>
-        <w:t>rad</w:t>
-      </w:r>
-      <w:r>
-        <w:rPr>
-          <w:rStyle w:val="s2"/>
-          <w:rFonts w:ascii="Arial" w:hAnsi="Arial" w:cs="Arial"/>
-          <w:color w:val="000000"/>
-          <w:sz w:val="21"/>
-          <w:szCs w:val="21"/>
-        </w:rPr>
-        <w:t> </w:t>
-      </w:r>
-      <w:r>
-        <w:rPr>
-          <w:rStyle w:val="s2"/>
-          <w:rFonts w:ascii="Arial" w:hAnsi="Arial" w:cs="Arial"/>
-          <w:color w:val="000000"/>
-          <w:sz w:val="21"/>
-          <w:szCs w:val="21"/>
-        </w:rPr>
-        <w:t>isplatit</w:t>
-      </w:r>
-      <w:r>
-        <w:rPr>
-          <w:rStyle w:val="apple-converted-space"/>
-          <w:rFonts w:ascii="Arial" w:hAnsi="Arial" w:cs="Arial"/>
-          <w:color w:val="000000"/>
-          <w:sz w:val="21"/>
-          <w:szCs w:val="21"/>
-        </w:rPr>
-        <w:t> </w:t>
-      </w:r>
-      <w:r>
-        <w:rPr>
-          <w:rStyle w:val="s2"/>
-          <w:rFonts w:ascii="Arial" w:hAnsi="Arial" w:cs="Arial"/>
-          <w:color w:val="000000"/>
-          <w:sz w:val="21"/>
-          <w:szCs w:val="21"/>
-        </w:rPr>
-        <w:t>će</w:t>
-      </w:r>
-      <w:r>
-        <w:rPr>
-          <w:rStyle w:val="apple-converted-space"/>
-          <w:rFonts w:ascii="Arial" w:hAnsi="Arial" w:cs="Arial"/>
-          <w:color w:val="000000"/>
-          <w:sz w:val="21"/>
-          <w:szCs w:val="21"/>
-        </w:rPr>
-        <w:t> </w:t>
-      </w:r>
-      <w:r>
-        <w:rPr>
-          <w:rStyle w:val="s2"/>
-          <w:rFonts w:ascii="Arial" w:hAnsi="Arial" w:cs="Arial"/>
-          <w:color w:val="000000"/>
-          <w:sz w:val="21"/>
-          <w:szCs w:val="21"/>
-        </w:rPr>
-        <w:t>s</w:t>
-      </w:r>
-      <w:r>
-        <w:rPr>
-          <w:rStyle w:val="s2"/>
-          <w:rFonts w:ascii="Arial" w:hAnsi="Arial" w:cs="Arial"/>
-          <w:color w:val="000000"/>
-          <w:sz w:val="21"/>
-          <w:szCs w:val="21"/>
-        </w:rPr>
-        <w:t>e</w:t>
-      </w:r>
-      <w:r>
-        <w:rPr>
-          <w:rStyle w:val="s2"/>
-          <w:rFonts w:ascii="Arial" w:hAnsi="Arial" w:cs="Arial"/>
-          <w:color w:val="000000"/>
-          <w:sz w:val="21"/>
-          <w:szCs w:val="21"/>
-        </w:rPr>
-        <w:t> </w:t>
-      </w:r>
-      <w:r>
-        <w:rPr>
-          <w:rStyle w:val="s2"/>
-          <w:rFonts w:ascii="Arial" w:hAnsi="Arial" w:cs="Arial"/>
-          <w:color w:val="000000"/>
-          <w:sz w:val="21"/>
-          <w:szCs w:val="21"/>
-        </w:rPr>
-        <w:t>{{</w:t>
-      </w:r>
-      <w:r>
-        <w:rPr>
-          <w:rStyle w:val="s2"/>
-          <w:rFonts w:ascii="Arial" w:hAnsi="Arial" w:cs="Arial"/>
-          <w:color w:val="000000"/>
-          <w:sz w:val="21"/>
-          <w:szCs w:val="21"/>
-        </w:rPr>
-        <w:t> </w:t>
-      </w:r>
-      <w:proofErr w:type="spellStart"/>
-      <w:r>
-        <w:rPr>
-          <w:rStyle w:val="s2"/>
-          <w:rFonts w:ascii="Arial" w:hAnsi="Arial" w:cs="Arial"/>
-          <w:color w:val="000000"/>
-          <w:sz w:val="21"/>
-          <w:szCs w:val="21"/>
-        </w:rPr>
-        <w:t>ime_prez_z_D</w:t>
-      </w:r>
-      <w:proofErr w:type="spellEnd"/>
-      <w:r>
-        <w:rPr>
-          <w:rStyle w:val="s2"/>
-          <w:rFonts w:ascii="Arial" w:hAnsi="Arial" w:cs="Arial"/>
-          <w:color w:val="000000"/>
-          <w:sz w:val="21"/>
-          <w:szCs w:val="21"/>
-        </w:rPr>
-        <w:t> </w:t>
-      </w:r>
-      <w:r>
-        <w:rPr>
-          <w:rStyle w:val="s2"/>
-          <w:rFonts w:ascii="Arial" w:hAnsi="Arial" w:cs="Arial"/>
-          <w:color w:val="000000"/>
-          <w:sz w:val="21"/>
-          <w:szCs w:val="21"/>
-        </w:rPr>
-        <w:t>}}</w:t>
-      </w:r>
-      <w:r>
-        <w:rPr>
-          <w:rStyle w:val="apple-converted-space"/>
-          <w:rFonts w:ascii="Arial" w:hAnsi="Arial" w:cs="Arial"/>
-          <w:color w:val="000000"/>
-          <w:sz w:val="21"/>
-          <w:szCs w:val="21"/>
-        </w:rPr>
-        <w:t> </w:t>
-      </w:r>
-      <w:r>
-        <w:rPr>
-          <w:rStyle w:val="s2"/>
-          <w:rFonts w:ascii="Arial" w:hAnsi="Arial" w:cs="Arial"/>
-          <w:color w:val="000000"/>
-          <w:sz w:val="21"/>
-          <w:szCs w:val="21"/>
-        </w:rPr>
-        <w:t>sukladno</w:t>
-      </w:r>
-      <w:r>
-        <w:rPr>
-          <w:rStyle w:val="apple-converted-space"/>
-          <w:rFonts w:ascii="Arial" w:hAnsi="Arial" w:cs="Arial"/>
-          <w:color w:val="000000"/>
-          <w:sz w:val="21"/>
-          <w:szCs w:val="21"/>
-        </w:rPr>
-        <w:t> </w:t>
-      </w:r>
-      <w:r>
-        <w:rPr>
-          <w:rStyle w:val="s2"/>
-          <w:rFonts w:ascii="Arial" w:hAnsi="Arial" w:cs="Arial"/>
-          <w:color w:val="000000"/>
-          <w:sz w:val="21"/>
-          <w:szCs w:val="21"/>
-        </w:rPr>
-        <w:t>zakonskim</w:t>
-      </w:r>
-      <w:r>
-        <w:rPr>
-          <w:rStyle w:val="apple-converted-space"/>
-          <w:rFonts w:ascii="Arial" w:hAnsi="Arial" w:cs="Arial"/>
-          <w:color w:val="000000"/>
-          <w:sz w:val="21"/>
-          <w:szCs w:val="21"/>
-        </w:rPr>
-        <w:t xml:space="preserve"> </w:t>
-      </w:r>
-      <w:r>
-        <w:rPr>
-          <w:rStyle w:val="s2"/>
-          <w:rFonts w:ascii="Arial" w:hAnsi="Arial" w:cs="Arial"/>
-          <w:color w:val="000000"/>
-          <w:sz w:val="21"/>
-          <w:szCs w:val="21"/>
-        </w:rPr>
-        <w:t>odredbama</w:t>
-      </w:r>
-      <w:r>
-        <w:rPr>
-          <w:rStyle w:val="apple-converted-space"/>
-          <w:rFonts w:ascii="Arial" w:hAnsi="Arial" w:cs="Arial"/>
-          <w:color w:val="000000"/>
-          <w:sz w:val="21"/>
-          <w:szCs w:val="21"/>
-        </w:rPr>
-        <w:t> </w:t>
-      </w:r>
-      <w:r>
-        <w:rPr>
-          <w:rStyle w:val="s2"/>
-          <w:rFonts w:ascii="Arial" w:hAnsi="Arial" w:cs="Arial"/>
-          <w:color w:val="000000"/>
-          <w:sz w:val="21"/>
-          <w:szCs w:val="21"/>
-        </w:rPr>
-        <w:t>uz</w:t>
-      </w:r>
-      <w:r>
-        <w:rPr>
-          <w:rStyle w:val="s2"/>
-          <w:rFonts w:ascii="Arial" w:hAnsi="Arial" w:cs="Arial"/>
-          <w:color w:val="000000"/>
-          <w:sz w:val="21"/>
-          <w:szCs w:val="21"/>
-        </w:rPr>
-        <w:t> </w:t>
-      </w:r>
-      <w:r>
-        <w:rPr>
-          <w:rStyle w:val="s2"/>
-          <w:rFonts w:ascii="Arial" w:hAnsi="Arial" w:cs="Arial"/>
-          <w:color w:val="000000"/>
-          <w:sz w:val="21"/>
-          <w:szCs w:val="21"/>
-        </w:rPr>
-        <w:t>isplatu</w:t>
-      </w:r>
-      <w:r>
-        <w:rPr>
-          <w:rStyle w:val="s2"/>
-          <w:rFonts w:ascii="Arial" w:hAnsi="Arial" w:cs="Arial"/>
-          <w:color w:val="000000"/>
-          <w:sz w:val="21"/>
-          <w:szCs w:val="21"/>
-        </w:rPr>
-        <w:t> </w:t>
-      </w:r>
-      <w:r>
-        <w:rPr>
-          <w:rStyle w:val="s2"/>
-          <w:rFonts w:ascii="Arial" w:hAnsi="Arial" w:cs="Arial"/>
-          <w:color w:val="000000"/>
-          <w:sz w:val="21"/>
-          <w:szCs w:val="21"/>
-        </w:rPr>
-        <w:t>plaće</w:t>
-      </w:r>
-      <w:r>
-        <w:rPr>
-          <w:rStyle w:val="s2"/>
-          <w:rFonts w:ascii="Arial" w:hAnsi="Arial" w:cs="Arial"/>
-          <w:color w:val="000000"/>
-          <w:sz w:val="21"/>
-          <w:szCs w:val="21"/>
-        </w:rPr>
-        <w:t> </w:t>
-      </w:r>
-      <w:r>
-        <w:rPr>
-          <w:rStyle w:val="s2"/>
-          <w:rFonts w:ascii="Arial" w:hAnsi="Arial" w:cs="Arial"/>
-          <w:color w:val="000000"/>
-          <w:sz w:val="21"/>
-          <w:szCs w:val="21"/>
-        </w:rPr>
-        <w:t>za</w:t>
-      </w:r>
-      <w:r>
-        <w:rPr>
-          <w:rStyle w:val="s2"/>
-          <w:rFonts w:ascii="Arial" w:hAnsi="Arial" w:cs="Arial"/>
-          <w:color w:val="000000"/>
-          <w:sz w:val="21"/>
-          <w:szCs w:val="21"/>
-        </w:rPr>
-        <w:t> </w:t>
-      </w:r>
-      <w:r>
-        <w:rPr>
-          <w:rStyle w:val="s2"/>
-          <w:rFonts w:ascii="Arial" w:hAnsi="Arial" w:cs="Arial"/>
-          <w:color w:val="000000"/>
-          <w:sz w:val="21"/>
-          <w:szCs w:val="21"/>
-        </w:rPr>
-        <w:t>mjesec</w:t>
-      </w:r>
-      <w:r>
-        <w:rPr>
-          <w:rStyle w:val="s2"/>
-          <w:rFonts w:ascii="Arial" w:hAnsi="Arial" w:cs="Arial"/>
-          <w:color w:val="000000"/>
-          <w:sz w:val="21"/>
-          <w:szCs w:val="21"/>
-        </w:rPr>
-        <w:t> </w:t>
-      </w:r>
-      <w:r>
-        <w:rPr>
-          <w:rStyle w:val="s2"/>
-          <w:rFonts w:ascii="Arial" w:hAnsi="Arial" w:cs="Arial"/>
-          <w:color w:val="000000"/>
-          <w:sz w:val="21"/>
-          <w:szCs w:val="21"/>
-        </w:rPr>
-        <w:t>u</w:t>
-      </w:r>
-      <w:r>
-        <w:rPr>
-          <w:rStyle w:val="apple-converted-space"/>
-          <w:rFonts w:ascii="Arial" w:hAnsi="Arial" w:cs="Arial"/>
-          <w:color w:val="000000"/>
-          <w:sz w:val="21"/>
-          <w:szCs w:val="21"/>
-        </w:rPr>
-        <w:t> </w:t>
-      </w:r>
-      <w:r>
-        <w:rPr>
-          <w:rStyle w:val="s2"/>
-          <w:rFonts w:ascii="Arial" w:hAnsi="Arial" w:cs="Arial"/>
-          <w:color w:val="000000"/>
-          <w:sz w:val="21"/>
-          <w:szCs w:val="21"/>
-        </w:rPr>
-        <w:t>kojemu</w:t>
-      </w:r>
-      <w:r>
-        <w:rPr>
-          <w:rStyle w:val="s2"/>
-          <w:rFonts w:ascii="Arial" w:hAnsi="Arial" w:cs="Arial"/>
-          <w:color w:val="000000"/>
-          <w:sz w:val="21"/>
-          <w:szCs w:val="21"/>
-        </w:rPr>
-        <w:t> </w:t>
-      </w:r>
-      <w:r>
-        <w:rPr>
-          <w:rStyle w:val="s2"/>
-          <w:rFonts w:ascii="Arial" w:hAnsi="Arial" w:cs="Arial"/>
-          <w:color w:val="000000"/>
-          <w:sz w:val="21"/>
-          <w:szCs w:val="21"/>
-        </w:rPr>
-        <w:t>je</w:t>
-      </w:r>
-      <w:r>
-        <w:rPr>
-          <w:rStyle w:val="s2"/>
-          <w:rFonts w:ascii="Arial" w:hAnsi="Arial" w:cs="Arial"/>
-          <w:color w:val="000000"/>
-          <w:sz w:val="21"/>
-          <w:szCs w:val="21"/>
-        </w:rPr>
-        <w:t> </w:t>
-      </w:r>
-      <w:r>
-        <w:rPr>
-          <w:rStyle w:val="s2"/>
-          <w:rFonts w:ascii="Arial" w:hAnsi="Arial" w:cs="Arial"/>
-          <w:color w:val="000000"/>
-          <w:sz w:val="21"/>
-          <w:szCs w:val="21"/>
-        </w:rPr>
-        <w:t>izvršen</w:t>
-      </w:r>
-      <w:r>
-        <w:rPr>
-          <w:rStyle w:val="s2"/>
-          <w:rFonts w:ascii="Arial" w:hAnsi="Arial" w:cs="Arial"/>
-          <w:color w:val="000000"/>
-          <w:sz w:val="21"/>
-          <w:szCs w:val="21"/>
-        </w:rPr>
-        <w:t> </w:t>
-      </w:r>
-      <w:r>
-        <w:rPr>
-          <w:rStyle w:val="s2"/>
-          <w:rFonts w:ascii="Arial" w:hAnsi="Arial" w:cs="Arial"/>
-          <w:color w:val="000000"/>
-          <w:sz w:val="21"/>
-          <w:szCs w:val="21"/>
-        </w:rPr>
-        <w:t>prekovremeni</w:t>
-      </w:r>
-      <w:r>
-        <w:rPr>
-          <w:rStyle w:val="s2"/>
-          <w:rFonts w:ascii="Arial" w:hAnsi="Arial" w:cs="Arial"/>
-          <w:color w:val="000000"/>
-          <w:sz w:val="21"/>
-          <w:szCs w:val="21"/>
-        </w:rPr>
-        <w:t> </w:t>
-      </w:r>
-      <w:r>
-        <w:rPr>
-          <w:rStyle w:val="s2"/>
-          <w:rFonts w:ascii="Arial" w:hAnsi="Arial" w:cs="Arial"/>
-          <w:color w:val="000000"/>
-          <w:sz w:val="21"/>
-          <w:szCs w:val="21"/>
-        </w:rPr>
-        <w:t>rad</w:t>
-      </w:r>
-      <w:r>
-        <w:rPr>
-          <w:rStyle w:val="s2"/>
-          <w:rFonts w:ascii="Arial" w:hAnsi="Arial" w:cs="Arial"/>
-          <w:color w:val="000000"/>
-          <w:sz w:val="21"/>
-          <w:szCs w:val="21"/>
-        </w:rPr>
-        <w:t> </w:t>
-      </w:r>
-      <w:r>
-        <w:rPr>
-          <w:rStyle w:val="s2"/>
-          <w:rFonts w:ascii="Arial" w:hAnsi="Arial" w:cs="Arial"/>
-          <w:color w:val="000000"/>
-          <w:sz w:val="21"/>
-          <w:szCs w:val="21"/>
-        </w:rPr>
-        <w:t>te</w:t>
-      </w:r>
-      <w:r>
-        <w:rPr>
-          <w:rStyle w:val="s2"/>
-          <w:rFonts w:ascii="Arial" w:hAnsi="Arial" w:cs="Arial"/>
-          <w:color w:val="000000"/>
-          <w:sz w:val="21"/>
-          <w:szCs w:val="21"/>
-        </w:rPr>
-        <w:t> </w:t>
-      </w:r>
-      <w:r>
-        <w:rPr>
-          <w:rStyle w:val="s2"/>
-          <w:rFonts w:ascii="Arial" w:hAnsi="Arial" w:cs="Arial"/>
-          <w:color w:val="000000"/>
-          <w:sz w:val="21"/>
-          <w:szCs w:val="21"/>
-        </w:rPr>
-        <w:t>odobrenim</w:t>
-      </w:r>
-      <w:r>
-        <w:rPr>
-          <w:rStyle w:val="s2"/>
-          <w:rFonts w:ascii="Arial" w:hAnsi="Arial" w:cs="Arial"/>
-          <w:color w:val="000000"/>
-          <w:sz w:val="21"/>
-          <w:szCs w:val="21"/>
-        </w:rPr>
-        <w:t xml:space="preserve"> </w:t>
-      </w:r>
-      <w:r>
-        <w:rPr>
-          <w:rStyle w:val="s2"/>
-          <w:rFonts w:ascii="Arial" w:hAnsi="Arial" w:cs="Arial"/>
-          <w:color w:val="000000"/>
-          <w:sz w:val="21"/>
-          <w:szCs w:val="21"/>
-        </w:rPr>
-        <w:t>sredstvima</w:t>
-      </w:r>
-      <w:r>
-        <w:rPr>
-          <w:rStyle w:val="s2"/>
-          <w:rFonts w:ascii="Arial" w:hAnsi="Arial" w:cs="Arial"/>
-          <w:color w:val="000000"/>
-          <w:sz w:val="21"/>
-          <w:szCs w:val="21"/>
-        </w:rPr>
-        <w:t> </w:t>
-      </w:r>
-      <w:r>
-        <w:rPr>
-          <w:rStyle w:val="s2"/>
-          <w:rFonts w:ascii="Arial" w:hAnsi="Arial" w:cs="Arial"/>
-          <w:color w:val="000000"/>
-          <w:sz w:val="21"/>
-          <w:szCs w:val="21"/>
-        </w:rPr>
-        <w:t>od</w:t>
-      </w:r>
-      <w:r>
-        <w:rPr>
-          <w:rStyle w:val="s2"/>
-          <w:rFonts w:ascii="Arial" w:hAnsi="Arial" w:cs="Arial"/>
-          <w:color w:val="000000"/>
-          <w:sz w:val="21"/>
-          <w:szCs w:val="21"/>
-        </w:rPr>
-        <w:t> </w:t>
-      </w:r>
-      <w:r>
-        <w:rPr>
-          <w:rStyle w:val="s2"/>
-          <w:rFonts w:ascii="Arial" w:hAnsi="Arial" w:cs="Arial"/>
-          <w:color w:val="000000"/>
-          <w:sz w:val="21"/>
-          <w:szCs w:val="21"/>
-        </w:rPr>
-        <w:t>Ministarstva</w:t>
-      </w:r>
-      <w:r>
-        <w:rPr>
-          <w:rStyle w:val="s2"/>
-          <w:rFonts w:ascii="Arial" w:hAnsi="Arial" w:cs="Arial"/>
-          <w:color w:val="000000"/>
-          <w:sz w:val="21"/>
-          <w:szCs w:val="21"/>
-        </w:rPr>
-        <w:t> </w:t>
-      </w:r>
-      <w:r>
-        <w:rPr>
-          <w:rStyle w:val="s2"/>
-          <w:rFonts w:ascii="Arial" w:hAnsi="Arial" w:cs="Arial"/>
-          <w:color w:val="000000"/>
-          <w:sz w:val="21"/>
-          <w:szCs w:val="21"/>
-        </w:rPr>
-        <w:t>znanosti</w:t>
-      </w:r>
-      <w:r>
-        <w:rPr>
-          <w:rStyle w:val="s2"/>
-          <w:rFonts w:ascii="Arial" w:hAnsi="Arial" w:cs="Arial"/>
-          <w:color w:val="000000"/>
-          <w:sz w:val="21"/>
-          <w:szCs w:val="21"/>
-        </w:rPr>
-        <w:t> </w:t>
-      </w:r>
-      <w:r>
-        <w:rPr>
-          <w:rStyle w:val="s2"/>
-          <w:rFonts w:ascii="Arial" w:hAnsi="Arial" w:cs="Arial"/>
-          <w:color w:val="000000"/>
-          <w:sz w:val="21"/>
-          <w:szCs w:val="21"/>
-        </w:rPr>
-        <w:t>i</w:t>
-      </w:r>
-      <w:r>
-        <w:rPr>
-          <w:rStyle w:val="s2"/>
-          <w:rFonts w:ascii="Arial" w:hAnsi="Arial" w:cs="Arial"/>
-          <w:color w:val="000000"/>
-          <w:sz w:val="21"/>
-          <w:szCs w:val="21"/>
-        </w:rPr>
-        <w:t> </w:t>
-      </w:r>
-      <w:r>
-        <w:rPr>
-          <w:rStyle w:val="s2"/>
-          <w:rFonts w:ascii="Arial" w:hAnsi="Arial" w:cs="Arial"/>
-          <w:color w:val="000000"/>
-          <w:sz w:val="21"/>
-          <w:szCs w:val="21"/>
-        </w:rPr>
-        <w:t>obrazovanja.</w:t>
-      </w:r>
-    </w:p>
-    <w:p>
-      <w:pPr>
-        <w:pStyle w:val="s4"/>
-        <w:spacing w:before="0" w:beforeAutospacing="0" w:after="0" w:afterAutospacing="0" w:line="216" w:lineRule="atLeast"/>
-        <w:rPr>
-          <w:rFonts w:ascii="Arial" w:hAnsi="Arial" w:cs="Arial"/>
-          <w:color w:val="000000"/>
-          <w:sz w:val="21"/>
-          <w:szCs w:val="21"/>
-        </w:rPr>
-      </w:pPr>
     </w:p>
     <w:p>
       <w:pPr>
         <w:pStyle w:val="s6"/>
         <w:spacing w:before="0" w:beforeAutospacing="0" w:after="0" w:afterAutospacing="0" w:line="216" w:lineRule="atLeast"/>
+        <w:jc w:val="center"/>
         <w:rPr>
           <w:rFonts w:ascii="Arial" w:hAnsi="Arial" w:cs="Arial"/>
           <w:color w:val="000000"/>
@@ -1699,624 +1261,130 @@
     </w:p>
     <w:p>
       <w:pPr>
-        <w:pStyle w:val="s4"/>
-        <w:spacing w:before="0" w:beforeAutospacing="0" w:after="0" w:afterAutospacing="0" w:line="216" w:lineRule="atLeast"/>
-        <w:rPr>
-          <w:rFonts w:ascii="Arial" w:hAnsi="Arial" w:cs="Arial"/>
-          <w:color w:val="000000"/>
-          <w:sz w:val="21"/>
-          <w:szCs w:val="21"/>
-        </w:rPr>
-      </w:pPr>
-      <w:r>
-        <w:rPr>
-          <w:rStyle w:val="s2"/>
-          <w:rFonts w:ascii="Arial" w:hAnsi="Arial" w:cs="Arial"/>
-          <w:color w:val="000000"/>
-          <w:sz w:val="21"/>
-          <w:szCs w:val="21"/>
-        </w:rPr>
-        <w:t>Zbog povećanja opsega</w:t>
-      </w:r>
-      <w:r>
-        <w:rPr>
-          <w:rStyle w:val="apple-converted-space"/>
-          <w:rFonts w:ascii="Arial" w:hAnsi="Arial" w:cs="Arial"/>
-          <w:color w:val="000000"/>
-          <w:sz w:val="21"/>
-          <w:szCs w:val="21"/>
-        </w:rPr>
+        <w:jc w:val="both"/>
+      </w:pPr>
+      <w:r>
+        <w:t>Zbog povećanja opsega poslova, a radi zamjene</w:t>
+      </w:r>
+      <w:r>
         <w:t> </w:t>
       </w:r>
       <w:r>
-        <w:rPr>
-          <w:rStyle w:val="s2"/>
-          <w:rFonts w:ascii="Arial" w:hAnsi="Arial" w:cs="Arial"/>
-          <w:color w:val="000000"/>
-          <w:sz w:val="21"/>
-          <w:szCs w:val="21"/>
-        </w:rPr>
-        <w:t>poslova,</w:t>
-      </w:r>
-      <w:r>
-        <w:rPr>
-          <w:rStyle w:val="apple-converted-space"/>
-          <w:rFonts w:ascii="Arial" w:hAnsi="Arial" w:cs="Arial"/>
-          <w:color w:val="000000"/>
-          <w:sz w:val="21"/>
-          <w:szCs w:val="21"/>
-        </w:rPr>
-        <w:t> </w:t>
-      </w:r>
-      <w:r>
-        <w:rPr>
-          <w:rStyle w:val="s2"/>
-          <w:rFonts w:ascii="Arial" w:hAnsi="Arial" w:cs="Arial"/>
-          <w:color w:val="000000"/>
-          <w:sz w:val="21"/>
-          <w:szCs w:val="21"/>
-        </w:rPr>
-        <w:t>a radi</w:t>
-      </w:r>
-      <w:r>
-        <w:rPr>
-          <w:rStyle w:val="apple-converted-space"/>
-          <w:rFonts w:ascii="Arial" w:hAnsi="Arial" w:cs="Arial"/>
-          <w:color w:val="000000"/>
-          <w:sz w:val="21"/>
-          <w:szCs w:val="21"/>
-        </w:rPr>
-        <w:t> </w:t>
-      </w:r>
-      <w:r>
-        <w:rPr>
-          <w:rStyle w:val="s2"/>
-          <w:rFonts w:ascii="Arial" w:hAnsi="Arial" w:cs="Arial"/>
-          <w:color w:val="000000"/>
-          <w:sz w:val="21"/>
-          <w:szCs w:val="21"/>
-        </w:rPr>
-        <w:t>zamjene</w:t>
-      </w:r>
-      <w:r>
-        <w:rPr>
-          <w:rStyle w:val="apple-converted-space"/>
-          <w:rFonts w:ascii="Arial" w:hAnsi="Arial" w:cs="Arial"/>
-          <w:color w:val="000000"/>
-          <w:sz w:val="21"/>
-          <w:szCs w:val="21"/>
-        </w:rPr>
-        <w:t> </w:t>
-      </w:r>
-      <w:r>
-        <w:rPr>
-          <w:rStyle w:val="apple-converted-space"/>
-          <w:rFonts w:ascii="Arial" w:hAnsi="Arial" w:cs="Arial"/>
-          <w:color w:val="000000"/>
-          <w:sz w:val="21"/>
-          <w:szCs w:val="21"/>
-        </w:rPr>
         <w:t xml:space="preserve">{{ </w:t>
       </w:r>
       <w:proofErr w:type="spellStart"/>
       <w:r>
-        <w:rPr>
-          <w:rStyle w:val="s2"/>
-          <w:rFonts w:ascii="Arial" w:hAnsi="Arial" w:cs="Arial"/>
-          <w:color w:val="000000"/>
-          <w:sz w:val="21"/>
-          <w:szCs w:val="21"/>
-        </w:rPr>
         <w:t>r_mj_zamijenj_G</w:t>
       </w:r>
       <w:proofErr w:type="spellEnd"/>
       <w:r>
-        <w:rPr>
-          <w:rStyle w:val="s2"/>
-          <w:rFonts w:ascii="Arial" w:hAnsi="Arial" w:cs="Arial"/>
-          <w:color w:val="000000"/>
-          <w:sz w:val="21"/>
-          <w:szCs w:val="21"/>
-        </w:rPr>
         <w:t xml:space="preserve"> }}</w:t>
       </w:r>
       <w:r>
-        <w:rPr>
-          <w:rStyle w:val="s2"/>
-          <w:rFonts w:ascii="Arial" w:hAnsi="Arial" w:cs="Arial"/>
-          <w:color w:val="000000"/>
-          <w:sz w:val="21"/>
-          <w:szCs w:val="21"/>
-        </w:rPr>
         <w:t>,</w:t>
       </w:r>
       <w:r>
-        <w:rPr>
-          <w:rStyle w:val="s2"/>
-          <w:rFonts w:ascii="Arial" w:hAnsi="Arial" w:cs="Arial"/>
-          <w:color w:val="000000"/>
-          <w:sz w:val="21"/>
-          <w:szCs w:val="21"/>
-        </w:rPr>
-        <w:t> </w:t>
-      </w:r>
-      <w:r>
-        <w:rPr>
-          <w:rStyle w:val="s2"/>
-          <w:rFonts w:ascii="Arial" w:hAnsi="Arial" w:cs="Arial"/>
-          <w:color w:val="000000"/>
-          <w:sz w:val="21"/>
-          <w:szCs w:val="21"/>
-        </w:rPr>
+        <w:t xml:space="preserve"> </w:t>
+      </w:r>
+      <w:r>
         <w:t xml:space="preserve">{{ </w:t>
       </w:r>
       <w:proofErr w:type="spellStart"/>
       <w:r>
-        <w:rPr>
-          <w:rStyle w:val="s2"/>
-          <w:rFonts w:ascii="Arial" w:hAnsi="Arial" w:cs="Arial"/>
-          <w:color w:val="000000"/>
-          <w:sz w:val="21"/>
-          <w:szCs w:val="21"/>
-        </w:rPr>
         <w:t>im</w:t>
       </w:r>
       <w:r>
-        <w:rPr>
-          <w:rStyle w:val="s2"/>
-          <w:rFonts w:ascii="Arial" w:hAnsi="Arial" w:cs="Arial"/>
-          <w:color w:val="000000"/>
-          <w:sz w:val="21"/>
-          <w:szCs w:val="21"/>
-        </w:rPr>
         <w:t>_</w:t>
       </w:r>
       <w:r>
-        <w:rPr>
-          <w:rStyle w:val="s2"/>
-          <w:rFonts w:ascii="Arial" w:hAnsi="Arial" w:cs="Arial"/>
-          <w:color w:val="000000"/>
-          <w:sz w:val="21"/>
-          <w:szCs w:val="21"/>
-        </w:rPr>
         <w:t>prez_zamij</w:t>
       </w:r>
       <w:r>
-        <w:rPr>
-          <w:rStyle w:val="s2"/>
-          <w:rFonts w:ascii="Arial" w:hAnsi="Arial" w:cs="Arial"/>
-          <w:color w:val="000000"/>
-          <w:sz w:val="21"/>
-          <w:szCs w:val="21"/>
-        </w:rPr>
         <w:t>_G</w:t>
       </w:r>
       <w:proofErr w:type="spellEnd"/>
       <w:r>
-        <w:rPr>
-          <w:rStyle w:val="s2"/>
-          <w:rFonts w:ascii="Arial" w:hAnsi="Arial" w:cs="Arial"/>
-          <w:color w:val="000000"/>
-          <w:sz w:val="21"/>
-          <w:szCs w:val="21"/>
-        </w:rPr>
         <w:t xml:space="preserve"> }}</w:t>
       </w:r>
       <w:r>
-        <w:rPr>
-          <w:rStyle w:val="s2"/>
-          <w:rFonts w:ascii="Arial" w:hAnsi="Arial" w:cs="Arial"/>
-          <w:color w:val="000000"/>
-          <w:sz w:val="21"/>
-          <w:szCs w:val="21"/>
-        </w:rPr>
         <w:t>,</w:t>
       </w:r>
       <w:r>
-        <w:rPr>
-          <w:rStyle w:val="s2"/>
-          <w:rFonts w:ascii="Arial" w:hAnsi="Arial" w:cs="Arial"/>
-          <w:color w:val="000000"/>
-          <w:sz w:val="21"/>
-          <w:szCs w:val="21"/>
-        </w:rPr>
-        <w:t xml:space="preserve"> </w:t>
-      </w:r>
-      <w:r>
-        <w:rPr>
-          <w:rStyle w:val="apple-converted-space"/>
-          <w:rFonts w:ascii="Arial" w:hAnsi="Arial" w:cs="Arial"/>
-          <w:color w:val="000000"/>
-          <w:sz w:val="21"/>
-          <w:szCs w:val="21"/>
-        </w:rPr>
+        <w:t xml:space="preserve"> </w:t>
+      </w:r>
+      <w:r>
         <w:t xml:space="preserve">{{ </w:t>
       </w:r>
       <w:proofErr w:type="spellStart"/>
       <w:r>
-        <w:rPr>
-          <w:rStyle w:val="apple-converted-space"/>
-          <w:rFonts w:ascii="Arial" w:hAnsi="Arial" w:cs="Arial"/>
-          <w:color w:val="000000"/>
-          <w:sz w:val="21"/>
-          <w:szCs w:val="21"/>
-        </w:rPr>
         <w:t>obrazl</w:t>
       </w:r>
       <w:proofErr w:type="spellEnd"/>
       <w:r>
-        <w:rPr>
-          <w:rStyle w:val="apple-converted-space"/>
-          <w:rFonts w:ascii="Arial" w:hAnsi="Arial" w:cs="Arial"/>
-          <w:color w:val="000000"/>
-          <w:sz w:val="21"/>
-          <w:szCs w:val="21"/>
-        </w:rPr>
-        <w:t xml:space="preserve"> }}</w:t>
-      </w:r>
-      <w:r>
-        <w:rPr>
-          <w:rStyle w:val="s2"/>
-          <w:rFonts w:ascii="Arial" w:hAnsi="Arial" w:cs="Arial"/>
-          <w:color w:val="000000"/>
-          <w:sz w:val="21"/>
-          <w:szCs w:val="21"/>
-        </w:rPr>
-        <w:t>,</w:t>
-      </w:r>
-      <w:r>
-        <w:rPr>
-          <w:rStyle w:val="apple-converted-space"/>
-          <w:rFonts w:ascii="Arial" w:hAnsi="Arial" w:cs="Arial"/>
-          <w:color w:val="000000"/>
-          <w:sz w:val="21"/>
-          <w:szCs w:val="21"/>
-        </w:rPr>
-        <w:t> </w:t>
-      </w:r>
-      <w:r>
-        <w:rPr>
-          <w:rStyle w:val="s2"/>
-          <w:rFonts w:ascii="Arial" w:hAnsi="Arial" w:cs="Arial"/>
-          <w:color w:val="000000"/>
-          <w:sz w:val="21"/>
-          <w:szCs w:val="21"/>
-        </w:rPr>
-        <w:t>u</w:t>
-      </w:r>
-      <w:r>
-        <w:rPr>
-          <w:rStyle w:val="s2"/>
-          <w:rFonts w:ascii="Arial" w:hAnsi="Arial" w:cs="Arial"/>
-          <w:color w:val="000000"/>
-          <w:sz w:val="21"/>
-          <w:szCs w:val="21"/>
-        </w:rPr>
-        <w:t> </w:t>
-      </w:r>
-      <w:r>
-        <w:rPr>
-          <w:rStyle w:val="s2"/>
-          <w:rFonts w:ascii="Arial" w:hAnsi="Arial" w:cs="Arial"/>
-          <w:color w:val="000000"/>
-          <w:sz w:val="21"/>
-          <w:szCs w:val="21"/>
-        </w:rPr>
-        <w:t>Osnovnoj</w:t>
-      </w:r>
-      <w:r>
-        <w:rPr>
-          <w:rStyle w:val="s2"/>
-          <w:rFonts w:ascii="Arial" w:hAnsi="Arial" w:cs="Arial"/>
-          <w:color w:val="000000"/>
-          <w:sz w:val="21"/>
-          <w:szCs w:val="21"/>
-        </w:rPr>
-        <w:t> </w:t>
-      </w:r>
-      <w:r>
-        <w:rPr>
-          <w:rStyle w:val="s2"/>
-          <w:rFonts w:ascii="Arial" w:hAnsi="Arial" w:cs="Arial"/>
-          <w:color w:val="000000"/>
-          <w:sz w:val="21"/>
-          <w:szCs w:val="21"/>
-        </w:rPr>
-        <w:t>školi</w:t>
-      </w:r>
-      <w:r>
-        <w:rPr>
-          <w:rStyle w:val="apple-converted-space"/>
-          <w:rFonts w:ascii="Arial" w:hAnsi="Arial" w:cs="Arial"/>
-          <w:color w:val="000000"/>
-          <w:sz w:val="21"/>
-          <w:szCs w:val="21"/>
-        </w:rPr>
-        <w:t> </w:t>
-      </w:r>
-      <w:r>
-        <w:rPr>
-          <w:rStyle w:val="s2"/>
-          <w:rFonts w:ascii="Arial" w:hAnsi="Arial" w:cs="Arial"/>
-          <w:color w:val="000000"/>
-          <w:sz w:val="21"/>
-          <w:szCs w:val="21"/>
-        </w:rPr>
-        <w:t>Đurđevac</w:t>
-      </w:r>
-      <w:r>
-        <w:rPr>
-          <w:rStyle w:val="apple-converted-space"/>
-          <w:rFonts w:ascii="Arial" w:hAnsi="Arial" w:cs="Arial"/>
-          <w:color w:val="000000"/>
-          <w:sz w:val="21"/>
-          <w:szCs w:val="21"/>
-        </w:rPr>
-        <w:t> </w:t>
-      </w:r>
-      <w:r>
-        <w:rPr>
-          <w:rStyle w:val="s2"/>
-          <w:rFonts w:ascii="Arial" w:hAnsi="Arial" w:cs="Arial"/>
-          <w:color w:val="000000"/>
-          <w:sz w:val="21"/>
-          <w:szCs w:val="21"/>
-        </w:rPr>
-        <w:t>postoji</w:t>
-      </w:r>
-      <w:r>
-        <w:rPr>
-          <w:rStyle w:val="s2"/>
-          <w:rFonts w:ascii="Arial" w:hAnsi="Arial" w:cs="Arial"/>
-          <w:color w:val="000000"/>
-          <w:sz w:val="21"/>
-          <w:szCs w:val="21"/>
-        </w:rPr>
-        <w:t> </w:t>
-      </w:r>
-      <w:r>
-        <w:rPr>
-          <w:rStyle w:val="s2"/>
-          <w:rFonts w:ascii="Arial" w:hAnsi="Arial" w:cs="Arial"/>
-          <w:color w:val="000000"/>
-          <w:sz w:val="21"/>
-          <w:szCs w:val="21"/>
-        </w:rPr>
+        <w:t xml:space="preserve"> </w:t>
+      </w:r>
+      <w:r>
+        <w:t>}} u Osnovnoj školi Đurđevac postoji</w:t>
+      </w:r>
+      <w:r>
+        <w:t xml:space="preserve"> </w:t>
+      </w:r>
+      <w:r>
         <w:t>potreba</w:t>
       </w:r>
       <w:r>
-        <w:rPr>
-          <w:rStyle w:val="s2"/>
-          <w:rFonts w:ascii="Arial" w:hAnsi="Arial" w:cs="Arial"/>
-          <w:color w:val="000000"/>
-          <w:sz w:val="21"/>
-          <w:szCs w:val="21"/>
-        </w:rPr>
-        <w:t> </w:t>
-      </w:r>
-      <w:r>
-        <w:rPr>
-          <w:rStyle w:val="s2"/>
-          <w:rFonts w:ascii="Arial" w:hAnsi="Arial" w:cs="Arial"/>
-          <w:color w:val="000000"/>
-          <w:sz w:val="21"/>
-          <w:szCs w:val="21"/>
-        </w:rPr>
+        <w:t xml:space="preserve"> </w:t>
+      </w:r>
+      <w:r>
         <w:t>za</w:t>
       </w:r>
       <w:r>
-        <w:rPr>
-          <w:rStyle w:val="s2"/>
-          <w:rFonts w:ascii="Arial" w:hAnsi="Arial" w:cs="Arial"/>
-          <w:color w:val="000000"/>
-          <w:sz w:val="21"/>
-          <w:szCs w:val="21"/>
-        </w:rPr>
-        <w:t> </w:t>
-      </w:r>
-      <w:r>
-        <w:rPr>
-          <w:rStyle w:val="s2"/>
-          <w:rFonts w:ascii="Arial" w:hAnsi="Arial" w:cs="Arial"/>
-          <w:color w:val="000000"/>
-          <w:sz w:val="21"/>
-          <w:szCs w:val="21"/>
-        </w:rPr>
+        <w:t xml:space="preserve"> </w:t>
+      </w:r>
+      <w:r>
         <w:t>radom</w:t>
       </w:r>
       <w:r>
-        <w:rPr>
-          <w:rStyle w:val="apple-converted-space"/>
-          <w:rFonts w:ascii="Arial" w:hAnsi="Arial" w:cs="Arial"/>
-          <w:color w:val="000000"/>
-          <w:sz w:val="21"/>
-          <w:szCs w:val="21"/>
-        </w:rPr>
-        <w:t> </w:t>
-      </w:r>
-      <w:r>
-        <w:rPr>
-          <w:rStyle w:val="s2"/>
-          <w:rFonts w:ascii="Arial" w:hAnsi="Arial" w:cs="Arial"/>
-          <w:color w:val="000000"/>
-          <w:sz w:val="21"/>
-          <w:szCs w:val="21"/>
-        </w:rPr>
+        <w:t xml:space="preserve"> </w:t>
+      </w:r>
+      <w:r>
         <w:t>dužim</w:t>
       </w:r>
       <w:r>
-        <w:rPr>
-          <w:rStyle w:val="s2"/>
-          <w:rFonts w:ascii="Arial" w:hAnsi="Arial" w:cs="Arial"/>
-          <w:color w:val="000000"/>
-          <w:sz w:val="21"/>
-          <w:szCs w:val="21"/>
-        </w:rPr>
-        <w:t> </w:t>
-      </w:r>
-      <w:r>
-        <w:rPr>
-          <w:rStyle w:val="s2"/>
-          <w:rFonts w:ascii="Arial" w:hAnsi="Arial" w:cs="Arial"/>
-          <w:color w:val="000000"/>
-          <w:sz w:val="21"/>
-          <w:szCs w:val="21"/>
-        </w:rPr>
-        <w:t>od</w:t>
-      </w:r>
-      <w:r>
-        <w:rPr>
-          <w:rStyle w:val="s2"/>
-          <w:rFonts w:ascii="Arial" w:hAnsi="Arial" w:cs="Arial"/>
-          <w:color w:val="000000"/>
-          <w:sz w:val="21"/>
-          <w:szCs w:val="21"/>
-        </w:rPr>
-        <w:t> </w:t>
-      </w:r>
-      <w:r>
-        <w:rPr>
-          <w:rStyle w:val="s2"/>
-          <w:rFonts w:ascii="Arial" w:hAnsi="Arial" w:cs="Arial"/>
-          <w:color w:val="000000"/>
-          <w:sz w:val="21"/>
-          <w:szCs w:val="21"/>
-        </w:rPr>
-        <w:t>{{</w:t>
-      </w:r>
-      <w:r>
-        <w:rPr>
-          <w:rStyle w:val="s2"/>
-          <w:rFonts w:ascii="Arial" w:hAnsi="Arial" w:cs="Arial"/>
-          <w:color w:val="000000"/>
-          <w:sz w:val="21"/>
-          <w:szCs w:val="21"/>
-        </w:rPr>
-        <w:t> </w:t>
-      </w:r>
-      <w:r>
-        <w:rPr>
-          <w:rStyle w:val="s2"/>
-          <w:rFonts w:ascii="Arial" w:hAnsi="Arial" w:cs="Arial"/>
-          <w:color w:val="000000"/>
-          <w:sz w:val="21"/>
-          <w:szCs w:val="21"/>
-        </w:rPr>
+        <w:t xml:space="preserve"> </w:t>
+      </w:r>
+      <w:r>
+        <w:t>od {{</w:t>
+      </w:r>
+      <w:r>
+        <w:t xml:space="preserve"> </w:t>
+      </w:r>
+      <w:proofErr w:type="spellStart"/>
+      <w:r>
         <w:t>rad_vrem</w:t>
       </w:r>
-      <w:r>
-        <w:rPr>
-          <w:rStyle w:val="s2"/>
-          <w:rFonts w:ascii="Arial" w:hAnsi="Arial" w:cs="Arial"/>
-          <w:color w:val="000000"/>
-          <w:sz w:val="21"/>
-          <w:szCs w:val="21"/>
-        </w:rPr>
-        <w:t> </w:t>
-      </w:r>
-      <w:r>
-        <w:rPr>
-          <w:rStyle w:val="s2"/>
-          <w:rFonts w:ascii="Arial" w:hAnsi="Arial" w:cs="Arial"/>
-          <w:color w:val="000000"/>
-          <w:sz w:val="21"/>
-          <w:szCs w:val="21"/>
-        </w:rPr>
-        <w:t>}}</w:t>
-      </w:r>
-      <w:r>
-        <w:rPr>
-          <w:rStyle w:val="apple-converted-space"/>
-          <w:rFonts w:ascii="Arial" w:hAnsi="Arial" w:cs="Arial"/>
-          <w:color w:val="000000"/>
-          <w:sz w:val="21"/>
-          <w:szCs w:val="21"/>
-        </w:rPr>
-        <w:t> </w:t>
-      </w:r>
-      <w:r>
-        <w:rPr>
-          <w:rStyle w:val="s2"/>
-          <w:rFonts w:ascii="Arial" w:hAnsi="Arial" w:cs="Arial"/>
-          <w:color w:val="000000"/>
-          <w:sz w:val="21"/>
-          <w:szCs w:val="21"/>
-        </w:rPr>
-        <w:t>radnog vremena.</w:t>
-      </w:r>
-      <w:r>
-        <w:rPr>
-          <w:rStyle w:val="apple-converted-space"/>
-          <w:rFonts w:ascii="Arial" w:hAnsi="Arial" w:cs="Arial"/>
-          <w:color w:val="000000"/>
-          <w:sz w:val="21"/>
-          <w:szCs w:val="21"/>
-        </w:rPr>
-        <w:t> </w:t>
-      </w:r>
-      <w:r>
-        <w:rPr>
-          <w:rStyle w:val="s2"/>
-          <w:rFonts w:ascii="Arial" w:hAnsi="Arial" w:cs="Arial"/>
-          <w:color w:val="000000"/>
-          <w:sz w:val="21"/>
-          <w:szCs w:val="21"/>
-        </w:rPr>
+      <w:proofErr w:type="spellEnd"/>
+      <w:r>
+        <w:t xml:space="preserve"> }} radnog vremena.</w:t>
+      </w:r>
+      <w:r>
+        <w:t xml:space="preserve"> </w:t>
+      </w:r>
+      <w:r>
         <w:t>Slijedom navedenog, ravnatelj je</w:t>
       </w:r>
       <w:r>
-        <w:rPr>
-          <w:rStyle w:val="apple-converted-space"/>
-          <w:rFonts w:ascii="Arial" w:hAnsi="Arial" w:cs="Arial"/>
-          <w:color w:val="000000"/>
-          <w:sz w:val="21"/>
-          <w:szCs w:val="21"/>
-        </w:rPr>
-        <w:t> </w:t>
-      </w:r>
-      <w:r>
-        <w:rPr>
-          <w:rStyle w:val="s2"/>
-          <w:rFonts w:ascii="Arial" w:hAnsi="Arial" w:cs="Arial"/>
-          <w:color w:val="000000"/>
-          <w:sz w:val="21"/>
-          <w:szCs w:val="21"/>
-        </w:rPr>
+        <w:t xml:space="preserve"> </w:t>
+      </w:r>
+      <w:r>
         <w:t>odlučio</w:t>
       </w:r>
       <w:r>
-        <w:rPr>
-          <w:rStyle w:val="apple-converted-space"/>
-          <w:rFonts w:ascii="Arial" w:hAnsi="Arial" w:cs="Arial"/>
-          <w:color w:val="000000"/>
-          <w:sz w:val="21"/>
-          <w:szCs w:val="21"/>
-        </w:rPr>
-        <w:t> </w:t>
-      </w:r>
-      <w:r>
-        <w:rPr>
-          <w:rStyle w:val="s2"/>
-          <w:rFonts w:ascii="Arial" w:hAnsi="Arial" w:cs="Arial"/>
-          <w:color w:val="000000"/>
-          <w:sz w:val="21"/>
-          <w:szCs w:val="21"/>
-        </w:rPr>
+        <w:t xml:space="preserve"> </w:t>
+      </w:r>
+      <w:r>
         <w:t>sukladno zakonskim odredbama.</w:t>
       </w:r>
-    </w:p>
-    <w:p>
-      <w:pPr>
-        <w:pStyle w:val="s4"/>
-        <w:spacing w:before="0" w:beforeAutospacing="0" w:after="0" w:afterAutospacing="0" w:line="216" w:lineRule="atLeast"/>
-        <w:jc w:val="both"/>
-        <w:rPr>
-          <w:rFonts w:ascii="Arial" w:hAnsi="Arial" w:cs="Arial"/>
-          <w:color w:val="000000"/>
-          <w:sz w:val="21"/>
-          <w:szCs w:val="21"/>
-        </w:rPr>
-      </w:pPr>
     </w:p>
     <w:p>
       <w:pPr>
@@ -2376,7 +1444,29 @@
           <w:sz w:val="21"/>
           <w:szCs w:val="21"/>
         </w:rPr>
-        <w:t>{{ radnik_ca }}</w:t>
+        <w:t xml:space="preserve">{{ </w:t>
+      </w:r>
+      <w:proofErr w:type="spellStart"/>
+      <w:r>
+        <w:rPr>
+          <w:rStyle w:val="s2"/>
+          <w:rFonts w:ascii="Arial" w:hAnsi="Arial" w:cs="Arial"/>
+          <w:color w:val="000000"/>
+          <w:sz w:val="21"/>
+          <w:szCs w:val="21"/>
+        </w:rPr>
+        <w:t>radnik_ca</w:t>
+      </w:r>
+      <w:proofErr w:type="spellEnd"/>
+      <w:r>
+        <w:rPr>
+          <w:rStyle w:val="s2"/>
+          <w:rFonts w:ascii="Arial" w:hAnsi="Arial" w:cs="Arial"/>
+          <w:color w:val="000000"/>
+          <w:sz w:val="21"/>
+          <w:szCs w:val="21"/>
+        </w:rPr>
+        <w:t xml:space="preserve"> }}</w:t>
       </w:r>
       <w:r>
         <w:rPr>
@@ -2476,7 +1566,29 @@
           <w:sz w:val="21"/>
           <w:szCs w:val="21"/>
         </w:rPr>
-        <w:t>Danijel Domišljanović,</w:t>
+        <w:t xml:space="preserve">Danijel </w:t>
+      </w:r>
+      <w:proofErr w:type="spellStart"/>
+      <w:r>
+        <w:rPr>
+          <w:rStyle w:val="s2"/>
+          <w:rFonts w:ascii="Arial" w:hAnsi="Arial" w:cs="Arial"/>
+          <w:color w:val="000000"/>
+          <w:sz w:val="21"/>
+          <w:szCs w:val="21"/>
+        </w:rPr>
+        <w:t>Domišljanović</w:t>
+      </w:r>
+      <w:proofErr w:type="spellEnd"/>
+      <w:r>
+        <w:rPr>
+          <w:rStyle w:val="s2"/>
+          <w:rFonts w:ascii="Arial" w:hAnsi="Arial" w:cs="Arial"/>
+          <w:color w:val="000000"/>
+          <w:sz w:val="21"/>
+          <w:szCs w:val="21"/>
+        </w:rPr>
+        <w:t>,</w:t>
       </w:r>
       <w:r>
         <w:rPr>
@@ -2617,7 +1729,29 @@
           <w:sz w:val="21"/>
           <w:szCs w:val="21"/>
         </w:rPr>
-        <w:t xml:space="preserve"> {{ radniku_ci }}</w:t>
+        <w:t xml:space="preserve"> {{ </w:t>
+      </w:r>
+      <w:proofErr w:type="spellStart"/>
+      <w:r>
+        <w:rPr>
+          <w:rStyle w:val="s9"/>
+          <w:rFonts w:ascii="Arial" w:hAnsi="Arial" w:cs="Arial"/>
+          <w:color w:val="000000"/>
+          <w:sz w:val="21"/>
+          <w:szCs w:val="21"/>
+        </w:rPr>
+        <w:t>radniku_ci</w:t>
+      </w:r>
+      <w:proofErr w:type="spellEnd"/>
+      <w:r>
+        <w:rPr>
+          <w:rStyle w:val="s9"/>
+          <w:rFonts w:ascii="Arial" w:hAnsi="Arial" w:cs="Arial"/>
+          <w:color w:val="000000"/>
+          <w:sz w:val="21"/>
+          <w:szCs w:val="21"/>
+        </w:rPr>
+        <w:t xml:space="preserve"> }}</w:t>
       </w:r>
       <w:r>
         <w:rPr>
@@ -2637,7 +1771,29 @@
           <w:sz w:val="21"/>
           <w:szCs w:val="21"/>
         </w:rPr>
-        <w:t>{{ sam_a }}</w:t>
+        <w:t xml:space="preserve">{{ </w:t>
+      </w:r>
+      <w:proofErr w:type="spellStart"/>
+      <w:r>
+        <w:rPr>
+          <w:rStyle w:val="s9"/>
+          <w:rFonts w:ascii="Arial" w:hAnsi="Arial" w:cs="Arial"/>
+          <w:color w:val="000000"/>
+          <w:sz w:val="21"/>
+          <w:szCs w:val="21"/>
+        </w:rPr>
+        <w:t>sam_a</w:t>
+      </w:r>
+      <w:proofErr w:type="spellEnd"/>
+      <w:r>
+        <w:rPr>
+          <w:rStyle w:val="s9"/>
+          <w:rFonts w:ascii="Arial" w:hAnsi="Arial" w:cs="Arial"/>
+          <w:color w:val="000000"/>
+          <w:sz w:val="21"/>
+          <w:szCs w:val="21"/>
+        </w:rPr>
+        <w:t xml:space="preserve"> }}</w:t>
       </w:r>
       <w:r>
         <w:rPr>
@@ -2994,7 +2150,29 @@
           <w:sz w:val="21"/>
           <w:szCs w:val="21"/>
         </w:rPr>
-        <w:t>{{ dan_naloga }}</w:t>
+        <w:t xml:space="preserve">{{ </w:t>
+      </w:r>
+      <w:proofErr w:type="spellStart"/>
+      <w:r>
+        <w:rPr>
+          <w:rStyle w:val="s9"/>
+          <w:rFonts w:ascii="Arial" w:hAnsi="Arial" w:cs="Arial"/>
+          <w:color w:val="000000"/>
+          <w:sz w:val="21"/>
+          <w:szCs w:val="21"/>
+        </w:rPr>
+        <w:t>dan_naloga</w:t>
+      </w:r>
+      <w:proofErr w:type="spellEnd"/>
+      <w:r>
+        <w:rPr>
+          <w:rStyle w:val="s9"/>
+          <w:rFonts w:ascii="Arial" w:hAnsi="Arial" w:cs="Arial"/>
+          <w:color w:val="000000"/>
+          <w:sz w:val="21"/>
+          <w:szCs w:val="21"/>
+        </w:rPr>
+        <w:t xml:space="preserve"> }}</w:t>
       </w:r>
       <w:r>
         <w:rPr>
@@ -3014,7 +2192,29 @@
           <w:sz w:val="21"/>
           <w:szCs w:val="21"/>
         </w:rPr>
-        <w:t xml:space="preserve"> {{ mj_naloga }}</w:t>
+        <w:t xml:space="preserve"> {{ </w:t>
+      </w:r>
+      <w:proofErr w:type="spellStart"/>
+      <w:r>
+        <w:rPr>
+          <w:rStyle w:val="s9"/>
+          <w:rFonts w:ascii="Arial" w:hAnsi="Arial" w:cs="Arial"/>
+          <w:color w:val="000000"/>
+          <w:sz w:val="21"/>
+          <w:szCs w:val="21"/>
+        </w:rPr>
+        <w:t>mj_naloga</w:t>
+      </w:r>
+      <w:proofErr w:type="spellEnd"/>
+      <w:r>
+        <w:rPr>
+          <w:rStyle w:val="s9"/>
+          <w:rFonts w:ascii="Arial" w:hAnsi="Arial" w:cs="Arial"/>
+          <w:color w:val="000000"/>
+          <w:sz w:val="21"/>
+          <w:szCs w:val="21"/>
+        </w:rPr>
+        <w:t xml:space="preserve"> }}</w:t>
       </w:r>
       <w:r>
         <w:rPr>

</xml_diff>

<commit_message>
Shorten r_mj_zamijenj_G and im_prez_zamij_G, update word.docx
</commit_message>
<xml_diff>
--- a/word.docx
+++ b/word.docx
@@ -141,7 +141,43 @@
           <w:szCs w:val="21"/>
           <w:lang w:val="pl-PL"/>
         </w:rPr>
-        <w:t xml:space="preserve"> 93/14., 127/17.,98/19.,151/22.), </w:t>
+        <w:t xml:space="preserve"> 93/14., 127/17.,</w:t>
+      </w:r>
+      <w:r>
+        <w:rPr>
+          <w:rFonts w:ascii="Arial" w:hAnsi="Arial" w:cs="Arial"/>
+          <w:sz w:val="21"/>
+          <w:szCs w:val="21"/>
+          <w:lang w:val="pl-PL"/>
+        </w:rPr>
+        <w:t xml:space="preserve"> </w:t>
+      </w:r>
+      <w:r>
+        <w:rPr>
+          <w:rFonts w:ascii="Arial" w:hAnsi="Arial" w:cs="Arial"/>
+          <w:sz w:val="21"/>
+          <w:szCs w:val="21"/>
+          <w:lang w:val="pl-PL"/>
+        </w:rPr>
+        <w:t>98/19.,</w:t>
+      </w:r>
+      <w:r>
+        <w:rPr>
+          <w:rFonts w:ascii="Arial" w:hAnsi="Arial" w:cs="Arial"/>
+          <w:sz w:val="21"/>
+          <w:szCs w:val="21"/>
+          <w:lang w:val="pl-PL"/>
+        </w:rPr>
+        <w:t xml:space="preserve"> </w:t>
+      </w:r>
+      <w:r>
+        <w:rPr>
+          <w:rFonts w:ascii="Arial" w:hAnsi="Arial" w:cs="Arial"/>
+          <w:sz w:val="21"/>
+          <w:szCs w:val="21"/>
+          <w:lang w:val="pl-PL"/>
+        </w:rPr>
+        <w:t xml:space="preserve">151/22.), </w:t>
       </w:r>
       <w:r>
         <w:rPr>
@@ -298,7 +334,7 @@
           <w:szCs w:val="21"/>
           <w:lang w:val="pl-PL"/>
         </w:rPr>
-        <w:t>, donosi:</w:t>
+        <w:t xml:space="preserve"> donosi:</w:t>
       </w:r>
     </w:p>
     <w:p>
@@ -1011,202 +1047,532 @@
     <w:p>
       <w:pPr>
         <w:jc w:val="both"/>
-      </w:pPr>
-      <w:r>
+        <w:rPr>
+          <w:rFonts w:ascii="Arial" w:hAnsi="Arial" w:cs="Arial"/>
+          <w:sz w:val="21"/>
+          <w:szCs w:val="21"/>
+        </w:rPr>
+      </w:pPr>
+      <w:r>
+        <w:rPr>
+          <w:rFonts w:ascii="Arial" w:hAnsi="Arial" w:cs="Arial"/>
+          <w:sz w:val="21"/>
+          <w:szCs w:val="21"/>
+        </w:rPr>
         <w:t>2.</w:t>
       </w:r>
       <w:r>
+        <w:rPr>
+          <w:rFonts w:ascii="Arial" w:hAnsi="Arial" w:cs="Arial"/>
+          <w:sz w:val="21"/>
+          <w:szCs w:val="21"/>
+        </w:rPr>
         <w:t> </w:t>
       </w:r>
       <w:r>
+        <w:rPr>
+          <w:rFonts w:ascii="Arial" w:hAnsi="Arial" w:cs="Arial"/>
+          <w:sz w:val="21"/>
+          <w:szCs w:val="21"/>
+        </w:rPr>
         <w:t>U</w:t>
       </w:r>
       <w:r>
+        <w:rPr>
+          <w:rFonts w:ascii="Arial" w:hAnsi="Arial" w:cs="Arial"/>
+          <w:sz w:val="21"/>
+          <w:szCs w:val="21"/>
+        </w:rPr>
         <w:t>većanje</w:t>
       </w:r>
       <w:r>
+        <w:rPr>
+          <w:rFonts w:ascii="Arial" w:hAnsi="Arial" w:cs="Arial"/>
+          <w:sz w:val="21"/>
+          <w:szCs w:val="21"/>
+        </w:rPr>
         <w:t> </w:t>
       </w:r>
       <w:r>
+        <w:rPr>
+          <w:rFonts w:ascii="Arial" w:hAnsi="Arial" w:cs="Arial"/>
+          <w:sz w:val="21"/>
+          <w:szCs w:val="21"/>
+        </w:rPr>
         <w:t>plaće</w:t>
       </w:r>
       <w:r>
+        <w:rPr>
+          <w:rFonts w:ascii="Arial" w:hAnsi="Arial" w:cs="Arial"/>
+          <w:sz w:val="21"/>
+          <w:szCs w:val="21"/>
+        </w:rPr>
         <w:t> </w:t>
       </w:r>
       <w:r>
+        <w:rPr>
+          <w:rFonts w:ascii="Arial" w:hAnsi="Arial" w:cs="Arial"/>
+          <w:sz w:val="21"/>
+          <w:szCs w:val="21"/>
+        </w:rPr>
         <w:t>za</w:t>
       </w:r>
       <w:r>
+        <w:rPr>
+          <w:rFonts w:ascii="Arial" w:hAnsi="Arial" w:cs="Arial"/>
+          <w:sz w:val="21"/>
+          <w:szCs w:val="21"/>
+        </w:rPr>
         <w:t> </w:t>
       </w:r>
       <w:r>
+        <w:rPr>
+          <w:rFonts w:ascii="Arial" w:hAnsi="Arial" w:cs="Arial"/>
+          <w:sz w:val="21"/>
+          <w:szCs w:val="21"/>
+        </w:rPr>
         <w:t>prekovremeni</w:t>
       </w:r>
       <w:r>
+        <w:rPr>
+          <w:rFonts w:ascii="Arial" w:hAnsi="Arial" w:cs="Arial"/>
+          <w:sz w:val="21"/>
+          <w:szCs w:val="21"/>
+        </w:rPr>
         <w:t> </w:t>
       </w:r>
       <w:r>
+        <w:rPr>
+          <w:rFonts w:ascii="Arial" w:hAnsi="Arial" w:cs="Arial"/>
+          <w:sz w:val="21"/>
+          <w:szCs w:val="21"/>
+        </w:rPr>
         <w:t>rad</w:t>
       </w:r>
       <w:r>
+        <w:rPr>
+          <w:rFonts w:ascii="Arial" w:hAnsi="Arial" w:cs="Arial"/>
+          <w:sz w:val="21"/>
+          <w:szCs w:val="21"/>
+        </w:rPr>
         <w:t> </w:t>
       </w:r>
       <w:r>
+        <w:rPr>
+          <w:rFonts w:ascii="Arial" w:hAnsi="Arial" w:cs="Arial"/>
+          <w:sz w:val="21"/>
+          <w:szCs w:val="21"/>
+        </w:rPr>
         <w:t>isplatit će s</w:t>
       </w:r>
       <w:r>
+        <w:rPr>
+          <w:rFonts w:ascii="Arial" w:hAnsi="Arial" w:cs="Arial"/>
+          <w:sz w:val="21"/>
+          <w:szCs w:val="21"/>
+        </w:rPr>
         <w:t>e</w:t>
       </w:r>
       <w:r>
-        <w:t xml:space="preserve"> </w:t>
-      </w:r>
-      <w:r>
+        <w:rPr>
+          <w:rFonts w:ascii="Arial" w:hAnsi="Arial" w:cs="Arial"/>
+          <w:sz w:val="21"/>
+          <w:szCs w:val="21"/>
+        </w:rPr>
+        <w:t xml:space="preserve"> </w:t>
+      </w:r>
+      <w:r>
+        <w:rPr>
+          <w:rFonts w:ascii="Arial" w:hAnsi="Arial" w:cs="Arial"/>
+          <w:sz w:val="21"/>
+          <w:szCs w:val="21"/>
+        </w:rPr>
         <w:t>{{</w:t>
       </w:r>
       <w:r>
+        <w:rPr>
+          <w:rFonts w:ascii="Arial" w:hAnsi="Arial" w:cs="Arial"/>
+          <w:sz w:val="21"/>
+          <w:szCs w:val="21"/>
+        </w:rPr>
         <w:t xml:space="preserve"> </w:t>
       </w:r>
       <w:proofErr w:type="spellStart"/>
       <w:r>
+        <w:rPr>
+          <w:rFonts w:ascii="Arial" w:hAnsi="Arial" w:cs="Arial"/>
+          <w:sz w:val="21"/>
+          <w:szCs w:val="21"/>
+        </w:rPr>
         <w:t>ime_prez_z_D</w:t>
       </w:r>
       <w:proofErr w:type="spellEnd"/>
       <w:r>
-        <w:t xml:space="preserve"> </w:t>
-      </w:r>
-      <w:r>
+        <w:rPr>
+          <w:rFonts w:ascii="Arial" w:hAnsi="Arial" w:cs="Arial"/>
+          <w:sz w:val="21"/>
+          <w:szCs w:val="21"/>
+        </w:rPr>
+        <w:t xml:space="preserve"> </w:t>
+      </w:r>
+      <w:r>
+        <w:rPr>
+          <w:rFonts w:ascii="Arial" w:hAnsi="Arial" w:cs="Arial"/>
+          <w:sz w:val="21"/>
+          <w:szCs w:val="21"/>
+        </w:rPr>
         <w:t>}}</w:t>
       </w:r>
       <w:r>
-        <w:t xml:space="preserve"> </w:t>
-      </w:r>
-      <w:r>
+        <w:rPr>
+          <w:rFonts w:ascii="Arial" w:hAnsi="Arial" w:cs="Arial"/>
+          <w:sz w:val="21"/>
+          <w:szCs w:val="21"/>
+        </w:rPr>
+        <w:t xml:space="preserve"> </w:t>
+      </w:r>
+      <w:r>
+        <w:rPr>
+          <w:rFonts w:ascii="Arial" w:hAnsi="Arial" w:cs="Arial"/>
+          <w:sz w:val="21"/>
+          <w:szCs w:val="21"/>
+        </w:rPr>
         <w:t>sukladno</w:t>
       </w:r>
       <w:r>
-        <w:t xml:space="preserve"> </w:t>
-      </w:r>
-      <w:r>
+        <w:rPr>
+          <w:rFonts w:ascii="Arial" w:hAnsi="Arial" w:cs="Arial"/>
+          <w:sz w:val="21"/>
+          <w:szCs w:val="21"/>
+        </w:rPr>
+        <w:t xml:space="preserve"> </w:t>
+      </w:r>
+      <w:r>
+        <w:rPr>
+          <w:rFonts w:ascii="Arial" w:hAnsi="Arial" w:cs="Arial"/>
+          <w:sz w:val="21"/>
+          <w:szCs w:val="21"/>
+        </w:rPr>
         <w:t>zakonskim</w:t>
       </w:r>
       <w:r>
-        <w:t xml:space="preserve"> </w:t>
-      </w:r>
-      <w:r>
+        <w:rPr>
+          <w:rFonts w:ascii="Arial" w:hAnsi="Arial" w:cs="Arial"/>
+          <w:sz w:val="21"/>
+          <w:szCs w:val="21"/>
+        </w:rPr>
+        <w:t xml:space="preserve"> </w:t>
+      </w:r>
+      <w:r>
+        <w:rPr>
+          <w:rFonts w:ascii="Arial" w:hAnsi="Arial" w:cs="Arial"/>
+          <w:sz w:val="21"/>
+          <w:szCs w:val="21"/>
+        </w:rPr>
         <w:t>odredbama</w:t>
       </w:r>
       <w:r>
-        <w:t xml:space="preserve"> </w:t>
-      </w:r>
-      <w:r>
+        <w:rPr>
+          <w:rFonts w:ascii="Arial" w:hAnsi="Arial" w:cs="Arial"/>
+          <w:sz w:val="21"/>
+          <w:szCs w:val="21"/>
+        </w:rPr>
+        <w:t xml:space="preserve"> </w:t>
+      </w:r>
+      <w:r>
+        <w:rPr>
+          <w:rFonts w:ascii="Arial" w:hAnsi="Arial" w:cs="Arial"/>
+          <w:sz w:val="21"/>
+          <w:szCs w:val="21"/>
+        </w:rPr>
         <w:t>uz</w:t>
       </w:r>
       <w:r>
-        <w:t xml:space="preserve"> </w:t>
-      </w:r>
-      <w:r>
+        <w:rPr>
+          <w:rFonts w:ascii="Arial" w:hAnsi="Arial" w:cs="Arial"/>
+          <w:sz w:val="21"/>
+          <w:szCs w:val="21"/>
+        </w:rPr>
+        <w:t xml:space="preserve"> </w:t>
+      </w:r>
+      <w:r>
+        <w:rPr>
+          <w:rFonts w:ascii="Arial" w:hAnsi="Arial" w:cs="Arial"/>
+          <w:sz w:val="21"/>
+          <w:szCs w:val="21"/>
+        </w:rPr>
         <w:t>isplatu</w:t>
       </w:r>
       <w:r>
-        <w:t xml:space="preserve"> </w:t>
-      </w:r>
-      <w:r>
+        <w:rPr>
+          <w:rFonts w:ascii="Arial" w:hAnsi="Arial" w:cs="Arial"/>
+          <w:sz w:val="21"/>
+          <w:szCs w:val="21"/>
+        </w:rPr>
+        <w:t xml:space="preserve"> </w:t>
+      </w:r>
+      <w:r>
+        <w:rPr>
+          <w:rFonts w:ascii="Arial" w:hAnsi="Arial" w:cs="Arial"/>
+          <w:sz w:val="21"/>
+          <w:szCs w:val="21"/>
+        </w:rPr>
         <w:t>plaće</w:t>
       </w:r>
       <w:r>
-        <w:t xml:space="preserve"> </w:t>
-      </w:r>
-      <w:r>
+        <w:rPr>
+          <w:rFonts w:ascii="Arial" w:hAnsi="Arial" w:cs="Arial"/>
+          <w:sz w:val="21"/>
+          <w:szCs w:val="21"/>
+        </w:rPr>
+        <w:t xml:space="preserve"> </w:t>
+      </w:r>
+      <w:r>
+        <w:rPr>
+          <w:rFonts w:ascii="Arial" w:hAnsi="Arial" w:cs="Arial"/>
+          <w:sz w:val="21"/>
+          <w:szCs w:val="21"/>
+        </w:rPr>
         <w:t>za</w:t>
       </w:r>
       <w:r>
-        <w:t xml:space="preserve"> </w:t>
-      </w:r>
-      <w:r>
+        <w:rPr>
+          <w:rFonts w:ascii="Arial" w:hAnsi="Arial" w:cs="Arial"/>
+          <w:sz w:val="21"/>
+          <w:szCs w:val="21"/>
+        </w:rPr>
+        <w:t xml:space="preserve"> </w:t>
+      </w:r>
+      <w:r>
+        <w:rPr>
+          <w:rFonts w:ascii="Arial" w:hAnsi="Arial" w:cs="Arial"/>
+          <w:sz w:val="21"/>
+          <w:szCs w:val="21"/>
+        </w:rPr>
         <w:t>mjesec</w:t>
       </w:r>
       <w:r>
-        <w:t xml:space="preserve"> </w:t>
-      </w:r>
-      <w:r>
+        <w:rPr>
+          <w:rFonts w:ascii="Arial" w:hAnsi="Arial" w:cs="Arial"/>
+          <w:sz w:val="21"/>
+          <w:szCs w:val="21"/>
+        </w:rPr>
+        <w:t xml:space="preserve"> </w:t>
+      </w:r>
+      <w:r>
+        <w:rPr>
+          <w:rFonts w:ascii="Arial" w:hAnsi="Arial" w:cs="Arial"/>
+          <w:sz w:val="21"/>
+          <w:szCs w:val="21"/>
+        </w:rPr>
         <w:t>u</w:t>
       </w:r>
       <w:r>
-        <w:t xml:space="preserve"> </w:t>
-      </w:r>
-      <w:r>
+        <w:rPr>
+          <w:rFonts w:ascii="Arial" w:hAnsi="Arial" w:cs="Arial"/>
+          <w:sz w:val="21"/>
+          <w:szCs w:val="21"/>
+        </w:rPr>
+        <w:t xml:space="preserve"> </w:t>
+      </w:r>
+      <w:r>
+        <w:rPr>
+          <w:rFonts w:ascii="Arial" w:hAnsi="Arial" w:cs="Arial"/>
+          <w:sz w:val="21"/>
+          <w:szCs w:val="21"/>
+        </w:rPr>
         <w:t>kojemu</w:t>
       </w:r>
       <w:r>
-        <w:t xml:space="preserve"> </w:t>
-      </w:r>
-      <w:r>
+        <w:rPr>
+          <w:rFonts w:ascii="Arial" w:hAnsi="Arial" w:cs="Arial"/>
+          <w:sz w:val="21"/>
+          <w:szCs w:val="21"/>
+        </w:rPr>
+        <w:t xml:space="preserve"> </w:t>
+      </w:r>
+      <w:r>
+        <w:rPr>
+          <w:rFonts w:ascii="Arial" w:hAnsi="Arial" w:cs="Arial"/>
+          <w:sz w:val="21"/>
+          <w:szCs w:val="21"/>
+        </w:rPr>
         <w:t>je</w:t>
       </w:r>
       <w:r>
-        <w:t xml:space="preserve"> </w:t>
-      </w:r>
-      <w:r>
+        <w:rPr>
+          <w:rFonts w:ascii="Arial" w:hAnsi="Arial" w:cs="Arial"/>
+          <w:sz w:val="21"/>
+          <w:szCs w:val="21"/>
+        </w:rPr>
+        <w:t xml:space="preserve"> </w:t>
+      </w:r>
+      <w:r>
+        <w:rPr>
+          <w:rFonts w:ascii="Arial" w:hAnsi="Arial" w:cs="Arial"/>
+          <w:sz w:val="21"/>
+          <w:szCs w:val="21"/>
+        </w:rPr>
         <w:t>izvršen</w:t>
       </w:r>
       <w:r>
-        <w:t xml:space="preserve"> </w:t>
-      </w:r>
-      <w:r>
+        <w:rPr>
+          <w:rFonts w:ascii="Arial" w:hAnsi="Arial" w:cs="Arial"/>
+          <w:sz w:val="21"/>
+          <w:szCs w:val="21"/>
+        </w:rPr>
+        <w:t xml:space="preserve"> </w:t>
+      </w:r>
+      <w:r>
+        <w:rPr>
+          <w:rFonts w:ascii="Arial" w:hAnsi="Arial" w:cs="Arial"/>
+          <w:sz w:val="21"/>
+          <w:szCs w:val="21"/>
+        </w:rPr>
         <w:t>prekovremeni</w:t>
       </w:r>
       <w:r>
-        <w:t xml:space="preserve"> </w:t>
-      </w:r>
-      <w:r>
+        <w:rPr>
+          <w:rFonts w:ascii="Arial" w:hAnsi="Arial" w:cs="Arial"/>
+          <w:sz w:val="21"/>
+          <w:szCs w:val="21"/>
+        </w:rPr>
+        <w:t xml:space="preserve"> </w:t>
+      </w:r>
+      <w:r>
+        <w:rPr>
+          <w:rFonts w:ascii="Arial" w:hAnsi="Arial" w:cs="Arial"/>
+          <w:sz w:val="21"/>
+          <w:szCs w:val="21"/>
+        </w:rPr>
         <w:t>rad</w:t>
       </w:r>
       <w:r>
-        <w:t xml:space="preserve"> </w:t>
-      </w:r>
-      <w:r>
+        <w:rPr>
+          <w:rFonts w:ascii="Arial" w:hAnsi="Arial" w:cs="Arial"/>
+          <w:sz w:val="21"/>
+          <w:szCs w:val="21"/>
+        </w:rPr>
+        <w:t xml:space="preserve"> </w:t>
+      </w:r>
+      <w:r>
+        <w:rPr>
+          <w:rFonts w:ascii="Arial" w:hAnsi="Arial" w:cs="Arial"/>
+          <w:sz w:val="21"/>
+          <w:szCs w:val="21"/>
+        </w:rPr>
         <w:t>te</w:t>
       </w:r>
       <w:r>
-        <w:t xml:space="preserve"> </w:t>
-      </w:r>
-      <w:r>
+        <w:rPr>
+          <w:rFonts w:ascii="Arial" w:hAnsi="Arial" w:cs="Arial"/>
+          <w:sz w:val="21"/>
+          <w:szCs w:val="21"/>
+        </w:rPr>
+        <w:t xml:space="preserve"> </w:t>
+      </w:r>
+      <w:r>
+        <w:rPr>
+          <w:rFonts w:ascii="Arial" w:hAnsi="Arial" w:cs="Arial"/>
+          <w:sz w:val="21"/>
+          <w:szCs w:val="21"/>
+        </w:rPr>
         <w:t>odobrenim</w:t>
       </w:r>
       <w:r>
-        <w:t xml:space="preserve"> </w:t>
-      </w:r>
-      <w:r>
+        <w:rPr>
+          <w:rFonts w:ascii="Arial" w:hAnsi="Arial" w:cs="Arial"/>
+          <w:sz w:val="21"/>
+          <w:szCs w:val="21"/>
+        </w:rPr>
+        <w:t xml:space="preserve"> </w:t>
+      </w:r>
+      <w:r>
+        <w:rPr>
+          <w:rFonts w:ascii="Arial" w:hAnsi="Arial" w:cs="Arial"/>
+          <w:sz w:val="21"/>
+          <w:szCs w:val="21"/>
+        </w:rPr>
         <w:t>sredstvima</w:t>
       </w:r>
       <w:r>
-        <w:t xml:space="preserve"> </w:t>
-      </w:r>
-      <w:r>
+        <w:rPr>
+          <w:rFonts w:ascii="Arial" w:hAnsi="Arial" w:cs="Arial"/>
+          <w:sz w:val="21"/>
+          <w:szCs w:val="21"/>
+        </w:rPr>
+        <w:t xml:space="preserve"> </w:t>
+      </w:r>
+      <w:r>
+        <w:rPr>
+          <w:rFonts w:ascii="Arial" w:hAnsi="Arial" w:cs="Arial"/>
+          <w:sz w:val="21"/>
+          <w:szCs w:val="21"/>
+        </w:rPr>
         <w:t>od</w:t>
       </w:r>
       <w:r>
-        <w:t xml:space="preserve"> </w:t>
-      </w:r>
-      <w:r>
+        <w:rPr>
+          <w:rFonts w:ascii="Arial" w:hAnsi="Arial" w:cs="Arial"/>
+          <w:sz w:val="21"/>
+          <w:szCs w:val="21"/>
+        </w:rPr>
+        <w:t xml:space="preserve"> </w:t>
+      </w:r>
+      <w:r>
+        <w:rPr>
+          <w:rFonts w:ascii="Arial" w:hAnsi="Arial" w:cs="Arial"/>
+          <w:sz w:val="21"/>
+          <w:szCs w:val="21"/>
+        </w:rPr>
         <w:t>Ministarstva</w:t>
       </w:r>
       <w:r>
-        <w:t xml:space="preserve"> </w:t>
-      </w:r>
-      <w:r>
+        <w:rPr>
+          <w:rFonts w:ascii="Arial" w:hAnsi="Arial" w:cs="Arial"/>
+          <w:sz w:val="21"/>
+          <w:szCs w:val="21"/>
+        </w:rPr>
+        <w:t xml:space="preserve"> </w:t>
+      </w:r>
+      <w:r>
+        <w:rPr>
+          <w:rFonts w:ascii="Arial" w:hAnsi="Arial" w:cs="Arial"/>
+          <w:sz w:val="21"/>
+          <w:szCs w:val="21"/>
+        </w:rPr>
         <w:t>znanosti</w:t>
       </w:r>
       <w:r>
-        <w:t xml:space="preserve"> </w:t>
-      </w:r>
-      <w:r>
+        <w:rPr>
+          <w:rFonts w:ascii="Arial" w:hAnsi="Arial" w:cs="Arial"/>
+          <w:sz w:val="21"/>
+          <w:szCs w:val="21"/>
+        </w:rPr>
+        <w:t xml:space="preserve"> </w:t>
+      </w:r>
+      <w:r>
+        <w:rPr>
+          <w:rFonts w:ascii="Arial" w:hAnsi="Arial" w:cs="Arial"/>
+          <w:sz w:val="21"/>
+          <w:szCs w:val="21"/>
+        </w:rPr>
         <w:t>i</w:t>
       </w:r>
       <w:r>
-        <w:t xml:space="preserve"> </w:t>
-      </w:r>
-      <w:r>
+        <w:rPr>
+          <w:rFonts w:ascii="Arial" w:hAnsi="Arial" w:cs="Arial"/>
+          <w:sz w:val="21"/>
+          <w:szCs w:val="21"/>
+        </w:rPr>
+        <w:t xml:space="preserve"> </w:t>
+      </w:r>
+      <w:r>
+        <w:rPr>
+          <w:rFonts w:ascii="Arial" w:hAnsi="Arial" w:cs="Arial"/>
+          <w:sz w:val="21"/>
+          <w:szCs w:val="21"/>
+        </w:rPr>
         <w:t>obrazovanja.</w:t>
       </w:r>
     </w:p>
@@ -1262,127 +1628,314 @@
     <w:p>
       <w:pPr>
         <w:jc w:val="both"/>
-      </w:pPr>
-      <w:r>
+        <w:rPr>
+          <w:rFonts w:ascii="Arial" w:hAnsi="Arial" w:cs="Arial"/>
+          <w:sz w:val="21"/>
+          <w:szCs w:val="21"/>
+        </w:rPr>
+      </w:pPr>
+      <w:r>
+        <w:rPr>
+          <w:rFonts w:ascii="Arial" w:hAnsi="Arial" w:cs="Arial"/>
+          <w:sz w:val="21"/>
+          <w:szCs w:val="21"/>
+        </w:rPr>
         <w:t>Zbog povećanja opsega poslova, a radi zamjene</w:t>
       </w:r>
       <w:r>
+        <w:rPr>
+          <w:rFonts w:ascii="Arial" w:hAnsi="Arial" w:cs="Arial"/>
+          <w:sz w:val="21"/>
+          <w:szCs w:val="21"/>
+        </w:rPr>
         <w:t> </w:t>
       </w:r>
       <w:r>
+        <w:rPr>
+          <w:rFonts w:ascii="Arial" w:hAnsi="Arial" w:cs="Arial"/>
+          <w:sz w:val="21"/>
+          <w:szCs w:val="21"/>
+        </w:rPr>
         <w:t xml:space="preserve">{{ </w:t>
       </w:r>
       <w:proofErr w:type="spellStart"/>
       <w:r>
-        <w:t>r_mj_zamijenj_G</w:t>
+        <w:rPr>
+          <w:rFonts w:ascii="Arial" w:hAnsi="Arial" w:cs="Arial"/>
+          <w:sz w:val="21"/>
+          <w:szCs w:val="21"/>
+        </w:rPr>
+        <w:t>r_mj_zamij_G</w:t>
       </w:r>
       <w:proofErr w:type="spellEnd"/>
       <w:r>
+        <w:rPr>
+          <w:rFonts w:ascii="Arial" w:hAnsi="Arial" w:cs="Arial"/>
+          <w:sz w:val="21"/>
+          <w:szCs w:val="21"/>
+        </w:rPr>
         <w:t xml:space="preserve"> }}</w:t>
       </w:r>
       <w:r>
+        <w:rPr>
+          <w:rFonts w:ascii="Arial" w:hAnsi="Arial" w:cs="Arial"/>
+          <w:sz w:val="21"/>
+          <w:szCs w:val="21"/>
+        </w:rPr>
         <w:t>,</w:t>
       </w:r>
       <w:r>
-        <w:t xml:space="preserve"> </w:t>
-      </w:r>
-      <w:r>
+        <w:rPr>
+          <w:rFonts w:ascii="Arial" w:hAnsi="Arial" w:cs="Arial"/>
+          <w:sz w:val="21"/>
+          <w:szCs w:val="21"/>
+        </w:rPr>
+        <w:t xml:space="preserve"> </w:t>
+      </w:r>
+      <w:r>
+        <w:rPr>
+          <w:rFonts w:ascii="Arial" w:hAnsi="Arial" w:cs="Arial"/>
+          <w:sz w:val="21"/>
+          <w:szCs w:val="21"/>
+        </w:rPr>
         <w:t xml:space="preserve">{{ </w:t>
       </w:r>
       <w:proofErr w:type="spellStart"/>
       <w:r>
-        <w:t>im</w:t>
-      </w:r>
-      <w:r>
-        <w:t>_</w:t>
-      </w:r>
-      <w:r>
-        <w:t>prez_zamij</w:t>
-      </w:r>
-      <w:r>
+        <w:rPr>
+          <w:rFonts w:ascii="Arial" w:hAnsi="Arial" w:cs="Arial"/>
+          <w:sz w:val="21"/>
+          <w:szCs w:val="21"/>
+        </w:rPr>
+        <w:t>zamij</w:t>
+      </w:r>
+      <w:r>
+        <w:rPr>
+          <w:rFonts w:ascii="Arial" w:hAnsi="Arial" w:cs="Arial"/>
+          <w:sz w:val="21"/>
+          <w:szCs w:val="21"/>
+        </w:rPr>
         <w:t>_G</w:t>
       </w:r>
+      <w:r>
+        <w:rPr>
+          <w:rFonts w:ascii="Arial" w:hAnsi="Arial" w:cs="Arial"/>
+          <w:sz w:val="21"/>
+          <w:szCs w:val="21"/>
+        </w:rPr>
+        <w:t xml:space="preserve"> </w:t>
+      </w:r>
       <w:proofErr w:type="spellEnd"/>
       <w:r>
-        <w:t xml:space="preserve"> }}</w:t>
-      </w:r>
-      <w:r>
+        <w:rPr>
+          <w:rFonts w:ascii="Arial" w:hAnsi="Arial" w:cs="Arial"/>
+          <w:sz w:val="21"/>
+          <w:szCs w:val="21"/>
+        </w:rPr>
+        <w:t>}}</w:t>
+      </w:r>
+      <w:r>
+        <w:rPr>
+          <w:rFonts w:ascii="Arial" w:hAnsi="Arial" w:cs="Arial"/>
+          <w:sz w:val="21"/>
+          <w:szCs w:val="21"/>
+        </w:rPr>
         <w:t>,</w:t>
       </w:r>
       <w:r>
-        <w:t xml:space="preserve"> </w:t>
-      </w:r>
-      <w:r>
+        <w:rPr>
+          <w:rFonts w:ascii="Arial" w:hAnsi="Arial" w:cs="Arial"/>
+          <w:sz w:val="21"/>
+          <w:szCs w:val="21"/>
+        </w:rPr>
+        <w:t xml:space="preserve"> </w:t>
+      </w:r>
+      <w:r>
+        <w:rPr>
+          <w:rFonts w:ascii="Arial" w:hAnsi="Arial" w:cs="Arial"/>
+          <w:sz w:val="21"/>
+          <w:szCs w:val="21"/>
+        </w:rPr>
         <w:t xml:space="preserve">{{ </w:t>
       </w:r>
       <w:proofErr w:type="spellStart"/>
       <w:r>
+        <w:rPr>
+          <w:rFonts w:ascii="Arial" w:hAnsi="Arial" w:cs="Arial"/>
+          <w:sz w:val="21"/>
+          <w:szCs w:val="21"/>
+        </w:rPr>
         <w:t>obrazl</w:t>
       </w:r>
       <w:proofErr w:type="spellEnd"/>
       <w:r>
-        <w:t xml:space="preserve"> </w:t>
-      </w:r>
-      <w:r>
+        <w:rPr>
+          <w:rFonts w:ascii="Arial" w:hAnsi="Arial" w:cs="Arial"/>
+          <w:sz w:val="21"/>
+          <w:szCs w:val="21"/>
+        </w:rPr>
+        <w:t xml:space="preserve"> </w:t>
+      </w:r>
+      <w:r>
+        <w:rPr>
+          <w:rFonts w:ascii="Arial" w:hAnsi="Arial" w:cs="Arial"/>
+          <w:sz w:val="21"/>
+          <w:szCs w:val="21"/>
+        </w:rPr>
         <w:t>}} u Osnovnoj školi Đurđevac postoji</w:t>
       </w:r>
       <w:r>
-        <w:t xml:space="preserve"> </w:t>
-      </w:r>
-      <w:r>
+        <w:rPr>
+          <w:rFonts w:ascii="Arial" w:hAnsi="Arial" w:cs="Arial"/>
+          <w:sz w:val="21"/>
+          <w:szCs w:val="21"/>
+        </w:rPr>
+        <w:t xml:space="preserve"> </w:t>
+      </w:r>
+      <w:r>
+        <w:rPr>
+          <w:rFonts w:ascii="Arial" w:hAnsi="Arial" w:cs="Arial"/>
+          <w:sz w:val="21"/>
+          <w:szCs w:val="21"/>
+        </w:rPr>
         <w:t>potreba</w:t>
       </w:r>
       <w:r>
-        <w:t xml:space="preserve"> </w:t>
-      </w:r>
-      <w:r>
+        <w:rPr>
+          <w:rFonts w:ascii="Arial" w:hAnsi="Arial" w:cs="Arial"/>
+          <w:sz w:val="21"/>
+          <w:szCs w:val="21"/>
+        </w:rPr>
+        <w:t xml:space="preserve"> </w:t>
+      </w:r>
+      <w:r>
+        <w:rPr>
+          <w:rFonts w:ascii="Arial" w:hAnsi="Arial" w:cs="Arial"/>
+          <w:sz w:val="21"/>
+          <w:szCs w:val="21"/>
+        </w:rPr>
         <w:t>za</w:t>
       </w:r>
       <w:r>
-        <w:t xml:space="preserve"> </w:t>
-      </w:r>
-      <w:r>
+        <w:rPr>
+          <w:rFonts w:ascii="Arial" w:hAnsi="Arial" w:cs="Arial"/>
+          <w:sz w:val="21"/>
+          <w:szCs w:val="21"/>
+        </w:rPr>
+        <w:t xml:space="preserve"> </w:t>
+      </w:r>
+      <w:r>
+        <w:rPr>
+          <w:rFonts w:ascii="Arial" w:hAnsi="Arial" w:cs="Arial"/>
+          <w:sz w:val="21"/>
+          <w:szCs w:val="21"/>
+        </w:rPr>
         <w:t>radom</w:t>
       </w:r>
       <w:r>
-        <w:t xml:space="preserve"> </w:t>
-      </w:r>
-      <w:r>
+        <w:rPr>
+          <w:rFonts w:ascii="Arial" w:hAnsi="Arial" w:cs="Arial"/>
+          <w:sz w:val="21"/>
+          <w:szCs w:val="21"/>
+        </w:rPr>
+        <w:t xml:space="preserve"> </w:t>
+      </w:r>
+      <w:r>
+        <w:rPr>
+          <w:rFonts w:ascii="Arial" w:hAnsi="Arial" w:cs="Arial"/>
+          <w:sz w:val="21"/>
+          <w:szCs w:val="21"/>
+        </w:rPr>
         <w:t>dužim</w:t>
       </w:r>
       <w:r>
-        <w:t xml:space="preserve"> </w:t>
-      </w:r>
-      <w:r>
+        <w:rPr>
+          <w:rFonts w:ascii="Arial" w:hAnsi="Arial" w:cs="Arial"/>
+          <w:sz w:val="21"/>
+          <w:szCs w:val="21"/>
+        </w:rPr>
+        <w:t xml:space="preserve"> </w:t>
+      </w:r>
+      <w:r>
+        <w:rPr>
+          <w:rFonts w:ascii="Arial" w:hAnsi="Arial" w:cs="Arial"/>
+          <w:sz w:val="21"/>
+          <w:szCs w:val="21"/>
+        </w:rPr>
         <w:t>od {{</w:t>
       </w:r>
       <w:r>
+        <w:rPr>
+          <w:rFonts w:ascii="Arial" w:hAnsi="Arial" w:cs="Arial"/>
+          <w:sz w:val="21"/>
+          <w:szCs w:val="21"/>
+        </w:rPr>
         <w:t xml:space="preserve"> </w:t>
       </w:r>
       <w:proofErr w:type="spellStart"/>
       <w:r>
+        <w:rPr>
+          <w:rFonts w:ascii="Arial" w:hAnsi="Arial" w:cs="Arial"/>
+          <w:sz w:val="21"/>
+          <w:szCs w:val="21"/>
+        </w:rPr>
         <w:t>rad_vrem</w:t>
       </w:r>
       <w:proofErr w:type="spellEnd"/>
       <w:r>
+        <w:rPr>
+          <w:rFonts w:ascii="Arial" w:hAnsi="Arial" w:cs="Arial"/>
+          <w:sz w:val="21"/>
+          <w:szCs w:val="21"/>
+        </w:rPr>
         <w:t xml:space="preserve"> }} radnog vremena.</w:t>
       </w:r>
       <w:r>
-        <w:t xml:space="preserve"> </w:t>
-      </w:r>
-      <w:r>
+        <w:rPr>
+          <w:rFonts w:ascii="Arial" w:hAnsi="Arial" w:cs="Arial"/>
+          <w:sz w:val="21"/>
+          <w:szCs w:val="21"/>
+        </w:rPr>
+        <w:t xml:space="preserve"> </w:t>
+      </w:r>
+      <w:r>
+        <w:rPr>
+          <w:rFonts w:ascii="Arial" w:hAnsi="Arial" w:cs="Arial"/>
+          <w:sz w:val="21"/>
+          <w:szCs w:val="21"/>
+        </w:rPr>
         <w:t>Slijedom navedenog, ravnatelj je</w:t>
       </w:r>
       <w:r>
-        <w:t xml:space="preserve"> </w:t>
-      </w:r>
-      <w:r>
+        <w:rPr>
+          <w:rFonts w:ascii="Arial" w:hAnsi="Arial" w:cs="Arial"/>
+          <w:sz w:val="21"/>
+          <w:szCs w:val="21"/>
+        </w:rPr>
+        <w:t xml:space="preserve"> </w:t>
+      </w:r>
+      <w:r>
+        <w:rPr>
+          <w:rFonts w:ascii="Arial" w:hAnsi="Arial" w:cs="Arial"/>
+          <w:sz w:val="21"/>
+          <w:szCs w:val="21"/>
+        </w:rPr>
         <w:t>odlučio</w:t>
       </w:r>
       <w:r>
-        <w:t xml:space="preserve"> </w:t>
-      </w:r>
-      <w:r>
+        <w:rPr>
+          <w:rFonts w:ascii="Arial" w:hAnsi="Arial" w:cs="Arial"/>
+          <w:sz w:val="21"/>
+          <w:szCs w:val="21"/>
+        </w:rPr>
+        <w:t xml:space="preserve"> </w:t>
+      </w:r>
+      <w:r>
+        <w:rPr>
+          <w:rFonts w:ascii="Arial" w:hAnsi="Arial" w:cs="Arial"/>
+          <w:sz w:val="21"/>
+          <w:szCs w:val="21"/>
+        </w:rPr>
         <w:t>sukladno zakonskim odredbama.</w:t>
       </w:r>
     </w:p>
@@ -1509,7 +2062,94 @@
       <w:pPr>
         <w:pStyle w:val="NormalWeb"/>
         <w:spacing w:before="0" w:beforeAutospacing="0" w:after="0" w:afterAutospacing="0" w:line="216" w:lineRule="atLeast"/>
-        <w:jc w:val="both"/>
+        <w:jc w:val="center"/>
+        <w:rPr>
+          <w:rFonts w:ascii="Arial" w:hAnsi="Arial" w:cs="Arial"/>
+          <w:color w:val="000000"/>
+          <w:sz w:val="21"/>
+          <w:szCs w:val="21"/>
+        </w:rPr>
+      </w:pPr>
+      <w:r>
+        <w:rPr>
+          <w:rFonts w:ascii="Arial" w:hAnsi="Arial" w:cs="Arial"/>
+          <w:color w:val="000000"/>
+          <w:sz w:val="21"/>
+          <w:szCs w:val="21"/>
+        </w:rPr>
+        <w:t xml:space="preserve">   </w:t>
+      </w:r>
+      <w:r>
+        <w:rPr>
+          <w:rFonts w:ascii="Arial" w:hAnsi="Arial" w:cs="Arial"/>
+          <w:color w:val="000000"/>
+          <w:sz w:val="21"/>
+          <w:szCs w:val="21"/>
+        </w:rPr>
+        <w:tab/>
+      </w:r>
+      <w:r>
+        <w:rPr>
+          <w:rFonts w:ascii="Arial" w:hAnsi="Arial" w:cs="Arial"/>
+          <w:color w:val="000000"/>
+          <w:sz w:val="21"/>
+          <w:szCs w:val="21"/>
+        </w:rPr>
+        <w:tab/>
+      </w:r>
+      <w:r>
+        <w:rPr>
+          <w:rFonts w:ascii="Arial" w:hAnsi="Arial" w:cs="Arial"/>
+          <w:color w:val="000000"/>
+          <w:sz w:val="21"/>
+          <w:szCs w:val="21"/>
+        </w:rPr>
+        <w:tab/>
+      </w:r>
+      <w:r>
+        <w:rPr>
+          <w:rFonts w:ascii="Arial" w:hAnsi="Arial" w:cs="Arial"/>
+          <w:color w:val="000000"/>
+          <w:sz w:val="21"/>
+          <w:szCs w:val="21"/>
+        </w:rPr>
+        <w:tab/>
+      </w:r>
+      <w:r>
+        <w:rPr>
+          <w:rFonts w:ascii="Arial" w:hAnsi="Arial" w:cs="Arial"/>
+          <w:color w:val="000000"/>
+          <w:sz w:val="21"/>
+          <w:szCs w:val="21"/>
+        </w:rPr>
+        <w:tab/>
+      </w:r>
+      <w:r>
+        <w:rPr>
+          <w:rFonts w:ascii="Arial" w:hAnsi="Arial" w:cs="Arial"/>
+          <w:color w:val="000000"/>
+          <w:sz w:val="21"/>
+          <w:szCs w:val="21"/>
+        </w:rPr>
+        <w:tab/>
+        <w:t xml:space="preserve">          </w:t>
+      </w:r>
+      <w:r>
+        <w:rPr>
+          <w:rStyle w:val="s2"/>
+          <w:rFonts w:ascii="Arial" w:hAnsi="Arial" w:cs="Arial"/>
+          <w:color w:val="000000"/>
+          <w:sz w:val="21"/>
+          <w:szCs w:val="21"/>
+        </w:rPr>
+        <w:t>Ravnatelj:</w:t>
+      </w:r>
+    </w:p>
+    <w:p>
+      <w:pPr>
+        <w:pStyle w:val="NormalWeb"/>
+        <w:spacing w:before="0" w:beforeAutospacing="0" w:after="0" w:afterAutospacing="0" w:line="216" w:lineRule="atLeast"/>
+        <w:jc w:val="right"/>
         <w:rPr>
           <w:rFonts w:ascii="Arial" w:hAnsi="Arial" w:cs="Arial"/>
           <w:color w:val="000000"/>
@@ -1534,7 +2174,49 @@
           <w:sz w:val="21"/>
           <w:szCs w:val="21"/>
         </w:rPr>
-        <w:t>Ravnatelj:</w:t>
+        <w:t xml:space="preserve">Danijel </w:t>
+      </w:r>
+      <w:proofErr w:type="spellStart"/>
+      <w:r>
+        <w:rPr>
+          <w:rStyle w:val="s2"/>
+          <w:rFonts w:ascii="Arial" w:hAnsi="Arial" w:cs="Arial"/>
+          <w:color w:val="000000"/>
+          <w:sz w:val="21"/>
+          <w:szCs w:val="21"/>
+        </w:rPr>
+        <w:t>Domišljanović</w:t>
+      </w:r>
+      <w:proofErr w:type="spellEnd"/>
+      <w:r>
+        <w:rPr>
+          <w:rStyle w:val="s2"/>
+          <w:rFonts w:ascii="Arial" w:hAnsi="Arial" w:cs="Arial"/>
+          <w:color w:val="000000"/>
+          <w:sz w:val="21"/>
+          <w:szCs w:val="21"/>
+        </w:rPr>
+        <w:t>,</w:t>
+      </w:r>
+      <w:r>
+        <w:rPr>
+          <w:rStyle w:val="s2"/>
+          <w:rFonts w:ascii="Arial" w:hAnsi="Arial" w:cs="Arial"/>
+          <w:color w:val="000000"/>
+          <w:sz w:val="21"/>
+          <w:szCs w:val="21"/>
+        </w:rPr>
+        <w:t xml:space="preserve"> </w:t>
+      </w:r>
+      <w:r>
+        <w:rPr>
+          <w:rStyle w:val="s2"/>
+          <w:rFonts w:ascii="Arial" w:hAnsi="Arial" w:cs="Arial"/>
+          <w:color w:val="000000"/>
+          <w:sz w:val="21"/>
+          <w:szCs w:val="21"/>
+        </w:rPr>
+        <w:t>prof.</w:t>
       </w:r>
     </w:p>
     <w:p>
@@ -1549,67 +2231,6 @@
           <w:szCs w:val="21"/>
         </w:rPr>
       </w:pPr>
-      <w:r>
-        <w:rPr>
-          <w:rFonts w:ascii="Arial" w:hAnsi="Arial" w:cs="Arial"/>
-          <w:color w:val="000000"/>
-          <w:sz w:val="21"/>
-          <w:szCs w:val="21"/>
-        </w:rPr>
-        <w:t>​</w:t>
-      </w:r>
-      <w:r>
-        <w:rPr>
-          <w:rStyle w:val="s2"/>
-          <w:rFonts w:ascii="Arial" w:hAnsi="Arial" w:cs="Arial"/>
-          <w:color w:val="000000"/>
-          <w:sz w:val="21"/>
-          <w:szCs w:val="21"/>
-        </w:rPr>
-        <w:t xml:space="preserve">Danijel </w:t>
-      </w:r>
-      <w:proofErr w:type="spellStart"/>
-      <w:r>
-        <w:rPr>
-          <w:rStyle w:val="s2"/>
-          <w:rFonts w:ascii="Arial" w:hAnsi="Arial" w:cs="Arial"/>
-          <w:color w:val="000000"/>
-          <w:sz w:val="21"/>
-          <w:szCs w:val="21"/>
-        </w:rPr>
-        <w:t>Domišljanović</w:t>
-      </w:r>
-      <w:proofErr w:type="spellEnd"/>
-      <w:r>
-        <w:rPr>
-          <w:rStyle w:val="s2"/>
-          <w:rFonts w:ascii="Arial" w:hAnsi="Arial" w:cs="Arial"/>
-          <w:color w:val="000000"/>
-          <w:sz w:val="21"/>
-          <w:szCs w:val="21"/>
-        </w:rPr>
-        <w:t>,</w:t>
-      </w:r>
-      <w:r>
-        <w:rPr>
-          <w:rStyle w:val="s2"/>
-          <w:rFonts w:ascii="Arial" w:hAnsi="Arial" w:cs="Arial"/>
-          <w:color w:val="000000"/>
-          <w:sz w:val="21"/>
-          <w:szCs w:val="21"/>
-        </w:rPr>
-        <w:t xml:space="preserve"> </w:t>
-      </w:r>
-      <w:r>
-        <w:rPr>
-          <w:rStyle w:val="s2"/>
-          <w:rFonts w:ascii="Arial" w:hAnsi="Arial" w:cs="Arial"/>
-          <w:color w:val="000000"/>
-          <w:sz w:val="21"/>
-          <w:szCs w:val="21"/>
-        </w:rPr>
-        <w:t>prof.</w:t>
-      </w:r>
     </w:p>
     <w:p>
       <w:pPr>
@@ -1675,6 +2296,16 @@
           <w:szCs w:val="21"/>
         </w:rPr>
       </w:pPr>
+      <w:r>
+        <w:rPr>
+          <w:rStyle w:val="s9"/>
+          <w:rFonts w:ascii="Arial" w:hAnsi="Arial" w:cs="Arial"/>
+          <w:color w:val="000000"/>
+          <w:sz w:val="21"/>
+          <w:szCs w:val="21"/>
+        </w:rPr>
+        <w:t>Dostaviti:</w:t>
+      </w:r>
     </w:p>
     <w:p>
       <w:pPr>
@@ -1696,29 +2327,6 @@
           <w:sz w:val="21"/>
           <w:szCs w:val="21"/>
         </w:rPr>
-        <w:t>Dostaviti:</w:t>
-      </w:r>
-    </w:p>
-    <w:p>
-      <w:pPr>
-        <w:pStyle w:val="NormalWeb"/>
-        <w:spacing w:before="0" w:beforeAutospacing="0" w:after="0" w:afterAutospacing="0" w:line="216" w:lineRule="atLeast"/>
-        <w:jc w:val="both"/>
-        <w:rPr>
-          <w:rFonts w:ascii="Arial" w:hAnsi="Arial" w:cs="Arial"/>
-          <w:color w:val="000000"/>
-          <w:sz w:val="21"/>
-          <w:szCs w:val="21"/>
-        </w:rPr>
-      </w:pPr>
-      <w:r>
-        <w:rPr>
-          <w:rStyle w:val="s9"/>
-          <w:rFonts w:ascii="Arial" w:hAnsi="Arial" w:cs="Arial"/>
-          <w:color w:val="000000"/>
-          <w:sz w:val="21"/>
-          <w:szCs w:val="21"/>
-        </w:rPr>
         <w:t>1.</w:t>
       </w:r>
       <w:r>
@@ -1803,7 +2411,27 @@
           <w:sz w:val="21"/>
           <w:szCs w:val="21"/>
         </w:rPr>
-        <w:t xml:space="preserve"> naznačiti datum primitka)________</w:t>
+        <w:t xml:space="preserve"> naznačiti datum primitka)</w:t>
+      </w:r>
+      <w:r>
+        <w:rPr>
+          <w:rStyle w:val="s9"/>
+          <w:rFonts w:ascii="Arial" w:hAnsi="Arial" w:cs="Arial"/>
+          <w:color w:val="000000"/>
+          <w:sz w:val="21"/>
+          <w:szCs w:val="21"/>
+        </w:rPr>
+        <w:t xml:space="preserve"> </w:t>
+      </w:r>
+      <w:r>
+        <w:rPr>
+          <w:rStyle w:val="s9"/>
+          <w:rFonts w:ascii="Arial" w:hAnsi="Arial" w:cs="Arial"/>
+          <w:color w:val="000000"/>
+          <w:sz w:val="21"/>
+          <w:szCs w:val="21"/>
+        </w:rPr>
+        <w:t>_______</w:t>
       </w:r>
       <w:r>
         <w:rPr>

</xml_diff>

<commit_message>
Edit spacing in word.docx
</commit_message>
<xml_diff>
--- a/word.docx
+++ b/word.docx
@@ -12,17 +12,15 @@
           <w:lang w:val="pl-PL"/>
         </w:rPr>
       </w:pPr>
-    </w:p>
-    <w:p>
-      <w:pPr>
-        <w:jc w:val="both"/>
+      <w:r>
         <w:rPr>
           <w:rFonts w:ascii="Arial" w:hAnsi="Arial" w:cs="Arial"/>
           <w:sz w:val="21"/>
           <w:szCs w:val="21"/>
           <w:lang w:val="pl-PL"/>
         </w:rPr>
-      </w:pPr>
+        <w:t>Na</w:t>
+      </w:r>
       <w:r>
         <w:rPr>
           <w:rFonts w:ascii="Arial" w:hAnsi="Arial" w:cs="Arial"/>
@@ -30,9 +28,8 @@
           <w:szCs w:val="21"/>
           <w:lang w:val="pl-PL"/>
         </w:rPr>
-        <w:t xml:space="preserve">Na </w:t>
-      </w:r>
-      <w:proofErr w:type="spellStart"/>
+        <w:t xml:space="preserve"> </w:t>
+      </w:r>
       <w:r>
         <w:rPr>
           <w:rFonts w:ascii="Arial" w:hAnsi="Arial" w:cs="Arial"/>
@@ -42,7 +39,6 @@
         </w:rPr>
         <w:t>temelju</w:t>
       </w:r>
-      <w:proofErr w:type="spellEnd"/>
       <w:r>
         <w:rPr>
           <w:rFonts w:ascii="Arial" w:hAnsi="Arial" w:cs="Arial"/>
@@ -52,7 +48,6 @@
         </w:rPr>
         <w:t xml:space="preserve"> </w:t>
       </w:r>
-      <w:proofErr w:type="spellStart"/>
       <w:r>
         <w:rPr>
           <w:rFonts w:ascii="Arial" w:hAnsi="Arial" w:cs="Arial"/>
@@ -62,7 +57,6 @@
         </w:rPr>
         <w:t>članka</w:t>
       </w:r>
-      <w:proofErr w:type="spellEnd"/>
       <w:r>
         <w:rPr>
           <w:rFonts w:ascii="Arial" w:hAnsi="Arial" w:cs="Arial"/>
@@ -70,9 +64,8 @@
           <w:szCs w:val="21"/>
           <w:lang w:val="pl-PL"/>
         </w:rPr>
-        <w:t xml:space="preserve"> 65. </w:t>
-      </w:r>
-      <w:proofErr w:type="spellStart"/>
+        <w:t xml:space="preserve"> </w:t>
+      </w:r>
       <w:r>
         <w:rPr>
           <w:rFonts w:ascii="Arial" w:hAnsi="Arial" w:cs="Arial"/>
@@ -80,9 +73,26 @@
           <w:szCs w:val="21"/>
           <w:lang w:val="pl-PL"/>
         </w:rPr>
+        <w:t>65.</w:t>
+      </w:r>
+      <w:r>
+        <w:rPr>
+          <w:rFonts w:ascii="Arial" w:hAnsi="Arial" w:cs="Arial"/>
+          <w:sz w:val="21"/>
+          <w:szCs w:val="21"/>
+          <w:lang w:val="pl-PL"/>
+        </w:rPr>
+        <w:t xml:space="preserve"> </w:t>
+      </w:r>
+      <w:r>
+        <w:rPr>
+          <w:rFonts w:ascii="Arial" w:hAnsi="Arial" w:cs="Arial"/>
+          <w:sz w:val="21"/>
+          <w:szCs w:val="21"/>
+          <w:lang w:val="pl-PL"/>
+        </w:rPr>
         <w:t>Zakona</w:t>
       </w:r>
-      <w:proofErr w:type="spellEnd"/>
       <w:r>
         <w:rPr>
           <w:rFonts w:ascii="Arial" w:hAnsi="Arial" w:cs="Arial"/>
@@ -90,9 +100,8 @@
           <w:szCs w:val="21"/>
           <w:lang w:val="pl-PL"/>
         </w:rPr>
-        <w:t xml:space="preserve"> o radu („</w:t>
-      </w:r>
-      <w:proofErr w:type="spellStart"/>
+        <w:t xml:space="preserve"> </w:t>
+      </w:r>
       <w:r>
         <w:rPr>
           <w:rFonts w:ascii="Arial" w:hAnsi="Arial" w:cs="Arial"/>
@@ -100,9 +109,8 @@
           <w:szCs w:val="21"/>
           <w:lang w:val="pl-PL"/>
         </w:rPr>
-        <w:t>Narodne</w:t>
-      </w:r>
-      <w:proofErr w:type="spellEnd"/>
+        <w:t>o</w:t>
+      </w:r>
       <w:r>
         <w:rPr>
           <w:rFonts w:ascii="Arial" w:hAnsi="Arial" w:cs="Arial"/>
@@ -112,7 +120,42 @@
         </w:rPr>
         <w:t xml:space="preserve"> </w:t>
       </w:r>
-      <w:proofErr w:type="spellStart"/>
+      <w:r>
+        <w:rPr>
+          <w:rFonts w:ascii="Arial" w:hAnsi="Arial" w:cs="Arial"/>
+          <w:sz w:val="21"/>
+          <w:szCs w:val="21"/>
+          <w:lang w:val="pl-PL"/>
+        </w:rPr>
+        <w:t>radu</w:t>
+      </w:r>
+      <w:r>
+        <w:rPr>
+          <w:rFonts w:ascii="Arial" w:hAnsi="Arial" w:cs="Arial"/>
+          <w:sz w:val="21"/>
+          <w:szCs w:val="21"/>
+          <w:lang w:val="pl-PL"/>
+        </w:rPr>
+        <w:t xml:space="preserve"> </w:t>
+      </w:r>
+      <w:r>
+        <w:rPr>
+          <w:rFonts w:ascii="Arial" w:hAnsi="Arial" w:cs="Arial"/>
+          <w:sz w:val="21"/>
+          <w:szCs w:val="21"/>
+          <w:lang w:val="pl-PL"/>
+        </w:rPr>
+        <w:t>(„Narodne</w:t>
+      </w:r>
+      <w:r>
+        <w:rPr>
+          <w:rFonts w:ascii="Arial" w:hAnsi="Arial" w:cs="Arial"/>
+          <w:sz w:val="21"/>
+          <w:szCs w:val="21"/>
+          <w:lang w:val="pl-PL"/>
+        </w:rPr>
+        <w:t xml:space="preserve"> </w:t>
+      </w:r>
       <w:proofErr w:type="gramStart"/>
       <w:r>
         <w:rPr>
@@ -121,9 +164,678 @@
           <w:szCs w:val="21"/>
           <w:lang w:val="pl-PL"/>
         </w:rPr>
+        <w:t>novine“</w:t>
+      </w:r>
+      <w:r>
+        <w:rPr>
+          <w:rFonts w:ascii="Arial" w:hAnsi="Arial" w:cs="Arial"/>
+          <w:sz w:val="21"/>
+          <w:szCs w:val="21"/>
+          <w:lang w:val="pl-PL"/>
+        </w:rPr>
+        <w:t xml:space="preserve"> </w:t>
+      </w:r>
+      <w:r>
+        <w:rPr>
+          <w:rFonts w:ascii="Arial" w:hAnsi="Arial" w:cs="Arial"/>
+          <w:sz w:val="21"/>
+          <w:szCs w:val="21"/>
+          <w:lang w:val="pl-PL"/>
+        </w:rPr>
+        <w:t>br.</w:t>
+      </w:r>
+      <w:proofErr w:type="gramEnd"/>
+      <w:r>
+        <w:rPr>
+          <w:rFonts w:ascii="Arial" w:hAnsi="Arial" w:cs="Arial"/>
+          <w:sz w:val="21"/>
+          <w:szCs w:val="21"/>
+          <w:lang w:val="pl-PL"/>
+        </w:rPr>
+        <w:t xml:space="preserve"> </w:t>
+      </w:r>
+      <w:r>
+        <w:rPr>
+          <w:rFonts w:ascii="Arial" w:hAnsi="Arial" w:cs="Arial"/>
+          <w:sz w:val="21"/>
+          <w:szCs w:val="21"/>
+          <w:lang w:val="pl-PL"/>
+        </w:rPr>
+        <w:t>93/14.,</w:t>
+      </w:r>
+      <w:r>
+        <w:rPr>
+          <w:rFonts w:ascii="Arial" w:hAnsi="Arial" w:cs="Arial"/>
+          <w:sz w:val="21"/>
+          <w:szCs w:val="21"/>
+          <w:lang w:val="pl-PL"/>
+        </w:rPr>
+        <w:t xml:space="preserve"> </w:t>
+      </w:r>
+      <w:r>
+        <w:rPr>
+          <w:rFonts w:ascii="Arial" w:hAnsi="Arial" w:cs="Arial"/>
+          <w:sz w:val="21"/>
+          <w:szCs w:val="21"/>
+          <w:lang w:val="pl-PL"/>
+        </w:rPr>
+        <w:t>127/17.,</w:t>
+      </w:r>
+      <w:r>
+        <w:rPr>
+          <w:rFonts w:ascii="Arial" w:hAnsi="Arial" w:cs="Arial"/>
+          <w:sz w:val="21"/>
+          <w:szCs w:val="21"/>
+          <w:lang w:val="pl-PL"/>
+        </w:rPr>
+        <w:t xml:space="preserve"> </w:t>
+      </w:r>
+      <w:r>
+        <w:rPr>
+          <w:rFonts w:ascii="Arial" w:hAnsi="Arial" w:cs="Arial"/>
+          <w:sz w:val="21"/>
+          <w:szCs w:val="21"/>
+          <w:lang w:val="pl-PL"/>
+        </w:rPr>
+        <w:t>98/19.,</w:t>
+      </w:r>
+      <w:r>
+        <w:rPr>
+          <w:rFonts w:ascii="Arial" w:hAnsi="Arial" w:cs="Arial"/>
+          <w:sz w:val="21"/>
+          <w:szCs w:val="21"/>
+          <w:lang w:val="pl-PL"/>
+        </w:rPr>
+        <w:t xml:space="preserve"> </w:t>
+      </w:r>
+      <w:r>
+        <w:rPr>
+          <w:rFonts w:ascii="Arial" w:hAnsi="Arial" w:cs="Arial"/>
+          <w:sz w:val="21"/>
+          <w:szCs w:val="21"/>
+          <w:lang w:val="pl-PL"/>
+        </w:rPr>
+        <w:t>151/22.),</w:t>
+      </w:r>
+      <w:r>
+        <w:rPr>
+          <w:rFonts w:ascii="Arial" w:hAnsi="Arial" w:cs="Arial"/>
+          <w:sz w:val="21"/>
+          <w:szCs w:val="21"/>
+          <w:lang w:val="pl-PL"/>
+        </w:rPr>
+        <w:t xml:space="preserve"> </w:t>
+      </w:r>
+      <w:r>
+        <w:rPr>
+          <w:rFonts w:ascii="Arial" w:hAnsi="Arial" w:cs="Arial"/>
+          <w:sz w:val="21"/>
+          <w:szCs w:val="21"/>
+          <w:shd w:val="clear" w:color="auto" w:fill="FFFFFF"/>
+        </w:rPr>
+        <w:t>Odluke</w:t>
+      </w:r>
+      <w:r>
+        <w:rPr>
+          <w:rFonts w:ascii="Arial" w:hAnsi="Arial" w:cs="Arial"/>
+          <w:sz w:val="21"/>
+          <w:szCs w:val="21"/>
+          <w:shd w:val="clear" w:color="auto" w:fill="FFFFFF"/>
+        </w:rPr>
+        <w:t xml:space="preserve"> </w:t>
+      </w:r>
+      <w:r>
+        <w:rPr>
+          <w:rFonts w:ascii="Arial" w:hAnsi="Arial" w:cs="Arial"/>
+          <w:sz w:val="21"/>
+          <w:szCs w:val="21"/>
+          <w:shd w:val="clear" w:color="auto" w:fill="FFFFFF"/>
+        </w:rPr>
+        <w:t>o</w:t>
+      </w:r>
+      <w:r>
+        <w:rPr>
+          <w:rFonts w:ascii="Arial" w:hAnsi="Arial" w:cs="Arial"/>
+          <w:sz w:val="21"/>
+          <w:szCs w:val="21"/>
+          <w:shd w:val="clear" w:color="auto" w:fill="FFFFFF"/>
+        </w:rPr>
+        <w:t xml:space="preserve"> </w:t>
+      </w:r>
+      <w:r>
+        <w:rPr>
+          <w:rFonts w:ascii="Arial" w:hAnsi="Arial" w:cs="Arial"/>
+          <w:sz w:val="21"/>
+          <w:szCs w:val="21"/>
+          <w:shd w:val="clear" w:color="auto" w:fill="FFFFFF"/>
+        </w:rPr>
+        <w:t>isplati</w:t>
+      </w:r>
+      <w:r>
+        <w:rPr>
+          <w:rFonts w:ascii="Arial" w:hAnsi="Arial" w:cs="Arial"/>
+          <w:sz w:val="21"/>
+          <w:szCs w:val="21"/>
+          <w:shd w:val="clear" w:color="auto" w:fill="FFFFFF"/>
+        </w:rPr>
+        <w:t xml:space="preserve"> </w:t>
+      </w:r>
+      <w:r>
+        <w:rPr>
+          <w:rFonts w:ascii="Arial" w:hAnsi="Arial" w:cs="Arial"/>
+          <w:sz w:val="21"/>
+          <w:szCs w:val="21"/>
+          <w:shd w:val="clear" w:color="auto" w:fill="FFFFFF"/>
+        </w:rPr>
+        <w:t>materijalnih</w:t>
+      </w:r>
+      <w:r>
+        <w:rPr>
+          <w:rFonts w:ascii="Arial" w:hAnsi="Arial" w:cs="Arial"/>
+          <w:sz w:val="21"/>
+          <w:szCs w:val="21"/>
+          <w:shd w:val="clear" w:color="auto" w:fill="FFFFFF"/>
+        </w:rPr>
+        <w:t xml:space="preserve"> </w:t>
+      </w:r>
+      <w:r>
+        <w:rPr>
+          <w:rFonts w:ascii="Arial" w:hAnsi="Arial" w:cs="Arial"/>
+          <w:sz w:val="21"/>
+          <w:szCs w:val="21"/>
+          <w:shd w:val="clear" w:color="auto" w:fill="FFFFFF"/>
+        </w:rPr>
+        <w:t>i</w:t>
+      </w:r>
+      <w:r>
+        <w:rPr>
+          <w:rFonts w:ascii="Arial" w:hAnsi="Arial" w:cs="Arial"/>
+          <w:sz w:val="21"/>
+          <w:szCs w:val="21"/>
+          <w:shd w:val="clear" w:color="auto" w:fill="FFFFFF"/>
+        </w:rPr>
+        <w:t xml:space="preserve"> </w:t>
+      </w:r>
+      <w:r>
+        <w:rPr>
+          <w:rFonts w:ascii="Arial" w:hAnsi="Arial" w:cs="Arial"/>
+          <w:sz w:val="21"/>
+          <w:szCs w:val="21"/>
+          <w:shd w:val="clear" w:color="auto" w:fill="FFFFFF"/>
+        </w:rPr>
+        <w:t>nematerijalnih</w:t>
+      </w:r>
+      <w:r>
+        <w:rPr>
+          <w:rFonts w:ascii="Arial" w:hAnsi="Arial" w:cs="Arial"/>
+          <w:sz w:val="21"/>
+          <w:szCs w:val="21"/>
+          <w:shd w:val="clear" w:color="auto" w:fill="FFFFFF"/>
+        </w:rPr>
+        <w:t xml:space="preserve"> </w:t>
+      </w:r>
+      <w:r>
+        <w:rPr>
+          <w:rFonts w:ascii="Arial" w:hAnsi="Arial" w:cs="Arial"/>
+          <w:sz w:val="21"/>
+          <w:szCs w:val="21"/>
+          <w:shd w:val="clear" w:color="auto" w:fill="FFFFFF"/>
+        </w:rPr>
+        <w:t>prava</w:t>
+      </w:r>
+      <w:r>
+        <w:rPr>
+          <w:rFonts w:ascii="Arial" w:hAnsi="Arial" w:cs="Arial"/>
+          <w:sz w:val="21"/>
+          <w:szCs w:val="21"/>
+          <w:shd w:val="clear" w:color="auto" w:fill="FFFFFF"/>
+        </w:rPr>
+        <w:t xml:space="preserve"> </w:t>
+      </w:r>
+      <w:r>
+        <w:rPr>
+          <w:rFonts w:ascii="Arial" w:hAnsi="Arial" w:cs="Arial"/>
+          <w:sz w:val="21"/>
+          <w:szCs w:val="21"/>
+          <w:shd w:val="clear" w:color="auto" w:fill="FFFFFF"/>
+        </w:rPr>
+        <w:t>te</w:t>
+      </w:r>
+      <w:r>
+        <w:rPr>
+          <w:rFonts w:ascii="Arial" w:hAnsi="Arial" w:cs="Arial"/>
+          <w:sz w:val="21"/>
+          <w:szCs w:val="21"/>
+          <w:shd w:val="clear" w:color="auto" w:fill="FFFFFF"/>
+        </w:rPr>
+        <w:t xml:space="preserve"> </w:t>
+      </w:r>
+      <w:r>
+        <w:rPr>
+          <w:rFonts w:ascii="Arial" w:hAnsi="Arial" w:cs="Arial"/>
+          <w:sz w:val="21"/>
+          <w:szCs w:val="21"/>
+          <w:shd w:val="clear" w:color="auto" w:fill="FFFFFF"/>
+        </w:rPr>
+        <w:t>drugih</w:t>
+      </w:r>
+      <w:r>
+        <w:rPr>
+          <w:rFonts w:ascii="Arial" w:hAnsi="Arial" w:cs="Arial"/>
+          <w:sz w:val="21"/>
+          <w:szCs w:val="21"/>
+          <w:shd w:val="clear" w:color="auto" w:fill="FFFFFF"/>
+        </w:rPr>
+        <w:t xml:space="preserve"> </w:t>
+      </w:r>
+      <w:r>
+        <w:rPr>
+          <w:rFonts w:ascii="Arial" w:hAnsi="Arial" w:cs="Arial"/>
+          <w:sz w:val="21"/>
+          <w:szCs w:val="21"/>
+          <w:shd w:val="clear" w:color="auto" w:fill="FFFFFF"/>
+        </w:rPr>
+        <w:t>naknada</w:t>
+      </w:r>
+      <w:r>
+        <w:rPr>
+          <w:rFonts w:ascii="Arial" w:hAnsi="Arial" w:cs="Arial"/>
+          <w:sz w:val="21"/>
+          <w:szCs w:val="21"/>
+          <w:shd w:val="clear" w:color="auto" w:fill="FFFFFF"/>
+        </w:rPr>
+        <w:t xml:space="preserve"> </w:t>
+      </w:r>
+      <w:r>
+        <w:rPr>
+          <w:rFonts w:ascii="Arial" w:hAnsi="Arial" w:cs="Arial"/>
+          <w:sz w:val="21"/>
+          <w:szCs w:val="21"/>
+          <w:shd w:val="clear" w:color="auto" w:fill="FFFFFF"/>
+        </w:rPr>
+        <w:t>za</w:t>
+      </w:r>
+      <w:r>
+        <w:rPr>
+          <w:rFonts w:ascii="Arial" w:hAnsi="Arial" w:cs="Arial"/>
+          <w:sz w:val="21"/>
+          <w:szCs w:val="21"/>
+          <w:shd w:val="clear" w:color="auto" w:fill="FFFFFF"/>
+        </w:rPr>
+        <w:t xml:space="preserve"> </w:t>
+      </w:r>
+      <w:r>
+        <w:rPr>
+          <w:rFonts w:ascii="Arial" w:hAnsi="Arial" w:cs="Arial"/>
+          <w:sz w:val="21"/>
+          <w:szCs w:val="21"/>
+          <w:shd w:val="clear" w:color="auto" w:fill="FFFFFF"/>
+        </w:rPr>
+        <w:t>zaposlenike</w:t>
+      </w:r>
+      <w:r>
+        <w:rPr>
+          <w:rFonts w:ascii="Arial" w:hAnsi="Arial" w:cs="Arial"/>
+          <w:sz w:val="21"/>
+          <w:szCs w:val="21"/>
+          <w:shd w:val="clear" w:color="auto" w:fill="FFFFFF"/>
+        </w:rPr>
+        <w:t xml:space="preserve"> </w:t>
+      </w:r>
+      <w:r>
+        <w:rPr>
+          <w:rFonts w:ascii="Arial" w:hAnsi="Arial" w:cs="Arial"/>
+          <w:sz w:val="21"/>
+          <w:szCs w:val="21"/>
+          <w:shd w:val="clear" w:color="auto" w:fill="FFFFFF"/>
+        </w:rPr>
+        <w:t>u</w:t>
+      </w:r>
+      <w:r>
+        <w:rPr>
+          <w:rFonts w:ascii="Arial" w:hAnsi="Arial" w:cs="Arial"/>
+          <w:sz w:val="21"/>
+          <w:szCs w:val="21"/>
+          <w:shd w:val="clear" w:color="auto" w:fill="FFFFFF"/>
+        </w:rPr>
+        <w:t xml:space="preserve"> </w:t>
+      </w:r>
+      <w:r>
+        <w:rPr>
+          <w:rFonts w:ascii="Arial" w:hAnsi="Arial" w:cs="Arial"/>
+          <w:sz w:val="21"/>
+          <w:szCs w:val="21"/>
+          <w:shd w:val="clear" w:color="auto" w:fill="FFFFFF"/>
+        </w:rPr>
+        <w:t>osnovnoškolskim</w:t>
+      </w:r>
+      <w:r>
+        <w:rPr>
+          <w:rFonts w:ascii="Arial" w:hAnsi="Arial" w:cs="Arial"/>
+          <w:sz w:val="21"/>
+          <w:szCs w:val="21"/>
+          <w:shd w:val="clear" w:color="auto" w:fill="FFFFFF"/>
+        </w:rPr>
+        <w:t xml:space="preserve"> </w:t>
+      </w:r>
+      <w:r>
+        <w:rPr>
+          <w:rFonts w:ascii="Arial" w:hAnsi="Arial" w:cs="Arial"/>
+          <w:sz w:val="21"/>
+          <w:szCs w:val="21"/>
+          <w:shd w:val="clear" w:color="auto" w:fill="FFFFFF"/>
+        </w:rPr>
+        <w:t>ustanovama</w:t>
+      </w:r>
+      <w:r>
+        <w:rPr>
+          <w:rFonts w:ascii="Arial" w:hAnsi="Arial" w:cs="Arial"/>
+          <w:sz w:val="21"/>
+          <w:szCs w:val="21"/>
+          <w:shd w:val="clear" w:color="auto" w:fill="FFFFFF"/>
+        </w:rPr>
+        <w:t xml:space="preserve"> </w:t>
+      </w:r>
+      <w:r>
+        <w:rPr>
+          <w:rFonts w:ascii="Arial" w:hAnsi="Arial" w:cs="Arial"/>
+          <w:sz w:val="21"/>
+          <w:szCs w:val="21"/>
+          <w:shd w:val="clear" w:color="auto" w:fill="FFFFFF"/>
+        </w:rPr>
+        <w:t>(Narodne</w:t>
+      </w:r>
+      <w:r>
+        <w:rPr>
+          <w:rFonts w:ascii="Arial" w:hAnsi="Arial" w:cs="Arial"/>
+          <w:sz w:val="21"/>
+          <w:szCs w:val="21"/>
+          <w:shd w:val="clear" w:color="auto" w:fill="FFFFFF"/>
+        </w:rPr>
+        <w:t xml:space="preserve"> </w:t>
+      </w:r>
+      <w:r>
+        <w:rPr>
+          <w:rFonts w:ascii="Arial" w:hAnsi="Arial" w:cs="Arial"/>
+          <w:sz w:val="21"/>
+          <w:szCs w:val="21"/>
+          <w:shd w:val="clear" w:color="auto" w:fill="FFFFFF"/>
+        </w:rPr>
         <w:t>novine</w:t>
       </w:r>
-      <w:proofErr w:type="spellEnd"/>
+      <w:r>
+        <w:rPr>
+          <w:rFonts w:ascii="Arial" w:hAnsi="Arial" w:cs="Arial"/>
+          <w:sz w:val="21"/>
+          <w:szCs w:val="21"/>
+          <w:shd w:val="clear" w:color="auto" w:fill="FFFFFF"/>
+        </w:rPr>
+        <w:t xml:space="preserve"> </w:t>
+      </w:r>
+      <w:r>
+        <w:rPr>
+          <w:rFonts w:ascii="Arial" w:hAnsi="Arial" w:cs="Arial"/>
+          <w:sz w:val="21"/>
+          <w:szCs w:val="21"/>
+          <w:shd w:val="clear" w:color="auto" w:fill="FFFFFF"/>
+        </w:rPr>
+        <w:t>broj</w:t>
+      </w:r>
+      <w:r>
+        <w:rPr>
+          <w:rFonts w:ascii="Arial" w:hAnsi="Arial" w:cs="Arial"/>
+          <w:sz w:val="21"/>
+          <w:szCs w:val="21"/>
+          <w:shd w:val="clear" w:color="auto" w:fill="FFFFFF"/>
+        </w:rPr>
+        <w:t xml:space="preserve"> </w:t>
+      </w:r>
+      <w:r>
+        <w:rPr>
+          <w:rFonts w:ascii="Arial" w:hAnsi="Arial" w:cs="Arial"/>
+          <w:sz w:val="21"/>
+          <w:szCs w:val="21"/>
+          <w:shd w:val="clear" w:color="auto" w:fill="FFFFFF"/>
+        </w:rPr>
+        <w:t>60/22),</w:t>
+      </w:r>
+      <w:r>
+        <w:rPr>
+          <w:rFonts w:ascii="Arial" w:hAnsi="Arial" w:cs="Arial"/>
+          <w:sz w:val="21"/>
+          <w:szCs w:val="21"/>
+          <w:shd w:val="clear" w:color="auto" w:fill="FFFFFF"/>
+        </w:rPr>
+        <w:t xml:space="preserve"> </w:t>
+      </w:r>
+      <w:r>
+        <w:rPr>
+          <w:rFonts w:ascii="Arial" w:hAnsi="Arial" w:cs="Arial"/>
+          <w:sz w:val="21"/>
+          <w:szCs w:val="21"/>
+          <w:shd w:val="clear" w:color="auto" w:fill="FFFFFF"/>
+        </w:rPr>
+        <w:t>članka</w:t>
+      </w:r>
+      <w:r>
+        <w:rPr>
+          <w:rFonts w:ascii="Arial" w:hAnsi="Arial" w:cs="Arial"/>
+          <w:sz w:val="21"/>
+          <w:szCs w:val="21"/>
+          <w:shd w:val="clear" w:color="auto" w:fill="FFFFFF"/>
+        </w:rPr>
+        <w:t xml:space="preserve"> </w:t>
+      </w:r>
+      <w:r>
+        <w:rPr>
+          <w:rFonts w:ascii="Arial" w:hAnsi="Arial" w:cs="Arial"/>
+          <w:sz w:val="21"/>
+          <w:szCs w:val="21"/>
+          <w:shd w:val="clear" w:color="auto" w:fill="FFFFFF"/>
+        </w:rPr>
+        <w:t>23.</w:t>
+      </w:r>
+      <w:r>
+        <w:rPr>
+          <w:rFonts w:ascii="Arial" w:hAnsi="Arial" w:cs="Arial"/>
+          <w:sz w:val="21"/>
+          <w:szCs w:val="21"/>
+          <w:shd w:val="clear" w:color="auto" w:fill="FFFFFF"/>
+        </w:rPr>
+        <w:t xml:space="preserve"> </w:t>
+      </w:r>
+      <w:r>
+        <w:rPr>
+          <w:rFonts w:ascii="Arial" w:hAnsi="Arial" w:cs="Arial"/>
+          <w:sz w:val="21"/>
+          <w:szCs w:val="21"/>
+        </w:rPr>
+        <w:t>Kolektivnog</w:t>
+      </w:r>
+      <w:r>
+        <w:rPr>
+          <w:rFonts w:ascii="Arial" w:hAnsi="Arial" w:cs="Arial"/>
+          <w:sz w:val="21"/>
+          <w:szCs w:val="21"/>
+        </w:rPr>
+        <w:t xml:space="preserve"> </w:t>
+      </w:r>
+      <w:r>
+        <w:rPr>
+          <w:rFonts w:ascii="Arial" w:hAnsi="Arial" w:cs="Arial"/>
+          <w:sz w:val="21"/>
+          <w:szCs w:val="21"/>
+        </w:rPr>
+        <w:t>ugovora</w:t>
+      </w:r>
+      <w:r>
+        <w:rPr>
+          <w:rFonts w:ascii="Arial" w:hAnsi="Arial" w:cs="Arial"/>
+          <w:sz w:val="21"/>
+          <w:szCs w:val="21"/>
+        </w:rPr>
+        <w:t xml:space="preserve"> </w:t>
+      </w:r>
+      <w:r>
+        <w:rPr>
+          <w:rFonts w:ascii="Arial" w:hAnsi="Arial" w:cs="Arial"/>
+          <w:sz w:val="21"/>
+          <w:szCs w:val="21"/>
+        </w:rPr>
+        <w:t>za</w:t>
+      </w:r>
+      <w:r>
+        <w:rPr>
+          <w:rFonts w:ascii="Arial" w:hAnsi="Arial" w:cs="Arial"/>
+          <w:sz w:val="21"/>
+          <w:szCs w:val="21"/>
+        </w:rPr>
+        <w:t xml:space="preserve"> </w:t>
+      </w:r>
+      <w:r>
+        <w:rPr>
+          <w:rFonts w:ascii="Arial" w:hAnsi="Arial" w:cs="Arial"/>
+          <w:sz w:val="21"/>
+          <w:szCs w:val="21"/>
+        </w:rPr>
+        <w:t>zaposlenike</w:t>
+      </w:r>
+      <w:r>
+        <w:rPr>
+          <w:rFonts w:ascii="Arial" w:hAnsi="Arial" w:cs="Arial"/>
+          <w:sz w:val="21"/>
+          <w:szCs w:val="21"/>
+        </w:rPr>
+        <w:t xml:space="preserve"> </w:t>
+      </w:r>
+      <w:r>
+        <w:rPr>
+          <w:rFonts w:ascii="Arial" w:hAnsi="Arial" w:cs="Arial"/>
+          <w:sz w:val="21"/>
+          <w:szCs w:val="21"/>
+        </w:rPr>
+        <w:t>u</w:t>
+      </w:r>
+      <w:r>
+        <w:rPr>
+          <w:rFonts w:ascii="Arial" w:hAnsi="Arial" w:cs="Arial"/>
+          <w:sz w:val="21"/>
+          <w:szCs w:val="21"/>
+        </w:rPr>
+        <w:t xml:space="preserve"> </w:t>
+      </w:r>
+      <w:r>
+        <w:rPr>
+          <w:rFonts w:ascii="Arial" w:hAnsi="Arial" w:cs="Arial"/>
+          <w:sz w:val="21"/>
+          <w:szCs w:val="21"/>
+        </w:rPr>
+        <w:t>osnovnoškolskim</w:t>
+      </w:r>
+      <w:r>
+        <w:rPr>
+          <w:rFonts w:ascii="Arial" w:hAnsi="Arial" w:cs="Arial"/>
+          <w:sz w:val="21"/>
+          <w:szCs w:val="21"/>
+        </w:rPr>
+        <w:t xml:space="preserve"> </w:t>
+      </w:r>
+      <w:r>
+        <w:rPr>
+          <w:rFonts w:ascii="Arial" w:hAnsi="Arial" w:cs="Arial"/>
+          <w:sz w:val="21"/>
+          <w:szCs w:val="21"/>
+        </w:rPr>
+        <w:t>ustanovama</w:t>
+      </w:r>
+      <w:r>
+        <w:rPr>
+          <w:rFonts w:ascii="Arial" w:hAnsi="Arial" w:cs="Arial"/>
+          <w:sz w:val="21"/>
+          <w:szCs w:val="21"/>
+        </w:rPr>
+        <w:t xml:space="preserve"> </w:t>
+      </w:r>
+      <w:r>
+        <w:rPr>
+          <w:rFonts w:ascii="Arial" w:hAnsi="Arial" w:cs="Arial"/>
+          <w:sz w:val="21"/>
+          <w:szCs w:val="21"/>
+        </w:rPr>
+        <w:t>(„Narodne</w:t>
+      </w:r>
+      <w:r>
+        <w:rPr>
+          <w:rFonts w:ascii="Arial" w:hAnsi="Arial" w:cs="Arial"/>
+          <w:sz w:val="21"/>
+          <w:szCs w:val="21"/>
+        </w:rPr>
+        <w:t xml:space="preserve"> </w:t>
+      </w:r>
+      <w:r>
+        <w:rPr>
+          <w:rFonts w:ascii="Arial" w:hAnsi="Arial" w:cs="Arial"/>
+          <w:sz w:val="21"/>
+          <w:szCs w:val="21"/>
+        </w:rPr>
+        <w:t>novine“</w:t>
+      </w:r>
+      <w:r>
+        <w:rPr>
+          <w:rFonts w:ascii="Arial" w:hAnsi="Arial" w:cs="Arial"/>
+          <w:sz w:val="21"/>
+          <w:szCs w:val="21"/>
+        </w:rPr>
+        <w:t xml:space="preserve"> </w:t>
+      </w:r>
+      <w:r>
+        <w:rPr>
+          <w:rFonts w:ascii="Arial" w:hAnsi="Arial" w:cs="Arial"/>
+          <w:sz w:val="21"/>
+          <w:szCs w:val="21"/>
+        </w:rPr>
+        <w:t>br.</w:t>
+      </w:r>
+      <w:r>
+        <w:rPr>
+          <w:rFonts w:ascii="Arial" w:hAnsi="Arial" w:cs="Arial"/>
+          <w:sz w:val="21"/>
+          <w:szCs w:val="21"/>
+        </w:rPr>
+        <w:t xml:space="preserve"> </w:t>
+      </w:r>
+      <w:r>
+        <w:rPr>
+          <w:rFonts w:ascii="Arial" w:hAnsi="Arial" w:cs="Arial"/>
+          <w:sz w:val="21"/>
+          <w:szCs w:val="21"/>
+        </w:rPr>
+        <w:t>51/18.)</w:t>
+      </w:r>
+      <w:r>
+        <w:rPr>
+          <w:rFonts w:ascii="Arial" w:hAnsi="Arial" w:cs="Arial"/>
+          <w:sz w:val="21"/>
+          <w:szCs w:val="21"/>
+        </w:rPr>
+        <w:t xml:space="preserve"> </w:t>
+      </w:r>
+      <w:r>
+        <w:rPr>
+          <w:rFonts w:ascii="Arial" w:hAnsi="Arial" w:cs="Arial"/>
+          <w:sz w:val="21"/>
+          <w:szCs w:val="21"/>
+        </w:rPr>
+        <w:t>i</w:t>
+      </w:r>
+      <w:r>
+        <w:rPr>
+          <w:rFonts w:ascii="Arial" w:hAnsi="Arial" w:cs="Arial"/>
+          <w:sz w:val="21"/>
+          <w:szCs w:val="21"/>
+        </w:rPr>
+        <w:t xml:space="preserve"> </w:t>
+      </w:r>
       <w:r>
         <w:rPr>
           <w:rFonts w:ascii="Arial" w:hAnsi="Arial" w:cs="Arial"/>
@@ -131,9 +843,8 @@
           <w:szCs w:val="21"/>
           <w:lang w:val="pl-PL"/>
         </w:rPr>
-        <w:t>“ br.</w:t>
-      </w:r>
-      <w:proofErr w:type="gramEnd"/>
+        <w:t>članka</w:t>
+      </w:r>
       <w:r>
         <w:rPr>
           <w:rFonts w:ascii="Arial" w:hAnsi="Arial" w:cs="Arial"/>
@@ -141,7 +852,7 @@
           <w:szCs w:val="21"/>
           <w:lang w:val="pl-PL"/>
         </w:rPr>
-        <w:t xml:space="preserve"> 93/14., 127/17.,</w:t>
+        <w:t xml:space="preserve"> </w:t>
       </w:r>
       <w:r>
         <w:rPr>
@@ -150,7 +861,7 @@
           <w:szCs w:val="21"/>
           <w:lang w:val="pl-PL"/>
         </w:rPr>
-        <w:t xml:space="preserve"> </w:t>
+        <w:t>43.</w:t>
       </w:r>
       <w:r>
         <w:rPr>
@@ -159,7 +870,7 @@
           <w:szCs w:val="21"/>
           <w:lang w:val="pl-PL"/>
         </w:rPr>
-        <w:t>98/19.,</w:t>
+        <w:t xml:space="preserve"> </w:t>
       </w:r>
       <w:r>
         <w:rPr>
@@ -168,7 +879,7 @@
           <w:szCs w:val="21"/>
           <w:lang w:val="pl-PL"/>
         </w:rPr>
-        <w:t xml:space="preserve"> </w:t>
+        <w:t>Pravilnika</w:t>
       </w:r>
       <w:r>
         <w:rPr>
@@ -177,26 +888,8 @@
           <w:szCs w:val="21"/>
           <w:lang w:val="pl-PL"/>
         </w:rPr>
-        <w:t xml:space="preserve">151/22.), </w:t>
-      </w:r>
-      <w:r>
-        <w:rPr>
-          <w:rFonts w:ascii="Arial" w:hAnsi="Arial" w:cs="Arial"/>
-          <w:sz w:val="21"/>
-          <w:szCs w:val="21"/>
-          <w:shd w:val="clear" w:color="auto" w:fill="FFFFFF"/>
-        </w:rPr>
-        <w:t xml:space="preserve">Odluke o isplati materijalnih i nematerijalnih prava te drugih naknada za zaposlenike u osnovnoškolskim ustanovama (Narodne novine broj 60/22), članka 23. </w:t>
-      </w:r>
-      <w:r>
-        <w:rPr>
-          <w:rFonts w:ascii="Arial" w:hAnsi="Arial" w:cs="Arial"/>
-          <w:sz w:val="21"/>
-          <w:szCs w:val="21"/>
-        </w:rPr>
-        <w:t xml:space="preserve">Kolektivnog ugovora za zaposlenike u osnovnoškolskim ustanovama („Narodne novine“ br. 51/18.) i </w:t>
-      </w:r>
-      <w:proofErr w:type="spellStart"/>
+        <w:t xml:space="preserve"> </w:t>
+      </w:r>
       <w:r>
         <w:rPr>
           <w:rFonts w:ascii="Arial" w:hAnsi="Arial" w:cs="Arial"/>
@@ -204,9 +897,8 @@
           <w:szCs w:val="21"/>
           <w:lang w:val="pl-PL"/>
         </w:rPr>
-        <w:t>članka</w:t>
-      </w:r>
-      <w:proofErr w:type="spellEnd"/>
+        <w:t>o</w:t>
+      </w:r>
       <w:r>
         <w:rPr>
           <w:rFonts w:ascii="Arial" w:hAnsi="Arial" w:cs="Arial"/>
@@ -214,9 +906,8 @@
           <w:szCs w:val="21"/>
           <w:lang w:val="pl-PL"/>
         </w:rPr>
-        <w:t xml:space="preserve"> 43. </w:t>
-      </w:r>
-      <w:proofErr w:type="spellStart"/>
+        <w:t xml:space="preserve"> </w:t>
+      </w:r>
       <w:r>
         <w:rPr>
           <w:rFonts w:ascii="Arial" w:hAnsi="Arial" w:cs="Arial"/>
@@ -224,9 +915,8 @@
           <w:szCs w:val="21"/>
           <w:lang w:val="pl-PL"/>
         </w:rPr>
-        <w:t>Pravilnika</w:t>
-      </w:r>
-      <w:proofErr w:type="spellEnd"/>
+        <w:t>radu</w:t>
+      </w:r>
       <w:r>
         <w:rPr>
           <w:rFonts w:ascii="Arial" w:hAnsi="Arial" w:cs="Arial"/>
@@ -234,9 +924,8 @@
           <w:szCs w:val="21"/>
           <w:lang w:val="pl-PL"/>
         </w:rPr>
-        <w:t xml:space="preserve"> o radu </w:t>
-      </w:r>
-      <w:proofErr w:type="spellStart"/>
+        <w:t xml:space="preserve"> </w:t>
+      </w:r>
       <w:r>
         <w:rPr>
           <w:rFonts w:ascii="Arial" w:hAnsi="Arial" w:cs="Arial"/>
@@ -244,9 +933,8 @@
           <w:szCs w:val="21"/>
           <w:lang w:val="pl-PL"/>
         </w:rPr>
-        <w:t>Škole</w:t>
-      </w:r>
-      <w:proofErr w:type="spellEnd"/>
+        <w:t>Škole,</w:t>
+      </w:r>
       <w:r>
         <w:rPr>
           <w:rFonts w:ascii="Arial" w:hAnsi="Arial" w:cs="Arial"/>
@@ -254,9 +942,8 @@
           <w:szCs w:val="21"/>
           <w:lang w:val="pl-PL"/>
         </w:rPr>
-        <w:t xml:space="preserve">, </w:t>
-      </w:r>
-      <w:proofErr w:type="spellStart"/>
+        <w:t xml:space="preserve"> </w:t>
+      </w:r>
       <w:r>
         <w:rPr>
           <w:rFonts w:ascii="Arial" w:hAnsi="Arial" w:cs="Arial"/>
@@ -266,7 +953,6 @@
         </w:rPr>
         <w:t>ravnatelj</w:t>
       </w:r>
-      <w:proofErr w:type="spellEnd"/>
       <w:r>
         <w:rPr>
           <w:rFonts w:ascii="Arial" w:hAnsi="Arial" w:cs="Arial"/>
@@ -276,7 +962,6 @@
         </w:rPr>
         <w:t xml:space="preserve"> </w:t>
       </w:r>
-      <w:proofErr w:type="spellStart"/>
       <w:r>
         <w:rPr>
           <w:rFonts w:ascii="Arial" w:hAnsi="Arial" w:cs="Arial"/>
@@ -286,7 +971,6 @@
         </w:rPr>
         <w:t>Osnovne</w:t>
       </w:r>
-      <w:proofErr w:type="spellEnd"/>
       <w:r>
         <w:rPr>
           <w:rFonts w:ascii="Arial" w:hAnsi="Arial" w:cs="Arial"/>
@@ -296,7 +980,6 @@
         </w:rPr>
         <w:t xml:space="preserve"> </w:t>
       </w:r>
-      <w:proofErr w:type="spellStart"/>
       <w:r>
         <w:rPr>
           <w:rFonts w:ascii="Arial" w:hAnsi="Arial" w:cs="Arial"/>
@@ -306,7 +989,6 @@
         </w:rPr>
         <w:t>škole</w:t>
       </w:r>
-      <w:proofErr w:type="spellEnd"/>
       <w:r>
         <w:rPr>
           <w:rFonts w:ascii="Arial" w:hAnsi="Arial" w:cs="Arial"/>
@@ -316,7 +998,6 @@
         </w:rPr>
         <w:t xml:space="preserve"> </w:t>
       </w:r>
-      <w:proofErr w:type="spellStart"/>
       <w:r>
         <w:rPr>
           <w:rFonts w:ascii="Arial" w:hAnsi="Arial" w:cs="Arial"/>
@@ -326,7 +1007,6 @@
         </w:rPr>
         <w:t>Đurđevac</w:t>
       </w:r>
-      <w:proofErr w:type="spellEnd"/>
       <w:r>
         <w:rPr>
           <w:rFonts w:ascii="Arial" w:hAnsi="Arial" w:cs="Arial"/>
@@ -334,7 +1014,16 @@
           <w:szCs w:val="21"/>
           <w:lang w:val="pl-PL"/>
         </w:rPr>
-        <w:t xml:space="preserve"> donosi:</w:t>
+        <w:t xml:space="preserve"> </w:t>
+      </w:r>
+      <w:r>
+        <w:rPr>
+          <w:rFonts w:ascii="Arial" w:hAnsi="Arial" w:cs="Arial"/>
+          <w:sz w:val="21"/>
+          <w:szCs w:val="21"/>
+          <w:lang w:val="pl-PL"/>
+        </w:rPr>
+        <w:t>donosi:</w:t>
       </w:r>
     </w:p>
     <w:p>
@@ -391,7 +1080,79 @@
           <w:sz w:val="21"/>
           <w:szCs w:val="21"/>
         </w:rPr>
-        <w:t>NALOG ZA PREKOVREMENI RAD</w:t>
+        <w:t>NALOG</w:t>
+      </w:r>
+      <w:r>
+        <w:rPr>
+          <w:rStyle w:val="s5"/>
+          <w:rFonts w:ascii="Arial" w:hAnsi="Arial" w:cs="Arial"/>
+          <w:b/>
+          <w:bCs/>
+          <w:color w:val="000000"/>
+          <w:sz w:val="21"/>
+          <w:szCs w:val="21"/>
+        </w:rPr>
+        <w:t xml:space="preserve"> </w:t>
+      </w:r>
+      <w:r>
+        <w:rPr>
+          <w:rStyle w:val="s5"/>
+          <w:rFonts w:ascii="Arial" w:hAnsi="Arial" w:cs="Arial"/>
+          <w:b/>
+          <w:bCs/>
+          <w:color w:val="000000"/>
+          <w:sz w:val="21"/>
+          <w:szCs w:val="21"/>
+        </w:rPr>
+        <w:t>ZA</w:t>
+      </w:r>
+      <w:r>
+        <w:rPr>
+          <w:rStyle w:val="s5"/>
+          <w:rFonts w:ascii="Arial" w:hAnsi="Arial" w:cs="Arial"/>
+          <w:b/>
+          <w:bCs/>
+          <w:color w:val="000000"/>
+          <w:sz w:val="21"/>
+          <w:szCs w:val="21"/>
+        </w:rPr>
+        <w:t xml:space="preserve"> </w:t>
+      </w:r>
+      <w:r>
+        <w:rPr>
+          <w:rStyle w:val="s5"/>
+          <w:rFonts w:ascii="Arial" w:hAnsi="Arial" w:cs="Arial"/>
+          <w:b/>
+          <w:bCs/>
+          <w:color w:val="000000"/>
+          <w:sz w:val="21"/>
+          <w:szCs w:val="21"/>
+        </w:rPr>
+        <w:t>PREKOVREMENI</w:t>
+      </w:r>
+      <w:r>
+        <w:rPr>
+          <w:rStyle w:val="s5"/>
+          <w:rFonts w:ascii="Arial" w:hAnsi="Arial" w:cs="Arial"/>
+          <w:b/>
+          <w:bCs/>
+          <w:color w:val="000000"/>
+          <w:sz w:val="21"/>
+          <w:szCs w:val="21"/>
+        </w:rPr>
+        <w:t xml:space="preserve"> </w:t>
+      </w:r>
+      <w:r>
+        <w:rPr>
+          <w:rStyle w:val="s5"/>
+          <w:rFonts w:ascii="Arial" w:hAnsi="Arial" w:cs="Arial"/>
+          <w:b/>
+          <w:bCs/>
+          <w:color w:val="000000"/>
+          <w:sz w:val="21"/>
+          <w:szCs w:val="21"/>
+        </w:rPr>
+        <w:t>RAD</w:t>
       </w:r>
     </w:p>
     <w:p>
@@ -401,6 +1162,7 @@
         <w:jc w:val="both"/>
         <w:rPr>
           <w:rFonts w:ascii="Arial" w:hAnsi="Arial" w:cs="Arial"/>
+          <w:noProof/>
           <w:color w:val="000000"/>
           <w:sz w:val="21"/>
           <w:szCs w:val="21"/>
@@ -450,17 +1212,24 @@
           <w:sz w:val="21"/>
           <w:szCs w:val="21"/>
         </w:rPr>
-        <w:t xml:space="preserve"> </w:t>
-      </w:r>
-      <w:r>
-        <w:rPr>
-          <w:rFonts w:ascii="Arial" w:hAnsi="Arial" w:cs="Arial"/>
-          <w:sz w:val="21"/>
-          <w:szCs w:val="21"/>
-        </w:rPr>
-        <w:t xml:space="preserve">{{ </w:t>
-      </w:r>
-      <w:proofErr w:type="spellStart"/>
+        <w:t> </w:t>
+      </w:r>
+      <w:r>
+        <w:rPr>
+          <w:rFonts w:ascii="Arial" w:hAnsi="Arial" w:cs="Arial"/>
+          <w:sz w:val="21"/>
+          <w:szCs w:val="21"/>
+        </w:rPr>
+        <w:t>{{</w:t>
+      </w:r>
+      <w:r>
+        <w:rPr>
+          <w:rFonts w:ascii="Arial" w:hAnsi="Arial" w:cs="Arial"/>
+          <w:sz w:val="21"/>
+          <w:szCs w:val="21"/>
+        </w:rPr>
+        <w:t xml:space="preserve"> </w:t>
+      </w:r>
       <w:r>
         <w:rPr>
           <w:rFonts w:ascii="Arial" w:hAnsi="Arial" w:cs="Arial"/>
@@ -469,34 +1238,50 @@
         </w:rPr>
         <w:t>ime_i_prezime_zamjene</w:t>
       </w:r>
-      <w:proofErr w:type="spellEnd"/>
-      <w:r>
-        <w:rPr>
-          <w:rFonts w:ascii="Arial" w:hAnsi="Arial" w:cs="Arial"/>
-          <w:sz w:val="21"/>
-          <w:szCs w:val="21"/>
-        </w:rPr>
-        <w:t xml:space="preserve"> }}</w:t>
-      </w:r>
-      <w:r>
-        <w:rPr>
-          <w:rFonts w:ascii="Arial" w:hAnsi="Arial" w:cs="Arial"/>
-          <w:sz w:val="21"/>
-          <w:szCs w:val="21"/>
-        </w:rPr>
-        <w:t xml:space="preserve"> </w:t>
-      </w:r>
-      <w:r>
-        <w:rPr>
-          <w:rStyle w:val="s2"/>
-          <w:rFonts w:ascii="Arial" w:hAnsi="Arial" w:cs="Arial"/>
-          <w:color w:val="000000"/>
-          <w:sz w:val="21"/>
-          <w:szCs w:val="21"/>
-        </w:rPr>
-        <w:t xml:space="preserve">{{ </w:t>
-      </w:r>
-      <w:proofErr w:type="spellStart"/>
+      <w:r>
+        <w:rPr>
+          <w:rFonts w:ascii="Arial" w:hAnsi="Arial" w:cs="Arial"/>
+          <w:sz w:val="21"/>
+          <w:szCs w:val="21"/>
+        </w:rPr>
+        <w:t xml:space="preserve"> </w:t>
+      </w:r>
+      <w:r>
+        <w:rPr>
+          <w:rFonts w:ascii="Arial" w:hAnsi="Arial" w:cs="Arial"/>
+          <w:sz w:val="21"/>
+          <w:szCs w:val="21"/>
+        </w:rPr>
+        <w:t>}}</w:t>
+      </w:r>
+      <w:r>
+        <w:rPr>
+          <w:rFonts w:ascii="Arial" w:hAnsi="Arial" w:cs="Arial"/>
+          <w:sz w:val="21"/>
+          <w:szCs w:val="21"/>
+        </w:rPr>
+        <w:t xml:space="preserve"> </w:t>
+      </w:r>
+      <w:r>
+        <w:rPr>
+          <w:rStyle w:val="s2"/>
+          <w:rFonts w:ascii="Arial" w:hAnsi="Arial" w:cs="Arial"/>
+          <w:color w:val="000000"/>
+          <w:sz w:val="21"/>
+          <w:szCs w:val="21"/>
+        </w:rPr>
+        <w:t>{{</w:t>
+      </w:r>
+      <w:r>
+        <w:rPr>
+          <w:rStyle w:val="s2"/>
+          <w:rFonts w:ascii="Arial" w:hAnsi="Arial" w:cs="Arial"/>
+          <w:color w:val="000000"/>
+          <w:sz w:val="21"/>
+          <w:szCs w:val="21"/>
+        </w:rPr>
+        <w:t xml:space="preserve"> </w:t>
+      </w:r>
       <w:r>
         <w:rPr>
           <w:rStyle w:val="s2"/>
@@ -507,16 +1292,25 @@
         </w:rPr>
         <w:t>spol_zaposlen_a</w:t>
       </w:r>
-      <w:proofErr w:type="spellEnd"/>
-      <w:r>
-        <w:rPr>
-          <w:rStyle w:val="s2"/>
-          <w:rFonts w:ascii="Arial" w:hAnsi="Arial" w:cs="Arial"/>
-          <w:color w:val="000000"/>
-          <w:sz w:val="21"/>
-          <w:szCs w:val="21"/>
-        </w:rPr>
-        <w:t xml:space="preserve"> }}</w:t>
+      <w:r>
+        <w:rPr>
+          <w:rStyle w:val="s2"/>
+          <w:rFonts w:ascii="Arial" w:hAnsi="Arial" w:cs="Arial"/>
+          <w:color w:val="000000"/>
+          <w:sz w:val="21"/>
+          <w:szCs w:val="21"/>
+        </w:rPr>
+        <w:t xml:space="preserve"> </w:t>
+      </w:r>
+      <w:r>
+        <w:rPr>
+          <w:rStyle w:val="s2"/>
+          <w:rFonts w:ascii="Arial" w:hAnsi="Arial" w:cs="Arial"/>
+          <w:color w:val="000000"/>
+          <w:sz w:val="21"/>
+          <w:szCs w:val="21"/>
+        </w:rPr>
+        <w:t>}}</w:t>
       </w:r>
       <w:r>
         <w:rPr>
@@ -526,49 +1320,168 @@
           <w:sz w:val="21"/>
           <w:szCs w:val="21"/>
         </w:rPr>
-        <w:t> </w:t>
-      </w:r>
-      <w:r>
-        <w:rPr>
-          <w:rStyle w:val="s2"/>
-          <w:rFonts w:ascii="Arial" w:hAnsi="Arial" w:cs="Arial"/>
-          <w:color w:val="000000"/>
-          <w:sz w:val="21"/>
-          <w:szCs w:val="21"/>
-        </w:rPr>
-        <w:t>u Osnovnoj</w:t>
-      </w:r>
-      <w:r>
-        <w:rPr>
-          <w:rStyle w:val="s2"/>
-          <w:rFonts w:ascii="Arial" w:hAnsi="Arial" w:cs="Arial"/>
-          <w:color w:val="000000"/>
-          <w:sz w:val="21"/>
-          <w:szCs w:val="21"/>
-        </w:rPr>
-        <w:t xml:space="preserve"> školi Đurđevac, na radnom </w:t>
-      </w:r>
-      <w:r>
-        <w:rPr>
-          <w:rStyle w:val="s2"/>
-          <w:rFonts w:ascii="Arial" w:hAnsi="Arial" w:cs="Arial"/>
-          <w:color w:val="000000"/>
-          <w:sz w:val="21"/>
-          <w:szCs w:val="21"/>
-        </w:rPr>
-        <w:t xml:space="preserve">mjestu </w:t>
-      </w:r>
-      <w:r>
-        <w:rPr>
-          <w:rStyle w:val="s2"/>
-          <w:rFonts w:ascii="Arial" w:hAnsi="Arial" w:cs="Arial"/>
-          <w:color w:val="000000"/>
-          <w:sz w:val="21"/>
-          <w:szCs w:val="21"/>
-        </w:rPr>
-        <w:t xml:space="preserve">{{ </w:t>
-      </w:r>
-      <w:proofErr w:type="spellStart"/>
+        <w:t xml:space="preserve"> </w:t>
+      </w:r>
+      <w:r>
+        <w:rPr>
+          <w:rStyle w:val="s2"/>
+          <w:rFonts w:ascii="Arial" w:hAnsi="Arial" w:cs="Arial"/>
+          <w:color w:val="000000"/>
+          <w:sz w:val="21"/>
+          <w:szCs w:val="21"/>
+        </w:rPr>
+        <w:t>u</w:t>
+      </w:r>
+      <w:r>
+        <w:rPr>
+          <w:rStyle w:val="s2"/>
+          <w:rFonts w:ascii="Arial" w:hAnsi="Arial" w:cs="Arial"/>
+          <w:color w:val="000000"/>
+          <w:sz w:val="21"/>
+          <w:szCs w:val="21"/>
+        </w:rPr>
+        <w:t xml:space="preserve"> </w:t>
+      </w:r>
+      <w:r>
+        <w:rPr>
+          <w:rStyle w:val="s2"/>
+          <w:rFonts w:ascii="Arial" w:hAnsi="Arial" w:cs="Arial"/>
+          <w:color w:val="000000"/>
+          <w:sz w:val="21"/>
+          <w:szCs w:val="21"/>
+        </w:rPr>
+        <w:t>Osnovnoj</w:t>
+      </w:r>
+      <w:r>
+        <w:rPr>
+          <w:rStyle w:val="s2"/>
+          <w:rFonts w:ascii="Arial" w:hAnsi="Arial" w:cs="Arial"/>
+          <w:color w:val="000000"/>
+          <w:sz w:val="21"/>
+          <w:szCs w:val="21"/>
+        </w:rPr>
+        <w:t xml:space="preserve"> </w:t>
+      </w:r>
+      <w:r>
+        <w:rPr>
+          <w:rStyle w:val="s2"/>
+          <w:rFonts w:ascii="Arial" w:hAnsi="Arial" w:cs="Arial"/>
+          <w:color w:val="000000"/>
+          <w:sz w:val="21"/>
+          <w:szCs w:val="21"/>
+        </w:rPr>
+        <w:t>školi</w:t>
+      </w:r>
+      <w:r>
+        <w:rPr>
+          <w:rStyle w:val="s2"/>
+          <w:rFonts w:ascii="Arial" w:hAnsi="Arial" w:cs="Arial"/>
+          <w:color w:val="000000"/>
+          <w:sz w:val="21"/>
+          <w:szCs w:val="21"/>
+        </w:rPr>
+        <w:t xml:space="preserve"> </w:t>
+      </w:r>
+      <w:r>
+        <w:rPr>
+          <w:rStyle w:val="s2"/>
+          <w:rFonts w:ascii="Arial" w:hAnsi="Arial" w:cs="Arial"/>
+          <w:color w:val="000000"/>
+          <w:sz w:val="21"/>
+          <w:szCs w:val="21"/>
+        </w:rPr>
+        <w:t>Đurđevac,</w:t>
+      </w:r>
+      <w:r>
+        <w:rPr>
+          <w:rStyle w:val="s2"/>
+          <w:rFonts w:ascii="Arial" w:hAnsi="Arial" w:cs="Arial"/>
+          <w:color w:val="000000"/>
+          <w:sz w:val="21"/>
+          <w:szCs w:val="21"/>
+        </w:rPr>
+        <w:t xml:space="preserve"> </w:t>
+      </w:r>
+      <w:r>
+        <w:rPr>
+          <w:rStyle w:val="s2"/>
+          <w:rFonts w:ascii="Arial" w:hAnsi="Arial" w:cs="Arial"/>
+          <w:color w:val="000000"/>
+          <w:sz w:val="21"/>
+          <w:szCs w:val="21"/>
+        </w:rPr>
+        <w:t>na</w:t>
+      </w:r>
+      <w:r>
+        <w:rPr>
+          <w:rStyle w:val="s2"/>
+          <w:rFonts w:ascii="Arial" w:hAnsi="Arial" w:cs="Arial"/>
+          <w:color w:val="000000"/>
+          <w:sz w:val="21"/>
+          <w:szCs w:val="21"/>
+        </w:rPr>
+        <w:t xml:space="preserve"> </w:t>
+      </w:r>
+      <w:r>
+        <w:rPr>
+          <w:rStyle w:val="s2"/>
+          <w:rFonts w:ascii="Arial" w:hAnsi="Arial" w:cs="Arial"/>
+          <w:color w:val="000000"/>
+          <w:sz w:val="21"/>
+          <w:szCs w:val="21"/>
+        </w:rPr>
+        <w:t>radnom</w:t>
+      </w:r>
+      <w:r>
+        <w:rPr>
+          <w:rStyle w:val="s2"/>
+          <w:rFonts w:ascii="Arial" w:hAnsi="Arial" w:cs="Arial"/>
+          <w:color w:val="000000"/>
+          <w:sz w:val="21"/>
+          <w:szCs w:val="21"/>
+        </w:rPr>
+        <w:t xml:space="preserve"> </w:t>
+      </w:r>
+      <w:r>
+        <w:rPr>
+          <w:rStyle w:val="s2"/>
+          <w:rFonts w:ascii="Arial" w:hAnsi="Arial" w:cs="Arial"/>
+          <w:color w:val="000000"/>
+          <w:sz w:val="21"/>
+          <w:szCs w:val="21"/>
+        </w:rPr>
+        <w:t>mjestu</w:t>
+      </w:r>
+      <w:r>
+        <w:rPr>
+          <w:rStyle w:val="s2"/>
+          <w:rFonts w:ascii="Arial" w:hAnsi="Arial" w:cs="Arial"/>
+          <w:color w:val="000000"/>
+          <w:sz w:val="21"/>
+          <w:szCs w:val="21"/>
+        </w:rPr>
+        <w:t xml:space="preserve"> </w:t>
+      </w:r>
+      <w:r>
+        <w:rPr>
+          <w:rStyle w:val="s2"/>
+          <w:rFonts w:ascii="Arial" w:hAnsi="Arial" w:cs="Arial"/>
+          <w:color w:val="000000"/>
+          <w:sz w:val="21"/>
+          <w:szCs w:val="21"/>
+        </w:rPr>
+        <w:t>{{</w:t>
+      </w:r>
+      <w:r>
+        <w:rPr>
+          <w:rStyle w:val="s2"/>
+          <w:rFonts w:ascii="Arial" w:hAnsi="Arial" w:cs="Arial"/>
+          <w:color w:val="000000"/>
+          <w:sz w:val="21"/>
+          <w:szCs w:val="21"/>
+        </w:rPr>
+        <w:t xml:space="preserve"> </w:t>
+      </w:r>
       <w:r>
         <w:rPr>
           <w:rStyle w:val="s2"/>
@@ -579,16 +1492,25 @@
         </w:rPr>
         <w:t>radno_mj</w:t>
       </w:r>
-      <w:proofErr w:type="spellEnd"/>
-      <w:r>
-        <w:rPr>
-          <w:rStyle w:val="s2"/>
-          <w:rFonts w:ascii="Arial" w:hAnsi="Arial" w:cs="Arial"/>
-          <w:color w:val="000000"/>
-          <w:sz w:val="21"/>
-          <w:szCs w:val="21"/>
-        </w:rPr>
-        <w:t xml:space="preserve"> }}</w:t>
+      <w:r>
+        <w:rPr>
+          <w:rStyle w:val="s2"/>
+          <w:rFonts w:ascii="Arial" w:hAnsi="Arial" w:cs="Arial"/>
+          <w:color w:val="000000"/>
+          <w:sz w:val="21"/>
+          <w:szCs w:val="21"/>
+        </w:rPr>
+        <w:t xml:space="preserve"> </w:t>
+      </w:r>
+      <w:r>
+        <w:rPr>
+          <w:rStyle w:val="s2"/>
+          <w:rFonts w:ascii="Arial" w:hAnsi="Arial" w:cs="Arial"/>
+          <w:color w:val="000000"/>
+          <w:sz w:val="21"/>
+          <w:szCs w:val="21"/>
+        </w:rPr>
+        <w:t>}}</w:t>
       </w:r>
       <w:r>
         <w:rPr>
@@ -618,9 +1540,18 @@
           <w:sz w:val="21"/>
           <w:szCs w:val="21"/>
         </w:rPr>
-        <w:t xml:space="preserve">{{ </w:t>
-      </w:r>
-      <w:proofErr w:type="spellStart"/>
+        <w:t>{{</w:t>
+      </w:r>
+      <w:r>
+        <w:rPr>
+          <w:rStyle w:val="apple-converted-space"/>
+          <w:rFonts w:ascii="Arial" w:hAnsi="Arial" w:cs="Arial"/>
+          <w:color w:val="000000"/>
+          <w:sz w:val="21"/>
+          <w:szCs w:val="21"/>
+        </w:rPr>
+        <w:t xml:space="preserve"> </w:t>
+      </w:r>
       <w:r>
         <w:rPr>
           <w:rStyle w:val="s2"/>
@@ -651,26 +1582,45 @@
         </w:rPr>
         <w:t>_na</w:t>
       </w:r>
-      <w:proofErr w:type="spellEnd"/>
-      <w:r>
-        <w:rPr>
-          <w:rStyle w:val="s2"/>
-          <w:rFonts w:ascii="Arial" w:hAnsi="Arial" w:cs="Arial"/>
-          <w:color w:val="000000"/>
-          <w:sz w:val="21"/>
-          <w:szCs w:val="21"/>
-        </w:rPr>
-        <w:t xml:space="preserve"> }}</w:t>
-      </w:r>
-      <w:r>
-        <w:rPr>
-          <w:rStyle w:val="s2"/>
-          <w:rFonts w:ascii="Arial" w:hAnsi="Arial" w:cs="Arial"/>
-          <w:color w:val="000000"/>
-          <w:sz w:val="21"/>
-          <w:szCs w:val="21"/>
-        </w:rPr>
-        <w:t xml:space="preserve"> je</w:t>
+      <w:r>
+        <w:rPr>
+          <w:rStyle w:val="s2"/>
+          <w:rFonts w:ascii="Arial" w:hAnsi="Arial" w:cs="Arial"/>
+          <w:color w:val="000000"/>
+          <w:sz w:val="21"/>
+          <w:szCs w:val="21"/>
+        </w:rPr>
+        <w:t xml:space="preserve"> </w:t>
+      </w:r>
+      <w:r>
+        <w:rPr>
+          <w:rStyle w:val="s2"/>
+          <w:rFonts w:ascii="Arial" w:hAnsi="Arial" w:cs="Arial"/>
+          <w:color w:val="000000"/>
+          <w:sz w:val="21"/>
+          <w:szCs w:val="21"/>
+        </w:rPr>
+        <w:t>}}</w:t>
+      </w:r>
+      <w:r>
+        <w:rPr>
+          <w:rStyle w:val="s2"/>
+          <w:rFonts w:ascii="Arial" w:hAnsi="Arial" w:cs="Arial"/>
+          <w:color w:val="000000"/>
+          <w:sz w:val="21"/>
+          <w:szCs w:val="21"/>
+        </w:rPr>
+        <w:t xml:space="preserve"> </w:t>
+      </w:r>
+      <w:r>
+        <w:rPr>
+          <w:rStyle w:val="s2"/>
+          <w:rFonts w:ascii="Arial" w:hAnsi="Arial" w:cs="Arial"/>
+          <w:color w:val="000000"/>
+          <w:sz w:val="21"/>
+          <w:szCs w:val="21"/>
+        </w:rPr>
+        <w:t>je</w:t>
       </w:r>
       <w:r>
         <w:rPr>
@@ -680,17 +1630,37 @@
           <w:sz w:val="21"/>
           <w:szCs w:val="21"/>
         </w:rPr>
-        <w:t> </w:t>
-      </w:r>
-      <w:r>
-        <w:rPr>
-          <w:rStyle w:val="s2"/>
-          <w:rFonts w:ascii="Arial" w:hAnsi="Arial" w:cs="Arial"/>
-          <w:color w:val="000000"/>
-          <w:sz w:val="21"/>
-          <w:szCs w:val="21"/>
-        </w:rPr>
-        <w:t>raditi prekovremeno</w:t>
+        <w:t xml:space="preserve"> </w:t>
+      </w:r>
+      <w:r>
+        <w:rPr>
+          <w:rStyle w:val="s2"/>
+          <w:rFonts w:ascii="Arial" w:hAnsi="Arial" w:cs="Arial"/>
+          <w:color w:val="000000"/>
+          <w:sz w:val="21"/>
+          <w:szCs w:val="21"/>
+        </w:rPr>
+        <w:t>raditi</w:t>
+      </w:r>
+      <w:r>
+        <w:rPr>
+          <w:rStyle w:val="s2"/>
+          <w:rFonts w:ascii="Arial" w:hAnsi="Arial" w:cs="Arial"/>
+          <w:color w:val="000000"/>
+          <w:sz w:val="21"/>
+          <w:szCs w:val="21"/>
+        </w:rPr>
+        <w:t xml:space="preserve"> </w:t>
+      </w:r>
+      <w:r>
+        <w:rPr>
+          <w:rStyle w:val="s2"/>
+          <w:rFonts w:ascii="Arial" w:hAnsi="Arial" w:cs="Arial"/>
+          <w:color w:val="000000"/>
+          <w:sz w:val="21"/>
+          <w:szCs w:val="21"/>
+        </w:rPr>
+        <w:t>prekovremeno</w:t>
       </w:r>
       <w:r>
         <w:rPr>
@@ -700,19 +1670,28 @@
           <w:sz w:val="21"/>
           <w:szCs w:val="21"/>
         </w:rPr>
-        <w:t> </w:t>
-      </w:r>
-      <w:r>
-        <w:rPr>
-          <w:rStyle w:val="s2"/>
-          <w:rFonts w:ascii="Arial" w:hAnsi="Arial" w:cs="Arial"/>
-          <w:color w:val="000000"/>
-          <w:sz w:val="21"/>
-          <w:szCs w:val="21"/>
-        </w:rPr>
-        <w:t xml:space="preserve">{{ </w:t>
-      </w:r>
-      <w:proofErr w:type="spellStart"/>
+        <w:t xml:space="preserve"> </w:t>
+      </w:r>
+      <w:r>
+        <w:rPr>
+          <w:rStyle w:val="s2"/>
+          <w:rFonts w:ascii="Arial" w:hAnsi="Arial" w:cs="Arial"/>
+          <w:color w:val="000000"/>
+          <w:sz w:val="21"/>
+          <w:szCs w:val="21"/>
+        </w:rPr>
+        <w:t>{{</w:t>
+      </w:r>
+      <w:r>
+        <w:rPr>
+          <w:rStyle w:val="s2"/>
+          <w:rFonts w:ascii="Arial" w:hAnsi="Arial" w:cs="Arial"/>
+          <w:color w:val="000000"/>
+          <w:sz w:val="21"/>
+          <w:szCs w:val="21"/>
+        </w:rPr>
+        <w:t xml:space="preserve"> </w:t>
+      </w:r>
       <w:r>
         <w:rPr>
           <w:rStyle w:val="s2"/>
@@ -723,16 +1702,25 @@
         </w:rPr>
         <w:t>trajanje_zamjene</w:t>
       </w:r>
-      <w:proofErr w:type="spellEnd"/>
-      <w:r>
-        <w:rPr>
-          <w:rStyle w:val="s2"/>
-          <w:rFonts w:ascii="Arial" w:hAnsi="Arial" w:cs="Arial"/>
-          <w:color w:val="000000"/>
-          <w:sz w:val="21"/>
-          <w:szCs w:val="21"/>
-        </w:rPr>
-        <w:t xml:space="preserve"> }}</w:t>
+      <w:r>
+        <w:rPr>
+          <w:rStyle w:val="s2"/>
+          <w:rFonts w:ascii="Arial" w:hAnsi="Arial" w:cs="Arial"/>
+          <w:color w:val="000000"/>
+          <w:sz w:val="21"/>
+          <w:szCs w:val="21"/>
+        </w:rPr>
+        <w:t xml:space="preserve"> </w:t>
+      </w:r>
+      <w:r>
+        <w:rPr>
+          <w:rStyle w:val="s2"/>
+          <w:rFonts w:ascii="Arial" w:hAnsi="Arial" w:cs="Arial"/>
+          <w:color w:val="000000"/>
+          <w:sz w:val="21"/>
+          <w:szCs w:val="21"/>
+        </w:rPr>
+        <w:t>}}</w:t>
       </w:r>
       <w:r>
         <w:rPr>
@@ -742,19 +1730,28 @@
           <w:sz w:val="21"/>
           <w:szCs w:val="21"/>
         </w:rPr>
-        <w:t> </w:t>
-      </w:r>
-      <w:r>
-        <w:rPr>
-          <w:rStyle w:val="s2"/>
-          <w:rFonts w:ascii="Arial" w:hAnsi="Arial" w:cs="Arial"/>
-          <w:color w:val="000000"/>
-          <w:sz w:val="21"/>
-          <w:szCs w:val="21"/>
-        </w:rPr>
-        <w:t xml:space="preserve">{{ </w:t>
-      </w:r>
-      <w:proofErr w:type="spellStart"/>
+        <w:t xml:space="preserve"> </w:t>
+      </w:r>
+      <w:r>
+        <w:rPr>
+          <w:rStyle w:val="s2"/>
+          <w:rFonts w:ascii="Arial" w:hAnsi="Arial" w:cs="Arial"/>
+          <w:color w:val="000000"/>
+          <w:sz w:val="21"/>
+          <w:szCs w:val="21"/>
+        </w:rPr>
+        <w:t>{{</w:t>
+      </w:r>
+      <w:r>
+        <w:rPr>
+          <w:rStyle w:val="s2"/>
+          <w:rFonts w:ascii="Arial" w:hAnsi="Arial" w:cs="Arial"/>
+          <w:color w:val="000000"/>
+          <w:sz w:val="21"/>
+          <w:szCs w:val="21"/>
+        </w:rPr>
+        <w:t xml:space="preserve"> </w:t>
+      </w:r>
       <w:r>
         <w:rPr>
           <w:rStyle w:val="s2"/>
@@ -765,26 +1762,35 @@
         </w:rPr>
         <w:t>sat_i</w:t>
       </w:r>
-      <w:proofErr w:type="spellEnd"/>
-      <w:r>
-        <w:rPr>
-          <w:rStyle w:val="s2"/>
-          <w:rFonts w:ascii="Arial" w:hAnsi="Arial" w:cs="Arial"/>
-          <w:color w:val="000000"/>
-          <w:sz w:val="21"/>
-          <w:szCs w:val="21"/>
-        </w:rPr>
-        <w:t xml:space="preserve"> </w:t>
-      </w:r>
-      <w:r>
-        <w:rPr>
-          <w:rStyle w:val="s2"/>
-          <w:rFonts w:ascii="Arial" w:hAnsi="Arial" w:cs="Arial"/>
-          <w:color w:val="000000"/>
-          <w:sz w:val="21"/>
-          <w:szCs w:val="21"/>
-        </w:rPr>
-        <w:t xml:space="preserve">}} </w:t>
+      <w:r>
+        <w:rPr>
+          <w:rStyle w:val="s2"/>
+          <w:rFonts w:ascii="Arial" w:hAnsi="Arial" w:cs="Arial"/>
+          <w:color w:val="000000"/>
+          <w:sz w:val="21"/>
+          <w:szCs w:val="21"/>
+        </w:rPr>
+        <w:t xml:space="preserve"> </w:t>
+      </w:r>
+      <w:r>
+        <w:rPr>
+          <w:rStyle w:val="s2"/>
+          <w:rFonts w:ascii="Arial" w:hAnsi="Arial" w:cs="Arial"/>
+          <w:color w:val="000000"/>
+          <w:sz w:val="21"/>
+          <w:szCs w:val="21"/>
+        </w:rPr>
+        <w:t>}}</w:t>
+      </w:r>
+      <w:r>
+        <w:rPr>
+          <w:rStyle w:val="s2"/>
+          <w:rFonts w:ascii="Arial" w:hAnsi="Arial" w:cs="Arial"/>
+          <w:color w:val="000000"/>
+          <w:sz w:val="21"/>
+          <w:szCs w:val="21"/>
+        </w:rPr>
+        <w:t xml:space="preserve"> </w:t>
       </w:r>
       <w:r>
         <w:rPr>
@@ -804,19 +1810,28 @@
           <w:sz w:val="21"/>
           <w:szCs w:val="21"/>
         </w:rPr>
-        <w:t> </w:t>
-      </w:r>
-      <w:r>
-        <w:rPr>
-          <w:rStyle w:val="s2"/>
-          <w:rFonts w:ascii="Arial" w:hAnsi="Arial" w:cs="Arial"/>
-          <w:color w:val="000000"/>
-          <w:sz w:val="21"/>
-          <w:szCs w:val="21"/>
-        </w:rPr>
-        <w:t xml:space="preserve">{{ </w:t>
-      </w:r>
-      <w:proofErr w:type="spellStart"/>
+        <w:t xml:space="preserve"> </w:t>
+      </w:r>
+      <w:r>
+        <w:rPr>
+          <w:rStyle w:val="s2"/>
+          <w:rFonts w:ascii="Arial" w:hAnsi="Arial" w:cs="Arial"/>
+          <w:color w:val="000000"/>
+          <w:sz w:val="21"/>
+          <w:szCs w:val="21"/>
+        </w:rPr>
+        <w:t>{{</w:t>
+      </w:r>
+      <w:r>
+        <w:rPr>
+          <w:rStyle w:val="s2"/>
+          <w:rFonts w:ascii="Arial" w:hAnsi="Arial" w:cs="Arial"/>
+          <w:color w:val="000000"/>
+          <w:sz w:val="21"/>
+          <w:szCs w:val="21"/>
+        </w:rPr>
+        <w:t xml:space="preserve"> </w:t>
+      </w:r>
       <w:r>
         <w:rPr>
           <w:rStyle w:val="s2"/>
@@ -827,16 +1842,25 @@
         </w:rPr>
         <w:t>dan_z</w:t>
       </w:r>
-      <w:proofErr w:type="spellEnd"/>
-      <w:r>
-        <w:rPr>
-          <w:rStyle w:val="s2"/>
-          <w:rFonts w:ascii="Arial" w:hAnsi="Arial" w:cs="Arial"/>
-          <w:color w:val="000000"/>
-          <w:sz w:val="21"/>
-          <w:szCs w:val="21"/>
-        </w:rPr>
-        <w:t xml:space="preserve"> }}</w:t>
+      <w:r>
+        <w:rPr>
+          <w:rStyle w:val="s2"/>
+          <w:rFonts w:ascii="Arial" w:hAnsi="Arial" w:cs="Arial"/>
+          <w:color w:val="000000"/>
+          <w:sz w:val="21"/>
+          <w:szCs w:val="21"/>
+        </w:rPr>
+        <w:t xml:space="preserve"> </w:t>
+      </w:r>
+      <w:r>
+        <w:rPr>
+          <w:rStyle w:val="s2"/>
+          <w:rFonts w:ascii="Arial" w:hAnsi="Arial" w:cs="Arial"/>
+          <w:color w:val="000000"/>
+          <w:sz w:val="21"/>
+          <w:szCs w:val="21"/>
+        </w:rPr>
+        <w:t>}}</w:t>
       </w:r>
       <w:r>
         <w:rPr>
@@ -856,9 +1880,28 @@
           <w:sz w:val="21"/>
           <w:szCs w:val="21"/>
         </w:rPr>
-        <w:t xml:space="preserve"> {{ </w:t>
-      </w:r>
-      <w:proofErr w:type="spellStart"/>
+        <w:t xml:space="preserve"> </w:t>
+      </w:r>
+      <w:r>
+        <w:rPr>
+          <w:rStyle w:val="s2"/>
+          <w:rFonts w:ascii="Arial" w:hAnsi="Arial" w:cs="Arial"/>
+          <w:color w:val="000000"/>
+          <w:sz w:val="21"/>
+          <w:szCs w:val="21"/>
+        </w:rPr>
+        <w:t>{{</w:t>
+      </w:r>
+      <w:r>
+        <w:rPr>
+          <w:rStyle w:val="s2"/>
+          <w:rFonts w:ascii="Arial" w:hAnsi="Arial" w:cs="Arial"/>
+          <w:color w:val="000000"/>
+          <w:sz w:val="21"/>
+          <w:szCs w:val="21"/>
+        </w:rPr>
+        <w:t xml:space="preserve"> </w:t>
+      </w:r>
       <w:r>
         <w:rPr>
           <w:rStyle w:val="s2"/>
@@ -869,16 +1912,25 @@
         </w:rPr>
         <w:t>mjesec_z</w:t>
       </w:r>
-      <w:proofErr w:type="spellEnd"/>
-      <w:r>
-        <w:rPr>
-          <w:rStyle w:val="s2"/>
-          <w:rFonts w:ascii="Arial" w:hAnsi="Arial" w:cs="Arial"/>
-          <w:color w:val="000000"/>
-          <w:sz w:val="21"/>
-          <w:szCs w:val="21"/>
-        </w:rPr>
-        <w:t xml:space="preserve"> }}</w:t>
+      <w:r>
+        <w:rPr>
+          <w:rStyle w:val="s2"/>
+          <w:rFonts w:ascii="Arial" w:hAnsi="Arial" w:cs="Arial"/>
+          <w:color w:val="000000"/>
+          <w:sz w:val="21"/>
+          <w:szCs w:val="21"/>
+        </w:rPr>
+        <w:t xml:space="preserve"> </w:t>
+      </w:r>
+      <w:r>
+        <w:rPr>
+          <w:rStyle w:val="s2"/>
+          <w:rFonts w:ascii="Arial" w:hAnsi="Arial" w:cs="Arial"/>
+          <w:color w:val="000000"/>
+          <w:sz w:val="21"/>
+          <w:szCs w:val="21"/>
+        </w:rPr>
+        <w:t>}}</w:t>
       </w:r>
       <w:r>
         <w:rPr>
@@ -928,7 +1980,27 @@
           <w:sz w:val="21"/>
           <w:szCs w:val="21"/>
         </w:rPr>
-        <w:t>. godine</w:t>
+        <w:t>.</w:t>
+      </w:r>
+      <w:r>
+        <w:rPr>
+          <w:rStyle w:val="s2"/>
+          <w:rFonts w:ascii="Arial" w:hAnsi="Arial" w:cs="Arial"/>
+          <w:color w:val="000000"/>
+          <w:sz w:val="21"/>
+          <w:szCs w:val="21"/>
+        </w:rPr>
+        <w:t xml:space="preserve"> </w:t>
+      </w:r>
+      <w:r>
+        <w:rPr>
+          <w:rStyle w:val="s2"/>
+          <w:rFonts w:ascii="Arial" w:hAnsi="Arial" w:cs="Arial"/>
+          <w:color w:val="000000"/>
+          <w:sz w:val="21"/>
+          <w:szCs w:val="21"/>
+        </w:rPr>
+        <w:t>godine</w:t>
       </w:r>
       <w:r>
         <w:rPr>
@@ -938,19 +2010,28 @@
           <w:sz w:val="21"/>
           <w:szCs w:val="21"/>
         </w:rPr>
-        <w:t> </w:t>
-      </w:r>
-      <w:r>
-        <w:rPr>
-          <w:rStyle w:val="s2"/>
-          <w:rFonts w:ascii="Arial" w:hAnsi="Arial" w:cs="Arial"/>
-          <w:color w:val="000000"/>
-          <w:sz w:val="21"/>
-          <w:szCs w:val="21"/>
-        </w:rPr>
-        <w:t xml:space="preserve">{{ </w:t>
-      </w:r>
-      <w:proofErr w:type="spellStart"/>
+        <w:t xml:space="preserve"> </w:t>
+      </w:r>
+      <w:r>
+        <w:rPr>
+          <w:rStyle w:val="s2"/>
+          <w:rFonts w:ascii="Arial" w:hAnsi="Arial" w:cs="Arial"/>
+          <w:color w:val="000000"/>
+          <w:sz w:val="21"/>
+          <w:szCs w:val="21"/>
+        </w:rPr>
+        <w:t>{{</w:t>
+      </w:r>
+      <w:r>
+        <w:rPr>
+          <w:rStyle w:val="s2"/>
+          <w:rFonts w:ascii="Arial" w:hAnsi="Arial" w:cs="Arial"/>
+          <w:color w:val="000000"/>
+          <w:sz w:val="21"/>
+          <w:szCs w:val="21"/>
+        </w:rPr>
+        <w:t xml:space="preserve"> </w:t>
+      </w:r>
       <w:r>
         <w:rPr>
           <w:rStyle w:val="s2"/>
@@ -971,16 +2052,25 @@
         </w:rPr>
         <w:t>_z</w:t>
       </w:r>
-      <w:proofErr w:type="spellEnd"/>
-      <w:r>
-        <w:rPr>
-          <w:rStyle w:val="s2"/>
-          <w:rFonts w:ascii="Arial" w:hAnsi="Arial" w:cs="Arial"/>
-          <w:color w:val="000000"/>
-          <w:sz w:val="21"/>
-          <w:szCs w:val="21"/>
-        </w:rPr>
-        <w:t xml:space="preserve"> }}</w:t>
+      <w:r>
+        <w:rPr>
+          <w:rStyle w:val="s2"/>
+          <w:rFonts w:ascii="Arial" w:hAnsi="Arial" w:cs="Arial"/>
+          <w:color w:val="000000"/>
+          <w:sz w:val="21"/>
+          <w:szCs w:val="21"/>
+        </w:rPr>
+        <w:t xml:space="preserve"> </w:t>
+      </w:r>
+      <w:r>
+        <w:rPr>
+          <w:rStyle w:val="s2"/>
+          <w:rFonts w:ascii="Arial" w:hAnsi="Arial" w:cs="Arial"/>
+          <w:color w:val="000000"/>
+          <w:sz w:val="21"/>
+          <w:szCs w:val="21"/>
+        </w:rPr>
+        <w:t>}}</w:t>
       </w:r>
       <w:r>
         <w:rPr>
@@ -990,7 +2080,7 @@
           <w:sz w:val="21"/>
           <w:szCs w:val="21"/>
         </w:rPr>
-        <w:t> </w:t>
+        <w:t xml:space="preserve"> </w:t>
       </w:r>
       <w:r>
         <w:rPr>
@@ -1010,7 +2100,7 @@
           <w:sz w:val="21"/>
           <w:szCs w:val="21"/>
         </w:rPr>
-        <w:t> </w:t>
+        <w:t xml:space="preserve"> </w:t>
       </w:r>
       <w:r>
         <w:rPr>
@@ -1093,7 +2183,7 @@
           <w:sz w:val="21"/>
           <w:szCs w:val="21"/>
         </w:rPr>
-        <w:t> </w:t>
+        <w:t xml:space="preserve"> </w:t>
       </w:r>
       <w:r>
         <w:rPr>
@@ -1109,7 +2199,7 @@
           <w:sz w:val="21"/>
           <w:szCs w:val="21"/>
         </w:rPr>
-        <w:t> </w:t>
+        <w:t xml:space="preserve"> </w:t>
       </w:r>
       <w:r>
         <w:rPr>
@@ -1125,7 +2215,7 @@
           <w:sz w:val="21"/>
           <w:szCs w:val="21"/>
         </w:rPr>
-        <w:t> </w:t>
+        <w:t xml:space="preserve"> </w:t>
       </w:r>
       <w:r>
         <w:rPr>
@@ -1141,7 +2231,7 @@
           <w:sz w:val="21"/>
           <w:szCs w:val="21"/>
         </w:rPr>
-        <w:t> </w:t>
+        <w:t xml:space="preserve"> </w:t>
       </w:r>
       <w:r>
         <w:rPr>
@@ -1157,15 +2247,47 @@
           <w:sz w:val="21"/>
           <w:szCs w:val="21"/>
         </w:rPr>
-        <w:t> </w:t>
-      </w:r>
-      <w:r>
-        <w:rPr>
-          <w:rFonts w:ascii="Arial" w:hAnsi="Arial" w:cs="Arial"/>
-          <w:sz w:val="21"/>
-          <w:szCs w:val="21"/>
-        </w:rPr>
-        <w:t>isplatit će s</w:t>
+        <w:t xml:space="preserve"> </w:t>
+      </w:r>
+      <w:r>
+        <w:rPr>
+          <w:rFonts w:ascii="Arial" w:hAnsi="Arial" w:cs="Arial"/>
+          <w:sz w:val="21"/>
+          <w:szCs w:val="21"/>
+        </w:rPr>
+        <w:t>isplatit</w:t>
+      </w:r>
+      <w:r>
+        <w:rPr>
+          <w:rFonts w:ascii="Arial" w:hAnsi="Arial" w:cs="Arial"/>
+          <w:sz w:val="21"/>
+          <w:szCs w:val="21"/>
+        </w:rPr>
+        <w:t xml:space="preserve"> </w:t>
+      </w:r>
+      <w:r>
+        <w:rPr>
+          <w:rFonts w:ascii="Arial" w:hAnsi="Arial" w:cs="Arial"/>
+          <w:sz w:val="21"/>
+          <w:szCs w:val="21"/>
+        </w:rPr>
+        <w:t>će</w:t>
+      </w:r>
+      <w:r>
+        <w:rPr>
+          <w:rFonts w:ascii="Arial" w:hAnsi="Arial" w:cs="Arial"/>
+          <w:sz w:val="21"/>
+          <w:szCs w:val="21"/>
+        </w:rPr>
+        <w:t xml:space="preserve"> </w:t>
+      </w:r>
+      <w:r>
+        <w:rPr>
+          <w:rFonts w:ascii="Arial" w:hAnsi="Arial" w:cs="Arial"/>
+          <w:sz w:val="21"/>
+          <w:szCs w:val="21"/>
+        </w:rPr>
+        <w:t>s</w:t>
       </w:r>
       <w:r>
         <w:rPr>
@@ -1199,7 +2321,6 @@
         </w:rPr>
         <w:t xml:space="preserve"> </w:t>
       </w:r>
-      <w:proofErr w:type="spellStart"/>
       <w:r>
         <w:rPr>
           <w:rFonts w:ascii="Arial" w:hAnsi="Arial" w:cs="Arial"/>
@@ -1240,7 +2361,6 @@
         </w:rPr>
         <w:t>_z_D</w:t>
       </w:r>
-      <w:proofErr w:type="spellEnd"/>
       <w:r>
         <w:rPr>
           <w:rFonts w:ascii="Arial" w:hAnsi="Arial" w:cs="Arial"/>
@@ -1676,25 +2796,128 @@
           <w:sz w:val="21"/>
           <w:szCs w:val="21"/>
         </w:rPr>
-        <w:t>Zbog povećanja opsega poslova, a radi zamjene</w:t>
-      </w:r>
-      <w:r>
-        <w:rPr>
-          <w:rFonts w:ascii="Arial" w:hAnsi="Arial" w:cs="Arial"/>
-          <w:sz w:val="21"/>
-          <w:szCs w:val="21"/>
-        </w:rPr>
-        <w:t> </w:t>
-      </w:r>
-      <w:r>
-        <w:rPr>
-          <w:rFonts w:ascii="Arial" w:hAnsi="Arial" w:cs="Arial"/>
-          <w:sz w:val="21"/>
-          <w:szCs w:val="21"/>
-        </w:rPr>
-        <w:t xml:space="preserve">{{ </w:t>
-      </w:r>
-      <w:proofErr w:type="spellStart"/>
+        <w:t>Zbog</w:t>
+      </w:r>
+      <w:r>
+        <w:rPr>
+          <w:rFonts w:ascii="Arial" w:hAnsi="Arial" w:cs="Arial"/>
+          <w:sz w:val="21"/>
+          <w:szCs w:val="21"/>
+        </w:rPr>
+        <w:t xml:space="preserve"> </w:t>
+      </w:r>
+      <w:r>
+        <w:rPr>
+          <w:rFonts w:ascii="Arial" w:hAnsi="Arial" w:cs="Arial"/>
+          <w:sz w:val="21"/>
+          <w:szCs w:val="21"/>
+        </w:rPr>
+        <w:t>povećanja</w:t>
+      </w:r>
+      <w:r>
+        <w:rPr>
+          <w:rFonts w:ascii="Arial" w:hAnsi="Arial" w:cs="Arial"/>
+          <w:sz w:val="21"/>
+          <w:szCs w:val="21"/>
+        </w:rPr>
+        <w:t xml:space="preserve"> </w:t>
+      </w:r>
+      <w:r>
+        <w:rPr>
+          <w:rFonts w:ascii="Arial" w:hAnsi="Arial" w:cs="Arial"/>
+          <w:sz w:val="21"/>
+          <w:szCs w:val="21"/>
+        </w:rPr>
+        <w:t>opsega</w:t>
+      </w:r>
+      <w:r>
+        <w:rPr>
+          <w:rFonts w:ascii="Arial" w:hAnsi="Arial" w:cs="Arial"/>
+          <w:sz w:val="21"/>
+          <w:szCs w:val="21"/>
+        </w:rPr>
+        <w:t xml:space="preserve"> </w:t>
+      </w:r>
+      <w:r>
+        <w:rPr>
+          <w:rFonts w:ascii="Arial" w:hAnsi="Arial" w:cs="Arial"/>
+          <w:sz w:val="21"/>
+          <w:szCs w:val="21"/>
+        </w:rPr>
+        <w:t>poslova,</w:t>
+      </w:r>
+      <w:r>
+        <w:rPr>
+          <w:rFonts w:ascii="Arial" w:hAnsi="Arial" w:cs="Arial"/>
+          <w:sz w:val="21"/>
+          <w:szCs w:val="21"/>
+        </w:rPr>
+        <w:t xml:space="preserve"> </w:t>
+      </w:r>
+      <w:r>
+        <w:rPr>
+          <w:rFonts w:ascii="Arial" w:hAnsi="Arial" w:cs="Arial"/>
+          <w:sz w:val="21"/>
+          <w:szCs w:val="21"/>
+        </w:rPr>
+        <w:t>a</w:t>
+      </w:r>
+      <w:r>
+        <w:rPr>
+          <w:rFonts w:ascii="Arial" w:hAnsi="Arial" w:cs="Arial"/>
+          <w:sz w:val="21"/>
+          <w:szCs w:val="21"/>
+        </w:rPr>
+        <w:t xml:space="preserve"> </w:t>
+      </w:r>
+      <w:r>
+        <w:rPr>
+          <w:rFonts w:ascii="Arial" w:hAnsi="Arial" w:cs="Arial"/>
+          <w:sz w:val="21"/>
+          <w:szCs w:val="21"/>
+        </w:rPr>
+        <w:t>radi</w:t>
+      </w:r>
+      <w:r>
+        <w:rPr>
+          <w:rFonts w:ascii="Arial" w:hAnsi="Arial" w:cs="Arial"/>
+          <w:sz w:val="21"/>
+          <w:szCs w:val="21"/>
+        </w:rPr>
+        <w:t xml:space="preserve"> </w:t>
+      </w:r>
+      <w:r>
+        <w:rPr>
+          <w:rFonts w:ascii="Arial" w:hAnsi="Arial" w:cs="Arial"/>
+          <w:sz w:val="21"/>
+          <w:szCs w:val="21"/>
+        </w:rPr>
+        <w:t>zamjene</w:t>
+      </w:r>
+      <w:r>
+        <w:rPr>
+          <w:rFonts w:ascii="Arial" w:hAnsi="Arial" w:cs="Arial"/>
+          <w:sz w:val="21"/>
+          <w:szCs w:val="21"/>
+        </w:rPr>
+        <w:t xml:space="preserve"> </w:t>
+      </w:r>
+      <w:r>
+        <w:rPr>
+          <w:rFonts w:ascii="Arial" w:hAnsi="Arial" w:cs="Arial"/>
+          <w:sz w:val="21"/>
+          <w:szCs w:val="21"/>
+        </w:rPr>
+        <w:t>{{</w:t>
+      </w:r>
+      <w:r>
+        <w:rPr>
+          <w:rFonts w:ascii="Arial" w:hAnsi="Arial" w:cs="Arial"/>
+          <w:sz w:val="21"/>
+          <w:szCs w:val="21"/>
+        </w:rPr>
+        <w:t xml:space="preserve"> </w:t>
+      </w:r>
       <w:r>
         <w:rPr>
           <w:rFonts w:ascii="Arial" w:hAnsi="Arial" w:cs="Arial"/>
@@ -1719,14 +2942,21 @@
         </w:rPr>
         <w:t>_G</w:t>
       </w:r>
-      <w:proofErr w:type="spellEnd"/>
-      <w:r>
-        <w:rPr>
-          <w:rFonts w:ascii="Arial" w:hAnsi="Arial" w:cs="Arial"/>
-          <w:sz w:val="21"/>
-          <w:szCs w:val="21"/>
-        </w:rPr>
-        <w:t xml:space="preserve"> }}</w:t>
+      <w:r>
+        <w:rPr>
+          <w:rFonts w:ascii="Arial" w:hAnsi="Arial" w:cs="Arial"/>
+          <w:sz w:val="21"/>
+          <w:szCs w:val="21"/>
+        </w:rPr>
+        <w:t xml:space="preserve"> </w:t>
+      </w:r>
+      <w:r>
+        <w:rPr>
+          <w:rFonts w:ascii="Arial" w:hAnsi="Arial" w:cs="Arial"/>
+          <w:sz w:val="21"/>
+          <w:szCs w:val="21"/>
+        </w:rPr>
+        <w:t>}}</w:t>
       </w:r>
       <w:r>
         <w:rPr>
@@ -1750,9 +2980,16 @@
           <w:sz w:val="21"/>
           <w:szCs w:val="21"/>
         </w:rPr>
-        <w:t xml:space="preserve">{{ </w:t>
-      </w:r>
-      <w:proofErr w:type="spellStart"/>
+        <w:t>{{</w:t>
+      </w:r>
+      <w:r>
+        <w:rPr>
+          <w:rFonts w:ascii="Arial" w:hAnsi="Arial" w:cs="Arial"/>
+          <w:sz w:val="21"/>
+          <w:szCs w:val="21"/>
+        </w:rPr>
+        <w:t xml:space="preserve"> </w:t>
+      </w:r>
       <w:r>
         <w:rPr>
           <w:rFonts w:ascii="Arial" w:hAnsi="Arial" w:cs="Arial"/>
@@ -1769,14 +3006,21 @@
         </w:rPr>
         <w:t>_G</w:t>
       </w:r>
-      <w:proofErr w:type="spellEnd"/>
-      <w:r>
-        <w:rPr>
-          <w:rFonts w:ascii="Arial" w:hAnsi="Arial" w:cs="Arial"/>
-          <w:sz w:val="21"/>
-          <w:szCs w:val="21"/>
-        </w:rPr>
-        <w:t xml:space="preserve"> }}</w:t>
+      <w:r>
+        <w:rPr>
+          <w:rFonts w:ascii="Arial" w:hAnsi="Arial" w:cs="Arial"/>
+          <w:sz w:val="21"/>
+          <w:szCs w:val="21"/>
+        </w:rPr>
+        <w:t xml:space="preserve"> </w:t>
+      </w:r>
+      <w:r>
+        <w:rPr>
+          <w:rFonts w:ascii="Arial" w:hAnsi="Arial" w:cs="Arial"/>
+          <w:sz w:val="21"/>
+          <w:szCs w:val="21"/>
+        </w:rPr>
+        <w:t>}}</w:t>
       </w:r>
       <w:r>
         <w:rPr>
@@ -1800,9 +3044,16 @@
           <w:sz w:val="21"/>
           <w:szCs w:val="21"/>
         </w:rPr>
-        <w:t xml:space="preserve">{{ </w:t>
-      </w:r>
-      <w:proofErr w:type="spellStart"/>
+        <w:t>{{</w:t>
+      </w:r>
+      <w:r>
+        <w:rPr>
+          <w:rFonts w:ascii="Arial" w:hAnsi="Arial" w:cs="Arial"/>
+          <w:sz w:val="21"/>
+          <w:szCs w:val="21"/>
+        </w:rPr>
+        <w:t xml:space="preserve"> </w:t>
+      </w:r>
       <w:r>
         <w:rPr>
           <w:rFonts w:ascii="Arial" w:hAnsi="Arial" w:cs="Arial"/>
@@ -1811,7 +3062,6 @@
         </w:rPr>
         <w:t>obrazl</w:t>
       </w:r>
-      <w:proofErr w:type="spellEnd"/>
       <w:r>
         <w:rPr>
           <w:rFonts w:ascii="Arial" w:hAnsi="Arial" w:cs="Arial"/>
@@ -1842,7 +3092,79 @@
           <w:sz w:val="21"/>
           <w:szCs w:val="21"/>
         </w:rPr>
-        <w:t xml:space="preserve"> u Osnovnoj školi Đurđevac postoji</w:t>
+        <w:t xml:space="preserve"> </w:t>
+      </w:r>
+      <w:r>
+        <w:rPr>
+          <w:rFonts w:ascii="Arial" w:hAnsi="Arial" w:cs="Arial"/>
+          <w:sz w:val="21"/>
+          <w:szCs w:val="21"/>
+        </w:rPr>
+        <w:t>u</w:t>
+      </w:r>
+      <w:r>
+        <w:rPr>
+          <w:rFonts w:ascii="Arial" w:hAnsi="Arial" w:cs="Arial"/>
+          <w:sz w:val="21"/>
+          <w:szCs w:val="21"/>
+        </w:rPr>
+        <w:t xml:space="preserve"> </w:t>
+      </w:r>
+      <w:r>
+        <w:rPr>
+          <w:rFonts w:ascii="Arial" w:hAnsi="Arial" w:cs="Arial"/>
+          <w:sz w:val="21"/>
+          <w:szCs w:val="21"/>
+        </w:rPr>
+        <w:t>Osnovnoj</w:t>
+      </w:r>
+      <w:r>
+        <w:rPr>
+          <w:rFonts w:ascii="Arial" w:hAnsi="Arial" w:cs="Arial"/>
+          <w:sz w:val="21"/>
+          <w:szCs w:val="21"/>
+        </w:rPr>
+        <w:t xml:space="preserve"> </w:t>
+      </w:r>
+      <w:r>
+        <w:rPr>
+          <w:rFonts w:ascii="Arial" w:hAnsi="Arial" w:cs="Arial"/>
+          <w:sz w:val="21"/>
+          <w:szCs w:val="21"/>
+        </w:rPr>
+        <w:t>školi</w:t>
+      </w:r>
+      <w:r>
+        <w:rPr>
+          <w:rFonts w:ascii="Arial" w:hAnsi="Arial" w:cs="Arial"/>
+          <w:sz w:val="21"/>
+          <w:szCs w:val="21"/>
+        </w:rPr>
+        <w:t xml:space="preserve"> </w:t>
+      </w:r>
+      <w:r>
+        <w:rPr>
+          <w:rFonts w:ascii="Arial" w:hAnsi="Arial" w:cs="Arial"/>
+          <w:sz w:val="21"/>
+          <w:szCs w:val="21"/>
+        </w:rPr>
+        <w:t>Đurđevac</w:t>
+      </w:r>
+      <w:r>
+        <w:rPr>
+          <w:rFonts w:ascii="Arial" w:hAnsi="Arial" w:cs="Arial"/>
+          <w:sz w:val="21"/>
+          <w:szCs w:val="21"/>
+        </w:rPr>
+        <w:t xml:space="preserve"> </w:t>
+      </w:r>
+      <w:r>
+        <w:rPr>
+          <w:rFonts w:ascii="Arial" w:hAnsi="Arial" w:cs="Arial"/>
+          <w:sz w:val="21"/>
+          <w:szCs w:val="21"/>
+        </w:rPr>
+        <w:t>postoji</w:t>
       </w:r>
       <w:r>
         <w:rPr>
@@ -1922,17 +3244,32 @@
           <w:sz w:val="21"/>
           <w:szCs w:val="21"/>
         </w:rPr>
-        <w:t>od {{</w:t>
-      </w:r>
-      <w:r>
-        <w:rPr>
-          <w:rFonts w:ascii="Arial" w:hAnsi="Arial" w:cs="Arial"/>
-          <w:sz w:val="21"/>
-          <w:szCs w:val="21"/>
-        </w:rPr>
-        <w:t xml:space="preserve"> </w:t>
-      </w:r>
-      <w:proofErr w:type="spellStart"/>
+        <w:t>od</w:t>
+      </w:r>
+      <w:r>
+        <w:rPr>
+          <w:rFonts w:ascii="Arial" w:hAnsi="Arial" w:cs="Arial"/>
+          <w:sz w:val="21"/>
+          <w:szCs w:val="21"/>
+        </w:rPr>
+        <w:t xml:space="preserve"> </w:t>
+      </w:r>
+      <w:r>
+        <w:rPr>
+          <w:rFonts w:ascii="Arial" w:hAnsi="Arial" w:cs="Arial"/>
+          <w:sz w:val="21"/>
+          <w:szCs w:val="21"/>
+        </w:rPr>
+        <w:t>{{</w:t>
+      </w:r>
+      <w:r>
+        <w:rPr>
+          <w:rFonts w:ascii="Arial" w:hAnsi="Arial" w:cs="Arial"/>
+          <w:sz w:val="21"/>
+          <w:szCs w:val="21"/>
+        </w:rPr>
+        <w:t xml:space="preserve"> </w:t>
+      </w:r>
       <w:r>
         <w:rPr>
           <w:rFonts w:ascii="Arial" w:hAnsi="Arial" w:cs="Arial"/>
@@ -1941,30 +3278,117 @@
         </w:rPr>
         <w:t>rad_vrem</w:t>
       </w:r>
-      <w:proofErr w:type="spellEnd"/>
-      <w:r>
-        <w:rPr>
-          <w:rFonts w:ascii="Arial" w:hAnsi="Arial" w:cs="Arial"/>
-          <w:sz w:val="21"/>
-          <w:szCs w:val="21"/>
-        </w:rPr>
-        <w:t xml:space="preserve"> }} radnog vremena.</w:t>
-      </w:r>
-      <w:r>
-        <w:rPr>
-          <w:rFonts w:ascii="Arial" w:hAnsi="Arial" w:cs="Arial"/>
-          <w:sz w:val="21"/>
-          <w:szCs w:val="21"/>
-        </w:rPr>
-        <w:t xml:space="preserve"> </w:t>
-      </w:r>
-      <w:r>
-        <w:rPr>
-          <w:rFonts w:ascii="Arial" w:hAnsi="Arial" w:cs="Arial"/>
-          <w:sz w:val="21"/>
-          <w:szCs w:val="21"/>
-        </w:rPr>
-        <w:t>Slijedom navedenog, ravnatelj je</w:t>
+      <w:r>
+        <w:rPr>
+          <w:rFonts w:ascii="Arial" w:hAnsi="Arial" w:cs="Arial"/>
+          <w:sz w:val="21"/>
+          <w:szCs w:val="21"/>
+        </w:rPr>
+        <w:t xml:space="preserve"> </w:t>
+      </w:r>
+      <w:r>
+        <w:rPr>
+          <w:rFonts w:ascii="Arial" w:hAnsi="Arial" w:cs="Arial"/>
+          <w:sz w:val="21"/>
+          <w:szCs w:val="21"/>
+        </w:rPr>
+        <w:t>}}</w:t>
+      </w:r>
+      <w:r>
+        <w:rPr>
+          <w:rFonts w:ascii="Arial" w:hAnsi="Arial" w:cs="Arial"/>
+          <w:sz w:val="21"/>
+          <w:szCs w:val="21"/>
+        </w:rPr>
+        <w:t xml:space="preserve"> </w:t>
+      </w:r>
+      <w:r>
+        <w:rPr>
+          <w:rFonts w:ascii="Arial" w:hAnsi="Arial" w:cs="Arial"/>
+          <w:sz w:val="21"/>
+          <w:szCs w:val="21"/>
+        </w:rPr>
+        <w:t>radnog</w:t>
+      </w:r>
+      <w:r>
+        <w:rPr>
+          <w:rFonts w:ascii="Arial" w:hAnsi="Arial" w:cs="Arial"/>
+          <w:sz w:val="21"/>
+          <w:szCs w:val="21"/>
+        </w:rPr>
+        <w:t xml:space="preserve"> </w:t>
+      </w:r>
+      <w:r>
+        <w:rPr>
+          <w:rFonts w:ascii="Arial" w:hAnsi="Arial" w:cs="Arial"/>
+          <w:sz w:val="21"/>
+          <w:szCs w:val="21"/>
+        </w:rPr>
+        <w:t>vremena.</w:t>
+      </w:r>
+      <w:r>
+        <w:rPr>
+          <w:rFonts w:ascii="Arial" w:hAnsi="Arial" w:cs="Arial"/>
+          <w:sz w:val="21"/>
+          <w:szCs w:val="21"/>
+        </w:rPr>
+        <w:t xml:space="preserve"> </w:t>
+      </w:r>
+      <w:r>
+        <w:rPr>
+          <w:rFonts w:ascii="Arial" w:hAnsi="Arial" w:cs="Arial"/>
+          <w:sz w:val="21"/>
+          <w:szCs w:val="21"/>
+        </w:rPr>
+        <w:t>Slijedom</w:t>
+      </w:r>
+      <w:r>
+        <w:rPr>
+          <w:rFonts w:ascii="Arial" w:hAnsi="Arial" w:cs="Arial"/>
+          <w:sz w:val="21"/>
+          <w:szCs w:val="21"/>
+        </w:rPr>
+        <w:t xml:space="preserve"> </w:t>
+      </w:r>
+      <w:r>
+        <w:rPr>
+          <w:rFonts w:ascii="Arial" w:hAnsi="Arial" w:cs="Arial"/>
+          <w:sz w:val="21"/>
+          <w:szCs w:val="21"/>
+        </w:rPr>
+        <w:t>navedenog,</w:t>
+      </w:r>
+      <w:r>
+        <w:rPr>
+          <w:rFonts w:ascii="Arial" w:hAnsi="Arial" w:cs="Arial"/>
+          <w:sz w:val="21"/>
+          <w:szCs w:val="21"/>
+        </w:rPr>
+        <w:t xml:space="preserve"> </w:t>
+      </w:r>
+      <w:r>
+        <w:rPr>
+          <w:rFonts w:ascii="Arial" w:hAnsi="Arial" w:cs="Arial"/>
+          <w:sz w:val="21"/>
+          <w:szCs w:val="21"/>
+        </w:rPr>
+        <w:t>ravnatelj</w:t>
+      </w:r>
+      <w:r>
+        <w:rPr>
+          <w:rFonts w:ascii="Arial" w:hAnsi="Arial" w:cs="Arial"/>
+          <w:sz w:val="21"/>
+          <w:szCs w:val="21"/>
+        </w:rPr>
+        <w:t xml:space="preserve"> </w:t>
+      </w:r>
+      <w:r>
+        <w:rPr>
+          <w:rFonts w:ascii="Arial" w:hAnsi="Arial" w:cs="Arial"/>
+          <w:sz w:val="21"/>
+          <w:szCs w:val="21"/>
+        </w:rPr>
+        <w:t>je</w:t>
       </w:r>
       <w:r>
         <w:rPr>
@@ -1996,7 +3420,39 @@
           <w:sz w:val="21"/>
           <w:szCs w:val="21"/>
         </w:rPr>
-        <w:t>sukladno zakonskim odredbama.</w:t>
+        <w:t>sukladno</w:t>
+      </w:r>
+      <w:r>
+        <w:rPr>
+          <w:rFonts w:ascii="Arial" w:hAnsi="Arial" w:cs="Arial"/>
+          <w:sz w:val="21"/>
+          <w:szCs w:val="21"/>
+        </w:rPr>
+        <w:t xml:space="preserve"> </w:t>
+      </w:r>
+      <w:r>
+        <w:rPr>
+          <w:rFonts w:ascii="Arial" w:hAnsi="Arial" w:cs="Arial"/>
+          <w:sz w:val="21"/>
+          <w:szCs w:val="21"/>
+        </w:rPr>
+        <w:t>zakonskim</w:t>
+      </w:r>
+      <w:r>
+        <w:rPr>
+          <w:rFonts w:ascii="Arial" w:hAnsi="Arial" w:cs="Arial"/>
+          <w:sz w:val="21"/>
+          <w:szCs w:val="21"/>
+        </w:rPr>
+        <w:t xml:space="preserve"> </w:t>
+      </w:r>
+      <w:r>
+        <w:rPr>
+          <w:rFonts w:ascii="Arial" w:hAnsi="Arial" w:cs="Arial"/>
+          <w:sz w:val="21"/>
+          <w:szCs w:val="21"/>
+        </w:rPr>
+        <w:t>odredbama.</w:t>
       </w:r>
     </w:p>
     <w:p>
@@ -2034,7 +3490,79 @@
           <w:sz w:val="21"/>
           <w:szCs w:val="21"/>
         </w:rPr>
-        <w:t>Pouka o pravnom lijeku:</w:t>
+        <w:t>Pouka</w:t>
+      </w:r>
+      <w:r>
+        <w:rPr>
+          <w:rStyle w:val="s8"/>
+          <w:rFonts w:ascii="Arial" w:hAnsi="Arial" w:cs="Arial"/>
+          <w:b/>
+          <w:bCs/>
+          <w:color w:val="000000"/>
+          <w:sz w:val="21"/>
+          <w:szCs w:val="21"/>
+        </w:rPr>
+        <w:t xml:space="preserve"> </w:t>
+      </w:r>
+      <w:r>
+        <w:rPr>
+          <w:rStyle w:val="s8"/>
+          <w:rFonts w:ascii="Arial" w:hAnsi="Arial" w:cs="Arial"/>
+          <w:b/>
+          <w:bCs/>
+          <w:color w:val="000000"/>
+          <w:sz w:val="21"/>
+          <w:szCs w:val="21"/>
+        </w:rPr>
+        <w:t>o</w:t>
+      </w:r>
+      <w:r>
+        <w:rPr>
+          <w:rStyle w:val="s8"/>
+          <w:rFonts w:ascii="Arial" w:hAnsi="Arial" w:cs="Arial"/>
+          <w:b/>
+          <w:bCs/>
+          <w:color w:val="000000"/>
+          <w:sz w:val="21"/>
+          <w:szCs w:val="21"/>
+        </w:rPr>
+        <w:t xml:space="preserve"> </w:t>
+      </w:r>
+      <w:r>
+        <w:rPr>
+          <w:rStyle w:val="s8"/>
+          <w:rFonts w:ascii="Arial" w:hAnsi="Arial" w:cs="Arial"/>
+          <w:b/>
+          <w:bCs/>
+          <w:color w:val="000000"/>
+          <w:sz w:val="21"/>
+          <w:szCs w:val="21"/>
+        </w:rPr>
+        <w:t>pravnom</w:t>
+      </w:r>
+      <w:r>
+        <w:rPr>
+          <w:rStyle w:val="s8"/>
+          <w:rFonts w:ascii="Arial" w:hAnsi="Arial" w:cs="Arial"/>
+          <w:b/>
+          <w:bCs/>
+          <w:color w:val="000000"/>
+          <w:sz w:val="21"/>
+          <w:szCs w:val="21"/>
+        </w:rPr>
+        <w:t xml:space="preserve"> </w:t>
+      </w:r>
+      <w:r>
+        <w:rPr>
+          <w:rStyle w:val="s8"/>
+          <w:rFonts w:ascii="Arial" w:hAnsi="Arial" w:cs="Arial"/>
+          <w:b/>
+          <w:bCs/>
+          <w:color w:val="000000"/>
+          <w:sz w:val="21"/>
+          <w:szCs w:val="21"/>
+        </w:rPr>
+        <w:t>lijeku:</w:t>
       </w:r>
     </w:p>
     <w:p>
@@ -2057,9 +3585,18 @@
           <w:sz w:val="21"/>
           <w:szCs w:val="21"/>
         </w:rPr>
-        <w:t xml:space="preserve">{{ </w:t>
-      </w:r>
-      <w:proofErr w:type="spellStart"/>
+        <w:t>{{</w:t>
+      </w:r>
+      <w:r>
+        <w:rPr>
+          <w:rStyle w:val="s2"/>
+          <w:rFonts w:ascii="Arial" w:hAnsi="Arial" w:cs="Arial"/>
+          <w:color w:val="000000"/>
+          <w:sz w:val="21"/>
+          <w:szCs w:val="21"/>
+        </w:rPr>
+        <w:t xml:space="preserve"> </w:t>
+      </w:r>
       <w:r>
         <w:rPr>
           <w:rStyle w:val="s2"/>
@@ -2070,26 +3607,385 @@
         </w:rPr>
         <w:t>radnik_ca</w:t>
       </w:r>
-      <w:proofErr w:type="spellEnd"/>
-      <w:r>
-        <w:rPr>
-          <w:rStyle w:val="s2"/>
-          <w:rFonts w:ascii="Arial" w:hAnsi="Arial" w:cs="Arial"/>
-          <w:color w:val="000000"/>
-          <w:sz w:val="21"/>
-          <w:szCs w:val="21"/>
-        </w:rPr>
-        <w:t xml:space="preserve"> }}</w:t>
-      </w:r>
-      <w:r>
-        <w:rPr>
-          <w:rStyle w:val="s2"/>
-          <w:rFonts w:ascii="Arial" w:hAnsi="Arial" w:cs="Arial"/>
-          <w:color w:val="000000"/>
-          <w:sz w:val="21"/>
-          <w:szCs w:val="21"/>
-        </w:rPr>
-        <w:t xml:space="preserve"> ima pravo podnijeti zahtjev za zaštitu prava Školskom odboru u roku od 15 dana od dostave ovog naloga.</w:t>
+      <w:r>
+        <w:rPr>
+          <w:rStyle w:val="s2"/>
+          <w:rFonts w:ascii="Arial" w:hAnsi="Arial" w:cs="Arial"/>
+          <w:color w:val="000000"/>
+          <w:sz w:val="21"/>
+          <w:szCs w:val="21"/>
+        </w:rPr>
+        <w:t xml:space="preserve"> </w:t>
+      </w:r>
+      <w:r>
+        <w:rPr>
+          <w:rStyle w:val="s2"/>
+          <w:rFonts w:ascii="Arial" w:hAnsi="Arial" w:cs="Arial"/>
+          <w:color w:val="000000"/>
+          <w:sz w:val="21"/>
+          <w:szCs w:val="21"/>
+        </w:rPr>
+        <w:t>}}</w:t>
+      </w:r>
+      <w:r>
+        <w:rPr>
+          <w:rStyle w:val="s2"/>
+          <w:rFonts w:ascii="Arial" w:hAnsi="Arial" w:cs="Arial"/>
+          <w:color w:val="000000"/>
+          <w:sz w:val="21"/>
+          <w:szCs w:val="21"/>
+        </w:rPr>
+        <w:t xml:space="preserve"> </w:t>
+      </w:r>
+      <w:r>
+        <w:rPr>
+          <w:rStyle w:val="s2"/>
+          <w:rFonts w:ascii="Arial" w:hAnsi="Arial" w:cs="Arial"/>
+          <w:color w:val="000000"/>
+          <w:sz w:val="21"/>
+          <w:szCs w:val="21"/>
+        </w:rPr>
+        <w:t>ima</w:t>
+      </w:r>
+      <w:r>
+        <w:rPr>
+          <w:rStyle w:val="s2"/>
+          <w:rFonts w:ascii="Arial" w:hAnsi="Arial" w:cs="Arial"/>
+          <w:color w:val="000000"/>
+          <w:sz w:val="21"/>
+          <w:szCs w:val="21"/>
+        </w:rPr>
+        <w:t xml:space="preserve"> </w:t>
+      </w:r>
+      <w:r>
+        <w:rPr>
+          <w:rStyle w:val="s2"/>
+          <w:rFonts w:ascii="Arial" w:hAnsi="Arial" w:cs="Arial"/>
+          <w:color w:val="000000"/>
+          <w:sz w:val="21"/>
+          <w:szCs w:val="21"/>
+        </w:rPr>
+        <w:t>pravo</w:t>
+      </w:r>
+      <w:r>
+        <w:rPr>
+          <w:rStyle w:val="s2"/>
+          <w:rFonts w:ascii="Arial" w:hAnsi="Arial" w:cs="Arial"/>
+          <w:color w:val="000000"/>
+          <w:sz w:val="21"/>
+          <w:szCs w:val="21"/>
+        </w:rPr>
+        <w:t xml:space="preserve"> </w:t>
+      </w:r>
+      <w:r>
+        <w:rPr>
+          <w:rStyle w:val="s2"/>
+          <w:rFonts w:ascii="Arial" w:hAnsi="Arial" w:cs="Arial"/>
+          <w:color w:val="000000"/>
+          <w:sz w:val="21"/>
+          <w:szCs w:val="21"/>
+        </w:rPr>
+        <w:t>podnijeti</w:t>
+      </w:r>
+      <w:r>
+        <w:rPr>
+          <w:rStyle w:val="s2"/>
+          <w:rFonts w:ascii="Arial" w:hAnsi="Arial" w:cs="Arial"/>
+          <w:color w:val="000000"/>
+          <w:sz w:val="21"/>
+          <w:szCs w:val="21"/>
+        </w:rPr>
+        <w:t xml:space="preserve"> </w:t>
+      </w:r>
+      <w:r>
+        <w:rPr>
+          <w:rStyle w:val="s2"/>
+          <w:rFonts w:ascii="Arial" w:hAnsi="Arial" w:cs="Arial"/>
+          <w:color w:val="000000"/>
+          <w:sz w:val="21"/>
+          <w:szCs w:val="21"/>
+        </w:rPr>
+        <w:t>zahtjev</w:t>
+      </w:r>
+      <w:r>
+        <w:rPr>
+          <w:rStyle w:val="s2"/>
+          <w:rFonts w:ascii="Arial" w:hAnsi="Arial" w:cs="Arial"/>
+          <w:color w:val="000000"/>
+          <w:sz w:val="21"/>
+          <w:szCs w:val="21"/>
+        </w:rPr>
+        <w:t xml:space="preserve"> </w:t>
+      </w:r>
+      <w:r>
+        <w:rPr>
+          <w:rStyle w:val="s2"/>
+          <w:rFonts w:ascii="Arial" w:hAnsi="Arial" w:cs="Arial"/>
+          <w:color w:val="000000"/>
+          <w:sz w:val="21"/>
+          <w:szCs w:val="21"/>
+        </w:rPr>
+        <w:t>za</w:t>
+      </w:r>
+      <w:r>
+        <w:rPr>
+          <w:rStyle w:val="s2"/>
+          <w:rFonts w:ascii="Arial" w:hAnsi="Arial" w:cs="Arial"/>
+          <w:color w:val="000000"/>
+          <w:sz w:val="21"/>
+          <w:szCs w:val="21"/>
+        </w:rPr>
+        <w:t xml:space="preserve"> </w:t>
+      </w:r>
+      <w:r>
+        <w:rPr>
+          <w:rStyle w:val="s2"/>
+          <w:rFonts w:ascii="Arial" w:hAnsi="Arial" w:cs="Arial"/>
+          <w:color w:val="000000"/>
+          <w:sz w:val="21"/>
+          <w:szCs w:val="21"/>
+        </w:rPr>
+        <w:t>zaštitu</w:t>
+      </w:r>
+      <w:r>
+        <w:rPr>
+          <w:rStyle w:val="s2"/>
+          <w:rFonts w:ascii="Arial" w:hAnsi="Arial" w:cs="Arial"/>
+          <w:color w:val="000000"/>
+          <w:sz w:val="21"/>
+          <w:szCs w:val="21"/>
+        </w:rPr>
+        <w:t xml:space="preserve"> </w:t>
+      </w:r>
+      <w:r>
+        <w:rPr>
+          <w:rStyle w:val="s2"/>
+          <w:rFonts w:ascii="Arial" w:hAnsi="Arial" w:cs="Arial"/>
+          <w:color w:val="000000"/>
+          <w:sz w:val="21"/>
+          <w:szCs w:val="21"/>
+        </w:rPr>
+        <w:t>prava</w:t>
+      </w:r>
+      <w:r>
+        <w:rPr>
+          <w:rStyle w:val="s2"/>
+          <w:rFonts w:ascii="Arial" w:hAnsi="Arial" w:cs="Arial"/>
+          <w:color w:val="000000"/>
+          <w:sz w:val="21"/>
+          <w:szCs w:val="21"/>
+        </w:rPr>
+        <w:t xml:space="preserve"> </w:t>
+      </w:r>
+      <w:r>
+        <w:rPr>
+          <w:rStyle w:val="s2"/>
+          <w:rFonts w:ascii="Arial" w:hAnsi="Arial" w:cs="Arial"/>
+          <w:color w:val="000000"/>
+          <w:sz w:val="21"/>
+          <w:szCs w:val="21"/>
+        </w:rPr>
+        <w:t>Školskom</w:t>
+      </w:r>
+      <w:r>
+        <w:rPr>
+          <w:rStyle w:val="s2"/>
+          <w:rFonts w:ascii="Arial" w:hAnsi="Arial" w:cs="Arial"/>
+          <w:color w:val="000000"/>
+          <w:sz w:val="21"/>
+          <w:szCs w:val="21"/>
+        </w:rPr>
+        <w:t xml:space="preserve"> </w:t>
+      </w:r>
+      <w:r>
+        <w:rPr>
+          <w:rStyle w:val="s2"/>
+          <w:rFonts w:ascii="Arial" w:hAnsi="Arial" w:cs="Arial"/>
+          <w:color w:val="000000"/>
+          <w:sz w:val="21"/>
+          <w:szCs w:val="21"/>
+        </w:rPr>
+        <w:t>odboru</w:t>
+      </w:r>
+      <w:r>
+        <w:rPr>
+          <w:rStyle w:val="s2"/>
+          <w:rFonts w:ascii="Arial" w:hAnsi="Arial" w:cs="Arial"/>
+          <w:color w:val="000000"/>
+          <w:sz w:val="21"/>
+          <w:szCs w:val="21"/>
+        </w:rPr>
+        <w:t xml:space="preserve"> </w:t>
+      </w:r>
+      <w:r>
+        <w:rPr>
+          <w:rStyle w:val="s2"/>
+          <w:rFonts w:ascii="Arial" w:hAnsi="Arial" w:cs="Arial"/>
+          <w:color w:val="000000"/>
+          <w:sz w:val="21"/>
+          <w:szCs w:val="21"/>
+        </w:rPr>
+        <w:t>u</w:t>
+      </w:r>
+      <w:r>
+        <w:rPr>
+          <w:rStyle w:val="s2"/>
+          <w:rFonts w:ascii="Arial" w:hAnsi="Arial" w:cs="Arial"/>
+          <w:color w:val="000000"/>
+          <w:sz w:val="21"/>
+          <w:szCs w:val="21"/>
+        </w:rPr>
+        <w:t xml:space="preserve"> </w:t>
+      </w:r>
+      <w:r>
+        <w:rPr>
+          <w:rStyle w:val="s2"/>
+          <w:rFonts w:ascii="Arial" w:hAnsi="Arial" w:cs="Arial"/>
+          <w:color w:val="000000"/>
+          <w:sz w:val="21"/>
+          <w:szCs w:val="21"/>
+        </w:rPr>
+        <w:t>roku</w:t>
+      </w:r>
+      <w:r>
+        <w:rPr>
+          <w:rStyle w:val="s2"/>
+          <w:rFonts w:ascii="Arial" w:hAnsi="Arial" w:cs="Arial"/>
+          <w:color w:val="000000"/>
+          <w:sz w:val="21"/>
+          <w:szCs w:val="21"/>
+        </w:rPr>
+        <w:t xml:space="preserve"> </w:t>
+      </w:r>
+      <w:r>
+        <w:rPr>
+          <w:rStyle w:val="s2"/>
+          <w:rFonts w:ascii="Arial" w:hAnsi="Arial" w:cs="Arial"/>
+          <w:color w:val="000000"/>
+          <w:sz w:val="21"/>
+          <w:szCs w:val="21"/>
+        </w:rPr>
+        <w:t>od</w:t>
+      </w:r>
+      <w:r>
+        <w:rPr>
+          <w:rStyle w:val="s2"/>
+          <w:rFonts w:ascii="Arial" w:hAnsi="Arial" w:cs="Arial"/>
+          <w:color w:val="000000"/>
+          <w:sz w:val="21"/>
+          <w:szCs w:val="21"/>
+        </w:rPr>
+        <w:t xml:space="preserve"> </w:t>
+      </w:r>
+      <w:r>
+        <w:rPr>
+          <w:rStyle w:val="s2"/>
+          <w:rFonts w:ascii="Arial" w:hAnsi="Arial" w:cs="Arial"/>
+          <w:color w:val="000000"/>
+          <w:sz w:val="21"/>
+          <w:szCs w:val="21"/>
+        </w:rPr>
+        <w:t>15</w:t>
+      </w:r>
+      <w:r>
+        <w:rPr>
+          <w:rStyle w:val="s2"/>
+          <w:rFonts w:ascii="Arial" w:hAnsi="Arial" w:cs="Arial"/>
+          <w:color w:val="000000"/>
+          <w:sz w:val="21"/>
+          <w:szCs w:val="21"/>
+        </w:rPr>
+        <w:t xml:space="preserve"> </w:t>
+      </w:r>
+      <w:r>
+        <w:rPr>
+          <w:rStyle w:val="s2"/>
+          <w:rFonts w:ascii="Arial" w:hAnsi="Arial" w:cs="Arial"/>
+          <w:color w:val="000000"/>
+          <w:sz w:val="21"/>
+          <w:szCs w:val="21"/>
+        </w:rPr>
+        <w:t>dana</w:t>
+      </w:r>
+      <w:r>
+        <w:rPr>
+          <w:rStyle w:val="s2"/>
+          <w:rFonts w:ascii="Arial" w:hAnsi="Arial" w:cs="Arial"/>
+          <w:color w:val="000000"/>
+          <w:sz w:val="21"/>
+          <w:szCs w:val="21"/>
+        </w:rPr>
+        <w:t xml:space="preserve"> </w:t>
+      </w:r>
+      <w:r>
+        <w:rPr>
+          <w:rStyle w:val="s2"/>
+          <w:rFonts w:ascii="Arial" w:hAnsi="Arial" w:cs="Arial"/>
+          <w:color w:val="000000"/>
+          <w:sz w:val="21"/>
+          <w:szCs w:val="21"/>
+        </w:rPr>
+        <w:t>od</w:t>
+      </w:r>
+      <w:r>
+        <w:rPr>
+          <w:rStyle w:val="s2"/>
+          <w:rFonts w:ascii="Arial" w:hAnsi="Arial" w:cs="Arial"/>
+          <w:color w:val="000000"/>
+          <w:sz w:val="21"/>
+          <w:szCs w:val="21"/>
+        </w:rPr>
+        <w:t xml:space="preserve"> </w:t>
+      </w:r>
+      <w:r>
+        <w:rPr>
+          <w:rStyle w:val="s2"/>
+          <w:rFonts w:ascii="Arial" w:hAnsi="Arial" w:cs="Arial"/>
+          <w:color w:val="000000"/>
+          <w:sz w:val="21"/>
+          <w:szCs w:val="21"/>
+        </w:rPr>
+        <w:t>dostave</w:t>
+      </w:r>
+      <w:r>
+        <w:rPr>
+          <w:rStyle w:val="s2"/>
+          <w:rFonts w:ascii="Arial" w:hAnsi="Arial" w:cs="Arial"/>
+          <w:color w:val="000000"/>
+          <w:sz w:val="21"/>
+          <w:szCs w:val="21"/>
+        </w:rPr>
+        <w:t xml:space="preserve"> </w:t>
+      </w:r>
+      <w:r>
+        <w:rPr>
+          <w:rStyle w:val="s2"/>
+          <w:rFonts w:ascii="Arial" w:hAnsi="Arial" w:cs="Arial"/>
+          <w:color w:val="000000"/>
+          <w:sz w:val="21"/>
+          <w:szCs w:val="21"/>
+        </w:rPr>
+        <w:t>ovog</w:t>
+      </w:r>
+      <w:r>
+        <w:rPr>
+          <w:rStyle w:val="s2"/>
+          <w:rFonts w:ascii="Arial" w:hAnsi="Arial" w:cs="Arial"/>
+          <w:color w:val="000000"/>
+          <w:sz w:val="21"/>
+          <w:szCs w:val="21"/>
+        </w:rPr>
+        <w:t xml:space="preserve"> </w:t>
+      </w:r>
+      <w:r>
+        <w:rPr>
+          <w:rStyle w:val="s2"/>
+          <w:rFonts w:ascii="Arial" w:hAnsi="Arial" w:cs="Arial"/>
+          <w:color w:val="000000"/>
+          <w:sz w:val="21"/>
+          <w:szCs w:val="21"/>
+        </w:rPr>
+        <w:t>naloga.</w:t>
       </w:r>
     </w:p>
     <w:p>
@@ -2122,7 +4018,8 @@
       <w:pPr>
         <w:pStyle w:val="NormalWeb"/>
         <w:spacing w:before="0" w:beforeAutospacing="0" w:after="0" w:afterAutospacing="0" w:line="216" w:lineRule="atLeast"/>
-        <w:jc w:val="both"/>
+        <w:ind w:left="4320"/>
+        <w:jc w:val="center"/>
         <w:rPr>
           <w:rFonts w:ascii="Arial" w:hAnsi="Arial" w:cs="Arial"/>
           <w:color w:val="000000"/>
@@ -2132,94 +4029,13 @@
       </w:pPr>
       <w:r>
         <w:rPr>
-          <w:rFonts w:ascii="Arial" w:hAnsi="Arial" w:cs="Arial"/>
-          <w:color w:val="000000"/>
-          <w:sz w:val="21"/>
-          <w:szCs w:val="21"/>
-        </w:rPr>
-        <w:t xml:space="preserve">   </w:t>
-      </w:r>
-      <w:r>
-        <w:rPr>
-          <w:rFonts w:ascii="Arial" w:hAnsi="Arial" w:cs="Arial"/>
-          <w:color w:val="000000"/>
-          <w:sz w:val="21"/>
-          <w:szCs w:val="21"/>
-        </w:rPr>
-        <w:tab/>
-      </w:r>
-      <w:r>
-        <w:rPr>
-          <w:rFonts w:ascii="Arial" w:hAnsi="Arial" w:cs="Arial"/>
-          <w:color w:val="000000"/>
-          <w:sz w:val="21"/>
-          <w:szCs w:val="21"/>
-        </w:rPr>
-        <w:tab/>
-      </w:r>
-      <w:r>
-        <w:rPr>
-          <w:rFonts w:ascii="Arial" w:hAnsi="Arial" w:cs="Arial"/>
-          <w:color w:val="000000"/>
-          <w:sz w:val="21"/>
-          <w:szCs w:val="21"/>
-        </w:rPr>
-        <w:tab/>
-      </w:r>
-      <w:r>
-        <w:rPr>
-          <w:rFonts w:ascii="Arial" w:hAnsi="Arial" w:cs="Arial"/>
-          <w:color w:val="000000"/>
-          <w:sz w:val="21"/>
-          <w:szCs w:val="21"/>
-        </w:rPr>
-        <w:tab/>
-      </w:r>
-      <w:r>
-        <w:rPr>
-          <w:rFonts w:ascii="Arial" w:hAnsi="Arial" w:cs="Arial"/>
-          <w:color w:val="000000"/>
-          <w:sz w:val="21"/>
-          <w:szCs w:val="21"/>
-        </w:rPr>
-        <w:tab/>
-      </w:r>
-      <w:r>
-        <w:rPr>
-          <w:rFonts w:ascii="Arial" w:hAnsi="Arial" w:cs="Arial"/>
-          <w:color w:val="000000"/>
-          <w:sz w:val="21"/>
-          <w:szCs w:val="21"/>
-        </w:rPr>
-        <w:tab/>
+          <w:rStyle w:val="s2"/>
+          <w:rFonts w:ascii="Arial" w:hAnsi="Arial" w:cs="Arial"/>
+          <w:color w:val="000000"/>
+          <w:sz w:val="21"/>
+          <w:szCs w:val="21"/>
+        </w:rPr>
         <w:t xml:space="preserve">          </w:t>
-      </w:r>
-      <w:r>
-        <w:rPr>
-          <w:rFonts w:ascii="Arial" w:hAnsi="Arial" w:cs="Arial"/>
-          <w:color w:val="000000"/>
-          <w:sz w:val="21"/>
-          <w:szCs w:val="21"/>
-        </w:rPr>
-        <w:tab/>
-      </w:r>
-      <w:r>
-        <w:rPr>
-          <w:rFonts w:ascii="Arial" w:hAnsi="Arial" w:cs="Arial"/>
-          <w:color w:val="000000"/>
-          <w:sz w:val="21"/>
-          <w:szCs w:val="21"/>
-        </w:rPr>
-        <w:tab/>
-      </w:r>
-      <w:r>
-        <w:rPr>
-          <w:rFonts w:ascii="Arial" w:hAnsi="Arial" w:cs="Arial"/>
-          <w:color w:val="000000"/>
-          <w:sz w:val="21"/>
-          <w:szCs w:val="21"/>
-        </w:rPr>
-        <w:tab/>
       </w:r>
       <w:r>
         <w:rPr>
@@ -2236,7 +4052,7 @@
       <w:pPr>
         <w:pStyle w:val="NormalWeb"/>
         <w:spacing w:before="0" w:beforeAutospacing="0" w:after="0" w:afterAutospacing="0" w:line="216" w:lineRule="atLeast"/>
-        <w:jc w:val="both"/>
+        <w:jc w:val="right"/>
         <w:rPr>
           <w:rFonts w:ascii="Arial" w:hAnsi="Arial" w:cs="Arial"/>
           <w:color w:val="000000"/>
@@ -2260,111 +4076,37 @@
           <w:sz w:val="21"/>
           <w:szCs w:val="21"/>
         </w:rPr>
-        <w:tab/>
-      </w:r>
-      <w:r>
-        <w:rPr>
-          <w:rFonts w:ascii="Arial" w:hAnsi="Arial" w:cs="Arial"/>
-          <w:color w:val="000000"/>
-          <w:sz w:val="21"/>
-          <w:szCs w:val="21"/>
-        </w:rPr>
-        <w:tab/>
-      </w:r>
-      <w:r>
-        <w:rPr>
-          <w:rFonts w:ascii="Arial" w:hAnsi="Arial" w:cs="Arial"/>
-          <w:color w:val="000000"/>
-          <w:sz w:val="21"/>
-          <w:szCs w:val="21"/>
-        </w:rPr>
-        <w:tab/>
-      </w:r>
-      <w:r>
-        <w:rPr>
-          <w:rFonts w:ascii="Arial" w:hAnsi="Arial" w:cs="Arial"/>
-          <w:color w:val="000000"/>
-          <w:sz w:val="21"/>
-          <w:szCs w:val="21"/>
-        </w:rPr>
-        <w:tab/>
-      </w:r>
-      <w:r>
-        <w:rPr>
-          <w:rFonts w:ascii="Arial" w:hAnsi="Arial" w:cs="Arial"/>
-          <w:color w:val="000000"/>
-          <w:sz w:val="21"/>
-          <w:szCs w:val="21"/>
-        </w:rPr>
-        <w:tab/>
-      </w:r>
-      <w:r>
-        <w:rPr>
-          <w:rFonts w:ascii="Arial" w:hAnsi="Arial" w:cs="Arial"/>
-          <w:color w:val="000000"/>
-          <w:sz w:val="21"/>
-          <w:szCs w:val="21"/>
-        </w:rPr>
-        <w:tab/>
-      </w:r>
-      <w:r>
-        <w:rPr>
-          <w:rFonts w:ascii="Arial" w:hAnsi="Arial" w:cs="Arial"/>
-          <w:color w:val="000000"/>
-          <w:sz w:val="21"/>
-          <w:szCs w:val="21"/>
-        </w:rPr>
-        <w:tab/>
-      </w:r>
-      <w:r>
-        <w:rPr>
-          <w:rFonts w:ascii="Arial" w:hAnsi="Arial" w:cs="Arial"/>
-          <w:color w:val="000000"/>
-          <w:sz w:val="21"/>
-          <w:szCs w:val="21"/>
-        </w:rPr>
-        <w:tab/>
-      </w:r>
-      <w:r>
-        <w:rPr>
-          <w:rFonts w:ascii="Arial" w:hAnsi="Arial" w:cs="Arial"/>
-          <w:color w:val="000000"/>
-          <w:sz w:val="21"/>
-          <w:szCs w:val="21"/>
-        </w:rPr>
-        <w:tab/>
-      </w:r>
-      <w:r>
-        <w:rPr>
-          <w:rStyle w:val="s2"/>
-          <w:rFonts w:ascii="Arial" w:hAnsi="Arial" w:cs="Arial"/>
-          <w:color w:val="000000"/>
-          <w:sz w:val="21"/>
-          <w:szCs w:val="21"/>
-        </w:rPr>
-        <w:t xml:space="preserve">Danijel </w:t>
-      </w:r>
-      <w:proofErr w:type="spellStart"/>
-      <w:r>
-        <w:rPr>
-          <w:rStyle w:val="s2"/>
-          <w:rFonts w:ascii="Arial" w:hAnsi="Arial" w:cs="Arial"/>
-          <w:color w:val="000000"/>
-          <w:sz w:val="21"/>
-          <w:szCs w:val="21"/>
-        </w:rPr>
-        <w:t>Domišljanović</w:t>
-      </w:r>
-      <w:proofErr w:type="spellEnd"/>
-      <w:r>
-        <w:rPr>
-          <w:rStyle w:val="s2"/>
-          <w:rFonts w:ascii="Arial" w:hAnsi="Arial" w:cs="Arial"/>
-          <w:color w:val="000000"/>
-          <w:sz w:val="21"/>
-          <w:szCs w:val="21"/>
-        </w:rPr>
-        <w:t>,</w:t>
+        <w:t xml:space="preserve"> </w:t>
+      </w:r>
+      <w:r>
+        <w:rPr>
+          <w:rStyle w:val="s2"/>
+          <w:rFonts w:ascii="Arial" w:hAnsi="Arial" w:cs="Arial"/>
+          <w:color w:val="000000"/>
+          <w:sz w:val="21"/>
+          <w:szCs w:val="21"/>
+        </w:rPr>
+        <w:t>Danijel</w:t>
+      </w:r>
+      <w:r>
+        <w:rPr>
+          <w:rStyle w:val="s2"/>
+          <w:rFonts w:ascii="Arial" w:hAnsi="Arial" w:cs="Arial"/>
+          <w:color w:val="000000"/>
+          <w:sz w:val="21"/>
+          <w:szCs w:val="21"/>
+        </w:rPr>
+        <w:t xml:space="preserve"> </w:t>
+      </w:r>
+      <w:r>
+        <w:rPr>
+          <w:rStyle w:val="s2"/>
+          <w:rFonts w:ascii="Arial" w:hAnsi="Arial" w:cs="Arial"/>
+          <w:color w:val="000000"/>
+          <w:sz w:val="21"/>
+          <w:szCs w:val="21"/>
+        </w:rPr>
+        <w:t>Domišljanović,</w:t>
       </w:r>
       <w:r>
         <w:rPr>
@@ -2505,7 +4247,147 @@
           <w:sz w:val="21"/>
           <w:szCs w:val="21"/>
         </w:rPr>
-        <w:t xml:space="preserve"> {{ </w:t>
+        <w:t xml:space="preserve"> </w:t>
+      </w:r>
+      <w:r>
+        <w:rPr>
+          <w:rStyle w:val="s9"/>
+          <w:rFonts w:ascii="Arial" w:hAnsi="Arial" w:cs="Arial"/>
+          <w:color w:val="000000"/>
+          <w:sz w:val="21"/>
+          <w:szCs w:val="21"/>
+        </w:rPr>
+        <w:t>{{</w:t>
+      </w:r>
+      <w:r>
+        <w:rPr>
+          <w:rStyle w:val="s9"/>
+          <w:rFonts w:ascii="Arial" w:hAnsi="Arial" w:cs="Arial"/>
+          <w:color w:val="000000"/>
+          <w:sz w:val="21"/>
+          <w:szCs w:val="21"/>
+        </w:rPr>
+        <w:t xml:space="preserve"> </w:t>
+      </w:r>
+      <w:r>
+        <w:rPr>
+          <w:rStyle w:val="s9"/>
+          <w:rFonts w:ascii="Arial" w:hAnsi="Arial" w:cs="Arial"/>
+          <w:color w:val="000000"/>
+          <w:sz w:val="21"/>
+          <w:szCs w:val="21"/>
+        </w:rPr>
+        <w:t>radniku_ci</w:t>
+      </w:r>
+      <w:r>
+        <w:rPr>
+          <w:rStyle w:val="s9"/>
+          <w:rFonts w:ascii="Arial" w:hAnsi="Arial" w:cs="Arial"/>
+          <w:color w:val="000000"/>
+          <w:sz w:val="21"/>
+          <w:szCs w:val="21"/>
+        </w:rPr>
+        <w:t xml:space="preserve"> </w:t>
+      </w:r>
+      <w:r>
+        <w:rPr>
+          <w:rStyle w:val="s9"/>
+          <w:rFonts w:ascii="Arial" w:hAnsi="Arial" w:cs="Arial"/>
+          <w:color w:val="000000"/>
+          <w:sz w:val="21"/>
+          <w:szCs w:val="21"/>
+        </w:rPr>
+        <w:t>}}</w:t>
+      </w:r>
+      <w:r>
+        <w:rPr>
+          <w:rStyle w:val="s9"/>
+          <w:rFonts w:ascii="Arial" w:hAnsi="Arial" w:cs="Arial"/>
+          <w:color w:val="000000"/>
+          <w:sz w:val="21"/>
+          <w:szCs w:val="21"/>
+        </w:rPr>
+        <w:t xml:space="preserve"> </w:t>
+      </w:r>
+      <w:r>
+        <w:rPr>
+          <w:rStyle w:val="s9"/>
+          <w:rFonts w:ascii="Arial" w:hAnsi="Arial" w:cs="Arial"/>
+          <w:color w:val="000000"/>
+          <w:sz w:val="21"/>
+          <w:szCs w:val="21"/>
+        </w:rPr>
+        <w:t>(treba</w:t>
+      </w:r>
+      <w:r>
+        <w:rPr>
+          <w:rStyle w:val="s9"/>
+          <w:rFonts w:ascii="Arial" w:hAnsi="Arial" w:cs="Arial"/>
+          <w:color w:val="000000"/>
+          <w:sz w:val="21"/>
+          <w:szCs w:val="21"/>
+        </w:rPr>
+        <w:t xml:space="preserve"> </w:t>
+      </w:r>
+      <w:r>
+        <w:rPr>
+          <w:rStyle w:val="s9"/>
+          <w:rFonts w:ascii="Arial" w:hAnsi="Arial" w:cs="Arial"/>
+          <w:color w:val="000000"/>
+          <w:sz w:val="21"/>
+          <w:szCs w:val="21"/>
+        </w:rPr>
+        <w:t>potpisati</w:t>
+      </w:r>
+      <w:r>
+        <w:rPr>
+          <w:rStyle w:val="s9"/>
+          <w:rFonts w:ascii="Arial" w:hAnsi="Arial" w:cs="Arial"/>
+          <w:color w:val="000000"/>
+          <w:sz w:val="21"/>
+          <w:szCs w:val="21"/>
+        </w:rPr>
+        <w:t xml:space="preserve"> </w:t>
+      </w:r>
+      <w:r>
+        <w:rPr>
+          <w:rStyle w:val="s9"/>
+          <w:rFonts w:ascii="Arial" w:hAnsi="Arial" w:cs="Arial"/>
+          <w:color w:val="000000"/>
+          <w:sz w:val="21"/>
+          <w:szCs w:val="21"/>
+        </w:rPr>
+        <w:t>i</w:t>
+      </w:r>
+      <w:r>
+        <w:rPr>
+          <w:rStyle w:val="s9"/>
+          <w:rFonts w:ascii="Arial" w:hAnsi="Arial" w:cs="Arial"/>
+          <w:color w:val="000000"/>
+          <w:sz w:val="21"/>
+          <w:szCs w:val="21"/>
+        </w:rPr>
+        <w:t xml:space="preserve"> </w:t>
+      </w:r>
+      <w:r>
+        <w:rPr>
+          <w:rStyle w:val="s9"/>
+          <w:rFonts w:ascii="Arial" w:hAnsi="Arial" w:cs="Arial"/>
+          <w:color w:val="000000"/>
+          <w:sz w:val="21"/>
+          <w:szCs w:val="21"/>
+        </w:rPr>
+        <w:t>{{</w:t>
+      </w:r>
+      <w:r>
+        <w:rPr>
+          <w:rStyle w:val="s9"/>
+          <w:rFonts w:ascii="Arial" w:hAnsi="Arial" w:cs="Arial"/>
+          <w:color w:val="000000"/>
+          <w:sz w:val="21"/>
+          <w:szCs w:val="21"/>
+        </w:rPr>
+        <w:t xml:space="preserve"> </w:t>
       </w:r>
       <w:proofErr w:type="spellStart"/>
       <w:r>
@@ -2516,7 +4398,7 @@
           <w:sz w:val="21"/>
           <w:szCs w:val="21"/>
         </w:rPr>
-        <w:t>radniku_ci</w:t>
+        <w:t>sam_a</w:t>
       </w:r>
       <w:proofErr w:type="spellEnd"/>
       <w:r>
@@ -2527,59 +4409,77 @@
           <w:sz w:val="21"/>
           <w:szCs w:val="21"/>
         </w:rPr>
-        <w:t xml:space="preserve"> }}</w:t>
-      </w:r>
-      <w:r>
-        <w:rPr>
-          <w:rStyle w:val="s9"/>
-          <w:rFonts w:ascii="Arial" w:hAnsi="Arial" w:cs="Arial"/>
-          <w:color w:val="000000"/>
-          <w:sz w:val="21"/>
-          <w:szCs w:val="21"/>
-        </w:rPr>
-        <w:t xml:space="preserve"> (treba potpisati i </w:t>
-      </w:r>
-      <w:r>
-        <w:rPr>
-          <w:rStyle w:val="s9"/>
-          <w:rFonts w:ascii="Arial" w:hAnsi="Arial" w:cs="Arial"/>
-          <w:color w:val="000000"/>
-          <w:sz w:val="21"/>
-          <w:szCs w:val="21"/>
-        </w:rPr>
-        <w:t xml:space="preserve">{{ </w:t>
-      </w:r>
-      <w:proofErr w:type="spellStart"/>
-      <w:r>
-        <w:rPr>
-          <w:rStyle w:val="s9"/>
-          <w:rFonts w:ascii="Arial" w:hAnsi="Arial" w:cs="Arial"/>
-          <w:color w:val="000000"/>
-          <w:sz w:val="21"/>
-          <w:szCs w:val="21"/>
-        </w:rPr>
-        <w:t>sam_a</w:t>
-      </w:r>
-      <w:proofErr w:type="spellEnd"/>
-      <w:r>
-        <w:rPr>
-          <w:rStyle w:val="s9"/>
-          <w:rFonts w:ascii="Arial" w:hAnsi="Arial" w:cs="Arial"/>
-          <w:color w:val="000000"/>
-          <w:sz w:val="21"/>
-          <w:szCs w:val="21"/>
-        </w:rPr>
-        <w:t xml:space="preserve"> }}</w:t>
-      </w:r>
-      <w:r>
-        <w:rPr>
-          <w:rStyle w:val="s9"/>
-          <w:rFonts w:ascii="Arial" w:hAnsi="Arial" w:cs="Arial"/>
-          <w:color w:val="000000"/>
-          <w:sz w:val="21"/>
-          <w:szCs w:val="21"/>
-        </w:rPr>
-        <w:t xml:space="preserve"> naznačiti datum primitka)</w:t>
+        <w:t xml:space="preserve"> </w:t>
+      </w:r>
+      <w:r>
+        <w:rPr>
+          <w:rStyle w:val="s9"/>
+          <w:rFonts w:ascii="Arial" w:hAnsi="Arial" w:cs="Arial"/>
+          <w:color w:val="000000"/>
+          <w:sz w:val="21"/>
+          <w:szCs w:val="21"/>
+        </w:rPr>
+        <w:t>}}</w:t>
+      </w:r>
+      <w:r>
+        <w:rPr>
+          <w:rStyle w:val="s9"/>
+          <w:rFonts w:ascii="Arial" w:hAnsi="Arial" w:cs="Arial"/>
+          <w:color w:val="000000"/>
+          <w:sz w:val="21"/>
+          <w:szCs w:val="21"/>
+        </w:rPr>
+        <w:t xml:space="preserve"> </w:t>
+      </w:r>
+      <w:r>
+        <w:rPr>
+          <w:rStyle w:val="s9"/>
+          <w:rFonts w:ascii="Arial" w:hAnsi="Arial" w:cs="Arial"/>
+          <w:color w:val="000000"/>
+          <w:sz w:val="21"/>
+          <w:szCs w:val="21"/>
+        </w:rPr>
+        <w:t>naznačiti</w:t>
+      </w:r>
+      <w:r>
+        <w:rPr>
+          <w:rStyle w:val="s9"/>
+          <w:rFonts w:ascii="Arial" w:hAnsi="Arial" w:cs="Arial"/>
+          <w:color w:val="000000"/>
+          <w:sz w:val="21"/>
+          <w:szCs w:val="21"/>
+        </w:rPr>
+        <w:t xml:space="preserve"> </w:t>
+      </w:r>
+      <w:r>
+        <w:rPr>
+          <w:rStyle w:val="s9"/>
+          <w:rFonts w:ascii="Arial" w:hAnsi="Arial" w:cs="Arial"/>
+          <w:color w:val="000000"/>
+          <w:sz w:val="21"/>
+          <w:szCs w:val="21"/>
+        </w:rPr>
+        <w:t>datum</w:t>
+      </w:r>
+      <w:r>
+        <w:rPr>
+          <w:rStyle w:val="s9"/>
+          <w:rFonts w:ascii="Arial" w:hAnsi="Arial" w:cs="Arial"/>
+          <w:color w:val="000000"/>
+          <w:sz w:val="21"/>
+          <w:szCs w:val="21"/>
+        </w:rPr>
+        <w:t xml:space="preserve"> </w:t>
+      </w:r>
+      <w:r>
+        <w:rPr>
+          <w:rStyle w:val="s9"/>
+          <w:rFonts w:ascii="Arial" w:hAnsi="Arial" w:cs="Arial"/>
+          <w:color w:val="000000"/>
+          <w:sz w:val="21"/>
+          <w:szCs w:val="21"/>
+        </w:rPr>
+        <w:t>primitka)</w:t>
       </w:r>
       <w:r>
         <w:rPr>
@@ -2840,7 +4740,7 @@
           <w:sz w:val="21"/>
           <w:szCs w:val="21"/>
         </w:rPr>
-        <w:t> </w:t>
+        <w:t xml:space="preserve"> </w:t>
       </w:r>
       <w:r>
         <w:rPr>
@@ -2860,7 +4760,47 @@
           <w:sz w:val="21"/>
           <w:szCs w:val="21"/>
         </w:rPr>
-        <w:t>{{ klasa }}</w:t>
+        <w:t>{{</w:t>
+      </w:r>
+      <w:r>
+        <w:rPr>
+          <w:rStyle w:val="s9"/>
+          <w:rFonts w:ascii="Arial" w:hAnsi="Arial" w:cs="Arial"/>
+          <w:color w:val="000000"/>
+          <w:sz w:val="21"/>
+          <w:szCs w:val="21"/>
+        </w:rPr>
+        <w:t xml:space="preserve"> </w:t>
+      </w:r>
+      <w:r>
+        <w:rPr>
+          <w:rStyle w:val="s9"/>
+          <w:rFonts w:ascii="Arial" w:hAnsi="Arial" w:cs="Arial"/>
+          <w:color w:val="000000"/>
+          <w:sz w:val="21"/>
+          <w:szCs w:val="21"/>
+        </w:rPr>
+        <w:t>klasa</w:t>
+      </w:r>
+      <w:r>
+        <w:rPr>
+          <w:rStyle w:val="s9"/>
+          <w:rFonts w:ascii="Arial" w:hAnsi="Arial" w:cs="Arial"/>
+          <w:color w:val="000000"/>
+          <w:sz w:val="21"/>
+          <w:szCs w:val="21"/>
+        </w:rPr>
+        <w:t xml:space="preserve"> </w:t>
+      </w:r>
+      <w:r>
+        <w:rPr>
+          <w:rStyle w:val="s9"/>
+          <w:rFonts w:ascii="Arial" w:hAnsi="Arial" w:cs="Arial"/>
+          <w:color w:val="000000"/>
+          <w:sz w:val="21"/>
+          <w:szCs w:val="21"/>
+        </w:rPr>
+        <w:t>}}</w:t>
       </w:r>
     </w:p>
     <w:p>
@@ -2936,19 +4876,28 @@
           <w:sz w:val="21"/>
           <w:szCs w:val="21"/>
         </w:rPr>
-        <w:t> </w:t>
-      </w:r>
-      <w:r>
-        <w:rPr>
-          <w:rStyle w:val="s9"/>
-          <w:rFonts w:ascii="Arial" w:hAnsi="Arial" w:cs="Arial"/>
-          <w:color w:val="000000"/>
-          <w:sz w:val="21"/>
-          <w:szCs w:val="21"/>
-        </w:rPr>
-        <w:t xml:space="preserve">{{ </w:t>
-      </w:r>
-      <w:proofErr w:type="spellStart"/>
+        <w:t xml:space="preserve"> </w:t>
+      </w:r>
+      <w:r>
+        <w:rPr>
+          <w:rStyle w:val="s9"/>
+          <w:rFonts w:ascii="Arial" w:hAnsi="Arial" w:cs="Arial"/>
+          <w:color w:val="000000"/>
+          <w:sz w:val="21"/>
+          <w:szCs w:val="21"/>
+        </w:rPr>
+        <w:t>{{</w:t>
+      </w:r>
+      <w:r>
+        <w:rPr>
+          <w:rStyle w:val="s9"/>
+          <w:rFonts w:ascii="Arial" w:hAnsi="Arial" w:cs="Arial"/>
+          <w:color w:val="000000"/>
+          <w:sz w:val="21"/>
+          <w:szCs w:val="21"/>
+        </w:rPr>
+        <w:t xml:space="preserve"> </w:t>
+      </w:r>
       <w:r>
         <w:rPr>
           <w:rStyle w:val="s9"/>
@@ -2959,16 +4908,25 @@
         </w:rPr>
         <w:t>dan_naloga</w:t>
       </w:r>
-      <w:proofErr w:type="spellEnd"/>
-      <w:r>
-        <w:rPr>
-          <w:rStyle w:val="s9"/>
-          <w:rFonts w:ascii="Arial" w:hAnsi="Arial" w:cs="Arial"/>
-          <w:color w:val="000000"/>
-          <w:sz w:val="21"/>
-          <w:szCs w:val="21"/>
-        </w:rPr>
-        <w:t xml:space="preserve"> }}</w:t>
+      <w:r>
+        <w:rPr>
+          <w:rStyle w:val="s9"/>
+          <w:rFonts w:ascii="Arial" w:hAnsi="Arial" w:cs="Arial"/>
+          <w:color w:val="000000"/>
+          <w:sz w:val="21"/>
+          <w:szCs w:val="21"/>
+        </w:rPr>
+        <w:t xml:space="preserve"> </w:t>
+      </w:r>
+      <w:r>
+        <w:rPr>
+          <w:rStyle w:val="s9"/>
+          <w:rFonts w:ascii="Arial" w:hAnsi="Arial" w:cs="Arial"/>
+          <w:color w:val="000000"/>
+          <w:sz w:val="21"/>
+          <w:szCs w:val="21"/>
+        </w:rPr>
+        <w:t>}}</w:t>
       </w:r>
       <w:r>
         <w:rPr>
@@ -2988,9 +4946,28 @@
           <w:sz w:val="21"/>
           <w:szCs w:val="21"/>
         </w:rPr>
-        <w:t xml:space="preserve"> {{ </w:t>
-      </w:r>
-      <w:proofErr w:type="spellStart"/>
+        <w:t xml:space="preserve"> </w:t>
+      </w:r>
+      <w:r>
+        <w:rPr>
+          <w:rStyle w:val="s9"/>
+          <w:rFonts w:ascii="Arial" w:hAnsi="Arial" w:cs="Arial"/>
+          <w:color w:val="000000"/>
+          <w:sz w:val="21"/>
+          <w:szCs w:val="21"/>
+        </w:rPr>
+        <w:t>{{</w:t>
+      </w:r>
+      <w:r>
+        <w:rPr>
+          <w:rStyle w:val="s9"/>
+          <w:rFonts w:ascii="Arial" w:hAnsi="Arial" w:cs="Arial"/>
+          <w:color w:val="000000"/>
+          <w:sz w:val="21"/>
+          <w:szCs w:val="21"/>
+        </w:rPr>
+        <w:t xml:space="preserve"> </w:t>
+      </w:r>
       <w:r>
         <w:rPr>
           <w:rStyle w:val="s9"/>
@@ -3001,16 +4978,25 @@
         </w:rPr>
         <w:t>mj_naloga</w:t>
       </w:r>
-      <w:proofErr w:type="spellEnd"/>
-      <w:r>
-        <w:rPr>
-          <w:rStyle w:val="s9"/>
-          <w:rFonts w:ascii="Arial" w:hAnsi="Arial" w:cs="Arial"/>
-          <w:color w:val="000000"/>
-          <w:sz w:val="21"/>
-          <w:szCs w:val="21"/>
-        </w:rPr>
-        <w:t xml:space="preserve"> }}</w:t>
+      <w:r>
+        <w:rPr>
+          <w:rStyle w:val="s9"/>
+          <w:rFonts w:ascii="Arial" w:hAnsi="Arial" w:cs="Arial"/>
+          <w:color w:val="000000"/>
+          <w:sz w:val="21"/>
+          <w:szCs w:val="21"/>
+        </w:rPr>
+        <w:t xml:space="preserve"> </w:t>
+      </w:r>
+      <w:r>
+        <w:rPr>
+          <w:rStyle w:val="s9"/>
+          <w:rFonts w:ascii="Arial" w:hAnsi="Arial" w:cs="Arial"/>
+          <w:color w:val="000000"/>
+          <w:sz w:val="21"/>
+          <w:szCs w:val="21"/>
+        </w:rPr>
+        <w:t>}}</w:t>
       </w:r>
       <w:r>
         <w:rPr>

</xml_diff>

<commit_message>
Shorten radniku_ci, sam_a to get more space in the template
</commit_message>
<xml_diff>
--- a/word.docx
+++ b/word.docx
@@ -2918,6 +2918,7 @@
         </w:rPr>
         <w:t xml:space="preserve"> </w:t>
       </w:r>
+      <w:proofErr w:type="spellStart"/>
       <w:r>
         <w:rPr>
           <w:rFonts w:ascii="Arial" w:hAnsi="Arial" w:cs="Arial"/>
@@ -2942,6 +2943,7 @@
         </w:rPr>
         <w:t>_G</w:t>
       </w:r>
+      <w:proofErr w:type="spellEnd"/>
       <w:r>
         <w:rPr>
           <w:rFonts w:ascii="Arial" w:hAnsi="Arial" w:cs="Arial"/>
@@ -2990,6 +2992,7 @@
         </w:rPr>
         <w:t xml:space="preserve"> </w:t>
       </w:r>
+      <w:proofErr w:type="spellStart"/>
       <w:r>
         <w:rPr>
           <w:rFonts w:ascii="Arial" w:hAnsi="Arial" w:cs="Arial"/>
@@ -3006,6 +3009,7 @@
         </w:rPr>
         <w:t>_G</w:t>
       </w:r>
+      <w:proofErr w:type="spellEnd"/>
       <w:r>
         <w:rPr>
           <w:rFonts w:ascii="Arial" w:hAnsi="Arial" w:cs="Arial"/>
@@ -3054,6 +3058,7 @@
         </w:rPr>
         <w:t xml:space="preserve"> </w:t>
       </w:r>
+      <w:proofErr w:type="spellStart"/>
       <w:r>
         <w:rPr>
           <w:rFonts w:ascii="Arial" w:hAnsi="Arial" w:cs="Arial"/>
@@ -3062,6 +3067,7 @@
         </w:rPr>
         <w:t>obrazl</w:t>
       </w:r>
+      <w:proofErr w:type="spellEnd"/>
       <w:r>
         <w:rPr>
           <w:rFonts w:ascii="Arial" w:hAnsi="Arial" w:cs="Arial"/>
@@ -4269,16 +4275,28 @@
         </w:rPr>
         <w:t xml:space="preserve"> </w:t>
       </w:r>
-      <w:r>
-        <w:rPr>
-          <w:rStyle w:val="s9"/>
-          <w:rFonts w:ascii="Arial" w:hAnsi="Arial" w:cs="Arial"/>
-          <w:color w:val="000000"/>
-          <w:sz w:val="21"/>
-          <w:szCs w:val="21"/>
-        </w:rPr>
-        <w:t>radniku_ci</w:t>
-      </w:r>
+      <w:proofErr w:type="spellStart"/>
+      <w:r>
+        <w:rPr>
+          <w:rStyle w:val="s9"/>
+          <w:rFonts w:ascii="Arial" w:hAnsi="Arial" w:cs="Arial"/>
+          <w:color w:val="000000"/>
+          <w:sz w:val="21"/>
+          <w:szCs w:val="21"/>
+        </w:rPr>
+        <w:t>r</w:t>
+      </w:r>
+      <w:r>
+        <w:rPr>
+          <w:rStyle w:val="s9"/>
+          <w:rFonts w:ascii="Arial" w:hAnsi="Arial" w:cs="Arial"/>
+          <w:color w:val="000000"/>
+          <w:sz w:val="21"/>
+          <w:szCs w:val="21"/>
+        </w:rPr>
+        <w:t>dn</w:t>
+      </w:r>
+      <w:proofErr w:type="spellEnd"/>
       <w:r>
         <w:rPr>
           <w:rStyle w:val="s9"/>
@@ -4398,7 +4416,7 @@
           <w:sz w:val="21"/>
           <w:szCs w:val="21"/>
         </w:rPr>
-        <w:t>sam_a</w:t>
+        <w:t>r_s</w:t>
       </w:r>
       <w:proofErr w:type="spellEnd"/>
       <w:r>
@@ -4510,6 +4528,16 @@
           <w:szCs w:val="21"/>
         </w:rPr>
         <w:t>____________</w:t>
+      </w:r>
+      <w:r>
+        <w:rPr>
+          <w:rStyle w:val="s9"/>
+          <w:rFonts w:ascii="Arial" w:hAnsi="Arial" w:cs="Arial"/>
+          <w:color w:val="000000"/>
+          <w:sz w:val="21"/>
+          <w:szCs w:val="21"/>
+        </w:rPr>
+        <w:t>_________</w:t>
       </w:r>
     </w:p>
     <w:p>

</xml_diff>

<commit_message>
Add izjava and potpis to the template
</commit_message>
<xml_diff>
--- a/word.docx
+++ b/word.docx
@@ -5069,6 +5069,127 @@
           <w:szCs w:val="21"/>
         </w:rPr>
       </w:pPr>
+    </w:p>
+    <w:p>
+      <w:pPr>
+        <w:pStyle w:val="NormalWeb"/>
+        <w:spacing w:before="0" w:beforeAutospacing="0" w:after="0" w:afterAutospacing="0" w:line="216" w:lineRule="atLeast"/>
+        <w:jc w:val="both"/>
+        <w:rPr>
+          <w:rFonts w:ascii="Arial" w:hAnsi="Arial" w:cs="Arial"/>
+          <w:color w:val="000000"/>
+          <w:sz w:val="21"/>
+          <w:szCs w:val="21"/>
+        </w:rPr>
+      </w:pPr>
+    </w:p>
+    <w:p>
+      <w:pPr>
+        <w:pStyle w:val="NormalWeb"/>
+        <w:spacing w:before="0" w:beforeAutospacing="0" w:after="0" w:afterAutospacing="0" w:line="216" w:lineRule="atLeast"/>
+        <w:jc w:val="both"/>
+        <w:rPr>
+          <w:rFonts w:ascii="Arial" w:hAnsi="Arial" w:cs="Arial"/>
+          <w:color w:val="000000"/>
+          <w:sz w:val="21"/>
+          <w:szCs w:val="21"/>
+        </w:rPr>
+      </w:pPr>
+    </w:p>
+    <w:p>
+      <w:pPr>
+        <w:pStyle w:val="NormalWeb"/>
+        <w:spacing w:before="0" w:beforeAutospacing="0" w:after="0" w:afterAutospacing="0" w:line="216" w:lineRule="atLeast"/>
+        <w:jc w:val="both"/>
+        <w:rPr>
+          <w:rFonts w:ascii="Arial" w:hAnsi="Arial" w:cs="Arial"/>
+          <w:color w:val="000000"/>
+          <w:sz w:val="21"/>
+          <w:szCs w:val="21"/>
+        </w:rPr>
+      </w:pPr>
+    </w:p>
+    <w:p>
+      <w:pPr>
+        <w:pStyle w:val="NormalWeb"/>
+        <w:spacing w:before="0" w:beforeAutospacing="0" w:after="0" w:afterAutospacing="0" w:line="216" w:lineRule="atLeast"/>
+        <w:jc w:val="both"/>
+        <w:rPr>
+          <w:rFonts w:ascii="Arial" w:hAnsi="Arial" w:cs="Arial"/>
+          <w:color w:val="000000"/>
+          <w:sz w:val="21"/>
+          <w:szCs w:val="21"/>
+        </w:rPr>
+      </w:pPr>
+    </w:p>
+    <w:p>
+      <w:pPr>
+        <w:pStyle w:val="NormalWeb"/>
+        <w:spacing w:before="0" w:beforeAutospacing="0" w:after="0" w:afterAutospacing="0" w:line="216" w:lineRule="atLeast"/>
+        <w:ind w:firstLine="284"/>
+        <w:jc w:val="both"/>
+        <w:rPr>
+          <w:rFonts w:ascii="Arial" w:hAnsi="Arial" w:cs="Arial"/>
+          <w:color w:val="000000"/>
+          <w:sz w:val="21"/>
+          <w:szCs w:val="21"/>
+        </w:rPr>
+      </w:pPr>
+      <w:r>
+        <w:rPr>
+          <w:rFonts w:ascii="Arial" w:hAnsi="Arial" w:cs="Arial"/>
+          <w:color w:val="000000"/>
+          <w:sz w:val="21"/>
+          <w:szCs w:val="21"/>
+        </w:rPr>
+        <w:t>{{ izjava }}</w:t>
+      </w:r>
+    </w:p>
+    <w:p>
+      <w:pPr>
+        <w:tabs>
+          <w:tab w:val="left" w:pos="7088"/>
+        </w:tabs>
+        <w:rPr>
+          <w:rFonts w:ascii="Arial" w:hAnsi="Arial" w:cs="Arial"/>
+          <w:sz w:val="21"/>
+          <w:szCs w:val="21"/>
+          <w:lang w:eastAsia="en-GB"/>
+        </w:rPr>
+      </w:pPr>
+      <w:r>
+        <w:rPr>
+          <w:lang w:eastAsia="en-GB"/>
+        </w:rPr>
+        <w:tab/>
+      </w:r>
+      <w:r>
+        <w:rPr>
+          <w:rFonts w:ascii="Arial" w:hAnsi="Arial" w:cs="Arial"/>
+          <w:sz w:val="21"/>
+          <w:szCs w:val="21"/>
+          <w:lang w:eastAsia="en-GB"/>
+        </w:rPr>
+        <w:t xml:space="preserve">{{ </w:t>
+      </w:r>
+      <w:r>
+        <w:rPr>
+          <w:rFonts w:ascii="Arial" w:hAnsi="Arial" w:cs="Arial"/>
+          <w:sz w:val="21"/>
+          <w:szCs w:val="21"/>
+          <w:lang w:eastAsia="en-GB"/>
+        </w:rPr>
+        <w:t>potpis</w:t>
+      </w:r>
+      <w:r>
+        <w:rPr>
+          <w:rFonts w:ascii="Arial" w:hAnsi="Arial" w:cs="Arial"/>
+          <w:sz w:val="21"/>
+          <w:szCs w:val="21"/>
+          <w:lang w:eastAsia="en-GB"/>
+        </w:rPr>
+        <w:t xml:space="preserve"> }}</w:t>
+      </w:r>
     </w:p>
     <w:sectPr>
       <w:pgSz w:w="11906" w:h="16838"/>

</xml_diff>

<commit_message>
Rename combobox_callback to combo_prezime_ime_callback, remove a line from the top of word.docx
</commit_message>
<xml_diff>
--- a/word.docx
+++ b/word.docx
@@ -263,348 +263,6 @@
           <w:sz w:val="21"/>
           <w:szCs w:val="21"/>
           <w:lang w:val="pl-PL"/>
-        </w:rPr>
-        <w:t xml:space="preserve"> </w:t>
-      </w:r>
-      <w:r>
-        <w:rPr>
-          <w:rFonts w:ascii="Arial" w:hAnsi="Arial" w:cs="Arial"/>
-          <w:sz w:val="21"/>
-          <w:szCs w:val="21"/>
-          <w:shd w:val="clear" w:color="auto" w:fill="FFFFFF"/>
-        </w:rPr>
-        <w:t>Odluke</w:t>
-      </w:r>
-      <w:r>
-        <w:rPr>
-          <w:rFonts w:ascii="Arial" w:hAnsi="Arial" w:cs="Arial"/>
-          <w:sz w:val="21"/>
-          <w:szCs w:val="21"/>
-          <w:shd w:val="clear" w:color="auto" w:fill="FFFFFF"/>
-        </w:rPr>
-        <w:t xml:space="preserve"> </w:t>
-      </w:r>
-      <w:r>
-        <w:rPr>
-          <w:rFonts w:ascii="Arial" w:hAnsi="Arial" w:cs="Arial"/>
-          <w:sz w:val="21"/>
-          <w:szCs w:val="21"/>
-          <w:shd w:val="clear" w:color="auto" w:fill="FFFFFF"/>
-        </w:rPr>
-        <w:t>o</w:t>
-      </w:r>
-      <w:r>
-        <w:rPr>
-          <w:rFonts w:ascii="Arial" w:hAnsi="Arial" w:cs="Arial"/>
-          <w:sz w:val="21"/>
-          <w:szCs w:val="21"/>
-          <w:shd w:val="clear" w:color="auto" w:fill="FFFFFF"/>
-        </w:rPr>
-        <w:t xml:space="preserve"> </w:t>
-      </w:r>
-      <w:r>
-        <w:rPr>
-          <w:rFonts w:ascii="Arial" w:hAnsi="Arial" w:cs="Arial"/>
-          <w:sz w:val="21"/>
-          <w:szCs w:val="21"/>
-          <w:shd w:val="clear" w:color="auto" w:fill="FFFFFF"/>
-        </w:rPr>
-        <w:t>isplati</w:t>
-      </w:r>
-      <w:r>
-        <w:rPr>
-          <w:rFonts w:ascii="Arial" w:hAnsi="Arial" w:cs="Arial"/>
-          <w:sz w:val="21"/>
-          <w:szCs w:val="21"/>
-          <w:shd w:val="clear" w:color="auto" w:fill="FFFFFF"/>
-        </w:rPr>
-        <w:t xml:space="preserve"> </w:t>
-      </w:r>
-      <w:r>
-        <w:rPr>
-          <w:rFonts w:ascii="Arial" w:hAnsi="Arial" w:cs="Arial"/>
-          <w:sz w:val="21"/>
-          <w:szCs w:val="21"/>
-          <w:shd w:val="clear" w:color="auto" w:fill="FFFFFF"/>
-        </w:rPr>
-        <w:t>materijalnih</w:t>
-      </w:r>
-      <w:r>
-        <w:rPr>
-          <w:rFonts w:ascii="Arial" w:hAnsi="Arial" w:cs="Arial"/>
-          <w:sz w:val="21"/>
-          <w:szCs w:val="21"/>
-          <w:shd w:val="clear" w:color="auto" w:fill="FFFFFF"/>
-        </w:rPr>
-        <w:t xml:space="preserve"> </w:t>
-      </w:r>
-      <w:r>
-        <w:rPr>
-          <w:rFonts w:ascii="Arial" w:hAnsi="Arial" w:cs="Arial"/>
-          <w:sz w:val="21"/>
-          <w:szCs w:val="21"/>
-          <w:shd w:val="clear" w:color="auto" w:fill="FFFFFF"/>
-        </w:rPr>
-        <w:t>i</w:t>
-      </w:r>
-      <w:r>
-        <w:rPr>
-          <w:rFonts w:ascii="Arial" w:hAnsi="Arial" w:cs="Arial"/>
-          <w:sz w:val="21"/>
-          <w:szCs w:val="21"/>
-          <w:shd w:val="clear" w:color="auto" w:fill="FFFFFF"/>
-        </w:rPr>
-        <w:t xml:space="preserve"> </w:t>
-      </w:r>
-      <w:r>
-        <w:rPr>
-          <w:rFonts w:ascii="Arial" w:hAnsi="Arial" w:cs="Arial"/>
-          <w:sz w:val="21"/>
-          <w:szCs w:val="21"/>
-          <w:shd w:val="clear" w:color="auto" w:fill="FFFFFF"/>
-        </w:rPr>
-        <w:t>nematerijalnih</w:t>
-      </w:r>
-      <w:r>
-        <w:rPr>
-          <w:rFonts w:ascii="Arial" w:hAnsi="Arial" w:cs="Arial"/>
-          <w:sz w:val="21"/>
-          <w:szCs w:val="21"/>
-          <w:shd w:val="clear" w:color="auto" w:fill="FFFFFF"/>
-        </w:rPr>
-        <w:t xml:space="preserve"> </w:t>
-      </w:r>
-      <w:r>
-        <w:rPr>
-          <w:rFonts w:ascii="Arial" w:hAnsi="Arial" w:cs="Arial"/>
-          <w:sz w:val="21"/>
-          <w:szCs w:val="21"/>
-          <w:shd w:val="clear" w:color="auto" w:fill="FFFFFF"/>
-        </w:rPr>
-        <w:t>prava</w:t>
-      </w:r>
-      <w:r>
-        <w:rPr>
-          <w:rFonts w:ascii="Arial" w:hAnsi="Arial" w:cs="Arial"/>
-          <w:sz w:val="21"/>
-          <w:szCs w:val="21"/>
-          <w:shd w:val="clear" w:color="auto" w:fill="FFFFFF"/>
-        </w:rPr>
-        <w:t xml:space="preserve"> </w:t>
-      </w:r>
-      <w:r>
-        <w:rPr>
-          <w:rFonts w:ascii="Arial" w:hAnsi="Arial" w:cs="Arial"/>
-          <w:sz w:val="21"/>
-          <w:szCs w:val="21"/>
-          <w:shd w:val="clear" w:color="auto" w:fill="FFFFFF"/>
-        </w:rPr>
-        <w:t>te</w:t>
-      </w:r>
-      <w:r>
-        <w:rPr>
-          <w:rFonts w:ascii="Arial" w:hAnsi="Arial" w:cs="Arial"/>
-          <w:sz w:val="21"/>
-          <w:szCs w:val="21"/>
-          <w:shd w:val="clear" w:color="auto" w:fill="FFFFFF"/>
-        </w:rPr>
-        <w:t xml:space="preserve"> </w:t>
-      </w:r>
-      <w:r>
-        <w:rPr>
-          <w:rFonts w:ascii="Arial" w:hAnsi="Arial" w:cs="Arial"/>
-          <w:sz w:val="21"/>
-          <w:szCs w:val="21"/>
-          <w:shd w:val="clear" w:color="auto" w:fill="FFFFFF"/>
-        </w:rPr>
-        <w:t>drugih</w:t>
-      </w:r>
-      <w:r>
-        <w:rPr>
-          <w:rFonts w:ascii="Arial" w:hAnsi="Arial" w:cs="Arial"/>
-          <w:sz w:val="21"/>
-          <w:szCs w:val="21"/>
-          <w:shd w:val="clear" w:color="auto" w:fill="FFFFFF"/>
-        </w:rPr>
-        <w:t xml:space="preserve"> </w:t>
-      </w:r>
-      <w:r>
-        <w:rPr>
-          <w:rFonts w:ascii="Arial" w:hAnsi="Arial" w:cs="Arial"/>
-          <w:sz w:val="21"/>
-          <w:szCs w:val="21"/>
-          <w:shd w:val="clear" w:color="auto" w:fill="FFFFFF"/>
-        </w:rPr>
-        <w:t>naknada</w:t>
-      </w:r>
-      <w:r>
-        <w:rPr>
-          <w:rFonts w:ascii="Arial" w:hAnsi="Arial" w:cs="Arial"/>
-          <w:sz w:val="21"/>
-          <w:szCs w:val="21"/>
-          <w:shd w:val="clear" w:color="auto" w:fill="FFFFFF"/>
-        </w:rPr>
-        <w:t xml:space="preserve"> </w:t>
-      </w:r>
-      <w:r>
-        <w:rPr>
-          <w:rFonts w:ascii="Arial" w:hAnsi="Arial" w:cs="Arial"/>
-          <w:sz w:val="21"/>
-          <w:szCs w:val="21"/>
-          <w:shd w:val="clear" w:color="auto" w:fill="FFFFFF"/>
-        </w:rPr>
-        <w:t>za</w:t>
-      </w:r>
-      <w:r>
-        <w:rPr>
-          <w:rFonts w:ascii="Arial" w:hAnsi="Arial" w:cs="Arial"/>
-          <w:sz w:val="21"/>
-          <w:szCs w:val="21"/>
-          <w:shd w:val="clear" w:color="auto" w:fill="FFFFFF"/>
-        </w:rPr>
-        <w:t xml:space="preserve"> </w:t>
-      </w:r>
-      <w:r>
-        <w:rPr>
-          <w:rFonts w:ascii="Arial" w:hAnsi="Arial" w:cs="Arial"/>
-          <w:sz w:val="21"/>
-          <w:szCs w:val="21"/>
-          <w:shd w:val="clear" w:color="auto" w:fill="FFFFFF"/>
-        </w:rPr>
-        <w:t>zaposlenike</w:t>
-      </w:r>
-      <w:r>
-        <w:rPr>
-          <w:rFonts w:ascii="Arial" w:hAnsi="Arial" w:cs="Arial"/>
-          <w:sz w:val="21"/>
-          <w:szCs w:val="21"/>
-          <w:shd w:val="clear" w:color="auto" w:fill="FFFFFF"/>
-        </w:rPr>
-        <w:t xml:space="preserve"> </w:t>
-      </w:r>
-      <w:r>
-        <w:rPr>
-          <w:rFonts w:ascii="Arial" w:hAnsi="Arial" w:cs="Arial"/>
-          <w:sz w:val="21"/>
-          <w:szCs w:val="21"/>
-          <w:shd w:val="clear" w:color="auto" w:fill="FFFFFF"/>
-        </w:rPr>
-        <w:t>u</w:t>
-      </w:r>
-      <w:r>
-        <w:rPr>
-          <w:rFonts w:ascii="Arial" w:hAnsi="Arial" w:cs="Arial"/>
-          <w:sz w:val="21"/>
-          <w:szCs w:val="21"/>
-          <w:shd w:val="clear" w:color="auto" w:fill="FFFFFF"/>
-        </w:rPr>
-        <w:t xml:space="preserve"> </w:t>
-      </w:r>
-      <w:r>
-        <w:rPr>
-          <w:rFonts w:ascii="Arial" w:hAnsi="Arial" w:cs="Arial"/>
-          <w:sz w:val="21"/>
-          <w:szCs w:val="21"/>
-          <w:shd w:val="clear" w:color="auto" w:fill="FFFFFF"/>
-        </w:rPr>
-        <w:t>osnovnoškolskim</w:t>
-      </w:r>
-      <w:r>
-        <w:rPr>
-          <w:rFonts w:ascii="Arial" w:hAnsi="Arial" w:cs="Arial"/>
-          <w:sz w:val="21"/>
-          <w:szCs w:val="21"/>
-          <w:shd w:val="clear" w:color="auto" w:fill="FFFFFF"/>
-        </w:rPr>
-        <w:t xml:space="preserve"> </w:t>
-      </w:r>
-      <w:r>
-        <w:rPr>
-          <w:rFonts w:ascii="Arial" w:hAnsi="Arial" w:cs="Arial"/>
-          <w:sz w:val="21"/>
-          <w:szCs w:val="21"/>
-          <w:shd w:val="clear" w:color="auto" w:fill="FFFFFF"/>
-        </w:rPr>
-        <w:t>ustanovama</w:t>
-      </w:r>
-      <w:r>
-        <w:rPr>
-          <w:rFonts w:ascii="Arial" w:hAnsi="Arial" w:cs="Arial"/>
-          <w:sz w:val="21"/>
-          <w:szCs w:val="21"/>
-          <w:shd w:val="clear" w:color="auto" w:fill="FFFFFF"/>
-        </w:rPr>
-        <w:t xml:space="preserve"> </w:t>
-      </w:r>
-      <w:r>
-        <w:rPr>
-          <w:rFonts w:ascii="Arial" w:hAnsi="Arial" w:cs="Arial"/>
-          <w:sz w:val="21"/>
-          <w:szCs w:val="21"/>
-          <w:shd w:val="clear" w:color="auto" w:fill="FFFFFF"/>
-        </w:rPr>
-        <w:t>(Narodne</w:t>
-      </w:r>
-      <w:r>
-        <w:rPr>
-          <w:rFonts w:ascii="Arial" w:hAnsi="Arial" w:cs="Arial"/>
-          <w:sz w:val="21"/>
-          <w:szCs w:val="21"/>
-          <w:shd w:val="clear" w:color="auto" w:fill="FFFFFF"/>
-        </w:rPr>
-        <w:t xml:space="preserve"> </w:t>
-      </w:r>
-      <w:r>
-        <w:rPr>
-          <w:rFonts w:ascii="Arial" w:hAnsi="Arial" w:cs="Arial"/>
-          <w:sz w:val="21"/>
-          <w:szCs w:val="21"/>
-          <w:shd w:val="clear" w:color="auto" w:fill="FFFFFF"/>
-        </w:rPr>
-        <w:t>novine</w:t>
-      </w:r>
-      <w:r>
-        <w:rPr>
-          <w:rFonts w:ascii="Arial" w:hAnsi="Arial" w:cs="Arial"/>
-          <w:sz w:val="21"/>
-          <w:szCs w:val="21"/>
-          <w:shd w:val="clear" w:color="auto" w:fill="FFFFFF"/>
-        </w:rPr>
-        <w:t xml:space="preserve"> </w:t>
-      </w:r>
-      <w:r>
-        <w:rPr>
-          <w:rFonts w:ascii="Arial" w:hAnsi="Arial" w:cs="Arial"/>
-          <w:sz w:val="21"/>
-          <w:szCs w:val="21"/>
-          <w:shd w:val="clear" w:color="auto" w:fill="FFFFFF"/>
-        </w:rPr>
-        <w:t>broj</w:t>
-      </w:r>
-      <w:r>
-        <w:rPr>
-          <w:rFonts w:ascii="Arial" w:hAnsi="Arial" w:cs="Arial"/>
-          <w:sz w:val="21"/>
-          <w:szCs w:val="21"/>
-          <w:shd w:val="clear" w:color="auto" w:fill="FFFFFF"/>
-        </w:rPr>
-        <w:t xml:space="preserve"> </w:t>
-      </w:r>
-      <w:r>
-        <w:rPr>
-          <w:rFonts w:ascii="Arial" w:hAnsi="Arial" w:cs="Arial"/>
-          <w:sz w:val="21"/>
-          <w:szCs w:val="21"/>
-          <w:shd w:val="clear" w:color="auto" w:fill="FFFFFF"/>
-        </w:rPr>
-        <w:t>60/22),</w:t>
-      </w:r>
-      <w:r>
-        <w:rPr>
-          <w:rFonts w:ascii="Arial" w:hAnsi="Arial" w:cs="Arial"/>
-          <w:sz w:val="21"/>
-          <w:szCs w:val="21"/>
-          <w:shd w:val="clear" w:color="auto" w:fill="FFFFFF"/>
         </w:rPr>
         <w:t xml:space="preserve"> </w:t>
       </w:r>

</xml_diff>